<commit_message>
Speech Names must be enabled, support VP21
ExpandsDefault made better. Variable form improved look. More work on new Vert Scroller.
</commit_message>
<xml_diff>
--- a/Docs/Action V29.docx
+++ b/Docs/Action V29.docx
@@ -1381,15 +1381,7 @@
         </w:rPr>
       </w:pPr>
       <w:r>
-        <w:t xml:space="preserve">Persistent </w:t>
-      </w:r>
-      <w:proofErr w:type="spellStart"/>
-      <w:r>
-        <w:t>Globals</w:t>
-      </w:r>
-      <w:proofErr w:type="spellEnd"/>
-      <w:r>
-        <w:t xml:space="preserve">: </w:t>
+        <w:t xml:space="preserve">Persistent Globals: </w:t>
       </w:r>
       <w:r>
         <w:t xml:space="preserve">Defined by </w:t>
@@ -1460,15 +1452,7 @@
         </w:rPr>
       </w:pPr>
       <w:r>
-        <w:t xml:space="preserve">Program defined </w:t>
-      </w:r>
-      <w:proofErr w:type="spellStart"/>
-      <w:r>
-        <w:t>Globals</w:t>
-      </w:r>
-      <w:proofErr w:type="spellEnd"/>
-      <w:r>
-        <w:t xml:space="preserve">: Defined by the Global </w:t>
+        <w:t xml:space="preserve">Program defined Globals: Defined by the Global </w:t>
       </w:r>
       <w:r>
         <w:t xml:space="preserve">or </w:t>
@@ -9875,87 +9859,66 @@
           <w:bCs/>
           <w:iCs/>
         </w:rPr>
-        <w:t xml:space="preserve">means take this string of comma separated configuration settings and apply it to the </w:t>
-      </w:r>
+        <w:t>means take this string of comma separated configuration settings and apply it to the play command. Using it with a variable such as Para</w:t>
+      </w:r>
+      <w:proofErr w:type="gramStart"/>
       <w:r>
         <w:rPr>
           <w:bCs/>
           <w:iCs/>
         </w:rPr>
-        <w:t>play</w:t>
+        <w:t>=</w:t>
       </w:r>
       <w:r>
         <w:rPr>
           <w:bCs/>
           <w:iCs/>
         </w:rPr>
-        <w:t xml:space="preserve"> command. Using it with a variable such as Para</w:t>
-      </w:r>
-      <w:proofErr w:type="gramStart"/>
+        <w:t>”</w:t>
+      </w:r>
       <w:r>
         <w:rPr>
           <w:bCs/>
           <w:iCs/>
         </w:rPr>
-        <w:t>=</w:t>
-      </w:r>
+        <w:t>%</w:t>
+      </w:r>
+      <w:proofErr w:type="gramEnd"/>
       <w:r>
         <w:rPr>
           <w:bCs/>
           <w:iCs/>
         </w:rPr>
-        <w:t>”</w:t>
-      </w:r>
+        <w:t>(</w:t>
+      </w:r>
+      <w:proofErr w:type="spellStart"/>
       <w:r>
         <w:rPr>
           <w:bCs/>
           <w:iCs/>
         </w:rPr>
-        <w:t>%</w:t>
-      </w:r>
-      <w:proofErr w:type="gramEnd"/>
+        <w:t>playsettings</w:t>
+      </w:r>
+      <w:proofErr w:type="spellEnd"/>
       <w:r>
         <w:rPr>
           <w:bCs/>
           <w:iCs/>
         </w:rPr>
-        <w:t>(</w:t>
-      </w:r>
-      <w:proofErr w:type="spellStart"/>
+        <w:t>)</w:t>
+      </w:r>
       <w:r>
         <w:rPr>
           <w:bCs/>
           <w:iCs/>
         </w:rPr>
-        <w:t>play</w:t>
+        <w:t>”</w:t>
       </w:r>
       <w:r>
         <w:rPr>
           <w:bCs/>
           <w:iCs/>
         </w:rPr>
-        <w:t>settings</w:t>
-      </w:r>
-      <w:proofErr w:type="spellEnd"/>
-      <w:r>
-        <w:rPr>
-          <w:bCs/>
-          <w:iCs/>
-        </w:rPr>
-        <w:t>)</w:t>
-      </w:r>
-      <w:r>
-        <w:rPr>
-          <w:bCs/>
-          <w:iCs/>
-        </w:rPr>
-        <w:t>”</w:t>
-      </w:r>
-      <w:r>
-        <w:rPr>
-          <w:bCs/>
-          <w:iCs/>
-        </w:rPr>
         <w:t xml:space="preserve"> will allow you to use one variable to store all of the configuration.</w:t>
       </w:r>
     </w:p>
@@ -10656,7 +10619,146 @@
         <w:t>Effects variables</w:t>
       </w:r>
       <w:r>
-        <w:t xml:space="preserve"> are numerous, see the effects dialog and its output for usage.  If no speech effects are given on the line, an </w:t>
+        <w:t xml:space="preserve">: </w:t>
+      </w:r>
+    </w:p>
+    <w:p>
+      <w:pPr>
+        <w:ind w:firstLine="720"/>
+      </w:pPr>
+      <w:proofErr w:type="spellStart"/>
+      <w:r>
+        <w:t>EchoMix</w:t>
+      </w:r>
+      <w:proofErr w:type="spellEnd"/>
+      <w:r>
+        <w:t xml:space="preserve">, </w:t>
+      </w:r>
+      <w:proofErr w:type="spellStart"/>
+      <w:r>
+        <w:t>EchoFeedback</w:t>
+      </w:r>
+      <w:proofErr w:type="spellEnd"/>
+      <w:r>
+        <w:t xml:space="preserve">, </w:t>
+      </w:r>
+      <w:proofErr w:type="spellStart"/>
+      <w:r>
+        <w:t>EchoDelay</w:t>
+      </w:r>
+      <w:proofErr w:type="spellEnd"/>
+    </w:p>
+    <w:p>
+      <w:pPr>
+        <w:ind w:firstLine="720"/>
+      </w:pPr>
+      <w:proofErr w:type="spellStart"/>
+      <w:r>
+        <w:t>ChorusMix</w:t>
+      </w:r>
+      <w:proofErr w:type="spellEnd"/>
+      <w:r>
+        <w:t xml:space="preserve">, </w:t>
+      </w:r>
+      <w:proofErr w:type="spellStart"/>
+      <w:r>
+        <w:t>ChorusFeedback</w:t>
+      </w:r>
+      <w:proofErr w:type="spellEnd"/>
+      <w:r>
+        <w:t xml:space="preserve">, </w:t>
+      </w:r>
+      <w:proofErr w:type="spellStart"/>
+      <w:r>
+        <w:t>ChorusDelay</w:t>
+      </w:r>
+      <w:proofErr w:type="spellEnd"/>
+      <w:r>
+        <w:t xml:space="preserve">, </w:t>
+      </w:r>
+      <w:proofErr w:type="spellStart"/>
+      <w:r>
+        <w:t>ChorusDepth</w:t>
+      </w:r>
+      <w:proofErr w:type="spellEnd"/>
+    </w:p>
+    <w:p>
+      <w:pPr>
+        <w:ind w:firstLine="720"/>
+      </w:pPr>
+      <w:proofErr w:type="spellStart"/>
+      <w:r>
+        <w:t>ReverbMix</w:t>
+      </w:r>
+      <w:proofErr w:type="spellEnd"/>
+      <w:r>
+        <w:t xml:space="preserve">, </w:t>
+      </w:r>
+      <w:proofErr w:type="spellStart"/>
+      <w:r>
+        <w:t>ReverbTime</w:t>
+      </w:r>
+      <w:proofErr w:type="spellEnd"/>
+      <w:r>
+        <w:t xml:space="preserve">, </w:t>
+      </w:r>
+      <w:proofErr w:type="spellStart"/>
+      <w:r>
+        <w:t>ReverbRatio</w:t>
+      </w:r>
+      <w:proofErr w:type="spellEnd"/>
+    </w:p>
+    <w:p>
+      <w:pPr>
+        <w:ind w:firstLine="720"/>
+      </w:pPr>
+      <w:proofErr w:type="spellStart"/>
+      <w:r>
+        <w:t>DistortionGain</w:t>
+      </w:r>
+      <w:proofErr w:type="spellEnd"/>
+      <w:r>
+        <w:t xml:space="preserve">, DistortionEdge, DistortionCF, </w:t>
+      </w:r>
+      <w:proofErr w:type="spellStart"/>
+      <w:r>
+        <w:t>DistortionWidth</w:t>
+      </w:r>
+      <w:proofErr w:type="spellEnd"/>
+    </w:p>
+    <w:p>
+      <w:pPr>
+        <w:ind w:firstLine="720"/>
+      </w:pPr>
+      <w:proofErr w:type="spellStart"/>
+      <w:r>
+        <w:t>GargleFreq</w:t>
+      </w:r>
+      <w:proofErr w:type="spellEnd"/>
+    </w:p>
+    <w:p>
+      <w:pPr>
+        <w:ind w:firstLine="720"/>
+      </w:pPr>
+      <w:proofErr w:type="spellStart"/>
+      <w:r>
+        <w:t>PitchShift</w:t>
+      </w:r>
+      <w:proofErr w:type="spellEnd"/>
+    </w:p>
+    <w:p/>
+    <w:p>
+      <w:r>
+        <w:tab/>
+        <w:t xml:space="preserve">Global sound effects found in the global </w:t>
+      </w:r>
+      <w:proofErr w:type="spellStart"/>
+      <w:r>
+        <w:t>SpeechEffects</w:t>
+      </w:r>
+      <w:proofErr w:type="spellEnd"/>
+      <w:r>
+        <w:t xml:space="preserve"> are applied to the phrase unless an effect listed above, or </w:t>
       </w:r>
       <w:proofErr w:type="spellStart"/>
       <w:r>
@@ -10664,81 +10766,48 @@
       </w:r>
       <w:proofErr w:type="spellEnd"/>
       <w:r>
-        <w:t xml:space="preserve"> is not present, then effects in the global </w:t>
-      </w:r>
-      <w:proofErr w:type="spellStart"/>
-      <w:r>
-        <w:t>SpeechEffects</w:t>
-      </w:r>
-      <w:proofErr w:type="spellEnd"/>
-      <w:r>
-        <w:t xml:space="preserve"> are applied. </w:t>
-      </w:r>
-    </w:p>
-    <w:p>
-      <w:proofErr w:type="spellStart"/>
-      <w:r>
-        <w:rPr>
-          <w:b/>
-          <w:i/>
-        </w:rPr>
-        <w:t>NoEffects</w:t>
-      </w:r>
-      <w:proofErr w:type="spellEnd"/>
-      <w:r>
-        <w:t xml:space="preserve">=&lt;any&gt;means don’t apply the global speech effects (defined in </w:t>
-      </w:r>
-      <w:proofErr w:type="spellStart"/>
-      <w:r>
-        <w:t>SpeechEffects</w:t>
-      </w:r>
-      <w:proofErr w:type="spellEnd"/>
-      <w:r>
-        <w:t xml:space="preserve"> global) to the speech</w:t>
-      </w:r>
-    </w:p>
-    <w:p>
-      <w:proofErr w:type="spellStart"/>
-      <w:r>
-        <w:rPr>
-          <w:b/>
-          <w:i/>
-        </w:rPr>
-        <w:t>MergeEffects</w:t>
-      </w:r>
-      <w:proofErr w:type="spellEnd"/>
-      <w:r>
-        <w:rPr>
-          <w:i/>
-        </w:rPr>
-        <w:t>=&lt;any&gt;</w:t>
-      </w:r>
-      <w:r>
-        <w:t xml:space="preserve"> means apply the global settings (if they exist), then apply any on the say command line.</w:t>
-      </w:r>
-    </w:p>
-    <w:p>
-      <w:pPr>
-        <w:rPr>
-          <w:bCs/>
-          <w:iCs/>
-        </w:rPr>
-      </w:pPr>
-      <w:r>
+        <w:t xml:space="preserve">=&lt;any&gt;, are given on the command line. </w:t>
+      </w:r>
+      <w:proofErr w:type="spellStart"/>
+      <w:r>
+        <w:t>MergeEffect</w:t>
+      </w:r>
+      <w:proofErr w:type="spellEnd"/>
+      <w:r>
+        <w:t>=&lt;any&gt; allows you to merge the global and command line effects, global first, command line second.</w:t>
+      </w:r>
+    </w:p>
+    <w:p>
+      <w:pPr>
         <w:rPr>
           <w:bCs/>
           <w:iCs/>
           <w:vertAlign w:val="superscript"/>
         </w:rPr>
-        <w:t>[</w:t>
-      </w:r>
-      <w:proofErr w:type="gramStart"/>
+      </w:pPr>
+    </w:p>
+    <w:p>
+      <w:pPr>
+        <w:rPr>
+          <w:bCs/>
+          <w:iCs/>
+        </w:rPr>
+      </w:pPr>
       <w:r>
         <w:rPr>
           <w:bCs/>
           <w:iCs/>
           <w:vertAlign w:val="superscript"/>
         </w:rPr>
+        <w:t>[</w:t>
+      </w:r>
+      <w:proofErr w:type="gramStart"/>
+      <w:r>
+        <w:rPr>
+          <w:bCs/>
+          <w:iCs/>
+          <w:vertAlign w:val="superscript"/>
+        </w:rPr>
         <w:t>29]</w:t>
       </w:r>
       <w:r>
@@ -10851,6 +10920,13 @@
         </w:rPr>
         <w:t xml:space="preserve"> will allow you to use one variable to store all of the configuration.</w:t>
       </w:r>
+      <w:r>
+        <w:rPr>
+          <w:bCs/>
+          <w:iCs/>
+        </w:rPr>
+        <w:t xml:space="preserve">  If Para is empty, no variables are added.</w:t>
+      </w:r>
     </w:p>
     <w:p/>
     <w:p>
@@ -11569,6 +11645,7 @@
     </w:p>
     <w:p>
       <w:r>
+        <w:lastRenderedPageBreak/>
         <w:t>&lt;</w:t>
       </w:r>
       <w:proofErr w:type="spellStart"/>
@@ -11597,7 +11674,6 @@
     <w:p/>
     <w:p>
       <w:r>
-        <w:lastRenderedPageBreak/>
         <w:t xml:space="preserve">For ADD: Add this event to the program event list.  The </w:t>
       </w:r>
       <w:r>
@@ -12021,15 +12097,19 @@
       <w:r>
         <w:t>&lt;</w:t>
       </w:r>
-      <w:proofErr w:type="spellStart"/>
-      <w:r>
-        <w:t>defaultvarname</w:t>
-      </w:r>
-      <w:proofErr w:type="spellEnd"/>
+      <w:r>
+        <w:t>default</w:t>
+      </w:r>
+      <w:r>
+        <w:t>1</w:t>
+      </w:r>
       <w:r>
         <w:t>&gt;</w:t>
       </w:r>
       <w:r>
+        <w:t xml:space="preserve"> [,&lt;default2&gt; [,&lt;default3&gt;[,&lt;default4&gt;,&lt;default5&gt;]]]</w:t>
+      </w:r>
+      <w:r>
         <w:t xml:space="preserve">) </w:t>
       </w:r>
     </w:p>
@@ -12052,32 +12132,71 @@
         <w:t xml:space="preserve"> exists, use its text, else use the </w:t>
       </w:r>
       <w:r>
+        <w:t>one of the default entries. The first default entry which is a string is returned.</w:t>
+      </w:r>
+      <w:r>
+        <w:t xml:space="preserve"> Of the first variable name found is returned.</w:t>
+      </w:r>
+      <w:r>
+        <w:t xml:space="preserve"> If no entry exists, the function returns an error.</w:t>
+      </w:r>
+    </w:p>
+    <w:p/>
+    <w:p>
+      <w:r>
+        <w:t>Prior to [29] only default1 was supported.</w:t>
+      </w:r>
+    </w:p>
+    <w:p/>
+    <w:p>
+      <w:r>
         <w:t>&lt;</w:t>
       </w:r>
       <w:proofErr w:type="spellStart"/>
       <w:r>
-        <w:t>defaultvarname</w:t>
-      </w:r>
-      <w:proofErr w:type="spellEnd"/>
-      <w:r>
-        <w:t>&gt; value</w:t>
-      </w:r>
-      <w:r>
-        <w:t xml:space="preserve">. </w:t>
-      </w:r>
+        <w:t>varname</w:t>
+      </w:r>
+      <w:proofErr w:type="spellEnd"/>
+      <w:r>
+        <w:t>&gt; = name of a variable</w:t>
+      </w:r>
+    </w:p>
+    <w:p>
       <w:r>
         <w:t>&lt;</w:t>
       </w:r>
       <w:proofErr w:type="spellStart"/>
       <w:r>
-        <w:t>defaultvarname</w:t>
-      </w:r>
-      <w:proofErr w:type="spellEnd"/>
-      <w:r>
-        <w:t>&gt; must exist if it’s a macro name.</w:t>
-      </w:r>
-    </w:p>
-    <w:p>
+        <w:t>default</w:t>
+      </w:r>
+      <w:r>
+        <w:t>N</w:t>
+      </w:r>
+      <w:proofErr w:type="spellEnd"/>
+      <w:r>
+        <w:t xml:space="preserve">&gt; = variable </w:t>
+      </w:r>
+      <w:r>
+        <w:t xml:space="preserve">name </w:t>
+      </w:r>
+      <w:r>
+        <w:t>or “</w:t>
+      </w:r>
+      <w:r>
+        <w:t xml:space="preserve">literal </w:t>
+      </w:r>
+      <w:r>
+        <w:t>string”.</w:t>
+      </w:r>
+    </w:p>
+    <w:p/>
+    <w:p>
+      <w:pPr>
+        <w:pStyle w:val="Heading4"/>
+      </w:pPr>
+      <w:r>
+        <w:t>%Expand(</w:t>
+      </w:r>
       <w:r>
         <w:t>&lt;</w:t>
       </w:r>
@@ -12087,224 +12206,191 @@
       </w:r>
       <w:proofErr w:type="spellEnd"/>
       <w:r>
+        <w:t xml:space="preserve">&gt; </w:t>
+      </w:r>
+      <w:proofErr w:type="gramStart"/>
+      <w:r>
+        <w:t>[</w:t>
+      </w:r>
+      <w:r>
+        <w:t xml:space="preserve"> ,</w:t>
+      </w:r>
+      <w:proofErr w:type="gramEnd"/>
+      <w:r>
+        <w:t>&lt;</w:t>
+      </w:r>
+      <w:proofErr w:type="spellStart"/>
+      <w:r>
+        <w:t>varname</w:t>
+      </w:r>
+      <w:proofErr w:type="spellEnd"/>
+      <w:r>
+        <w:t>&gt;]</w:t>
+      </w:r>
+      <w:r>
+        <w:t xml:space="preserve">..)  </w:t>
+      </w:r>
+    </w:p>
+    <w:p>
+      <w:r>
+        <w:t>Given a variable, expand it (</w:t>
+      </w:r>
+      <w:proofErr w:type="spellStart"/>
+      <w:r>
+        <w:t>i.e</w:t>
+      </w:r>
+      <w:proofErr w:type="spellEnd"/>
+      <w:r>
+        <w:t xml:space="preserve"> resolve any % functions or variables).  This is useful in conjunction with the ‘$’ operator on set to delay expansion of variables until required.</w:t>
+      </w:r>
+    </w:p>
+    <w:p>
+      <w:r>
+        <w:t>&lt;</w:t>
+      </w:r>
+      <w:proofErr w:type="spellStart"/>
+      <w:r>
+        <w:t>varname</w:t>
+      </w:r>
+      <w:proofErr w:type="spellEnd"/>
+      <w:r>
         <w:t>&gt; = name of a variable</w:t>
       </w:r>
     </w:p>
-    <w:p>
+    <w:p/>
+    <w:p>
+      <w:pPr>
+        <w:pStyle w:val="Heading4"/>
+      </w:pPr>
+      <w:r>
+        <w:lastRenderedPageBreak/>
+        <w:t>%</w:t>
+      </w:r>
+      <w:proofErr w:type="spellStart"/>
+      <w:r>
+        <w:t>ExpandArray</w:t>
+      </w:r>
+      <w:proofErr w:type="spellEnd"/>
+      <w:r>
+        <w:t>(</w:t>
+      </w:r>
       <w:r>
         <w:t>&lt;</w:t>
       </w:r>
       <w:proofErr w:type="spellStart"/>
       <w:r>
-        <w:t>defaultvarname</w:t>
-      </w:r>
-      <w:proofErr w:type="spellEnd"/>
-      <w:r>
-        <w:t>&gt; = variable or “string”.</w:t>
-      </w:r>
-    </w:p>
-    <w:p/>
-    <w:p/>
-    <w:p>
-      <w:pPr>
-        <w:pStyle w:val="Heading4"/>
-      </w:pPr>
-      <w:r>
-        <w:t>%Expand(</w:t>
+        <w:t>arrayrootname</w:t>
+      </w:r>
+      <w:proofErr w:type="spellEnd"/>
+      <w:r>
+        <w:t>&gt;, &lt;</w:t>
+      </w:r>
+      <w:proofErr w:type="spellStart"/>
+      <w:r>
+        <w:t>separ</w:t>
+      </w:r>
+      <w:proofErr w:type="spellEnd"/>
+      <w:r>
+        <w:t>&gt;, &lt;start&gt;, &lt;length&gt; [, &lt;</w:t>
+      </w:r>
+      <w:proofErr w:type="spellStart"/>
+      <w:r>
+        <w:t>specialfunc</w:t>
+      </w:r>
+      <w:proofErr w:type="spellEnd"/>
+      <w:r>
+        <w:t>&gt;</w:t>
+      </w:r>
+      <w:r>
+        <w:t>, [&lt;postfix&gt;</w:t>
+      </w:r>
+      <w:proofErr w:type="gramStart"/>
+      <w:r>
+        <w:t>]</w:t>
+      </w:r>
+      <w:r>
+        <w:t>,[</w:t>
+      </w:r>
+      <w:proofErr w:type="gramEnd"/>
+      <w:r>
+        <w:t>‘</w:t>
+      </w:r>
+      <w:proofErr w:type="spellStart"/>
+      <w:r>
+        <w:t>lastsepar</w:t>
+      </w:r>
+      <w:proofErr w:type="spellEnd"/>
+      <w:r>
+        <w:t>’</w:t>
+      </w:r>
+      <w:r>
+        <w:t>])</w:t>
+      </w:r>
+    </w:p>
+    <w:p>
+      <w:r>
+        <w:t xml:space="preserve">Look up variables starting with </w:t>
       </w:r>
       <w:r>
         <w:t>&lt;</w:t>
       </w:r>
       <w:proofErr w:type="spellStart"/>
       <w:r>
-        <w:t>varname</w:t>
-      </w:r>
-      <w:proofErr w:type="spellEnd"/>
+        <w:t>arrayrootname</w:t>
+      </w:r>
+      <w:proofErr w:type="spellEnd"/>
+      <w:r>
+        <w:t>&gt;[n]</w:t>
+      </w:r>
+      <w:r>
+        <w:t>&lt;postfix&gt;</w:t>
+      </w:r>
+      <w:r>
+        <w:t xml:space="preserve">, and expand the contents of them to a list, separated by </w:t>
+      </w:r>
+      <w:r>
+        <w:t>&lt;</w:t>
+      </w:r>
+      <w:proofErr w:type="spellStart"/>
+      <w:r>
+        <w:t>separ</w:t>
+      </w:r>
+      <w:proofErr w:type="spellEnd"/>
+      <w:r>
+        <w:t>&gt;</w:t>
+      </w:r>
+      <w:r>
+        <w:t xml:space="preserve"> or &lt;</w:t>
+      </w:r>
+      <w:proofErr w:type="spellStart"/>
+      <w:r>
+        <w:t>lastsepar</w:t>
+      </w:r>
+      <w:proofErr w:type="spellEnd"/>
+      <w:r>
+        <w:t>&gt;</w:t>
+      </w:r>
+      <w:r>
+        <w:t>,</w:t>
+      </w:r>
+      <w:r>
+        <w:t xml:space="preserve"> in the range from </w:t>
+      </w:r>
+      <w:r>
+        <w:t>&lt;</w:t>
+      </w:r>
+      <w:r>
+        <w:t>start</w:t>
+      </w:r>
       <w:r>
         <w:t xml:space="preserve">&gt; </w:t>
       </w:r>
-      <w:proofErr w:type="gramStart"/>
-      <w:r>
-        <w:t>[</w:t>
-      </w:r>
-      <w:r>
-        <w:t xml:space="preserve"> ,</w:t>
-      </w:r>
-      <w:proofErr w:type="gramEnd"/>
+      <w:r>
+        <w:t xml:space="preserve">with maximum of </w:t>
+      </w:r>
       <w:r>
         <w:t>&lt;</w:t>
       </w:r>
-      <w:proofErr w:type="spellStart"/>
-      <w:r>
-        <w:t>varname</w:t>
-      </w:r>
-      <w:proofErr w:type="spellEnd"/>
-      <w:r>
-        <w:t>&gt;]</w:t>
-      </w:r>
-      <w:r>
-        <w:t xml:space="preserve">..)  </w:t>
-      </w:r>
-    </w:p>
-    <w:p>
-      <w:r>
-        <w:t>Given a variable, expand it (</w:t>
-      </w:r>
-      <w:proofErr w:type="spellStart"/>
-      <w:r>
-        <w:t>i.e</w:t>
-      </w:r>
-      <w:proofErr w:type="spellEnd"/>
-      <w:r>
-        <w:t xml:space="preserve"> resolve any % functions or variables).  This is useful in conjunction with the ‘$’ operator on set to delay expansion of variables until required.</w:t>
-      </w:r>
-    </w:p>
-    <w:p>
-      <w:r>
-        <w:t>&lt;</w:t>
-      </w:r>
-      <w:proofErr w:type="spellStart"/>
-      <w:r>
-        <w:t>varname</w:t>
-      </w:r>
-      <w:proofErr w:type="spellEnd"/>
-      <w:r>
-        <w:t>&gt; = name of a variable</w:t>
-      </w:r>
-    </w:p>
-    <w:p/>
-    <w:p>
-      <w:pPr>
-        <w:pStyle w:val="Heading4"/>
-      </w:pPr>
-      <w:r>
-        <w:t>%</w:t>
-      </w:r>
-      <w:proofErr w:type="spellStart"/>
-      <w:r>
-        <w:t>ExpandArray</w:t>
-      </w:r>
-      <w:proofErr w:type="spellEnd"/>
-      <w:r>
-        <w:t>(</w:t>
-      </w:r>
-      <w:r>
-        <w:t>&lt;</w:t>
-      </w:r>
-      <w:proofErr w:type="spellStart"/>
-      <w:r>
-        <w:t>arrayrootname</w:t>
-      </w:r>
-      <w:proofErr w:type="spellEnd"/>
-      <w:r>
-        <w:t>&gt;, &lt;</w:t>
-      </w:r>
-      <w:proofErr w:type="spellStart"/>
-      <w:r>
-        <w:t>separ</w:t>
-      </w:r>
-      <w:proofErr w:type="spellEnd"/>
-      <w:r>
-        <w:t>&gt;, &lt;start&gt;, &lt;length&gt; [, &lt;</w:t>
-      </w:r>
-      <w:proofErr w:type="spellStart"/>
-      <w:r>
-        <w:t>specialfunc</w:t>
-      </w:r>
-      <w:proofErr w:type="spellEnd"/>
-      <w:r>
-        <w:t>&gt;</w:t>
-      </w:r>
-      <w:r>
-        <w:t>, [&lt;postfix&gt;</w:t>
-      </w:r>
-      <w:proofErr w:type="gramStart"/>
-      <w:r>
-        <w:t>]</w:t>
-      </w:r>
-      <w:r>
-        <w:t>,[</w:t>
-      </w:r>
-      <w:proofErr w:type="gramEnd"/>
-      <w:r>
-        <w:t>‘</w:t>
-      </w:r>
-      <w:proofErr w:type="spellStart"/>
-      <w:r>
-        <w:t>lastsepar</w:t>
-      </w:r>
-      <w:proofErr w:type="spellEnd"/>
-      <w:r>
-        <w:t>’</w:t>
-      </w:r>
-      <w:r>
-        <w:t>])</w:t>
-      </w:r>
-    </w:p>
-    <w:p>
-      <w:r>
-        <w:t xml:space="preserve">Look up variables starting with </w:t>
-      </w:r>
-      <w:r>
-        <w:t>&lt;</w:t>
-      </w:r>
-      <w:proofErr w:type="spellStart"/>
-      <w:r>
-        <w:t>arrayrootname</w:t>
-      </w:r>
-      <w:proofErr w:type="spellEnd"/>
-      <w:r>
-        <w:t>&gt;[n]</w:t>
-      </w:r>
-      <w:r>
-        <w:t>&lt;postfix&gt;</w:t>
-      </w:r>
-      <w:r>
-        <w:t xml:space="preserve">, and expand the contents of them to a list, separated by </w:t>
-      </w:r>
-      <w:r>
-        <w:t>&lt;</w:t>
-      </w:r>
-      <w:proofErr w:type="spellStart"/>
-      <w:r>
-        <w:t>separ</w:t>
-      </w:r>
-      <w:proofErr w:type="spellEnd"/>
-      <w:r>
-        <w:t>&gt;</w:t>
-      </w:r>
-      <w:r>
-        <w:t xml:space="preserve"> or &lt;</w:t>
-      </w:r>
-      <w:proofErr w:type="spellStart"/>
-      <w:r>
-        <w:t>lastsepar</w:t>
-      </w:r>
-      <w:proofErr w:type="spellEnd"/>
-      <w:r>
-        <w:t>&gt;</w:t>
-      </w:r>
-      <w:r>
-        <w:t>,</w:t>
-      </w:r>
-      <w:r>
-        <w:t xml:space="preserve"> in the range from </w:t>
-      </w:r>
-      <w:r>
-        <w:t>&lt;</w:t>
-      </w:r>
-      <w:r>
-        <w:t>start</w:t>
-      </w:r>
-      <w:r>
-        <w:t xml:space="preserve">&gt; </w:t>
-      </w:r>
-      <w:r>
-        <w:t xml:space="preserve">with maximum of </w:t>
-      </w:r>
-      <w:r>
-        <w:t>&lt;</w:t>
-      </w:r>
       <w:r>
         <w:t>length</w:t>
       </w:r>
@@ -12312,11 +12398,7 @@
         <w:t>&gt; items</w:t>
       </w:r>
       <w:r>
-        <w:t xml:space="preserve">.  </w:t>
-      </w:r>
-      <w:r>
-        <w:lastRenderedPageBreak/>
-        <w:t>Start and length determine the number of entries.  Length can be greater than the number of entries.</w:t>
+        <w:t>.  Start and length determine the number of entries.  Length can be greater than the number of entries.</w:t>
       </w:r>
       <w:r>
         <w:t xml:space="preserve">  </w:t>
@@ -12969,6 +13051,7 @@
     </w:p>
     <w:p>
       <w:r>
+        <w:lastRenderedPageBreak/>
         <w:t>&lt;</w:t>
       </w:r>
       <w:proofErr w:type="spellStart"/>
@@ -13065,7 +13148,6 @@
         <w:ind w:firstLine="720"/>
       </w:pPr>
       <w:r>
-        <w:lastRenderedPageBreak/>
         <w:t>Any other special function characters are ignored.</w:t>
       </w:r>
     </w:p>
@@ -15068,6 +15150,7 @@
         <w:pStyle w:val="Heading4"/>
       </w:pPr>
       <w:r>
+        <w:lastRenderedPageBreak/>
         <w:t>%</w:t>
       </w:r>
       <w:proofErr w:type="spellStart"/>
@@ -15159,7 +15242,6 @@
         <w:pStyle w:val="Heading4"/>
       </w:pPr>
       <w:r>
-        <w:lastRenderedPageBreak/>
         <w:t>%</w:t>
       </w:r>
       <w:proofErr w:type="spellStart"/>
@@ -15828,7 +15910,6 @@
     </w:p>
     <w:p>
       <w:r>
-        <w:lastRenderedPageBreak/>
         <w:t xml:space="preserve">&lt;text&gt; = variable </w:t>
       </w:r>
       <w:proofErr w:type="gramStart"/>
@@ -16240,6 +16321,7 @@
         <w:pStyle w:val="Heading4"/>
       </w:pPr>
       <w:r>
+        <w:lastRenderedPageBreak/>
         <w:t>%</w:t>
       </w:r>
       <w:proofErr w:type="spellStart"/>
@@ -16789,6 +16871,7 @@
         <w:pStyle w:val="Heading4"/>
       </w:pPr>
       <w:r>
+        <w:lastRenderedPageBreak/>
         <w:t>%Trim(</w:t>
       </w:r>
       <w:r>
@@ -17281,6 +17364,7 @@
     </w:p>
     <w:p>
       <w:r>
+        <w:lastRenderedPageBreak/>
         <w:t>&lt;wordlist&gt; =</w:t>
       </w:r>
       <w:r>
@@ -17309,9 +17393,632 @@
         <w:pStyle w:val="Heading3"/>
       </w:pPr>
       <w:r>
+        <w:t>Files</w:t>
+      </w:r>
+    </w:p>
+    <w:p>
+      <w:pPr>
+        <w:pStyle w:val="Heading4"/>
+      </w:pPr>
+      <w:r>
+        <w:t>%</w:t>
+      </w:r>
+      <w:proofErr w:type="spellStart"/>
+      <w:r>
+        <w:t>CloseFile</w:t>
+      </w:r>
+      <w:proofErr w:type="spellEnd"/>
+      <w:r>
+        <w:t>(</w:t>
+      </w:r>
+      <w:r>
+        <w:t>&lt;</w:t>
+      </w:r>
+      <w:r>
+        <w:t>handle</w:t>
+      </w:r>
+      <w:r>
+        <w:t>&gt;</w:t>
+      </w:r>
+      <w:r>
+        <w:t>)</w:t>
+      </w:r>
+    </w:p>
+    <w:p>
+      <w:r>
+        <w:t>Close file associated with handle.  No error will be produced if the handle is already closed.</w:t>
+      </w:r>
+    </w:p>
+    <w:p>
+      <w:r>
+        <w:t>&lt;handle&gt; = name of handle, or “string” containing a handle name.</w:t>
+      </w:r>
+    </w:p>
+    <w:p/>
+    <w:p>
+      <w:pPr>
+        <w:pStyle w:val="Heading4"/>
+      </w:pPr>
+      <w:r>
+        <w:t>%</w:t>
+      </w:r>
+      <w:proofErr w:type="spellStart"/>
+      <w:r>
+        <w:t>DirExist</w:t>
+      </w:r>
+      <w:r>
+        <w:t>s</w:t>
+      </w:r>
+      <w:proofErr w:type="spellEnd"/>
+      <w:r>
+        <w:t>(</w:t>
+      </w:r>
+      <w:r>
+        <w:t>&lt;path&gt; [, &lt;path&gt;</w:t>
+      </w:r>
+      <w:proofErr w:type="gramStart"/>
+      <w:r>
+        <w:t>]</w:t>
+      </w:r>
+      <w:r>
+        <w:t>..</w:t>
+      </w:r>
+      <w:proofErr w:type="gramEnd"/>
+      <w:r>
+        <w:t>)</w:t>
+      </w:r>
+    </w:p>
+    <w:p>
+      <w:r>
+        <w:t>If all folders named exist, return 1. Else return 0.</w:t>
+      </w:r>
+    </w:p>
+    <w:p>
+      <w:r>
+        <w:t>&lt;path&gt; = variable or “string” of path to folder.</w:t>
+      </w:r>
+    </w:p>
+    <w:p/>
+    <w:p>
+      <w:pPr>
+        <w:pStyle w:val="Heading4"/>
+      </w:pPr>
+      <w:r>
+        <w:t>%</w:t>
+      </w:r>
+      <w:proofErr w:type="spellStart"/>
+      <w:r>
+        <w:t>FileExists</w:t>
+      </w:r>
+      <w:proofErr w:type="spellEnd"/>
+      <w:r>
+        <w:t>(</w:t>
+      </w:r>
+      <w:r>
+        <w:t>&lt;</w:t>
+      </w:r>
+      <w:proofErr w:type="spellStart"/>
+      <w:r>
+        <w:t>filepath</w:t>
+      </w:r>
+      <w:proofErr w:type="spellEnd"/>
+      <w:r>
+        <w:t xml:space="preserve">&gt; </w:t>
+      </w:r>
+      <w:proofErr w:type="gramStart"/>
+      <w:r>
+        <w:t>[,&lt;</w:t>
+      </w:r>
+      <w:proofErr w:type="spellStart"/>
+      <w:proofErr w:type="gramEnd"/>
+      <w:r>
+        <w:t>filepath</w:t>
+      </w:r>
+      <w:proofErr w:type="spellEnd"/>
+      <w:r>
+        <w:t>&gt;]..</w:t>
+      </w:r>
+      <w:r>
+        <w:t xml:space="preserve">) </w:t>
+      </w:r>
+    </w:p>
+    <w:p>
+      <w:proofErr w:type="gramStart"/>
+      <w:r>
+        <w:t>Does</w:t>
+      </w:r>
+      <w:proofErr w:type="gramEnd"/>
+      <w:r>
+        <w:t xml:space="preserve"> all files given by variables, or file paths if in quotes, exist?</w:t>
+      </w:r>
+      <w:r>
+        <w:t xml:space="preserve">  Return 1 or 0.</w:t>
+      </w:r>
+    </w:p>
+    <w:p>
+      <w:r>
+        <w:t>&lt;</w:t>
+      </w:r>
+      <w:proofErr w:type="spellStart"/>
+      <w:r>
+        <w:t>filepath</w:t>
+      </w:r>
+      <w:proofErr w:type="spellEnd"/>
+      <w:r>
+        <w:t>&gt; = variable or “string” of path of file.</w:t>
+      </w:r>
+    </w:p>
+    <w:p/>
+    <w:p>
+      <w:pPr>
+        <w:pStyle w:val="Heading4"/>
+      </w:pPr>
+      <w:r>
+        <w:t>%</w:t>
+      </w:r>
+      <w:proofErr w:type="spellStart"/>
+      <w:r>
+        <w:t>FileList</w:t>
+      </w:r>
+      <w:proofErr w:type="spellEnd"/>
+      <w:r>
+        <w:t>(</w:t>
+      </w:r>
+      <w:r>
+        <w:t>&lt;path&gt;</w:t>
+      </w:r>
+      <w:r>
+        <w:t xml:space="preserve">, </w:t>
+      </w:r>
+      <w:r>
+        <w:t>&lt;wildcard&gt;</w:t>
+      </w:r>
+      <w:r>
+        <w:t>)</w:t>
+      </w:r>
+      <w:r>
+        <w:t xml:space="preserve"> </w:t>
+      </w:r>
+      <w:r>
+        <w:rPr>
+          <w:vertAlign w:val="superscript"/>
+        </w:rPr>
+        <w:t>[8]</w:t>
+      </w:r>
+    </w:p>
+    <w:p>
+      <w:r>
+        <w:t xml:space="preserve">Pass back a list of quoted </w:t>
+      </w:r>
+      <w:proofErr w:type="gramStart"/>
+      <w:r>
+        <w:t>list</w:t>
+      </w:r>
+      <w:proofErr w:type="gramEnd"/>
+      <w:r>
+        <w:t xml:space="preserve"> of files found in this path</w:t>
+      </w:r>
+      <w:r>
+        <w:t xml:space="preserve"> using the wildcard filename as the search pattern</w:t>
+      </w:r>
+      <w:r>
+        <w:t>.  Error if the path does not exist.</w:t>
+      </w:r>
+    </w:p>
+    <w:p>
+      <w:r>
+        <w:t>&lt;</w:t>
+      </w:r>
+      <w:proofErr w:type="spellStart"/>
+      <w:r>
+        <w:t>filepath</w:t>
+      </w:r>
+      <w:proofErr w:type="spellEnd"/>
+      <w:r>
+        <w:t>&gt; = variable or “string” of path of file.</w:t>
+      </w:r>
+    </w:p>
+    <w:p>
+      <w:r>
+        <w:t xml:space="preserve">&lt;wildcard&gt; = variable or “string” containing a filename or filename wildcard pattern using * </w:t>
+      </w:r>
+      <w:proofErr w:type="gramStart"/>
+      <w:r>
+        <w:t>and ?</w:t>
+      </w:r>
+      <w:proofErr w:type="gramEnd"/>
+    </w:p>
+    <w:p/>
+    <w:p>
+      <w:pPr>
+        <w:pStyle w:val="Heading4"/>
+      </w:pPr>
+      <w:r>
+        <w:t>%</w:t>
+      </w:r>
+      <w:proofErr w:type="spellStart"/>
+      <w:r>
+        <w:t>FileLength</w:t>
+      </w:r>
+      <w:proofErr w:type="spellEnd"/>
+      <w:r>
+        <w:t>(</w:t>
+      </w:r>
+      <w:r>
+        <w:t>&lt;</w:t>
+      </w:r>
+      <w:proofErr w:type="spellStart"/>
+      <w:r>
+        <w:t>filepath</w:t>
+      </w:r>
+      <w:proofErr w:type="spellEnd"/>
+      <w:r>
+        <w:t>&gt;</w:t>
+      </w:r>
+      <w:r>
+        <w:t xml:space="preserve">) </w:t>
+      </w:r>
+    </w:p>
+    <w:p>
+      <w:r>
+        <w:t>What is the file length of this file</w:t>
+      </w:r>
+      <w:r>
+        <w:t xml:space="preserve"> or</w:t>
+      </w:r>
+      <w:r>
+        <w:t xml:space="preserve"> -1 if file does not exist.</w:t>
+      </w:r>
+    </w:p>
+    <w:p>
+      <w:r>
+        <w:t>&lt;</w:t>
+      </w:r>
+      <w:proofErr w:type="spellStart"/>
+      <w:r>
+        <w:t>filepath</w:t>
+      </w:r>
+      <w:proofErr w:type="spellEnd"/>
+      <w:r>
+        <w:t>&gt; = variable or “string” of path of file.</w:t>
+      </w:r>
+    </w:p>
+    <w:p/>
+    <w:p>
+      <w:pPr>
+        <w:pStyle w:val="Heading4"/>
+      </w:pPr>
+      <w:r>
+        <w:t>%</w:t>
+      </w:r>
+      <w:proofErr w:type="spellStart"/>
+      <w:r>
+        <w:t>Findline</w:t>
+      </w:r>
+      <w:proofErr w:type="spellEnd"/>
+      <w:r>
+        <w:t>(</w:t>
+      </w:r>
+      <w:r>
+        <w:t>&lt;</w:t>
+      </w:r>
+      <w:proofErr w:type="spellStart"/>
+      <w:r>
+        <w:t>filepath</w:t>
+      </w:r>
+      <w:proofErr w:type="spellEnd"/>
+      <w:proofErr w:type="gramStart"/>
+      <w:r>
+        <w:t>&gt;</w:t>
+      </w:r>
+      <w:r>
+        <w:t>,</w:t>
+      </w:r>
+      <w:r>
+        <w:t>&lt;</w:t>
+      </w:r>
+      <w:proofErr w:type="spellStart"/>
+      <w:proofErr w:type="gramEnd"/>
+      <w:r>
+        <w:t>matchstring</w:t>
+      </w:r>
+      <w:proofErr w:type="spellEnd"/>
+      <w:r>
+        <w:t>&gt;</w:t>
+      </w:r>
+      <w:r>
+        <w:t>)</w:t>
+      </w:r>
+    </w:p>
+    <w:p>
+      <w:r>
+        <w:t>Find in the &lt;</w:t>
+      </w:r>
+      <w:proofErr w:type="spellStart"/>
+      <w:r>
+        <w:t>filepath</w:t>
+      </w:r>
+      <w:proofErr w:type="spellEnd"/>
+      <w:r>
+        <w:t>&gt; file the first line containing &lt;</w:t>
+      </w:r>
+      <w:proofErr w:type="spellStart"/>
+      <w:r>
+        <w:t>matchstring</w:t>
+      </w:r>
+      <w:proofErr w:type="spellEnd"/>
+      <w:r>
+        <w:t>&gt;, case insensitive, and return the whole line it is on.   Empty string if not found.</w:t>
+      </w:r>
+    </w:p>
+    <w:p>
+      <w:r>
+        <w:t>&lt;</w:t>
+      </w:r>
+      <w:proofErr w:type="spellStart"/>
+      <w:r>
+        <w:t>filepath</w:t>
+      </w:r>
+      <w:proofErr w:type="spellEnd"/>
+      <w:r>
+        <w:t>&gt; = variable or “string” of path of file.</w:t>
+      </w:r>
+    </w:p>
+    <w:p>
+      <w:r>
+        <w:t>&lt;</w:t>
+      </w:r>
+      <w:proofErr w:type="spellStart"/>
+      <w:r>
+        <w:t>matchstring</w:t>
+      </w:r>
+      <w:proofErr w:type="spellEnd"/>
+      <w:r>
+        <w:t>&gt; = variable or “string” containing the match string.</w:t>
+      </w:r>
+    </w:p>
+    <w:p/>
+    <w:p>
+      <w:pPr>
+        <w:pStyle w:val="Heading4"/>
+      </w:pPr>
+      <w:r>
+        <w:t>%</w:t>
+      </w:r>
+      <w:proofErr w:type="spellStart"/>
+      <w:r>
+        <w:t>MkDir</w:t>
+      </w:r>
+      <w:proofErr w:type="spellEnd"/>
+      <w:r>
+        <w:t>(</w:t>
+      </w:r>
+      <w:r>
+        <w:t>&lt;path&gt;</w:t>
+      </w:r>
+      <w:r>
+        <w:t>)</w:t>
+      </w:r>
+    </w:p>
+    <w:p>
+      <w:r>
+        <w:t>Ensure direct</w:t>
+      </w:r>
+      <w:r>
+        <w:t xml:space="preserve">ory </w:t>
+      </w:r>
+      <w:r>
+        <w:t>exists.  Return 1 if made, 0 otherwise.</w:t>
+      </w:r>
+    </w:p>
+    <w:p>
+      <w:r>
+        <w:t>&lt;path&gt; = variable or “string” of path to folder.</w:t>
+      </w:r>
+    </w:p>
+    <w:p/>
+    <w:p>
+      <w:pPr>
+        <w:pStyle w:val="Heading4"/>
+      </w:pPr>
+      <w:r>
+        <w:t>%</w:t>
+      </w:r>
+      <w:proofErr w:type="spellStart"/>
+      <w:r>
+        <w:t>OpenFile</w:t>
+      </w:r>
+      <w:proofErr w:type="spellEnd"/>
+      <w:r>
+        <w:t>(</w:t>
+      </w:r>
+      <w:r>
+        <w:t>&lt;</w:t>
+      </w:r>
+      <w:r>
+        <w:t>handle</w:t>
+      </w:r>
+      <w:r>
+        <w:t>&gt;</w:t>
+      </w:r>
+      <w:r>
+        <w:t>,</w:t>
+      </w:r>
+      <w:r>
+        <w:t xml:space="preserve"> &lt;</w:t>
+      </w:r>
+      <w:proofErr w:type="spellStart"/>
+      <w:r>
+        <w:t>filepath</w:t>
+      </w:r>
+      <w:proofErr w:type="spellEnd"/>
+      <w:r>
+        <w:t>&gt;</w:t>
+      </w:r>
+      <w:r>
+        <w:t>,</w:t>
+      </w:r>
+      <w:r>
+        <w:t xml:space="preserve"> </w:t>
+      </w:r>
+      <w:r>
+        <w:t>&lt;</w:t>
+      </w:r>
+      <w:r>
+        <w:t>mod</w:t>
+      </w:r>
+      <w:r>
+        <w:t>e</w:t>
+      </w:r>
+      <w:r>
+        <w:t>&gt;</w:t>
+      </w:r>
+      <w:r>
+        <w:t>)</w:t>
+      </w:r>
+    </w:p>
+    <w:p>
+      <w:r>
+        <w:t xml:space="preserve">Open </w:t>
+      </w:r>
+      <w:r>
+        <w:t>the &lt;</w:t>
+      </w:r>
+      <w:proofErr w:type="spellStart"/>
+      <w:r>
+        <w:t>filepath</w:t>
+      </w:r>
+      <w:proofErr w:type="spellEnd"/>
+      <w:r>
+        <w:t xml:space="preserve">&gt; </w:t>
+      </w:r>
+      <w:r>
+        <w:t>file</w:t>
+      </w:r>
+      <w:r>
+        <w:t xml:space="preserve"> in &lt;mode&gt; and use the &lt;handle&gt; variable to hold the reference to it.  Return 1 if opened, 0 if not.  If 0, the handle will be set to the reason why it did not open.</w:t>
+      </w:r>
+    </w:p>
+    <w:p>
+      <w:r>
+        <w:t>&lt;handle&gt; = name of handle, or “string” containing a handle name.</w:t>
+      </w:r>
+    </w:p>
+    <w:p>
+      <w:r>
+        <w:t>&lt;</w:t>
+      </w:r>
+      <w:proofErr w:type="spellStart"/>
+      <w:r>
+        <w:t>filepath</w:t>
+      </w:r>
+      <w:proofErr w:type="spellEnd"/>
+      <w:r>
+        <w:t>&gt; = variable or “string” of path of file.</w:t>
+      </w:r>
+    </w:p>
+    <w:p>
+      <w:r>
+        <w:t>&lt;mode&gt; = Literal, variable or “string” containing the mode to open file in, one of:</w:t>
+      </w:r>
+    </w:p>
+    <w:p>
+      <w:pPr>
+        <w:pStyle w:val="ListParagraph"/>
+        <w:numPr>
+          <w:ilvl w:val="0"/>
+          <w:numId w:val="10"/>
+        </w:numPr>
+      </w:pPr>
+      <w:proofErr w:type="gramStart"/>
+      <w:r>
+        <w:t>Append :</w:t>
+      </w:r>
+      <w:proofErr w:type="gramEnd"/>
+      <w:r>
+        <w:t xml:space="preserve"> File must exist, write to end</w:t>
+      </w:r>
+    </w:p>
+    <w:p>
+      <w:pPr>
+        <w:pStyle w:val="ListParagraph"/>
+        <w:numPr>
+          <w:ilvl w:val="0"/>
+          <w:numId w:val="10"/>
+        </w:numPr>
+      </w:pPr>
+      <w:r>
+        <w:t>Create: Write a new file, overwrite current, write to beginning.</w:t>
+      </w:r>
+    </w:p>
+    <w:p>
+      <w:pPr>
+        <w:pStyle w:val="ListParagraph"/>
+        <w:numPr>
+          <w:ilvl w:val="0"/>
+          <w:numId w:val="10"/>
+        </w:numPr>
+      </w:pPr>
+      <w:proofErr w:type="spellStart"/>
+      <w:proofErr w:type="gramStart"/>
+      <w:r>
         <w:lastRenderedPageBreak/>
-        <w:t>Files</w:t>
-      </w:r>
+        <w:t>CreateNew</w:t>
+      </w:r>
+      <w:proofErr w:type="spellEnd"/>
+      <w:r>
+        <w:t>,:</w:t>
+      </w:r>
+      <w:proofErr w:type="gramEnd"/>
+      <w:r>
+        <w:t xml:space="preserve"> Write a new file, file must not exist, write to beginning</w:t>
+      </w:r>
+    </w:p>
+    <w:p>
+      <w:pPr>
+        <w:pStyle w:val="ListParagraph"/>
+        <w:numPr>
+          <w:ilvl w:val="0"/>
+          <w:numId w:val="10"/>
+        </w:numPr>
+      </w:pPr>
+      <w:r>
+        <w:t>Open: Read from a file, file must exist</w:t>
+      </w:r>
+    </w:p>
+    <w:p>
+      <w:pPr>
+        <w:pStyle w:val="ListParagraph"/>
+        <w:numPr>
+          <w:ilvl w:val="0"/>
+          <w:numId w:val="10"/>
+        </w:numPr>
+      </w:pPr>
+      <w:proofErr w:type="spellStart"/>
+      <w:r>
+        <w:t>OpenOrCreate</w:t>
+      </w:r>
+      <w:proofErr w:type="spellEnd"/>
+      <w:r>
+        <w:t>: Write to a file, if file exists overwrites, else makes a new file</w:t>
+      </w:r>
+    </w:p>
+    <w:p>
+      <w:pPr>
+        <w:pStyle w:val="ListParagraph"/>
+        <w:numPr>
+          <w:ilvl w:val="0"/>
+          <w:numId w:val="10"/>
+        </w:numPr>
+      </w:pPr>
+      <w:r>
+        <w:t>Truncate: Write to an existing file and truncate it, write to beginning.</w:t>
+      </w:r>
+    </w:p>
+    <w:p>
+      <w:pPr>
+        <w:pStyle w:val="ListParagraph"/>
+      </w:pPr>
     </w:p>
     <w:p>
       <w:pPr>
@@ -17322,13 +18029,35 @@
       </w:r>
       <w:proofErr w:type="spellStart"/>
       <w:r>
-        <w:t>CloseFile</w:t>
+        <w:t>ReadLine</w:t>
       </w:r>
       <w:proofErr w:type="spellEnd"/>
       <w:r>
         <w:t>(</w:t>
       </w:r>
       <w:r>
+        <w:t>&lt;handle&gt;</w:t>
+      </w:r>
+      <w:r>
+        <w:t>, &lt;</w:t>
+      </w:r>
+      <w:proofErr w:type="spellStart"/>
+      <w:r>
+        <w:t>linevar</w:t>
+      </w:r>
+      <w:proofErr w:type="spellEnd"/>
+      <w:r>
+        <w:t>&gt;</w:t>
+      </w:r>
+      <w:r>
+        <w:t>)</w:t>
+      </w:r>
+    </w:p>
+    <w:p>
+      <w:r>
+        <w:t xml:space="preserve">Read a line from </w:t>
+      </w:r>
+      <w:r>
         <w:t>&lt;</w:t>
       </w:r>
       <w:r>
@@ -17338,12 +18067,238 @@
         <w:t>&gt;</w:t>
       </w:r>
       <w:r>
+        <w:t xml:space="preserve"> into </w:t>
+      </w:r>
+      <w:r>
+        <w:t>&lt;</w:t>
+      </w:r>
+      <w:proofErr w:type="spellStart"/>
+      <w:r>
+        <w:t>linevar</w:t>
+      </w:r>
+      <w:proofErr w:type="spellEnd"/>
+      <w:r>
+        <w:t>&gt;</w:t>
+      </w:r>
+      <w:r>
+        <w:t>.  Return 1 if success, 0 if end of file.</w:t>
+      </w:r>
+    </w:p>
+    <w:p>
+      <w:r>
+        <w:t>&lt;handle&gt; = name of handle, or “string” containing a handle name.</w:t>
+      </w:r>
+    </w:p>
+    <w:p>
+      <w:r>
+        <w:t>&lt;</w:t>
+      </w:r>
+      <w:proofErr w:type="spellStart"/>
+      <w:r>
+        <w:t>linevar</w:t>
+      </w:r>
+      <w:proofErr w:type="spellEnd"/>
+      <w:r>
+        <w:t>&gt; = name or “string” giving the name of a variable to set to receive the line.</w:t>
+      </w:r>
+    </w:p>
+    <w:p/>
+    <w:p>
+      <w:pPr>
+        <w:pStyle w:val="Heading4"/>
+      </w:pPr>
+      <w:r>
+        <w:t>%</w:t>
+      </w:r>
+      <w:proofErr w:type="spellStart"/>
+      <w:r>
+        <w:t>ReadAllText</w:t>
+      </w:r>
+      <w:proofErr w:type="spellEnd"/>
+      <w:r>
+        <w:t>(</w:t>
+      </w:r>
+      <w:r>
+        <w:t>&lt;</w:t>
+      </w:r>
+      <w:proofErr w:type="spellStart"/>
+      <w:r>
+        <w:t>filepath</w:t>
+      </w:r>
+      <w:proofErr w:type="spellEnd"/>
+      <w:r>
+        <w:t>&gt;</w:t>
+      </w:r>
+      <w:r>
         <w:t>)</w:t>
       </w:r>
     </w:p>
     <w:p>
       <w:r>
-        <w:t>Close file associated with handle.  No error will be produced if the handle is already closed.</w:t>
+        <w:t xml:space="preserve">Read the whole file </w:t>
+      </w:r>
+      <w:r>
+        <w:t>and return it</w:t>
+      </w:r>
+      <w:r>
+        <w:t>. Error if the file does not exist.</w:t>
+      </w:r>
+    </w:p>
+    <w:p>
+      <w:r>
+        <w:t>&lt;</w:t>
+      </w:r>
+      <w:proofErr w:type="spellStart"/>
+      <w:r>
+        <w:t>filepath</w:t>
+      </w:r>
+      <w:proofErr w:type="spellEnd"/>
+      <w:r>
+        <w:t>&gt; = variable or “string” of path of file.</w:t>
+      </w:r>
+    </w:p>
+    <w:p/>
+    <w:p>
+      <w:pPr>
+        <w:pStyle w:val="Heading4"/>
+      </w:pPr>
+      <w:r>
+        <w:t>%</w:t>
+      </w:r>
+      <w:proofErr w:type="spellStart"/>
+      <w:r>
+        <w:t>RmDir</w:t>
+      </w:r>
+      <w:proofErr w:type="spellEnd"/>
+      <w:r>
+        <w:t>(</w:t>
+      </w:r>
+      <w:r>
+        <w:t>&lt;path&gt;</w:t>
+      </w:r>
+      <w:r>
+        <w:t>)</w:t>
+      </w:r>
+    </w:p>
+    <w:p>
+      <w:r>
+        <w:t>Remove the directory if it exists and is empty.  Return 1 if made, 0 otherwise.</w:t>
+      </w:r>
+    </w:p>
+    <w:p>
+      <w:r>
+        <w:t>&lt;path&gt; = variable or “string” of path to folder.</w:t>
+      </w:r>
+    </w:p>
+    <w:p/>
+    <w:p>
+      <w:pPr>
+        <w:pStyle w:val="Heading4"/>
+      </w:pPr>
+      <w:r>
+        <w:t>%</w:t>
+      </w:r>
+      <w:proofErr w:type="spellStart"/>
+      <w:r>
+        <w:t>SafeVarName</w:t>
+      </w:r>
+      <w:proofErr w:type="spellEnd"/>
+      <w:r>
+        <w:t>(</w:t>
+      </w:r>
+      <w:r>
+        <w:t>&lt;</w:t>
+      </w:r>
+      <w:proofErr w:type="spellStart"/>
+      <w:r>
+        <w:t>unsafevarname</w:t>
+      </w:r>
+      <w:proofErr w:type="spellEnd"/>
+      <w:r>
+        <w:t>&gt;</w:t>
+      </w:r>
+      <w:r>
+        <w:t>)</w:t>
+      </w:r>
+    </w:p>
+    <w:p>
+      <w:r>
+        <w:t xml:space="preserve">Return a variable name made out of the </w:t>
+      </w:r>
+      <w:r>
+        <w:t>&lt;</w:t>
+      </w:r>
+      <w:proofErr w:type="spellStart"/>
+      <w:r>
+        <w:t>unsafefilename</w:t>
+      </w:r>
+      <w:proofErr w:type="spellEnd"/>
+      <w:r>
+        <w:t>&gt; replacing any invalid characters with “_”.</w:t>
+      </w:r>
+    </w:p>
+    <w:p>
+      <w:r>
+        <w:t>&lt;</w:t>
+      </w:r>
+      <w:proofErr w:type="spellStart"/>
+      <w:r>
+        <w:t>unsafevarname</w:t>
+      </w:r>
+      <w:proofErr w:type="spellEnd"/>
+      <w:r>
+        <w:t>&gt; = variable or “string” of variable name.</w:t>
+      </w:r>
+    </w:p>
+    <w:p/>
+    <w:p>
+      <w:pPr>
+        <w:pStyle w:val="Heading4"/>
+      </w:pPr>
+      <w:r>
+        <w:t>%Seek(</w:t>
+      </w:r>
+      <w:r>
+        <w:t>&lt;handle&gt;</w:t>
+      </w:r>
+      <w:r>
+        <w:t>,</w:t>
+      </w:r>
+      <w:r>
+        <w:t xml:space="preserve"> &lt;</w:t>
+      </w:r>
+      <w:proofErr w:type="spellStart"/>
+      <w:r>
+        <w:t>seekpos</w:t>
+      </w:r>
+      <w:proofErr w:type="spellEnd"/>
+      <w:r>
+        <w:t>&gt;</w:t>
+      </w:r>
+      <w:r>
+        <w:t>)</w:t>
+      </w:r>
+    </w:p>
+    <w:p>
+      <w:r>
+        <w:t xml:space="preserve">Seek the position of file to this </w:t>
+      </w:r>
+      <w:r>
+        <w:t>&lt;</w:t>
+      </w:r>
+      <w:proofErr w:type="spellStart"/>
+      <w:r>
+        <w:t>seekpos</w:t>
+      </w:r>
+      <w:proofErr w:type="spellEnd"/>
+      <w:r>
+        <w:t xml:space="preserve">&gt; </w:t>
+      </w:r>
+      <w:r>
+        <w:t>position</w:t>
+      </w:r>
+      <w:r>
+        <w:t>. 1 if succeeds, 0 otherwise.</w:t>
       </w:r>
     </w:p>
     <w:p>
@@ -17351,48 +18306,189 @@
         <w:t>&lt;handle&gt; = name of handle, or “string” containing a handle name.</w:t>
       </w:r>
     </w:p>
+    <w:p>
+      <w:r>
+        <w:t>&lt;</w:t>
+      </w:r>
+      <w:proofErr w:type="spellStart"/>
+      <w:r>
+        <w:t>seekpos</w:t>
+      </w:r>
+      <w:proofErr w:type="spellEnd"/>
+      <w:r>
+        <w:t>&gt; = Integer, variable or “string” giving the position to move to.</w:t>
+      </w:r>
+    </w:p>
     <w:p/>
     <w:p>
       <w:pPr>
         <w:pStyle w:val="Heading4"/>
       </w:pPr>
       <w:r>
+        <w:t>%Tell(</w:t>
+      </w:r>
+      <w:r>
+        <w:t>&lt;handle&gt;</w:t>
+      </w:r>
+      <w:r>
+        <w:t>)</w:t>
+      </w:r>
+    </w:p>
+    <w:p>
+      <w:r>
+        <w:t>Tell the position of this file</w:t>
+      </w:r>
+      <w:r>
+        <w:t>, as a decimal value.</w:t>
+      </w:r>
+    </w:p>
+    <w:p>
+      <w:r>
+        <w:t>&lt;handle&gt; = name of handle, or “string” containing a handle name.</w:t>
+      </w:r>
+    </w:p>
+    <w:p/>
+    <w:p>
+      <w:pPr>
+        <w:pStyle w:val="Heading4"/>
+      </w:pPr>
+      <w:r>
+        <w:t>%Write(</w:t>
+      </w:r>
+      <w:r>
+        <w:t>&lt;handle&gt;</w:t>
+      </w:r>
+      <w:r>
+        <w:t>, &lt;text&gt;</w:t>
+      </w:r>
+      <w:r>
+        <w:t>)</w:t>
+      </w:r>
+    </w:p>
+    <w:p>
+      <w:r>
+        <w:t xml:space="preserve">Write the </w:t>
+      </w:r>
+      <w:r>
+        <w:t>&lt;text&gt;</w:t>
+      </w:r>
+      <w:r>
+        <w:t xml:space="preserve"> into </w:t>
+      </w:r>
+      <w:r>
+        <w:t xml:space="preserve">the </w:t>
+      </w:r>
+      <w:r>
+        <w:t xml:space="preserve">file.    </w:t>
+      </w:r>
+      <w:r>
+        <w:t>1 if succeeds, 0 otherwise.</w:t>
+      </w:r>
+    </w:p>
+    <w:p>
+      <w:r>
+        <w:t>&lt;handle&gt; = name of handle, or “string” containing a handle name.</w:t>
+      </w:r>
+    </w:p>
+    <w:p>
+      <w:r>
+        <w:t>&lt;text&gt; = variable or “string” containing the text to write.</w:t>
+      </w:r>
+    </w:p>
+    <w:p/>
+    <w:p>
+      <w:pPr>
+        <w:pStyle w:val="Heading4"/>
+      </w:pPr>
+      <w:r>
+        <w:t>%WriteLine(</w:t>
+      </w:r>
+      <w:r>
+        <w:t>&lt;handle&gt;</w:t>
+      </w:r>
+      <w:r>
+        <w:t>, &lt;text&gt;</w:t>
+      </w:r>
+      <w:r>
+        <w:t>)</w:t>
+      </w:r>
+    </w:p>
+    <w:p>
+      <w:r>
+        <w:t xml:space="preserve">Write the </w:t>
+      </w:r>
+      <w:r>
+        <w:t>&lt;text&gt; plus a line feed into the file.</w:t>
+      </w:r>
+      <w:r>
+        <w:t xml:space="preserve">    1 if succeeds, 0 otherwise.</w:t>
+      </w:r>
+    </w:p>
+    <w:p>
+      <w:r>
+        <w:t>&lt;handle&gt; = name of handle, or “string” containing a handle name.</w:t>
+      </w:r>
+    </w:p>
+    <w:p>
+      <w:r>
+        <w:t>&lt;text&gt; = variable or “string” containing the text to write.</w:t>
+      </w:r>
+    </w:p>
+    <w:p/>
+    <w:p/>
+    <w:p>
+      <w:pPr>
+        <w:pStyle w:val="Heading3"/>
+      </w:pPr>
+      <w:r>
+        <w:lastRenderedPageBreak/>
+        <w:t>Processes</w:t>
+      </w:r>
+    </w:p>
+    <w:p>
+      <w:pPr>
+        <w:pStyle w:val="Heading4"/>
+      </w:pPr>
+      <w:r>
         <w:t>%</w:t>
       </w:r>
       <w:proofErr w:type="spellStart"/>
       <w:r>
-        <w:t>DirExist</w:t>
-      </w:r>
-      <w:r>
-        <w:t>s</w:t>
+        <w:t>CloseProcess</w:t>
       </w:r>
       <w:proofErr w:type="spellEnd"/>
       <w:r>
         <w:t>(</w:t>
       </w:r>
       <w:r>
-        <w:t>&lt;path&gt; [, &lt;path&gt;</w:t>
-      </w:r>
-      <w:proofErr w:type="gramStart"/>
-      <w:r>
-        <w:t>]</w:t>
-      </w:r>
-      <w:r>
-        <w:t>..</w:t>
-      </w:r>
-      <w:proofErr w:type="gramEnd"/>
+        <w:t>&lt;</w:t>
+      </w:r>
+      <w:r>
+        <w:t>handle</w:t>
+      </w:r>
+      <w:r>
+        <w:t>&gt;</w:t>
+      </w:r>
       <w:r>
         <w:t>)</w:t>
       </w:r>
     </w:p>
     <w:p>
       <w:r>
-        <w:t>If all folders named exist, return 1. Else return 0.</w:t>
-      </w:r>
-    </w:p>
-    <w:p>
-      <w:r>
-        <w:t>&lt;path&gt; = variable or “string” of path to folder.</w:t>
+        <w:t>Kill the process given by the handle.  Returns “1” if the process is found.  Closing is not guaranteed.</w:t>
+      </w:r>
+    </w:p>
+    <w:p>
+      <w:r>
+        <w:t>&lt;handle&gt; = variable name of handle assigned in %</w:t>
+      </w:r>
+      <w:proofErr w:type="spellStart"/>
+      <w:r>
+        <w:t>startprocess</w:t>
+      </w:r>
+      <w:proofErr w:type="spellEnd"/>
+      <w:r>
+        <w:t>.</w:t>
       </w:r>
     </w:p>
     <w:p/>
@@ -17405,7 +18501,7 @@
       </w:r>
       <w:proofErr w:type="spellStart"/>
       <w:r>
-        <w:t>FileExists</w:t>
+        <w:t>FindProcess</w:t>
       </w:r>
       <w:proofErr w:type="spellEnd"/>
       <w:r>
@@ -17416,40 +18512,19 @@
       </w:r>
       <w:proofErr w:type="spellStart"/>
       <w:r>
-        <w:t>filepath</w:t>
-      </w:r>
-      <w:proofErr w:type="spellEnd"/>
-      <w:r>
-        <w:t xml:space="preserve">&gt; </w:t>
-      </w:r>
-      <w:proofErr w:type="gramStart"/>
-      <w:r>
-        <w:t>[,&lt;</w:t>
-      </w:r>
-      <w:proofErr w:type="spellStart"/>
-      <w:proofErr w:type="gramEnd"/>
-      <w:r>
-        <w:t>filepath</w:t>
-      </w:r>
-      <w:proofErr w:type="spellEnd"/>
-      <w:r>
-        <w:t>&gt;]..</w:t>
-      </w:r>
-      <w:r>
-        <w:t xml:space="preserve">) </w:t>
-      </w:r>
-    </w:p>
-    <w:p>
-      <w:proofErr w:type="gramStart"/>
-      <w:r>
-        <w:t>Does</w:t>
-      </w:r>
-      <w:proofErr w:type="gramEnd"/>
-      <w:r>
-        <w:t xml:space="preserve"> all files given by variables, or file paths if in quotes, exist?</w:t>
-      </w:r>
-      <w:r>
-        <w:t xml:space="preserve">  Return 1 or 0.</w:t>
+        <w:t>processname</w:t>
+      </w:r>
+      <w:proofErr w:type="spellEnd"/>
+      <w:r>
+        <w:t>&gt;</w:t>
+      </w:r>
+      <w:r>
+        <w:t>)</w:t>
+      </w:r>
+    </w:p>
+    <w:p>
+      <w:r>
+        <w:t>Find the ID of a process, or 0 if it does not exist.</w:t>
       </w:r>
     </w:p>
     <w:p>
@@ -17458,11 +18533,23 @@
       </w:r>
       <w:proofErr w:type="spellStart"/>
       <w:r>
-        <w:t>filepath</w:t>
-      </w:r>
-      <w:proofErr w:type="spellEnd"/>
-      <w:r>
-        <w:t>&gt; = variable or “string” of path of file.</w:t>
+        <w:t>processname</w:t>
+      </w:r>
+      <w:proofErr w:type="spellEnd"/>
+      <w:r>
+        <w:t xml:space="preserve">&gt; = variable or </w:t>
+      </w:r>
+      <w:r>
+        <w:t>“</w:t>
+      </w:r>
+      <w:r>
+        <w:t>string</w:t>
+      </w:r>
+      <w:r>
+        <w:t>”</w:t>
+      </w:r>
+      <w:r>
+        <w:t>.</w:t>
       </w:r>
     </w:p>
     <w:p/>
@@ -17475,1402 +18562,399 @@
       </w:r>
       <w:proofErr w:type="spellStart"/>
       <w:r>
-        <w:t>FileList</w:t>
+        <w:t>HasProcessExited</w:t>
       </w:r>
       <w:proofErr w:type="spellEnd"/>
       <w:r>
         <w:t>(</w:t>
       </w:r>
       <w:r>
-        <w:t>&lt;path&gt;</w:t>
+        <w:t>&lt;</w:t>
+      </w:r>
+      <w:r>
+        <w:t>handle</w:t>
+      </w:r>
+      <w:r>
+        <w:t>&gt;</w:t>
+      </w:r>
+      <w:r>
+        <w:t>)</w:t>
+      </w:r>
+    </w:p>
+    <w:p>
+      <w:r>
+        <w:t xml:space="preserve">Return if process has </w:t>
+      </w:r>
+      <w:proofErr w:type="spellStart"/>
+      <w:r>
+        <w:t>exited</w:t>
+      </w:r>
+      <w:proofErr w:type="spellEnd"/>
+      <w:r>
+        <w:t>.  If it has, it returns the exit code. If not, it returns “NOTEXITED” string.</w:t>
+      </w:r>
+    </w:p>
+    <w:p>
+      <w:r>
+        <w:t>&lt;handle&gt; = variable name of handle assigned in %</w:t>
+      </w:r>
+      <w:proofErr w:type="spellStart"/>
+      <w:r>
+        <w:t>startprocess</w:t>
+      </w:r>
+      <w:proofErr w:type="spellEnd"/>
+      <w:r>
+        <w:t>.</w:t>
+      </w:r>
+    </w:p>
+    <w:p/>
+    <w:p>
+      <w:pPr>
+        <w:pStyle w:val="Heading4"/>
+      </w:pPr>
+      <w:r>
+        <w:t>%</w:t>
+      </w:r>
+      <w:proofErr w:type="spellStart"/>
+      <w:r>
+        <w:t>Killprocess</w:t>
+      </w:r>
+      <w:proofErr w:type="spellEnd"/>
+      <w:r>
+        <w:t>(&lt;</w:t>
+      </w:r>
+      <w:r>
+        <w:t>handle</w:t>
+      </w:r>
+      <w:r>
+        <w:t>&gt;</w:t>
+      </w:r>
+      <w:r>
+        <w:t>)</w:t>
+      </w:r>
+    </w:p>
+    <w:p>
+      <w:r>
+        <w:t>Kill the process given by the handle.  Returns “1” if the process is found.  Killing is not guaranteed.</w:t>
+      </w:r>
+    </w:p>
+    <w:p>
+      <w:r>
+        <w:t>&lt;handle&gt; = variable name of handle assigned in %</w:t>
+      </w:r>
+      <w:proofErr w:type="spellStart"/>
+      <w:r>
+        <w:t>startprocess</w:t>
+      </w:r>
+      <w:proofErr w:type="spellEnd"/>
+      <w:r>
+        <w:t>.</w:t>
+      </w:r>
+    </w:p>
+    <w:p/>
+    <w:p>
+      <w:pPr>
+        <w:pStyle w:val="Heading4"/>
+      </w:pPr>
+      <w:r>
+        <w:t>%</w:t>
+      </w:r>
+      <w:proofErr w:type="spellStart"/>
+      <w:r>
+        <w:t>Listprocesses</w:t>
+      </w:r>
+      <w:proofErr w:type="spellEnd"/>
+      <w:r>
+        <w:t>(</w:t>
+      </w:r>
+      <w:r>
+        <w:t>&lt;</w:t>
+      </w:r>
+      <w:proofErr w:type="spellStart"/>
+      <w:r>
+        <w:t>literalarrayroot</w:t>
+      </w:r>
+      <w:proofErr w:type="spellEnd"/>
+      <w:r>
+        <w:t>&gt;</w:t>
+      </w:r>
+      <w:r>
+        <w:t>)</w:t>
+      </w:r>
+    </w:p>
+    <w:p>
+      <w:r>
+        <w:t xml:space="preserve">List all the processes running on the machine at this point, and store them in variables called </w:t>
+      </w:r>
+      <w:proofErr w:type="spellStart"/>
+      <w:r>
+        <w:t>arrayroot</w:t>
+      </w:r>
+      <w:proofErr w:type="spellEnd"/>
+      <w:r>
+        <w:t>[n], n = 1 onwards.</w:t>
+      </w:r>
+    </w:p>
+    <w:p>
+      <w:r>
+        <w:t>&lt;</w:t>
+      </w:r>
+      <w:proofErr w:type="spellStart"/>
+      <w:r>
+        <w:t>literalarrayroot</w:t>
+      </w:r>
+      <w:proofErr w:type="spellEnd"/>
+      <w:r>
+        <w:t xml:space="preserve">&gt; = </w:t>
+      </w:r>
+      <w:r>
+        <w:t>variable</w:t>
+      </w:r>
+      <w:r>
+        <w:t xml:space="preserve"> name.</w:t>
+      </w:r>
+    </w:p>
+    <w:p/>
+    <w:p>
+      <w:pPr>
+        <w:pStyle w:val="Heading4"/>
+      </w:pPr>
+      <w:r>
+        <w:t>%</w:t>
+      </w:r>
+      <w:proofErr w:type="spellStart"/>
+      <w:r>
+        <w:t>Startprocess</w:t>
+      </w:r>
+      <w:proofErr w:type="spellEnd"/>
+      <w:r>
+        <w:t>(</w:t>
+      </w:r>
+      <w:r>
+        <w:t>&lt;</w:t>
+      </w:r>
+      <w:proofErr w:type="spellStart"/>
+      <w:r>
+        <w:t>processpath</w:t>
+      </w:r>
+      <w:proofErr w:type="spellEnd"/>
+      <w:r>
+        <w:t>&gt;, &lt;</w:t>
+      </w:r>
+      <w:proofErr w:type="spellStart"/>
+      <w:r>
+        <w:t>cmdline</w:t>
+      </w:r>
+      <w:proofErr w:type="spellEnd"/>
+      <w:r>
+        <w:t>&gt;</w:t>
+      </w:r>
+      <w:r>
+        <w:t>)</w:t>
+      </w:r>
+    </w:p>
+    <w:p>
+      <w:r>
+        <w:t xml:space="preserve">Run the process given by </w:t>
+      </w:r>
+      <w:proofErr w:type="spellStart"/>
+      <w:r>
+        <w:t>cmdname</w:t>
+      </w:r>
+      <w:proofErr w:type="spellEnd"/>
+      <w:r>
+        <w:t xml:space="preserve"> with the </w:t>
+      </w:r>
+      <w:proofErr w:type="spellStart"/>
+      <w:r>
+        <w:t>cmdline</w:t>
+      </w:r>
+      <w:proofErr w:type="spellEnd"/>
+      <w:r>
+        <w:t>.  Return the handle (PID) of the process.</w:t>
+      </w:r>
+    </w:p>
+    <w:p/>
+    <w:p>
+      <w:r>
+        <w:t>The first time a process is requested to run, a confirmation dialog will appear which the user must accept to allow the process to run.  Afterwards, it will run without prompting.</w:t>
+      </w:r>
+    </w:p>
+    <w:p>
+      <w:r>
+        <w:t>&lt;</w:t>
+      </w:r>
+      <w:proofErr w:type="spellStart"/>
+      <w:r>
+        <w:t>processpath</w:t>
+      </w:r>
+      <w:proofErr w:type="spellEnd"/>
+      <w:r>
+        <w:t>&gt; = variable or “string”. Fully qualified or partial name of process</w:t>
+      </w:r>
+    </w:p>
+    <w:p>
+      <w:r>
+        <w:t>&lt;</w:t>
+      </w:r>
+      <w:proofErr w:type="spellStart"/>
+      <w:r>
+        <w:t>cmdline</w:t>
+      </w:r>
+      <w:proofErr w:type="spellEnd"/>
+      <w:r>
+        <w:t>&gt; = command line to pass to process.</w:t>
+      </w:r>
+    </w:p>
+    <w:p>
+      <w:r>
+        <w:t>Returns the handle to use. Store this in a variable and use the variable for the &lt;handle&gt; parameter.</w:t>
+      </w:r>
+    </w:p>
+    <w:p/>
+    <w:p>
+      <w:pPr>
+        <w:pStyle w:val="Heading4"/>
+      </w:pPr>
+      <w:r>
+        <w:t>%</w:t>
+      </w:r>
+      <w:proofErr w:type="spellStart"/>
+      <w:r>
+        <w:t>WaitForProcess</w:t>
+      </w:r>
+      <w:proofErr w:type="spellEnd"/>
+      <w:r>
+        <w:t>(</w:t>
+      </w:r>
+      <w:r>
+        <w:t>&lt;</w:t>
+      </w:r>
+      <w:r>
+        <w:t>handle</w:t>
+      </w:r>
+      <w:r>
+        <w:t>&gt;</w:t>
       </w:r>
       <w:r>
         <w:t xml:space="preserve">, </w:t>
       </w:r>
       <w:r>
-        <w:t>&lt;wildcard&gt;</w:t>
+        <w:t>&lt;timeout&gt;</w:t>
       </w:r>
       <w:r>
         <w:t>)</w:t>
       </w:r>
-      <w:r>
-        <w:t xml:space="preserve"> </w:t>
-      </w:r>
-      <w:r>
-        <w:rPr>
-          <w:vertAlign w:val="superscript"/>
-        </w:rPr>
-        <w:t>[8]</w:t>
-      </w:r>
-    </w:p>
-    <w:p>
-      <w:r>
-        <w:t xml:space="preserve">Pass back a list of quoted </w:t>
-      </w:r>
-      <w:proofErr w:type="gramStart"/>
-      <w:r>
-        <w:t>list</w:t>
-      </w:r>
-      <w:proofErr w:type="gramEnd"/>
-      <w:r>
-        <w:t xml:space="preserve"> of files found in this path</w:t>
-      </w:r>
-      <w:r>
-        <w:t xml:space="preserve"> using the wildcard filename as the search pattern</w:t>
-      </w:r>
-      <w:r>
-        <w:t>.  Error if the path does not exist.</w:t>
+    </w:p>
+    <w:p>
+      <w:r>
+        <w:t xml:space="preserve">Wait for the process to terminate for timeout </w:t>
+      </w:r>
+      <w:proofErr w:type="spellStart"/>
+      <w:r>
+        <w:t>ms</w:t>
+      </w:r>
+      <w:proofErr w:type="spellEnd"/>
+      <w:r>
+        <w:t>.  Return 1 if the process terminated, 0 if not.  Beware use – this will stall EDD until the timeout or process exits.</w:t>
+      </w:r>
+    </w:p>
+    <w:p>
+      <w:r>
+        <w:t>&lt;handle&gt; = variable name of handle assigned in %</w:t>
+      </w:r>
+      <w:proofErr w:type="spellStart"/>
+      <w:r>
+        <w:t>startprocess</w:t>
+      </w:r>
+      <w:proofErr w:type="spellEnd"/>
+      <w:r>
+        <w:t>.</w:t>
+      </w:r>
+    </w:p>
+    <w:p>
+      <w:r>
+        <w:t>&lt;timeout&gt; = Literal Integer, or variable, or “string” containing an integer.</w:t>
+      </w:r>
+    </w:p>
+    <w:p/>
+    <w:p>
+      <w:pPr>
+        <w:pStyle w:val="Heading3"/>
+      </w:pPr>
+      <w:r>
+        <w:t xml:space="preserve">Date and </w:t>
+      </w:r>
+      <w:r>
+        <w:t>Time</w:t>
+      </w:r>
+    </w:p>
+    <w:p/>
+    <w:p>
+      <w:pPr>
+        <w:pStyle w:val="Heading4"/>
+      </w:pPr>
+      <w:r>
+        <w:t>%Date(</w:t>
+      </w:r>
+      <w:r>
+        <w:t>&lt;date&gt;,</w:t>
+      </w:r>
+      <w:r>
+        <w:t xml:space="preserve"> &lt;</w:t>
+      </w:r>
+      <w:r>
+        <w:t>date-</w:t>
+      </w:r>
+      <w:r>
+        <w:t>format&gt;</w:t>
+      </w:r>
+      <w:r>
+        <w:t>)</w:t>
+      </w:r>
+    </w:p>
+    <w:p>
+      <w:r>
+        <w:t xml:space="preserve">Taking a date, the default format being US Form, </w:t>
+      </w:r>
+      <w:r>
+        <w:t>read the date, then expand to a string in a defined format.</w:t>
+      </w:r>
+      <w:r>
+        <w:t xml:space="preserve"> The date is presumed to be a UTC date time, unless you use Local in the format.  Any </w:t>
+      </w:r>
+      <w:proofErr w:type="spellStart"/>
+      <w:r>
+        <w:t>timezone</w:t>
+      </w:r>
+      <w:proofErr w:type="spellEnd"/>
+      <w:r>
+        <w:t xml:space="preserve"> information in the string will cause local to be ignored.</w:t>
+      </w:r>
+    </w:p>
+    <w:p/>
+    <w:p>
+      <w:r>
+        <w:t>&lt;date&gt; = variable</w:t>
+      </w:r>
+      <w:r>
+        <w:t xml:space="preserve"> or “string”</w:t>
+      </w:r>
+      <w:r>
+        <w:t>.  Date in US form</w:t>
+      </w:r>
+      <w:r>
+        <w:t>.</w:t>
       </w:r>
     </w:p>
     <w:p>
       <w:r>
         <w:t>&lt;</w:t>
       </w:r>
-      <w:proofErr w:type="spellStart"/>
-      <w:r>
-        <w:t>filepath</w:t>
-      </w:r>
-      <w:proofErr w:type="spellEnd"/>
-      <w:r>
-        <w:t>&gt; = variable or “string” of path of file.</w:t>
-      </w:r>
-    </w:p>
-    <w:p>
-      <w:r>
-        <w:t xml:space="preserve">&lt;wildcard&gt; = variable or “string” containing a filename or filename wildcard pattern using * </w:t>
-      </w:r>
-      <w:proofErr w:type="gramStart"/>
-      <w:r>
-        <w:t>and ?</w:t>
-      </w:r>
-      <w:proofErr w:type="gramEnd"/>
-    </w:p>
-    <w:p/>
-    <w:p>
-      <w:pPr>
-        <w:pStyle w:val="Heading4"/>
-      </w:pPr>
-      <w:r>
-        <w:t>%</w:t>
-      </w:r>
-      <w:proofErr w:type="spellStart"/>
-      <w:r>
-        <w:t>FileLength</w:t>
-      </w:r>
-      <w:proofErr w:type="spellEnd"/>
-      <w:r>
-        <w:t>(</w:t>
-      </w:r>
-      <w:r>
-        <w:t>&lt;</w:t>
-      </w:r>
-      <w:proofErr w:type="spellStart"/>
-      <w:r>
-        <w:t>filepath</w:t>
-      </w:r>
-      <w:proofErr w:type="spellEnd"/>
-      <w:r>
-        <w:t>&gt;</w:t>
-      </w:r>
-      <w:r>
-        <w:t xml:space="preserve">) </w:t>
-      </w:r>
-    </w:p>
-    <w:p>
-      <w:r>
-        <w:t>What is the file length of this file</w:t>
-      </w:r>
-      <w:r>
-        <w:t xml:space="preserve"> or</w:t>
-      </w:r>
-      <w:r>
-        <w:t xml:space="preserve"> -1 if file does not exist.</w:t>
-      </w:r>
-    </w:p>
-    <w:p>
-      <w:r>
-        <w:t>&lt;</w:t>
-      </w:r>
-      <w:proofErr w:type="spellStart"/>
-      <w:r>
-        <w:t>filepath</w:t>
-      </w:r>
-      <w:proofErr w:type="spellEnd"/>
-      <w:r>
-        <w:t>&gt; = variable or “string” of path of file.</w:t>
-      </w:r>
-    </w:p>
-    <w:p/>
-    <w:p>
-      <w:pPr>
-        <w:pStyle w:val="Heading4"/>
-      </w:pPr>
-      <w:r>
-        <w:t>%</w:t>
-      </w:r>
-      <w:proofErr w:type="spellStart"/>
-      <w:r>
-        <w:t>Findline</w:t>
-      </w:r>
-      <w:proofErr w:type="spellEnd"/>
-      <w:r>
-        <w:t>(</w:t>
-      </w:r>
-      <w:r>
-        <w:t>&lt;</w:t>
-      </w:r>
-      <w:proofErr w:type="spellStart"/>
-      <w:r>
-        <w:t>filepath</w:t>
-      </w:r>
-      <w:proofErr w:type="spellEnd"/>
-      <w:proofErr w:type="gramStart"/>
-      <w:r>
-        <w:t>&gt;</w:t>
-      </w:r>
-      <w:r>
-        <w:t>,</w:t>
-      </w:r>
-      <w:r>
-        <w:t>&lt;</w:t>
-      </w:r>
-      <w:proofErr w:type="spellStart"/>
-      <w:proofErr w:type="gramEnd"/>
-      <w:r>
-        <w:t>matchstring</w:t>
-      </w:r>
-      <w:proofErr w:type="spellEnd"/>
-      <w:r>
-        <w:t>&gt;</w:t>
-      </w:r>
-      <w:r>
-        <w:t>)</w:t>
-      </w:r>
-    </w:p>
-    <w:p>
-      <w:r>
-        <w:t>Find in the &lt;</w:t>
-      </w:r>
-      <w:proofErr w:type="spellStart"/>
-      <w:r>
-        <w:t>filepath</w:t>
-      </w:r>
-      <w:proofErr w:type="spellEnd"/>
-      <w:r>
-        <w:t>&gt; file the first line containing &lt;</w:t>
-      </w:r>
-      <w:proofErr w:type="spellStart"/>
-      <w:r>
-        <w:t>matchstring</w:t>
-      </w:r>
-      <w:proofErr w:type="spellEnd"/>
-      <w:r>
-        <w:t>&gt;, case insensitive, and return the whole line it is on.   Empty string if not found.</w:t>
-      </w:r>
-    </w:p>
-    <w:p>
-      <w:r>
-        <w:t>&lt;</w:t>
-      </w:r>
-      <w:proofErr w:type="spellStart"/>
-      <w:r>
-        <w:t>filepath</w:t>
-      </w:r>
-      <w:proofErr w:type="spellEnd"/>
-      <w:r>
-        <w:t>&gt; = variable or “string” of path of file.</w:t>
-      </w:r>
-    </w:p>
-    <w:p>
-      <w:r>
-        <w:t>&lt;</w:t>
-      </w:r>
-      <w:proofErr w:type="spellStart"/>
-      <w:r>
-        <w:t>matchstring</w:t>
-      </w:r>
-      <w:proofErr w:type="spellEnd"/>
-      <w:r>
-        <w:t>&gt; = variable or “string” containing the match string.</w:t>
-      </w:r>
-    </w:p>
-    <w:p/>
-    <w:p>
-      <w:pPr>
-        <w:pStyle w:val="Heading4"/>
-      </w:pPr>
-      <w:r>
-        <w:t>%</w:t>
-      </w:r>
-      <w:proofErr w:type="spellStart"/>
-      <w:r>
-        <w:t>MkDir</w:t>
-      </w:r>
-      <w:proofErr w:type="spellEnd"/>
-      <w:r>
-        <w:t>(</w:t>
-      </w:r>
-      <w:r>
-        <w:t>&lt;path&gt;</w:t>
-      </w:r>
-      <w:r>
-        <w:t>)</w:t>
-      </w:r>
-    </w:p>
-    <w:p>
-      <w:r>
-        <w:t>Ensure direct</w:t>
-      </w:r>
-      <w:r>
-        <w:t xml:space="preserve">ory </w:t>
-      </w:r>
-      <w:r>
-        <w:t>exists.  Return 1 if made, 0 otherwise.</w:t>
-      </w:r>
-    </w:p>
-    <w:p>
-      <w:r>
-        <w:t>&lt;path&gt; = variable or “string” of path to folder.</w:t>
-      </w:r>
-    </w:p>
-    <w:p/>
-    <w:p>
-      <w:pPr>
-        <w:pStyle w:val="Heading4"/>
-      </w:pPr>
-      <w:r>
-        <w:t>%</w:t>
-      </w:r>
-      <w:proofErr w:type="spellStart"/>
-      <w:r>
-        <w:t>OpenFile</w:t>
-      </w:r>
-      <w:proofErr w:type="spellEnd"/>
-      <w:r>
-        <w:t>(</w:t>
-      </w:r>
-      <w:r>
-        <w:t>&lt;</w:t>
-      </w:r>
-      <w:r>
-        <w:t>handle</w:t>
-      </w:r>
-      <w:r>
-        <w:t>&gt;</w:t>
-      </w:r>
-      <w:r>
-        <w:t>,</w:t>
-      </w:r>
-      <w:r>
-        <w:t xml:space="preserve"> &lt;</w:t>
-      </w:r>
-      <w:proofErr w:type="spellStart"/>
-      <w:r>
-        <w:t>filepath</w:t>
-      </w:r>
-      <w:proofErr w:type="spellEnd"/>
-      <w:r>
-        <w:t>&gt;</w:t>
-      </w:r>
-      <w:r>
-        <w:t>,</w:t>
-      </w:r>
-      <w:r>
-        <w:t xml:space="preserve"> </w:t>
-      </w:r>
-      <w:r>
-        <w:t>&lt;</w:t>
-      </w:r>
-      <w:r>
-        <w:t>mod</w:t>
-      </w:r>
-      <w:r>
-        <w:t>e</w:t>
-      </w:r>
-      <w:r>
-        <w:t>&gt;</w:t>
-      </w:r>
-      <w:r>
-        <w:t>)</w:t>
-      </w:r>
-    </w:p>
-    <w:p>
-      <w:r>
-        <w:t xml:space="preserve">Open </w:t>
-      </w:r>
-      <w:r>
-        <w:t>the &lt;</w:t>
-      </w:r>
-      <w:proofErr w:type="spellStart"/>
-      <w:r>
-        <w:t>filepath</w:t>
-      </w:r>
-      <w:proofErr w:type="spellEnd"/>
-      <w:r>
-        <w:t xml:space="preserve">&gt; </w:t>
-      </w:r>
-      <w:r>
-        <w:t>file</w:t>
-      </w:r>
-      <w:r>
-        <w:t xml:space="preserve"> in &lt;mode&gt; and use the &lt;handle&gt; variable to hold the reference to it.  Return 1 if opened, 0 if not.  If 0, the handle will be set to the reason why it did not open.</w:t>
-      </w:r>
-    </w:p>
-    <w:p>
-      <w:r>
-        <w:t>&lt;handle&gt; = name of handle, or “string” containing a handle name.</w:t>
-      </w:r>
-    </w:p>
-    <w:p>
-      <w:r>
-        <w:t>&lt;</w:t>
-      </w:r>
-      <w:proofErr w:type="spellStart"/>
-      <w:r>
-        <w:t>filepath</w:t>
-      </w:r>
-      <w:proofErr w:type="spellEnd"/>
-      <w:r>
-        <w:t>&gt; = variable or “string” of path of file.</w:t>
-      </w:r>
-    </w:p>
-    <w:p>
-      <w:r>
-        <w:t>&lt;mode&gt; = Literal, variable or “string” containing the mode to open file in, one of:</w:t>
-      </w:r>
-    </w:p>
-    <w:p>
-      <w:pPr>
-        <w:pStyle w:val="ListParagraph"/>
-        <w:numPr>
-          <w:ilvl w:val="0"/>
-          <w:numId w:val="10"/>
-        </w:numPr>
-      </w:pPr>
-      <w:proofErr w:type="gramStart"/>
-      <w:r>
-        <w:t>Append :</w:t>
-      </w:r>
-      <w:proofErr w:type="gramEnd"/>
-      <w:r>
-        <w:t xml:space="preserve"> File must exist, write to end</w:t>
-      </w:r>
-    </w:p>
-    <w:p>
-      <w:pPr>
-        <w:pStyle w:val="ListParagraph"/>
-        <w:numPr>
-          <w:ilvl w:val="0"/>
-          <w:numId w:val="10"/>
-        </w:numPr>
-      </w:pPr>
-      <w:r>
-        <w:t>Create: Write a new file, overwrite current, write to beginning.</w:t>
-      </w:r>
-    </w:p>
-    <w:p>
-      <w:pPr>
-        <w:pStyle w:val="ListParagraph"/>
-        <w:numPr>
-          <w:ilvl w:val="0"/>
-          <w:numId w:val="10"/>
-        </w:numPr>
-      </w:pPr>
-      <w:proofErr w:type="spellStart"/>
-      <w:proofErr w:type="gramStart"/>
-      <w:r>
-        <w:t>CreateNew</w:t>
-      </w:r>
-      <w:proofErr w:type="spellEnd"/>
-      <w:r>
-        <w:t>,:</w:t>
-      </w:r>
-      <w:proofErr w:type="gramEnd"/>
-      <w:r>
-        <w:t xml:space="preserve"> Write a new file, file must not exist, write to beginning</w:t>
-      </w:r>
-    </w:p>
-    <w:p>
-      <w:pPr>
-        <w:pStyle w:val="ListParagraph"/>
-        <w:numPr>
-          <w:ilvl w:val="0"/>
-          <w:numId w:val="10"/>
-        </w:numPr>
-      </w:pPr>
-      <w:r>
-        <w:t>Open: Read from a file, file must exist</w:t>
-      </w:r>
-    </w:p>
-    <w:p>
-      <w:pPr>
-        <w:pStyle w:val="ListParagraph"/>
-        <w:numPr>
-          <w:ilvl w:val="0"/>
-          <w:numId w:val="10"/>
-        </w:numPr>
-      </w:pPr>
-      <w:proofErr w:type="spellStart"/>
-      <w:r>
-        <w:t>OpenOrCreate</w:t>
-      </w:r>
-      <w:proofErr w:type="spellEnd"/>
-      <w:r>
-        <w:t>: Write to a file, if file exists overwrites, else makes a new file</w:t>
-      </w:r>
-    </w:p>
-    <w:p>
-      <w:pPr>
-        <w:pStyle w:val="ListParagraph"/>
-        <w:numPr>
-          <w:ilvl w:val="0"/>
-          <w:numId w:val="10"/>
-        </w:numPr>
-      </w:pPr>
-      <w:r>
-        <w:lastRenderedPageBreak/>
-        <w:t>Truncate: Write to an existing file and truncate it, write to beginning.</w:t>
-      </w:r>
-    </w:p>
-    <w:p>
-      <w:pPr>
-        <w:pStyle w:val="ListParagraph"/>
-      </w:pPr>
-    </w:p>
-    <w:p>
-      <w:pPr>
-        <w:pStyle w:val="Heading4"/>
-      </w:pPr>
-      <w:r>
-        <w:t>%</w:t>
-      </w:r>
-      <w:proofErr w:type="spellStart"/>
-      <w:r>
-        <w:t>ReadLine</w:t>
-      </w:r>
-      <w:proofErr w:type="spellEnd"/>
-      <w:r>
-        <w:t>(</w:t>
-      </w:r>
-      <w:r>
-        <w:t>&lt;handle&gt;</w:t>
-      </w:r>
-      <w:r>
-        <w:t>, &lt;</w:t>
-      </w:r>
-      <w:proofErr w:type="spellStart"/>
-      <w:r>
-        <w:t>linevar</w:t>
-      </w:r>
-      <w:proofErr w:type="spellEnd"/>
-      <w:r>
-        <w:t>&gt;</w:t>
-      </w:r>
-      <w:r>
-        <w:t>)</w:t>
-      </w:r>
-    </w:p>
-    <w:p>
-      <w:r>
-        <w:t xml:space="preserve">Read a line from </w:t>
-      </w:r>
-      <w:r>
-        <w:t>&lt;</w:t>
-      </w:r>
-      <w:r>
-        <w:t>handle</w:t>
-      </w:r>
-      <w:r>
-        <w:t>&gt;</w:t>
-      </w:r>
-      <w:r>
-        <w:t xml:space="preserve"> into </w:t>
-      </w:r>
-      <w:r>
-        <w:t>&lt;</w:t>
-      </w:r>
-      <w:proofErr w:type="spellStart"/>
-      <w:r>
-        <w:t>linevar</w:t>
-      </w:r>
-      <w:proofErr w:type="spellEnd"/>
-      <w:r>
-        <w:t>&gt;</w:t>
-      </w:r>
-      <w:r>
-        <w:t>.  Return 1 if success, 0 if end of file.</w:t>
-      </w:r>
-    </w:p>
-    <w:p>
-      <w:r>
-        <w:t>&lt;handle&gt; = name of handle, or “string” containing a handle name.</w:t>
-      </w:r>
-    </w:p>
-    <w:p>
-      <w:r>
-        <w:t>&lt;</w:t>
-      </w:r>
-      <w:proofErr w:type="spellStart"/>
-      <w:r>
-        <w:t>linevar</w:t>
-      </w:r>
-      <w:proofErr w:type="spellEnd"/>
-      <w:r>
-        <w:t>&gt; = name or “string” giving the name of a variable to set to receive the line.</w:t>
-      </w:r>
-    </w:p>
-    <w:p/>
-    <w:p>
-      <w:pPr>
-        <w:pStyle w:val="Heading4"/>
-      </w:pPr>
-      <w:r>
-        <w:t>%</w:t>
-      </w:r>
-      <w:proofErr w:type="spellStart"/>
-      <w:r>
-        <w:t>ReadAllText</w:t>
-      </w:r>
-      <w:proofErr w:type="spellEnd"/>
-      <w:r>
-        <w:t>(</w:t>
-      </w:r>
-      <w:r>
-        <w:t>&lt;</w:t>
-      </w:r>
-      <w:proofErr w:type="spellStart"/>
-      <w:r>
-        <w:t>filepath</w:t>
-      </w:r>
-      <w:proofErr w:type="spellEnd"/>
-      <w:r>
-        <w:t>&gt;</w:t>
-      </w:r>
-      <w:r>
-        <w:t>)</w:t>
-      </w:r>
-    </w:p>
-    <w:p>
-      <w:r>
-        <w:t xml:space="preserve">Read the whole file </w:t>
-      </w:r>
-      <w:r>
-        <w:t>and return it</w:t>
-      </w:r>
-      <w:r>
-        <w:t>. Error if the file does not exist.</w:t>
-      </w:r>
-    </w:p>
-    <w:p>
-      <w:r>
-        <w:t>&lt;</w:t>
-      </w:r>
-      <w:proofErr w:type="spellStart"/>
-      <w:r>
-        <w:t>filepath</w:t>
-      </w:r>
-      <w:proofErr w:type="spellEnd"/>
-      <w:r>
-        <w:t>&gt; = variable or “string” of path of file.</w:t>
-      </w:r>
-    </w:p>
-    <w:p/>
-    <w:p>
-      <w:pPr>
-        <w:pStyle w:val="Heading4"/>
-      </w:pPr>
-      <w:r>
-        <w:t>%</w:t>
-      </w:r>
-      <w:proofErr w:type="spellStart"/>
-      <w:r>
-        <w:t>RmDir</w:t>
-      </w:r>
-      <w:proofErr w:type="spellEnd"/>
-      <w:r>
-        <w:t>(</w:t>
-      </w:r>
-      <w:r>
-        <w:t>&lt;path&gt;</w:t>
-      </w:r>
-      <w:r>
-        <w:t>)</w:t>
-      </w:r>
-    </w:p>
-    <w:p>
-      <w:r>
-        <w:t>Remove the directory if it exists and is empty.  Return 1 if made, 0 otherwise.</w:t>
-      </w:r>
-    </w:p>
-    <w:p>
-      <w:r>
-        <w:t>&lt;path&gt; = variable or “string” of path to folder.</w:t>
-      </w:r>
-    </w:p>
-    <w:p/>
-    <w:p>
-      <w:pPr>
-        <w:pStyle w:val="Heading4"/>
-      </w:pPr>
-      <w:r>
-        <w:t>%</w:t>
-      </w:r>
-      <w:proofErr w:type="spellStart"/>
-      <w:r>
-        <w:t>SafeVarName</w:t>
-      </w:r>
-      <w:proofErr w:type="spellEnd"/>
-      <w:r>
-        <w:t>(</w:t>
-      </w:r>
-      <w:r>
-        <w:t>&lt;</w:t>
-      </w:r>
-      <w:proofErr w:type="spellStart"/>
-      <w:r>
-        <w:t>unsafevarname</w:t>
-      </w:r>
-      <w:proofErr w:type="spellEnd"/>
-      <w:r>
-        <w:t>&gt;</w:t>
-      </w:r>
-      <w:r>
-        <w:t>)</w:t>
-      </w:r>
-    </w:p>
-    <w:p>
-      <w:r>
-        <w:t xml:space="preserve">Return a variable name made out of the </w:t>
-      </w:r>
-      <w:r>
-        <w:t>&lt;</w:t>
-      </w:r>
-      <w:proofErr w:type="spellStart"/>
-      <w:r>
-        <w:t>unsafefilename</w:t>
-      </w:r>
-      <w:proofErr w:type="spellEnd"/>
-      <w:r>
-        <w:t>&gt; replacing any invalid characters with “_”.</w:t>
-      </w:r>
-    </w:p>
-    <w:p>
-      <w:r>
-        <w:t>&lt;</w:t>
-      </w:r>
-      <w:proofErr w:type="spellStart"/>
-      <w:r>
-        <w:t>unsafevarname</w:t>
-      </w:r>
-      <w:proofErr w:type="spellEnd"/>
-      <w:r>
-        <w:t>&gt; = variable or “string” of variable name.</w:t>
-      </w:r>
-    </w:p>
-    <w:p/>
-    <w:p>
-      <w:pPr>
-        <w:pStyle w:val="Heading4"/>
-      </w:pPr>
-      <w:r>
-        <w:t>%Seek(</w:t>
-      </w:r>
-      <w:r>
-        <w:t>&lt;handle&gt;</w:t>
-      </w:r>
-      <w:r>
-        <w:t>,</w:t>
-      </w:r>
-      <w:r>
-        <w:t xml:space="preserve"> &lt;</w:t>
-      </w:r>
-      <w:proofErr w:type="spellStart"/>
-      <w:r>
-        <w:t>seekpos</w:t>
-      </w:r>
-      <w:proofErr w:type="spellEnd"/>
-      <w:r>
-        <w:t>&gt;</w:t>
-      </w:r>
-      <w:r>
-        <w:t>)</w:t>
-      </w:r>
-    </w:p>
-    <w:p>
-      <w:r>
-        <w:t xml:space="preserve">Seek the position of file to this </w:t>
-      </w:r>
-      <w:r>
-        <w:t>&lt;</w:t>
-      </w:r>
-      <w:proofErr w:type="spellStart"/>
-      <w:r>
-        <w:t>seekpos</w:t>
-      </w:r>
-      <w:proofErr w:type="spellEnd"/>
-      <w:r>
-        <w:t xml:space="preserve">&gt; </w:t>
-      </w:r>
-      <w:r>
-        <w:t>position</w:t>
-      </w:r>
-      <w:r>
-        <w:t>. 1 if succeeds, 0 otherwise.</w:t>
-      </w:r>
-    </w:p>
-    <w:p>
-      <w:r>
-        <w:t>&lt;handle&gt; = name of handle, or “string” containing a handle name.</w:t>
-      </w:r>
-    </w:p>
-    <w:p>
-      <w:r>
-        <w:t>&lt;</w:t>
-      </w:r>
-      <w:proofErr w:type="spellStart"/>
-      <w:r>
-        <w:t>seekpos</w:t>
-      </w:r>
-      <w:proofErr w:type="spellEnd"/>
-      <w:r>
-        <w:t>&gt; = Integer, variable or “string” giving the position to move to.</w:t>
-      </w:r>
-    </w:p>
-    <w:p/>
-    <w:p>
-      <w:pPr>
-        <w:pStyle w:val="Heading4"/>
-      </w:pPr>
-      <w:r>
-        <w:t>%Tell(</w:t>
-      </w:r>
-      <w:r>
-        <w:t>&lt;handle&gt;</w:t>
-      </w:r>
-      <w:r>
-        <w:t>)</w:t>
-      </w:r>
-    </w:p>
-    <w:p>
-      <w:r>
-        <w:t>Tell the position of this file</w:t>
-      </w:r>
-      <w:r>
-        <w:t>, as a decimal value.</w:t>
-      </w:r>
-    </w:p>
-    <w:p>
-      <w:r>
-        <w:t>&lt;handle&gt; = name of handle, or “string” containing a handle name.</w:t>
-      </w:r>
-    </w:p>
-    <w:p/>
-    <w:p>
-      <w:pPr>
-        <w:pStyle w:val="Heading4"/>
-      </w:pPr>
-      <w:r>
-        <w:t>%Write(</w:t>
-      </w:r>
-      <w:r>
-        <w:t>&lt;handle&gt;</w:t>
-      </w:r>
-      <w:r>
-        <w:t>, &lt;text&gt;</w:t>
-      </w:r>
-      <w:r>
-        <w:t>)</w:t>
-      </w:r>
-    </w:p>
-    <w:p>
-      <w:r>
-        <w:t xml:space="preserve">Write the </w:t>
-      </w:r>
-      <w:r>
-        <w:t>&lt;text&gt;</w:t>
-      </w:r>
-      <w:r>
-        <w:t xml:space="preserve"> into </w:t>
-      </w:r>
-      <w:r>
-        <w:t xml:space="preserve">the </w:t>
-      </w:r>
-      <w:r>
-        <w:t xml:space="preserve">file.    </w:t>
-      </w:r>
-      <w:r>
-        <w:t>1 if succeeds, 0 otherwise.</w:t>
-      </w:r>
-    </w:p>
-    <w:p>
-      <w:r>
-        <w:t>&lt;handle&gt; = name of handle, or “string” containing a handle name.</w:t>
-      </w:r>
-    </w:p>
-    <w:p>
-      <w:r>
-        <w:t>&lt;text&gt; = variable or “string” containing the text to write.</w:t>
-      </w:r>
-    </w:p>
-    <w:p/>
-    <w:p>
-      <w:pPr>
-        <w:pStyle w:val="Heading4"/>
-      </w:pPr>
-      <w:r>
-        <w:t>%WriteLine(</w:t>
-      </w:r>
-      <w:r>
-        <w:t>&lt;handle&gt;</w:t>
-      </w:r>
-      <w:r>
-        <w:t>, &lt;text&gt;</w:t>
-      </w:r>
-      <w:r>
-        <w:t>)</w:t>
-      </w:r>
-    </w:p>
-    <w:p>
-      <w:r>
-        <w:t xml:space="preserve">Write the </w:t>
-      </w:r>
-      <w:r>
-        <w:t>&lt;text&gt; plus a line feed into the file.</w:t>
-      </w:r>
-      <w:r>
-        <w:t xml:space="preserve">    1 if succeeds, 0 otherwise.</w:t>
-      </w:r>
-    </w:p>
-    <w:p>
-      <w:r>
-        <w:t>&lt;handle&gt; = name of handle, or “string” containing a handle name.</w:t>
-      </w:r>
-    </w:p>
-    <w:p>
-      <w:r>
-        <w:t>&lt;text&gt; = variable or “string” containing the text to write.</w:t>
-      </w:r>
-    </w:p>
-    <w:p/>
-    <w:p/>
-    <w:p>
-      <w:pPr>
-        <w:pStyle w:val="Heading3"/>
-      </w:pPr>
-      <w:r>
-        <w:t>Processes</w:t>
-      </w:r>
-    </w:p>
-    <w:p>
-      <w:pPr>
-        <w:pStyle w:val="Heading4"/>
-      </w:pPr>
-      <w:r>
-        <w:t>%</w:t>
-      </w:r>
-      <w:proofErr w:type="spellStart"/>
-      <w:r>
-        <w:t>CloseProcess</w:t>
-      </w:r>
-      <w:proofErr w:type="spellEnd"/>
-      <w:r>
-        <w:t>(</w:t>
-      </w:r>
-      <w:r>
-        <w:t>&lt;</w:t>
-      </w:r>
-      <w:r>
-        <w:t>handle</w:t>
-      </w:r>
-      <w:r>
-        <w:t>&gt;</w:t>
-      </w:r>
-      <w:r>
-        <w:t>)</w:t>
-      </w:r>
-    </w:p>
-    <w:p>
-      <w:r>
-        <w:t>Kill the process given by the handle.  Returns “1” if the process is found.  Closing is not guaranteed.</w:t>
-      </w:r>
-    </w:p>
-    <w:p>
-      <w:r>
-        <w:t>&lt;handle&gt; = variable name of handle assigned in %</w:t>
-      </w:r>
-      <w:proofErr w:type="spellStart"/>
-      <w:r>
-        <w:t>startprocess</w:t>
-      </w:r>
-      <w:proofErr w:type="spellEnd"/>
-      <w:r>
-        <w:t>.</w:t>
-      </w:r>
-    </w:p>
-    <w:p/>
-    <w:p>
-      <w:pPr>
-        <w:pStyle w:val="Heading4"/>
-      </w:pPr>
-      <w:r>
-        <w:t>%</w:t>
-      </w:r>
-      <w:proofErr w:type="spellStart"/>
-      <w:r>
-        <w:t>FindProcess</w:t>
-      </w:r>
-      <w:proofErr w:type="spellEnd"/>
-      <w:r>
-        <w:t>(</w:t>
-      </w:r>
-      <w:r>
-        <w:t>&lt;</w:t>
-      </w:r>
-      <w:proofErr w:type="spellStart"/>
-      <w:r>
-        <w:t>processname</w:t>
-      </w:r>
-      <w:proofErr w:type="spellEnd"/>
-      <w:r>
-        <w:t>&gt;</w:t>
-      </w:r>
-      <w:r>
-        <w:t>)</w:t>
-      </w:r>
-    </w:p>
-    <w:p>
-      <w:r>
-        <w:t>Find the ID of a process, or 0 if it does not exist.</w:t>
-      </w:r>
-    </w:p>
-    <w:p>
-      <w:r>
-        <w:t>&lt;</w:t>
-      </w:r>
-      <w:proofErr w:type="spellStart"/>
-      <w:r>
-        <w:t>processname</w:t>
-      </w:r>
-      <w:proofErr w:type="spellEnd"/>
-      <w:r>
-        <w:t xml:space="preserve">&gt; = variable or </w:t>
-      </w:r>
-      <w:r>
-        <w:t>“</w:t>
-      </w:r>
-      <w:r>
-        <w:t>string</w:t>
-      </w:r>
-      <w:r>
-        <w:t>”</w:t>
-      </w:r>
-      <w:r>
-        <w:t>.</w:t>
-      </w:r>
-    </w:p>
-    <w:p/>
-    <w:p>
-      <w:pPr>
-        <w:pStyle w:val="Heading4"/>
-      </w:pPr>
-      <w:r>
-        <w:t>%</w:t>
-      </w:r>
-      <w:proofErr w:type="spellStart"/>
-      <w:r>
-        <w:t>HasProcessExited</w:t>
-      </w:r>
-      <w:proofErr w:type="spellEnd"/>
-      <w:r>
-        <w:t>(</w:t>
-      </w:r>
-      <w:r>
-        <w:t>&lt;</w:t>
-      </w:r>
-      <w:r>
-        <w:t>handle</w:t>
-      </w:r>
-      <w:r>
-        <w:t>&gt;</w:t>
-      </w:r>
-      <w:r>
-        <w:t>)</w:t>
-      </w:r>
-    </w:p>
-    <w:p>
-      <w:r>
-        <w:t xml:space="preserve">Return if process has </w:t>
-      </w:r>
-      <w:proofErr w:type="spellStart"/>
-      <w:r>
-        <w:t>exited</w:t>
-      </w:r>
-      <w:proofErr w:type="spellEnd"/>
-      <w:r>
-        <w:t>.  If it has, it returns the exit code. If not, it returns “NOTEXITED” string.</w:t>
-      </w:r>
-    </w:p>
-    <w:p>
-      <w:r>
-        <w:t>&lt;handle&gt; = variable name of handle assigned in %</w:t>
-      </w:r>
-      <w:proofErr w:type="spellStart"/>
-      <w:r>
-        <w:t>startprocess</w:t>
-      </w:r>
-      <w:proofErr w:type="spellEnd"/>
-      <w:r>
-        <w:t>.</w:t>
-      </w:r>
-    </w:p>
-    <w:p/>
-    <w:p>
-      <w:pPr>
-        <w:pStyle w:val="Heading4"/>
-      </w:pPr>
-      <w:r>
-        <w:t>%</w:t>
-      </w:r>
-      <w:proofErr w:type="spellStart"/>
-      <w:r>
-        <w:t>Killprocess</w:t>
-      </w:r>
-      <w:proofErr w:type="spellEnd"/>
-      <w:r>
-        <w:t>(&lt;</w:t>
-      </w:r>
-      <w:r>
-        <w:t>handle</w:t>
-      </w:r>
-      <w:r>
-        <w:t>&gt;</w:t>
-      </w:r>
-      <w:r>
-        <w:t>)</w:t>
-      </w:r>
-    </w:p>
-    <w:p>
-      <w:r>
-        <w:t>Kill the process given by the handle.  Returns “1” if the process is found.  Killing is not guaranteed.</w:t>
-      </w:r>
-    </w:p>
-    <w:p>
-      <w:r>
-        <w:t>&lt;handle&gt; = variable name of handle assigned in %</w:t>
-      </w:r>
-      <w:proofErr w:type="spellStart"/>
-      <w:r>
-        <w:t>startprocess</w:t>
-      </w:r>
-      <w:proofErr w:type="spellEnd"/>
-      <w:r>
-        <w:t>.</w:t>
-      </w:r>
-    </w:p>
-    <w:p/>
-    <w:p>
-      <w:pPr>
-        <w:pStyle w:val="Heading4"/>
-      </w:pPr>
-      <w:r>
-        <w:t>%</w:t>
-      </w:r>
-      <w:proofErr w:type="spellStart"/>
-      <w:r>
-        <w:t>Listprocesses</w:t>
-      </w:r>
-      <w:proofErr w:type="spellEnd"/>
-      <w:r>
-        <w:t>(</w:t>
-      </w:r>
-      <w:r>
-        <w:t>&lt;</w:t>
-      </w:r>
-      <w:proofErr w:type="spellStart"/>
-      <w:r>
-        <w:t>literalarrayroot</w:t>
-      </w:r>
-      <w:proofErr w:type="spellEnd"/>
-      <w:r>
-        <w:t>&gt;</w:t>
-      </w:r>
-      <w:r>
-        <w:t>)</w:t>
-      </w:r>
-    </w:p>
-    <w:p>
-      <w:r>
-        <w:t xml:space="preserve">List all the processes running on the machine at this point, and store them in variables called </w:t>
-      </w:r>
-      <w:proofErr w:type="spellStart"/>
-      <w:r>
-        <w:t>arrayroot</w:t>
-      </w:r>
-      <w:proofErr w:type="spellEnd"/>
-      <w:r>
-        <w:t>[n], n = 1 onwards.</w:t>
-      </w:r>
-    </w:p>
-    <w:p>
-      <w:r>
-        <w:t>&lt;</w:t>
-      </w:r>
-      <w:proofErr w:type="spellStart"/>
-      <w:r>
-        <w:t>literalarrayroot</w:t>
-      </w:r>
-      <w:proofErr w:type="spellEnd"/>
-      <w:r>
-        <w:t xml:space="preserve">&gt; = </w:t>
-      </w:r>
-      <w:r>
-        <w:t>variable</w:t>
-      </w:r>
-      <w:r>
-        <w:t xml:space="preserve"> name.</w:t>
-      </w:r>
-    </w:p>
-    <w:p/>
-    <w:p>
-      <w:pPr>
-        <w:pStyle w:val="Heading4"/>
-      </w:pPr>
-      <w:r>
-        <w:t>%</w:t>
-      </w:r>
-      <w:proofErr w:type="spellStart"/>
-      <w:r>
-        <w:t>Startprocess</w:t>
-      </w:r>
-      <w:proofErr w:type="spellEnd"/>
-      <w:r>
-        <w:t>(</w:t>
-      </w:r>
-      <w:r>
-        <w:t>&lt;</w:t>
-      </w:r>
-      <w:proofErr w:type="spellStart"/>
-      <w:r>
-        <w:t>processpath</w:t>
-      </w:r>
-      <w:proofErr w:type="spellEnd"/>
-      <w:r>
-        <w:t>&gt;, &lt;</w:t>
-      </w:r>
-      <w:proofErr w:type="spellStart"/>
-      <w:r>
-        <w:t>cmdline</w:t>
-      </w:r>
-      <w:proofErr w:type="spellEnd"/>
-      <w:r>
-        <w:t>&gt;</w:t>
-      </w:r>
-      <w:r>
-        <w:t>)</w:t>
-      </w:r>
-    </w:p>
-    <w:p>
-      <w:r>
-        <w:t xml:space="preserve">Run the process given by </w:t>
-      </w:r>
-      <w:proofErr w:type="spellStart"/>
-      <w:r>
-        <w:t>cmdname</w:t>
-      </w:r>
-      <w:proofErr w:type="spellEnd"/>
-      <w:r>
-        <w:t xml:space="preserve"> with the </w:t>
-      </w:r>
-      <w:proofErr w:type="spellStart"/>
-      <w:r>
-        <w:t>cmdline</w:t>
-      </w:r>
-      <w:proofErr w:type="spellEnd"/>
-      <w:r>
-        <w:t>.  Return the handle (PID) of the process.</w:t>
-      </w:r>
-    </w:p>
-    <w:p/>
-    <w:p>
-      <w:r>
-        <w:t>The first time a process is requested to run, a confirmation dialog will appear which the user must accept to allow the process to run.  Afterwards, it will run without prompting.</w:t>
-      </w:r>
-    </w:p>
-    <w:p>
-      <w:r>
-        <w:t>&lt;</w:t>
-      </w:r>
-      <w:proofErr w:type="spellStart"/>
-      <w:r>
-        <w:t>processpath</w:t>
-      </w:r>
-      <w:proofErr w:type="spellEnd"/>
-      <w:r>
-        <w:t>&gt; = variable or “string”. Fully qualified or partial name of process</w:t>
-      </w:r>
-    </w:p>
-    <w:p>
-      <w:r>
-        <w:t>&lt;</w:t>
-      </w:r>
-      <w:proofErr w:type="spellStart"/>
-      <w:r>
-        <w:t>cmdline</w:t>
-      </w:r>
-      <w:proofErr w:type="spellEnd"/>
-      <w:r>
-        <w:t>&gt; = command line to pass to process.</w:t>
-      </w:r>
-    </w:p>
-    <w:p>
-      <w:r>
-        <w:t>Returns the handle to use. Store this in a variable and use the variable for the &lt;handle&gt; parameter.</w:t>
-      </w:r>
-    </w:p>
-    <w:p/>
-    <w:p>
-      <w:pPr>
-        <w:pStyle w:val="Heading4"/>
-      </w:pPr>
-      <w:r>
-        <w:t>%</w:t>
-      </w:r>
-      <w:proofErr w:type="spellStart"/>
-      <w:r>
-        <w:t>WaitForProcess</w:t>
-      </w:r>
-      <w:proofErr w:type="spellEnd"/>
-      <w:r>
-        <w:t>(</w:t>
-      </w:r>
-      <w:r>
-        <w:t>&lt;</w:t>
-      </w:r>
-      <w:r>
-        <w:t>handle</w:t>
-      </w:r>
-      <w:r>
-        <w:t>&gt;</w:t>
-      </w:r>
-      <w:r>
-        <w:t xml:space="preserve">, </w:t>
-      </w:r>
-      <w:r>
-        <w:t>&lt;timeout&gt;</w:t>
-      </w:r>
-      <w:r>
-        <w:t>)</w:t>
-      </w:r>
-    </w:p>
-    <w:p>
-      <w:r>
-        <w:t xml:space="preserve">Wait for the process to terminate for timeout </w:t>
-      </w:r>
-      <w:proofErr w:type="spellStart"/>
-      <w:r>
-        <w:t>ms</w:t>
-      </w:r>
-      <w:proofErr w:type="spellEnd"/>
-      <w:r>
-        <w:t>.  Return 1 if the process terminated, 0 if not.  Beware use – this will stall EDD until the timeout or process exits.</w:t>
-      </w:r>
-    </w:p>
-    <w:p>
-      <w:r>
-        <w:t>&lt;handle&gt; = variable name of handle assigned in %</w:t>
-      </w:r>
-      <w:proofErr w:type="spellStart"/>
-      <w:r>
-        <w:t>startprocess</w:t>
-      </w:r>
-      <w:proofErr w:type="spellEnd"/>
-      <w:r>
-        <w:t>.</w:t>
-      </w:r>
-    </w:p>
-    <w:p>
-      <w:r>
-        <w:t>&lt;timeout&gt; = Literal Integer, or variable, or “string” containing an integer.</w:t>
-      </w:r>
-    </w:p>
-    <w:p/>
-    <w:p>
-      <w:pPr>
-        <w:pStyle w:val="Heading3"/>
-      </w:pPr>
-      <w:r>
-        <w:t xml:space="preserve">Date and </w:t>
-      </w:r>
-      <w:r>
-        <w:t>Time</w:t>
-      </w:r>
-    </w:p>
-    <w:p/>
-    <w:p>
-      <w:pPr>
-        <w:pStyle w:val="Heading4"/>
-      </w:pPr>
-      <w:r>
-        <w:t>%Date(</w:t>
-      </w:r>
-      <w:r>
-        <w:t>&lt;date&gt;,</w:t>
-      </w:r>
-      <w:r>
-        <w:t xml:space="preserve"> &lt;</w:t>
-      </w:r>
       <w:r>
         <w:t>date-</w:t>
       </w:r>
       <w:r>
-        <w:t>format&gt;</w:t>
-      </w:r>
-      <w:r>
-        <w:t>)</w:t>
-      </w:r>
-    </w:p>
-    <w:p>
-      <w:r>
-        <w:t xml:space="preserve">Taking a date, the default format being US Form, </w:t>
-      </w:r>
-      <w:r>
-        <w:t>read the date, then expand to a string in a defined format.</w:t>
-      </w:r>
-      <w:r>
-        <w:t xml:space="preserve"> The date is presumed to be a UTC date time, unless you use Local in the format.  Any </w:t>
-      </w:r>
-      <w:proofErr w:type="spellStart"/>
-      <w:r>
-        <w:t>timezone</w:t>
-      </w:r>
-      <w:proofErr w:type="spellEnd"/>
-      <w:r>
-        <w:t xml:space="preserve"> information in the string will cause local to be ignored.</w:t>
-      </w:r>
-    </w:p>
-    <w:p/>
-    <w:p>
-      <w:r>
-        <w:t>&lt;date&gt; = variable</w:t>
-      </w:r>
-      <w:r>
-        <w:t xml:space="preserve"> or “string”</w:t>
-      </w:r>
-      <w:r>
-        <w:t>.  Date in US form</w:t>
-      </w:r>
-      <w:r>
-        <w:t>.</w:t>
-      </w:r>
-    </w:p>
-    <w:p>
-      <w:r>
-        <w:t>&lt;</w:t>
-      </w:r>
-      <w:r>
-        <w:t>date-</w:t>
-      </w:r>
-      <w:r>
         <w:t xml:space="preserve">format&gt; = </w:t>
       </w:r>
       <w:r>
@@ -18919,7 +19003,6 @@
       </w:pPr>
       <w:proofErr w:type="spellStart"/>
       <w:r>
-        <w:lastRenderedPageBreak/>
         <w:t>ShortTime</w:t>
       </w:r>
       <w:proofErr w:type="spellEnd"/>
@@ -19500,6 +19583,7 @@
     </w:p>
     <w:p>
       <w:r>
+        <w:lastRenderedPageBreak/>
         <w:t>[m&lt;</w:t>
       </w:r>
       <w:proofErr w:type="spellStart"/>
@@ -19585,7 +19669,6 @@
     </w:p>
     <w:p>
       <w:r>
-        <w:lastRenderedPageBreak/>
         <w:t>[d&lt;</w:t>
       </w:r>
       <w:proofErr w:type="spellStart"/>
@@ -33246,120 +33329,115 @@
       <w:r>
         <w:t xml:space="preserve">persistent </w:t>
       </w:r>
-      <w:proofErr w:type="spellStart"/>
-      <w:r>
-        <w:t>globals</w:t>
-      </w:r>
-      <w:proofErr w:type="spellEnd"/>
+      <w:r>
+        <w:t xml:space="preserve">globals: </w:t>
+      </w:r>
+      <w:proofErr w:type="spellStart"/>
+      <w:r>
+        <w:t>SpeechVoice</w:t>
+      </w:r>
+      <w:proofErr w:type="spellEnd"/>
+      <w:r>
+        <w:t xml:space="preserve">, </w:t>
+      </w:r>
+      <w:proofErr w:type="spellStart"/>
+      <w:r>
+        <w:t>SpeechVolume</w:t>
+      </w:r>
+      <w:proofErr w:type="spellEnd"/>
+      <w:r>
+        <w:t xml:space="preserve">, </w:t>
+      </w:r>
+      <w:proofErr w:type="spellStart"/>
+      <w:r>
+        <w:t>SpeechRate</w:t>
+      </w:r>
+      <w:proofErr w:type="spellEnd"/>
+      <w:r>
+        <w:t xml:space="preserve">, </w:t>
+      </w:r>
+      <w:proofErr w:type="spellStart"/>
+      <w:r>
+        <w:t>SpeechEffects</w:t>
+      </w:r>
+      <w:proofErr w:type="spellEnd"/>
+      <w:r>
+        <w:t xml:space="preserve"> via a menu interface</w:t>
+      </w:r>
+      <w:r>
+        <w:t xml:space="preserve">. </w:t>
+      </w:r>
+      <w:proofErr w:type="spellStart"/>
+      <w:proofErr w:type="gramStart"/>
+      <w:r>
+        <w:t>DialogResult</w:t>
+      </w:r>
+      <w:proofErr w:type="spellEnd"/>
+      <w:r>
+        <w:rPr>
+          <w:vertAlign w:val="superscript"/>
+        </w:rPr>
+        <w:t>[</w:t>
+      </w:r>
+      <w:proofErr w:type="gramEnd"/>
+      <w:r>
+        <w:rPr>
+          <w:vertAlign w:val="superscript"/>
+        </w:rPr>
+        <w:t>29]</w:t>
+      </w:r>
+      <w:r>
+        <w:t xml:space="preserve"> = 1 OK, 0 Cancel</w:t>
+      </w:r>
+    </w:p>
+    <w:p>
+      <w:pPr>
+        <w:pStyle w:val="ListParagraph"/>
+        <w:numPr>
+          <w:ilvl w:val="0"/>
+          <w:numId w:val="2"/>
+        </w:numPr>
+        <w:spacing w:after="200"/>
+      </w:pPr>
+      <w:proofErr w:type="spellStart"/>
+      <w:proofErr w:type="gramStart"/>
+      <w:r>
+        <w:t>ConfigureVoice</w:t>
+      </w:r>
+      <w:proofErr w:type="spellEnd"/>
+      <w:r>
+        <w:rPr>
+          <w:vertAlign w:val="superscript"/>
+        </w:rPr>
+        <w:t>[</w:t>
+      </w:r>
+      <w:proofErr w:type="gramEnd"/>
+      <w:r>
+        <w:rPr>
+          <w:vertAlign w:val="superscript"/>
+        </w:rPr>
+        <w:t>29]</w:t>
+      </w:r>
+      <w:r>
+        <w:t xml:space="preserve"> &lt;title&gt;</w:t>
+      </w:r>
+      <w:r>
+        <w:t>,&lt;</w:t>
+      </w:r>
+      <w:proofErr w:type="spellStart"/>
+      <w:r>
+        <w:t>voicename</w:t>
+      </w:r>
+      <w:proofErr w:type="spellEnd"/>
+      <w:r>
+        <w:t>&gt;,&lt;volume&gt;,&lt;rate&gt;,&lt;effects&gt;</w:t>
+      </w:r>
+      <w:r>
+        <w:t xml:space="preserve"> </w:t>
+      </w:r>
       <w:r>
         <w:t xml:space="preserve">: </w:t>
       </w:r>
-      <w:proofErr w:type="spellStart"/>
-      <w:r>
-        <w:t>SpeechVoice</w:t>
-      </w:r>
-      <w:proofErr w:type="spellEnd"/>
-      <w:r>
-        <w:t xml:space="preserve">, </w:t>
-      </w:r>
-      <w:proofErr w:type="spellStart"/>
-      <w:r>
-        <w:t>SpeechVolume</w:t>
-      </w:r>
-      <w:proofErr w:type="spellEnd"/>
-      <w:r>
-        <w:t xml:space="preserve">, </w:t>
-      </w:r>
-      <w:proofErr w:type="spellStart"/>
-      <w:r>
-        <w:t>SpeechRate</w:t>
-      </w:r>
-      <w:proofErr w:type="spellEnd"/>
-      <w:r>
-        <w:t xml:space="preserve">, </w:t>
-      </w:r>
-      <w:proofErr w:type="spellStart"/>
-      <w:r>
-        <w:t>SpeechEffects</w:t>
-      </w:r>
-      <w:proofErr w:type="spellEnd"/>
-      <w:r>
-        <w:t xml:space="preserve"> via a menu interface</w:t>
-      </w:r>
-      <w:r>
-        <w:t xml:space="preserve">. </w:t>
-      </w:r>
-      <w:proofErr w:type="spellStart"/>
-      <w:proofErr w:type="gramStart"/>
-      <w:r>
-        <w:t>DialogResult</w:t>
-      </w:r>
-      <w:proofErr w:type="spellEnd"/>
-      <w:r>
-        <w:rPr>
-          <w:vertAlign w:val="superscript"/>
-        </w:rPr>
-        <w:t>[</w:t>
-      </w:r>
-      <w:proofErr w:type="gramEnd"/>
-      <w:r>
-        <w:rPr>
-          <w:vertAlign w:val="superscript"/>
-        </w:rPr>
-        <w:t>29]</w:t>
-      </w:r>
-      <w:r>
-        <w:t xml:space="preserve"> = 1 OK, 0 Cancel</w:t>
-      </w:r>
-    </w:p>
-    <w:p>
-      <w:pPr>
-        <w:pStyle w:val="ListParagraph"/>
-        <w:numPr>
-          <w:ilvl w:val="0"/>
-          <w:numId w:val="2"/>
-        </w:numPr>
-        <w:spacing w:after="200"/>
-      </w:pPr>
-      <w:proofErr w:type="spellStart"/>
-      <w:proofErr w:type="gramStart"/>
-      <w:r>
-        <w:t>ConfigureVoice</w:t>
-      </w:r>
-      <w:proofErr w:type="spellEnd"/>
-      <w:r>
-        <w:rPr>
-          <w:vertAlign w:val="superscript"/>
-        </w:rPr>
-        <w:t>[</w:t>
-      </w:r>
-      <w:proofErr w:type="gramEnd"/>
-      <w:r>
-        <w:rPr>
-          <w:vertAlign w:val="superscript"/>
-        </w:rPr>
-        <w:t>29]</w:t>
-      </w:r>
-      <w:r>
-        <w:t xml:space="preserve"> &lt;title&gt;</w:t>
-      </w:r>
-      <w:r>
-        <w:t>,&lt;</w:t>
-      </w:r>
-      <w:proofErr w:type="spellStart"/>
-      <w:r>
-        <w:t>voicename</w:t>
-      </w:r>
-      <w:proofErr w:type="spellEnd"/>
-      <w:r>
-        <w:t>&gt;,&lt;volume&gt;,&lt;rate&gt;,&lt;effects&gt;</w:t>
-      </w:r>
-      <w:r>
-        <w:t xml:space="preserve"> </w:t>
-      </w:r>
-      <w:r>
-        <w:t xml:space="preserve">: </w:t>
-      </w:r>
       <w:r>
         <w:t>open the voice control menu</w:t>
       </w:r>
@@ -33367,15 +33445,7 @@
         <w:t xml:space="preserve"> with these parameters</w:t>
       </w:r>
       <w:r>
-        <w:t xml:space="preserve"> and no device selection. If </w:t>
-      </w:r>
-      <w:proofErr w:type="spellStart"/>
-      <w:r>
-        <w:t>voicename</w:t>
-      </w:r>
-      <w:proofErr w:type="spellEnd"/>
-      <w:r>
-        <w:t>=NOVOICENAME then the voice name option won’t be presented.</w:t>
+        <w:t xml:space="preserve"> and no device selection. </w:t>
       </w:r>
     </w:p>
     <w:p>
@@ -33388,44 +33458,27 @@
         <w:spacing w:after="200"/>
       </w:pPr>
       <w:r>
-        <w:t xml:space="preserve">Returns </w:t>
-      </w:r>
-      <w:proofErr w:type="spellStart"/>
-      <w:r>
-        <w:t>VoiceName</w:t>
-      </w:r>
-      <w:proofErr w:type="spellEnd"/>
-      <w:r>
-        <w:t xml:space="preserve">, Volume, Rate, Effects and </w:t>
-      </w:r>
-      <w:proofErr w:type="spellStart"/>
-      <w:r>
-        <w:t>DialogResult</w:t>
-      </w:r>
-      <w:proofErr w:type="spellEnd"/>
-      <w:r>
-        <w:t>=1 OK, 0 Cancel variables.</w:t>
-      </w:r>
-    </w:p>
-    <w:p>
-      <w:pPr>
-        <w:pStyle w:val="ListParagraph"/>
-        <w:numPr>
-          <w:ilvl w:val="0"/>
-          <w:numId w:val="2"/>
-        </w:numPr>
-        <w:spacing w:after="200"/>
-      </w:pPr>
-      <w:proofErr w:type="spellStart"/>
-      <w:r>
-        <w:t>ConfigureWave</w:t>
-      </w:r>
-      <w:proofErr w:type="spellEnd"/>
-      <w:r>
-        <w:t xml:space="preserve"> [&lt;title&gt;]: open the wave control menu</w:t>
-      </w:r>
-      <w:r>
-        <w:t xml:space="preserve"> allowing device selection.</w:t>
+        <w:t xml:space="preserve">If </w:t>
+      </w:r>
+      <w:proofErr w:type="spellStart"/>
+      <w:r>
+        <w:t>voicename</w:t>
+      </w:r>
+      <w:proofErr w:type="spellEnd"/>
+      <w:r>
+        <w:t xml:space="preserve">=NOVOICENAME then </w:t>
+      </w:r>
+      <w:r>
+        <w:t>no</w:t>
+      </w:r>
+      <w:r>
+        <w:t xml:space="preserve"> voice name option </w:t>
+      </w:r>
+      <w:r>
+        <w:t>will</w:t>
+      </w:r>
+      <w:r>
+        <w:t xml:space="preserve"> be presented.</w:t>
       </w:r>
     </w:p>
     <w:p>
@@ -33438,18 +33491,76 @@
         <w:spacing w:after="200"/>
       </w:pPr>
       <w:r>
+        <w:t>If rate=NORATE then no rate option will be presented.</w:t>
+      </w:r>
+    </w:p>
+    <w:p>
+      <w:pPr>
+        <w:pStyle w:val="ListParagraph"/>
+        <w:numPr>
+          <w:ilvl w:val="1"/>
+          <w:numId w:val="2"/>
+        </w:numPr>
+        <w:spacing w:after="200"/>
+      </w:pPr>
+      <w:r>
+        <w:t xml:space="preserve">Returns </w:t>
+      </w:r>
+      <w:proofErr w:type="spellStart"/>
+      <w:r>
+        <w:t>VoiceName</w:t>
+      </w:r>
+      <w:proofErr w:type="spellEnd"/>
+      <w:r>
+        <w:t xml:space="preserve">, Volume, Rate, Effects and </w:t>
+      </w:r>
+      <w:proofErr w:type="spellStart"/>
+      <w:r>
+        <w:t>DialogResult</w:t>
+      </w:r>
+      <w:proofErr w:type="spellEnd"/>
+      <w:r>
+        <w:t>=1 OK, 0 Cancel variables.</w:t>
+      </w:r>
+    </w:p>
+    <w:p>
+      <w:pPr>
+        <w:pStyle w:val="ListParagraph"/>
+        <w:numPr>
+          <w:ilvl w:val="0"/>
+          <w:numId w:val="2"/>
+        </w:numPr>
+        <w:spacing w:after="200"/>
+      </w:pPr>
+      <w:proofErr w:type="spellStart"/>
+      <w:r>
+        <w:t>ConfigureWave</w:t>
+      </w:r>
+      <w:proofErr w:type="spellEnd"/>
+      <w:r>
+        <w:t xml:space="preserve"> [&lt;title&gt;]: open the wave control menu</w:t>
+      </w:r>
+      <w:r>
+        <w:t xml:space="preserve"> allowing device selection.</w:t>
+      </w:r>
+    </w:p>
+    <w:p>
+      <w:pPr>
+        <w:pStyle w:val="ListParagraph"/>
+        <w:numPr>
+          <w:ilvl w:val="1"/>
+          <w:numId w:val="2"/>
+        </w:numPr>
+        <w:spacing w:after="200"/>
+      </w:pPr>
+      <w:r>
         <w:t xml:space="preserve">This defines the </w:t>
       </w:r>
       <w:r>
         <w:t xml:space="preserve">persistent </w:t>
       </w:r>
-      <w:proofErr w:type="spellStart"/>
-      <w:r>
-        <w:t>globals</w:t>
-      </w:r>
-      <w:proofErr w:type="spellEnd"/>
-      <w:r>
-        <w:t xml:space="preserve">: </w:t>
+      <w:r>
+        <w:t xml:space="preserve">globals: </w:t>
       </w:r>
       <w:proofErr w:type="spellStart"/>
       <w:r>
@@ -33907,6 +34018,7 @@
       <w:proofErr w:type="spellStart"/>
       <w:proofErr w:type="gramStart"/>
       <w:r>
+        <w:lastRenderedPageBreak/>
         <w:t>EditAddOns</w:t>
       </w:r>
       <w:proofErr w:type="spellEnd"/>
@@ -33930,7 +34042,6 @@
       <w:proofErr w:type="spellStart"/>
       <w:proofErr w:type="gramStart"/>
       <w:r>
-        <w:lastRenderedPageBreak/>
         <w:t>EditLastPack</w:t>
       </w:r>
       <w:proofErr w:type="spellEnd"/>
@@ -34718,6 +34829,7 @@
       <w:proofErr w:type="spellStart"/>
       <w:proofErr w:type="gramStart"/>
       <w:r>
+        <w:lastRenderedPageBreak/>
         <w:t>GenerateEvent</w:t>
       </w:r>
       <w:proofErr w:type="spellEnd"/>
@@ -34748,7 +34860,6 @@
         <w:spacing w:after="200"/>
       </w:pPr>
       <w:r>
-        <w:lastRenderedPageBreak/>
         <w:t xml:space="preserve">“Json of event” – </w:t>
       </w:r>
       <w:r>
@@ -35780,6 +35891,7 @@
         </w:numPr>
       </w:pPr>
       <w:r>
+        <w:lastRenderedPageBreak/>
         <w:t xml:space="preserve">Prefix + </w:t>
       </w:r>
       <w:proofErr w:type="spellStart"/>
@@ -35805,7 +35917,6 @@
         </w:numPr>
       </w:pPr>
       <w:r>
-        <w:lastRenderedPageBreak/>
         <w:t xml:space="preserve">Prefix + </w:t>
       </w:r>
       <w:proofErr w:type="spellStart"/>
@@ -36434,6 +36545,7 @@
         </w:numPr>
       </w:pPr>
       <w:r>
+        <w:lastRenderedPageBreak/>
         <w:t>An error will be produced if the tab is not open.</w:t>
       </w:r>
     </w:p>
@@ -36447,7 +36559,6 @@
       </w:pPr>
       <w:proofErr w:type="spellStart"/>
       <w:r>
-        <w:lastRenderedPageBreak/>
         <w:t>TabExists</w:t>
       </w:r>
       <w:proofErr w:type="spellEnd"/>
@@ -37121,6 +37232,7 @@
         </w:numPr>
       </w:pPr>
       <w:r>
+        <w:lastRenderedPageBreak/>
         <w:t>Prefix + _Moon_&lt;star index&gt;_&lt;planet index&gt;_&lt;</w:t>
       </w:r>
       <w:proofErr w:type="spellStart"/>
@@ -37160,7 +37272,6 @@
         </w:numPr>
       </w:pPr>
       <w:r>
-        <w:lastRenderedPageBreak/>
         <w:t>Prefix + _</w:t>
       </w:r>
       <w:proofErr w:type="spellStart"/>

</xml_diff>

<commit_message>
Bookmarks Stage 1 - add tags to planet, clean up captains log entries
Fix up and add new ACTION script options for bookmarks to match
Move bookmark form to UC helpers
Bookmark form gets a tag column which you can edit
Bookmark form code cleaned up
Added BookmarkTagsList to config
Common tag editing between commanders log and bookmark form
</commit_message>
<xml_diff>
--- a/Docs/Action V29.docx
+++ b/Docs/Action V29.docx
@@ -28411,6 +28411,40 @@
         </w:rPr>
         <w:t>&lt;x&gt; &lt;y&gt; &lt;z&gt; [&lt;notes&gt;]</w:t>
       </w:r>
+      <w:r>
+        <w:rPr>
+          <w:sz w:val="22"/>
+        </w:rPr>
+        <w:t xml:space="preserve"> [&lt;tags</w:t>
+      </w:r>
+      <w:proofErr w:type="gramStart"/>
+      <w:r>
+        <w:rPr>
+          <w:sz w:val="22"/>
+        </w:rPr>
+        <w:t>&gt;</w:t>
+      </w:r>
+      <w:r>
+        <w:rPr>
+          <w:sz w:val="22"/>
+          <w:vertAlign w:val="superscript"/>
+        </w:rPr>
+        <w:t>[</w:t>
+      </w:r>
+      <w:proofErr w:type="gramEnd"/>
+      <w:r>
+        <w:rPr>
+          <w:sz w:val="22"/>
+          <w:vertAlign w:val="superscript"/>
+        </w:rPr>
+        <w:t>29]</w:t>
+      </w:r>
+      <w:r>
+        <w:rPr>
+          <w:sz w:val="22"/>
+        </w:rPr>
+        <w:t>]</w:t>
+      </w:r>
     </w:p>
     <w:p>
       <w:pPr>
@@ -28471,7 +28505,40 @@
         <w:rPr>
           <w:sz w:val="22"/>
         </w:rPr>
-        <w:t>&gt; [&lt;notes&gt;]</w:t>
+        <w:t>&gt; [&lt;notes</w:t>
+      </w:r>
+      <w:proofErr w:type="gramStart"/>
+      <w:r>
+        <w:rPr>
+          <w:sz w:val="22"/>
+        </w:rPr>
+        <w:t>&gt;]</w:t>
+      </w:r>
+      <w:r>
+        <w:rPr>
+          <w:sz w:val="22"/>
+        </w:rPr>
+        <w:t>[</w:t>
+      </w:r>
+      <w:proofErr w:type="gramEnd"/>
+      <w:r>
+        <w:rPr>
+          <w:sz w:val="22"/>
+        </w:rPr>
+        <w:t>&lt;tags&gt;</w:t>
+      </w:r>
+      <w:r>
+        <w:rPr>
+          <w:sz w:val="22"/>
+          <w:vertAlign w:val="superscript"/>
+        </w:rPr>
+        <w:t>[29]</w:t>
+      </w:r>
+      <w:r>
+        <w:rPr>
+          <w:sz w:val="22"/>
+        </w:rPr>
+        <w:t>]</w:t>
       </w:r>
     </w:p>
     <w:p>
@@ -28581,26 +28648,14 @@
         <w:rPr>
           <w:sz w:val="22"/>
         </w:rPr>
-        <w:t>UPDATENOTE [“REGION”] &lt;</w:t>
-      </w:r>
+        <w:t>UPDATENOTE [“REGION”] &lt;star/</w:t>
+      </w:r>
+      <w:proofErr w:type="spellStart"/>
       <w:r>
         <w:rPr>
           <w:sz w:val="22"/>
         </w:rPr>
-        <w:t>star/</w:t>
-      </w:r>
-      <w:proofErr w:type="spellStart"/>
-      <w:r>
-        <w:rPr>
-          <w:sz w:val="22"/>
-        </w:rPr>
-        <w:t>region</w:t>
-      </w:r>
-      <w:r>
-        <w:rPr>
-          <w:sz w:val="22"/>
-        </w:rPr>
-        <w:t>name</w:t>
+        <w:t>regionname</w:t>
       </w:r>
       <w:proofErr w:type="spellEnd"/>
       <w:r>
@@ -28644,35 +28699,55 @@
           <w:sz w:val="22"/>
         </w:rPr>
         <w:lastRenderedPageBreak/>
-        <w:t>ADDPLANET &lt;</w:t>
-      </w:r>
-      <w:proofErr w:type="spellStart"/>
+        <w:t>UPDATE</w:t>
+      </w:r>
       <w:r>
         <w:rPr>
           <w:sz w:val="22"/>
         </w:rPr>
-        <w:t>starname</w:t>
-      </w:r>
-      <w:proofErr w:type="spellEnd"/>
+        <w:t>TAG</w:t>
+      </w:r>
       <w:r>
         <w:rPr>
           <w:sz w:val="22"/>
         </w:rPr>
-        <w:t>&gt; &lt;planet&gt; &lt;placename&gt; &lt;</w:t>
+        <w:t xml:space="preserve"> [“REGION”] &lt;star/</w:t>
       </w:r>
       <w:proofErr w:type="spellStart"/>
       <w:r>
         <w:rPr>
           <w:sz w:val="22"/>
         </w:rPr>
-        <w:t>lat</w:t>
+        <w:t>regionname</w:t>
       </w:r>
       <w:proofErr w:type="spellEnd"/>
       <w:r>
         <w:rPr>
           <w:sz w:val="22"/>
         </w:rPr>
-        <w:t>&gt; &lt;long&gt; [&lt;comment&gt;]</w:t>
+        <w:t>&gt; &lt;</w:t>
+      </w:r>
+      <w:proofErr w:type="spellStart"/>
+      <w:proofErr w:type="gramStart"/>
+      <w:r>
+        <w:rPr>
+          <w:sz w:val="22"/>
+        </w:rPr>
+        <w:t>tag;tag</w:t>
+      </w:r>
+      <w:proofErr w:type="spellEnd"/>
+      <w:proofErr w:type="gramEnd"/>
+      <w:r>
+        <w:rPr>
+          <w:sz w:val="22"/>
+        </w:rPr>
+        <w:t>;</w:t>
+      </w:r>
+      <w:r>
+        <w:rPr>
+          <w:sz w:val="22"/>
+        </w:rPr>
+        <w:t>&gt;</w:t>
       </w:r>
     </w:p>
     <w:p>
@@ -28690,7 +28765,19 @@
         <w:rPr>
           <w:sz w:val="22"/>
         </w:rPr>
-        <w:t>Add a planetary bookmark to an existing bookmark (which must exist).</w:t>
+        <w:t xml:space="preserve">Update the </w:t>
+      </w:r>
+      <w:r>
+        <w:rPr>
+          <w:sz w:val="22"/>
+        </w:rPr>
+        <w:t>tag list</w:t>
+      </w:r>
+      <w:r>
+        <w:rPr>
+          <w:sz w:val="22"/>
+        </w:rPr>
+        <w:t xml:space="preserve"> on either a star or region bookmark.  Error if the bookmark is not found.</w:t>
       </w:r>
     </w:p>
     <w:p>
@@ -28708,7 +28795,7 @@
         <w:rPr>
           <w:sz w:val="22"/>
         </w:rPr>
-        <w:t>DELETEPLANET &lt;</w:t>
+        <w:t>ADDPLANET &lt;</w:t>
       </w:r>
       <w:proofErr w:type="spellStart"/>
       <w:r>
@@ -28722,7 +28809,55 @@
         <w:rPr>
           <w:sz w:val="22"/>
         </w:rPr>
-        <w:t>&gt; &lt;planet&gt; &lt;placename&gt;</w:t>
+        <w:t>&gt; &lt;planet&gt; &lt;placename&gt; &lt;</w:t>
+      </w:r>
+      <w:proofErr w:type="spellStart"/>
+      <w:r>
+        <w:rPr>
+          <w:sz w:val="22"/>
+        </w:rPr>
+        <w:t>lat</w:t>
+      </w:r>
+      <w:proofErr w:type="spellEnd"/>
+      <w:r>
+        <w:rPr>
+          <w:sz w:val="22"/>
+        </w:rPr>
+        <w:t>&gt; &lt;long&gt; [&lt;comment&gt;]</w:t>
+      </w:r>
+      <w:r>
+        <w:rPr>
+          <w:sz w:val="22"/>
+        </w:rPr>
+        <w:t xml:space="preserve"> [&lt;tags</w:t>
+      </w:r>
+      <w:proofErr w:type="gramStart"/>
+      <w:r>
+        <w:rPr>
+          <w:sz w:val="22"/>
+        </w:rPr>
+        <w:t>&gt;</w:t>
+      </w:r>
+      <w:r>
+        <w:rPr>
+          <w:sz w:val="22"/>
+          <w:vertAlign w:val="superscript"/>
+        </w:rPr>
+        <w:t>[</w:t>
+      </w:r>
+      <w:proofErr w:type="gramEnd"/>
+      <w:r>
+        <w:rPr>
+          <w:sz w:val="22"/>
+          <w:vertAlign w:val="superscript"/>
+        </w:rPr>
+        <w:t>29]</w:t>
+      </w:r>
+      <w:r>
+        <w:rPr>
+          <w:sz w:val="22"/>
+        </w:rPr>
+        <w:t>]</w:t>
       </w:r>
     </w:p>
     <w:p>
@@ -28740,7 +28875,7 @@
         <w:rPr>
           <w:sz w:val="22"/>
         </w:rPr>
-        <w:t>Delete a planetary bookmark. Error if it does not exist</w:t>
+        <w:t>Add a planetary bookmark to an existing bookmark (which must exist).</w:t>
       </w:r>
     </w:p>
     <w:p>
@@ -28758,7 +28893,21 @@
         <w:rPr>
           <w:sz w:val="22"/>
         </w:rPr>
-        <w:t>UPDATEPLANETNOTE &lt;name&gt; &lt;planet&gt; &lt;placename&gt; &lt;comment&gt;</w:t>
+        <w:t>DELETEPLANET &lt;</w:t>
+      </w:r>
+      <w:proofErr w:type="spellStart"/>
+      <w:r>
+        <w:rPr>
+          <w:sz w:val="22"/>
+        </w:rPr>
+        <w:t>starname</w:t>
+      </w:r>
+      <w:proofErr w:type="spellEnd"/>
+      <w:r>
+        <w:rPr>
+          <w:sz w:val="22"/>
+        </w:rPr>
+        <w:t>&gt; &lt;planet&gt; &lt;placename&gt;</w:t>
       </w:r>
     </w:p>
     <w:p>
@@ -28776,7 +28925,7 @@
         <w:rPr>
           <w:sz w:val="22"/>
         </w:rPr>
-        <w:t>Update a planetary bookmark (which must exist).</w:t>
+        <w:t>Delete a planetary bookmark. Error if it does not exist</w:t>
       </w:r>
     </w:p>
     <w:p>
@@ -28794,7 +28943,7 @@
         <w:rPr>
           <w:sz w:val="22"/>
         </w:rPr>
-        <w:t xml:space="preserve">PLANETMARKEXISTS &lt;name&gt; &lt;planet&gt; &lt;placename&gt; </w:t>
+        <w:t>UPDATEPLANETNOTE &lt;name&gt; &lt;planet&gt; &lt;placename&gt; &lt;comment&gt;</w:t>
       </w:r>
     </w:p>
     <w:p>
@@ -28804,138 +28953,75 @@
           <w:ilvl w:val="1"/>
           <w:numId w:val="6"/>
         </w:numPr>
-      </w:pPr>
-      <w:r>
         <w:rPr>
           <w:sz w:val="22"/>
         </w:rPr>
-        <w:t>Return &lt;Prefix&gt;_Exists = 1 if</w:t>
-      </w:r>
+      </w:pPr>
       <w:r>
         <w:rPr>
           <w:sz w:val="22"/>
         </w:rPr>
-        <w:t xml:space="preserve"> the planetary mark</w:t>
-      </w:r>
-      <w:r>
+        <w:t>Update a planetary bookmark (which must exist).</w:t>
+      </w:r>
+    </w:p>
+    <w:p>
+      <w:pPr>
+        <w:pStyle w:val="ListParagraph"/>
+        <w:numPr>
+          <w:ilvl w:val="0"/>
+          <w:numId w:val="6"/>
+        </w:numPr>
         <w:rPr>
           <w:sz w:val="22"/>
         </w:rPr>
-        <w:t xml:space="preserve"> exists, 0 otherwise.</w:t>
-      </w:r>
-    </w:p>
-    <w:p>
-      <w:pPr>
-        <w:pStyle w:val="Heading3"/>
-      </w:pPr>
-      <w:r>
-        <w:t>Captains Log</w:t>
-      </w:r>
-      <w:r>
-        <w:t xml:space="preserve"> </w:t>
-      </w:r>
-      <w:r>
-        <w:rPr>
+      </w:pPr>
+      <w:proofErr w:type="gramStart"/>
+      <w:r>
+        <w:rPr>
+          <w:sz w:val="22"/>
+        </w:rPr>
+        <w:t>UPDATEPLANET</w:t>
+      </w:r>
+      <w:r>
+        <w:rPr>
+          <w:sz w:val="22"/>
+        </w:rPr>
+        <w:t>TAG</w:t>
+      </w:r>
+      <w:r>
+        <w:rPr>
+          <w:sz w:val="22"/>
           <w:vertAlign w:val="superscript"/>
         </w:rPr>
-        <w:t>[13]</w:t>
-      </w:r>
-    </w:p>
-    <w:p>
-      <w:r>
-        <w:t>Read, add and delete Captains log entries</w:t>
-      </w:r>
-      <w:r>
-        <w:t xml:space="preserve"> for the current commander.</w:t>
-      </w:r>
-      <w:r>
-        <w:t xml:space="preserve"> </w:t>
-      </w:r>
-      <w:r>
-        <w:rPr>
+        <w:t>[</w:t>
+      </w:r>
+      <w:proofErr w:type="gramEnd"/>
+      <w:r>
+        <w:rPr>
+          <w:sz w:val="22"/>
           <w:vertAlign w:val="superscript"/>
         </w:rPr>
-        <w:t>[13]</w:t>
-      </w:r>
-    </w:p>
-    <w:p/>
-    <w:p>
-      <w:pPr>
-        <w:spacing w:after="200"/>
-      </w:pPr>
-      <w:r>
-        <w:t xml:space="preserve">CAPTAINSLOG [PREFIX &lt;name&gt;] </w:t>
-      </w:r>
-      <w:r>
-        <w:t>[CMDR &lt;</w:t>
-      </w:r>
-      <w:proofErr w:type="spellStart"/>
-      <w:r>
-        <w:t>cmdr</w:t>
-      </w:r>
-      <w:proofErr w:type="spellEnd"/>
-      <w:r>
-        <w:t xml:space="preserve">&gt;] </w:t>
-      </w:r>
-      <w:r>
-        <w:t>&lt;command&gt;</w:t>
-      </w:r>
-    </w:p>
-    <w:p>
-      <w:r>
-        <w:t>&lt;name&gt; = variable prefix, if not given C</w:t>
-      </w:r>
-      <w:r>
-        <w:t>L</w:t>
-      </w:r>
-      <w:r>
-        <w:t>_ is the default. If &lt;name&gt; is missing after prefix an error will be produced.</w:t>
-      </w:r>
-    </w:p>
-    <w:p>
-      <w:r>
-        <w:t>&lt;</w:t>
-      </w:r>
-      <w:proofErr w:type="spellStart"/>
-      <w:r>
-        <w:t>cmdr</w:t>
-      </w:r>
-      <w:proofErr w:type="spellEnd"/>
-      <w:r>
-        <w:t xml:space="preserve">&gt; = </w:t>
-      </w:r>
-      <w:r>
-        <w:t>commander name.  Error will be produced if commander not found.</w:t>
-      </w:r>
-    </w:p>
-    <w:p/>
-    <w:p>
-      <w:r>
-        <w:t>&lt;command&gt; = Command to execute.  Zero or more parameters can follow each command. The following commands are supported:</w:t>
-      </w:r>
-    </w:p>
-    <w:p>
-      <w:pPr>
-        <w:pStyle w:val="ListParagraph"/>
-        <w:numPr>
-          <w:ilvl w:val="0"/>
-          <w:numId w:val="6"/>
-        </w:numPr>
+        <w:t>29]</w:t>
+      </w:r>
+      <w:r>
         <w:rPr>
           <w:sz w:val="22"/>
         </w:rPr>
-      </w:pPr>
+        <w:t xml:space="preserve"> &lt;name&gt; &lt;planet&gt; &lt;placename&gt; &lt;</w:t>
+      </w:r>
+      <w:proofErr w:type="spellStart"/>
       <w:r>
         <w:rPr>
           <w:sz w:val="22"/>
         </w:rPr>
-        <w:t xml:space="preserve">List </w:t>
-      </w:r>
+        <w:t>tag;tag</w:t>
+      </w:r>
+      <w:proofErr w:type="spellEnd"/>
       <w:r>
         <w:rPr>
           <w:sz w:val="22"/>
         </w:rPr>
-        <w:t xml:space="preserve">[&lt;wildcard&gt;] [&lt;field&gt;]: List all log entries.  </w:t>
+        <w:t>&gt;</w:t>
       </w:r>
     </w:p>
     <w:p>
@@ -28953,25 +29039,25 @@
         <w:rPr>
           <w:sz w:val="22"/>
         </w:rPr>
-        <w:t>&lt;wildcard&gt; is the text to search for, normal w</w:t>
-      </w:r>
-      <w:r>
+        <w:t>Update a planetary bookmark (which must exist).</w:t>
+      </w:r>
+    </w:p>
+    <w:p>
+      <w:pPr>
+        <w:pStyle w:val="ListParagraph"/>
+        <w:numPr>
+          <w:ilvl w:val="0"/>
+          <w:numId w:val="6"/>
+        </w:numPr>
         <w:rPr>
           <w:sz w:val="22"/>
         </w:rPr>
-        <w:t>ildcard</w:t>
-      </w:r>
+      </w:pPr>
       <w:r>
         <w:rPr>
           <w:sz w:val="22"/>
         </w:rPr>
-        <w:t>s</w:t>
-      </w:r>
-      <w:r>
-        <w:rPr>
-          <w:sz w:val="22"/>
-        </w:rPr>
-        <w:t xml:space="preserve"> can be used </w:t>
+        <w:t xml:space="preserve">PLANETMARKEXISTS &lt;name&gt; &lt;planet&gt; &lt;placename&gt; </w:t>
       </w:r>
     </w:p>
     <w:p>
@@ -28981,15 +29067,138 @@
           <w:ilvl w:val="1"/>
           <w:numId w:val="6"/>
         </w:numPr>
+      </w:pPr>
+      <w:r>
         <w:rPr>
           <w:sz w:val="22"/>
         </w:rPr>
-      </w:pPr>
+        <w:t>Return &lt;Prefix&gt;_Exists = 1 if</w:t>
+      </w:r>
       <w:r>
         <w:rPr>
           <w:sz w:val="22"/>
         </w:rPr>
-        <w:t>If &lt;field&gt; is not present, it is matched against either the system or body name</w:t>
+        <w:t xml:space="preserve"> the planetary mark</w:t>
+      </w:r>
+      <w:r>
+        <w:rPr>
+          <w:sz w:val="22"/>
+        </w:rPr>
+        <w:t xml:space="preserve"> exists, 0 otherwise.</w:t>
+      </w:r>
+    </w:p>
+    <w:p>
+      <w:pPr>
+        <w:pStyle w:val="Heading3"/>
+      </w:pPr>
+      <w:r>
+        <w:t>Captains Log</w:t>
+      </w:r>
+      <w:r>
+        <w:t xml:space="preserve"> </w:t>
+      </w:r>
+      <w:r>
+        <w:rPr>
+          <w:vertAlign w:val="superscript"/>
+        </w:rPr>
+        <w:t>[13]</w:t>
+      </w:r>
+    </w:p>
+    <w:p>
+      <w:r>
+        <w:t>Read, add and delete Captains log entries</w:t>
+      </w:r>
+      <w:r>
+        <w:t xml:space="preserve"> for the current commander.</w:t>
+      </w:r>
+      <w:r>
+        <w:t xml:space="preserve"> </w:t>
+      </w:r>
+      <w:r>
+        <w:rPr>
+          <w:vertAlign w:val="superscript"/>
+        </w:rPr>
+        <w:t>[13]</w:t>
+      </w:r>
+    </w:p>
+    <w:p/>
+    <w:p>
+      <w:pPr>
+        <w:spacing w:after="200"/>
+      </w:pPr>
+      <w:r>
+        <w:t xml:space="preserve">CAPTAINSLOG [PREFIX &lt;name&gt;] </w:t>
+      </w:r>
+      <w:r>
+        <w:t>[CMDR &lt;</w:t>
+      </w:r>
+      <w:proofErr w:type="spellStart"/>
+      <w:r>
+        <w:t>cmdr</w:t>
+      </w:r>
+      <w:proofErr w:type="spellEnd"/>
+      <w:r>
+        <w:t xml:space="preserve">&gt;] </w:t>
+      </w:r>
+      <w:r>
+        <w:t>&lt;command&gt;</w:t>
+      </w:r>
+    </w:p>
+    <w:p>
+      <w:r>
+        <w:t>&lt;name&gt; = variable prefix, if not given C</w:t>
+      </w:r>
+      <w:r>
+        <w:t>L</w:t>
+      </w:r>
+      <w:r>
+        <w:t>_ is the default. If &lt;name&gt; is missing after prefix an error will be produced.</w:t>
+      </w:r>
+    </w:p>
+    <w:p>
+      <w:r>
+        <w:t>&lt;</w:t>
+      </w:r>
+      <w:proofErr w:type="spellStart"/>
+      <w:r>
+        <w:t>cmdr</w:t>
+      </w:r>
+      <w:proofErr w:type="spellEnd"/>
+      <w:r>
+        <w:t xml:space="preserve">&gt; = </w:t>
+      </w:r>
+      <w:r>
+        <w:t>commander name.  Error will be produced if commander not found.</w:t>
+      </w:r>
+    </w:p>
+    <w:p/>
+    <w:p>
+      <w:r>
+        <w:t>&lt;command&gt; = Command to execute.  Zero or more parameters can follow each command. The following commands are supported:</w:t>
+      </w:r>
+    </w:p>
+    <w:p>
+      <w:pPr>
+        <w:pStyle w:val="ListParagraph"/>
+        <w:numPr>
+          <w:ilvl w:val="0"/>
+          <w:numId w:val="6"/>
+        </w:numPr>
+        <w:rPr>
+          <w:sz w:val="22"/>
+        </w:rPr>
+      </w:pPr>
+      <w:r>
+        <w:rPr>
+          <w:sz w:val="22"/>
+        </w:rPr>
+        <w:t xml:space="preserve">List </w:t>
+      </w:r>
+      <w:r>
+        <w:rPr>
+          <w:sz w:val="22"/>
+        </w:rPr>
+        <w:t xml:space="preserve">[&lt;wildcard&gt;] [&lt;field&gt;]: List all log entries.  </w:t>
       </w:r>
     </w:p>
     <w:p>
@@ -29007,6 +29216,60 @@
         <w:rPr>
           <w:sz w:val="22"/>
         </w:rPr>
+        <w:t>&lt;wildcard&gt; is the text to search for, normal w</w:t>
+      </w:r>
+      <w:r>
+        <w:rPr>
+          <w:sz w:val="22"/>
+        </w:rPr>
+        <w:t>ildcard</w:t>
+      </w:r>
+      <w:r>
+        <w:rPr>
+          <w:sz w:val="22"/>
+        </w:rPr>
+        <w:t>s</w:t>
+      </w:r>
+      <w:r>
+        <w:rPr>
+          <w:sz w:val="22"/>
+        </w:rPr>
+        <w:t xml:space="preserve"> can be used </w:t>
+      </w:r>
+    </w:p>
+    <w:p>
+      <w:pPr>
+        <w:pStyle w:val="ListParagraph"/>
+        <w:numPr>
+          <w:ilvl w:val="1"/>
+          <w:numId w:val="6"/>
+        </w:numPr>
+        <w:rPr>
+          <w:sz w:val="22"/>
+        </w:rPr>
+      </w:pPr>
+      <w:r>
+        <w:rPr>
+          <w:sz w:val="22"/>
+        </w:rPr>
+        <w:t>If &lt;field&gt; is not present, it is matched against either the system or body name</w:t>
+      </w:r>
+    </w:p>
+    <w:p>
+      <w:pPr>
+        <w:pStyle w:val="ListParagraph"/>
+        <w:numPr>
+          <w:ilvl w:val="1"/>
+          <w:numId w:val="6"/>
+        </w:numPr>
+        <w:rPr>
+          <w:sz w:val="22"/>
+        </w:rPr>
+      </w:pPr>
+      <w:r>
+        <w:rPr>
+          <w:sz w:val="22"/>
+        </w:rPr>
         <w:t>If &lt;field&gt; is present, it can be set to one of the following</w:t>
       </w:r>
       <w:r>
@@ -29395,6 +29658,7 @@
         <w:rPr>
           <w:sz w:val="22"/>
         </w:rPr>
+        <w:lastRenderedPageBreak/>
         <w:t xml:space="preserve">FROM/LAST/FIRST/TIME FORWARD: </w:t>
       </w:r>
       <w:r>
@@ -29443,497 +29707,497 @@
     <w:p/>
     <w:p>
       <w:r>
+        <w:t>If no entry exists from one of the searches above, Prefix + ID will be -1 and the other variables will not be reported.  No error will be reported for searches.</w:t>
+      </w:r>
+    </w:p>
+    <w:p/>
+    <w:p>
+      <w:r>
+        <w:t>The following allow you to alter the log:</w:t>
+      </w:r>
+    </w:p>
+    <w:p>
+      <w:pPr>
+        <w:pStyle w:val="ListParagraph"/>
+        <w:numPr>
+          <w:ilvl w:val="0"/>
+          <w:numId w:val="6"/>
+        </w:numPr>
+        <w:rPr>
+          <w:sz w:val="22"/>
+        </w:rPr>
+      </w:pPr>
+      <w:r>
+        <w:rPr>
+          <w:sz w:val="22"/>
+        </w:rPr>
+        <w:t>FROM/LAST/FIRST/TIME [FORWARD|BACKWARD] DELETE: delete the item identified.  An error will be produced if an entry to delete is not found.</w:t>
+      </w:r>
+    </w:p>
+    <w:p>
+      <w:pPr>
+        <w:pStyle w:val="ListParagraph"/>
+        <w:numPr>
+          <w:ilvl w:val="0"/>
+          <w:numId w:val="6"/>
+        </w:numPr>
+        <w:rPr>
+          <w:sz w:val="22"/>
+        </w:rPr>
+      </w:pPr>
+      <w:r>
+        <w:rPr>
+          <w:sz w:val="22"/>
+        </w:rPr>
+        <w:t>FROM/LAST/FIRST/TIME [FORWARD|BACKWARD] NOTE &lt;text&gt;: Change the text of the note.</w:t>
+      </w:r>
+    </w:p>
+    <w:p>
+      <w:pPr>
+        <w:pStyle w:val="ListParagraph"/>
+        <w:numPr>
+          <w:ilvl w:val="0"/>
+          <w:numId w:val="6"/>
+        </w:numPr>
+        <w:rPr>
+          <w:sz w:val="22"/>
+        </w:rPr>
+      </w:pPr>
+      <w:r>
+        <w:rPr>
+          <w:sz w:val="22"/>
+        </w:rPr>
+        <w:t>FROM/LAST/FIRST/TIME [FORWARD|BACKWARD] SYSTEM &lt;text&gt;: Change the system of the note.</w:t>
+      </w:r>
+    </w:p>
+    <w:p>
+      <w:pPr>
+        <w:pStyle w:val="ListParagraph"/>
+        <w:numPr>
+          <w:ilvl w:val="0"/>
+          <w:numId w:val="6"/>
+        </w:numPr>
+        <w:rPr>
+          <w:sz w:val="22"/>
+        </w:rPr>
+      </w:pPr>
+      <w:r>
+        <w:rPr>
+          <w:sz w:val="22"/>
+        </w:rPr>
+        <w:t>FROM/LAST/FIRST/TIME [FORWARD|BACKWARD] BODY &lt;text&gt;: Change the body of the note.</w:t>
+      </w:r>
+    </w:p>
+    <w:p>
+      <w:pPr>
+        <w:pStyle w:val="ListParagraph"/>
+        <w:numPr>
+          <w:ilvl w:val="0"/>
+          <w:numId w:val="6"/>
+        </w:numPr>
+        <w:rPr>
+          <w:sz w:val="22"/>
+        </w:rPr>
+      </w:pPr>
+      <w:r>
+        <w:rPr>
+          <w:sz w:val="22"/>
+        </w:rPr>
+        <w:t>ADD &lt;</w:t>
+      </w:r>
+      <w:proofErr w:type="spellStart"/>
+      <w:r>
+        <w:rPr>
+          <w:sz w:val="22"/>
+        </w:rPr>
+        <w:t>systemname</w:t>
+      </w:r>
+      <w:proofErr w:type="spellEnd"/>
+      <w:r>
+        <w:rPr>
+          <w:sz w:val="22"/>
+        </w:rPr>
+        <w:t>&gt; &lt;</w:t>
+      </w:r>
+      <w:proofErr w:type="spellStart"/>
+      <w:r>
+        <w:rPr>
+          <w:sz w:val="22"/>
+        </w:rPr>
+        <w:t>bodyname</w:t>
+      </w:r>
+      <w:proofErr w:type="spellEnd"/>
+      <w:r>
+        <w:rPr>
+          <w:sz w:val="22"/>
+        </w:rPr>
+        <w:t xml:space="preserve">&gt; &lt;TIMEUTC&gt; </w:t>
+      </w:r>
+      <w:r>
+        <w:rPr>
+          <w:sz w:val="22"/>
+        </w:rPr>
+        <w:t>[</w:t>
+      </w:r>
+      <w:r>
+        <w:rPr>
+          <w:sz w:val="22"/>
+        </w:rPr>
+        <w:t>&lt;note&gt; [&lt;</w:t>
+      </w:r>
+      <w:proofErr w:type="spellStart"/>
+      <w:r>
+        <w:rPr>
+          <w:sz w:val="22"/>
+        </w:rPr>
+        <w:t>taglist</w:t>
+      </w:r>
+      <w:proofErr w:type="spellEnd"/>
+      <w:r>
+        <w:rPr>
+          <w:sz w:val="22"/>
+        </w:rPr>
+        <w:t>&gt;]</w:t>
+      </w:r>
+      <w:r>
+        <w:rPr>
+          <w:sz w:val="22"/>
+        </w:rPr>
+        <w:t>]</w:t>
+      </w:r>
+      <w:r>
+        <w:rPr>
+          <w:sz w:val="22"/>
+        </w:rPr>
+        <w:t>: Add a new entry</w:t>
+      </w:r>
+    </w:p>
+    <w:p>
+      <w:pPr>
+        <w:pStyle w:val="ListParagraph"/>
+        <w:numPr>
+          <w:ilvl w:val="0"/>
+          <w:numId w:val="6"/>
+        </w:numPr>
+        <w:rPr>
+          <w:sz w:val="22"/>
+        </w:rPr>
+      </w:pPr>
+      <w:r>
+        <w:rPr>
+          <w:sz w:val="22"/>
+        </w:rPr>
+        <w:t>ADDHERE [&lt;note&gt; [&lt;</w:t>
+      </w:r>
+      <w:proofErr w:type="spellStart"/>
+      <w:r>
+        <w:rPr>
+          <w:sz w:val="22"/>
+        </w:rPr>
+        <w:t>taglist</w:t>
+      </w:r>
+      <w:proofErr w:type="spellEnd"/>
+      <w:r>
+        <w:rPr>
+          <w:sz w:val="22"/>
+        </w:rPr>
+        <w:t>&gt;]]</w:t>
+      </w:r>
+      <w:r>
+        <w:rPr>
+          <w:sz w:val="22"/>
+        </w:rPr>
+        <w:t xml:space="preserve">: </w:t>
+      </w:r>
+      <w:r>
+        <w:rPr>
+          <w:sz w:val="22"/>
+        </w:rPr>
+        <w:t>Add a new entry using the current time and location.</w:t>
+      </w:r>
+      <w:r>
+        <w:rPr>
+          <w:sz w:val="22"/>
+        </w:rPr>
+        <w:t xml:space="preserve"> </w:t>
+      </w:r>
+    </w:p>
+    <w:p/>
+    <w:p>
+      <w:r>
+        <w:t>The following allow manipulation of the tagging lists.</w:t>
+      </w:r>
+    </w:p>
+    <w:p>
+      <w:pPr>
+        <w:pStyle w:val="ListParagraph"/>
+        <w:numPr>
+          <w:ilvl w:val="0"/>
+          <w:numId w:val="6"/>
+        </w:numPr>
+        <w:rPr>
+          <w:sz w:val="22"/>
+        </w:rPr>
+      </w:pPr>
+      <w:r>
+        <w:rPr>
+          <w:sz w:val="22"/>
+        </w:rPr>
+        <w:t>TAGLIST: Report tags</w:t>
+      </w:r>
+      <w:r>
+        <w:rPr>
+          <w:sz w:val="22"/>
+        </w:rPr>
+        <w:t xml:space="preserve"> and icons.</w:t>
+      </w:r>
+      <w:r>
+        <w:rPr>
+          <w:sz w:val="22"/>
+        </w:rPr>
+        <w:t xml:space="preserve">  Prefix + Tags will have the tag list.</w:t>
+      </w:r>
+    </w:p>
+    <w:p>
+      <w:pPr>
+        <w:pStyle w:val="ListParagraph"/>
+        <w:numPr>
+          <w:ilvl w:val="0"/>
+          <w:numId w:val="6"/>
+        </w:numPr>
+        <w:rPr>
+          <w:sz w:val="22"/>
+        </w:rPr>
+      </w:pPr>
+      <w:r>
+        <w:rPr>
+          <w:sz w:val="22"/>
+        </w:rPr>
+        <w:t>SETTAGLIST &lt;tags&gt;: Set Tag list.  Any unknown icons will cause an entry to be ignored. Use the same format as reported in TAGLIST.</w:t>
+      </w:r>
+    </w:p>
+    <w:p>
+      <w:pPr>
+        <w:pStyle w:val="ListParagraph"/>
+        <w:numPr>
+          <w:ilvl w:val="0"/>
+          <w:numId w:val="6"/>
+        </w:numPr>
+        <w:rPr>
+          <w:sz w:val="22"/>
+        </w:rPr>
+      </w:pPr>
+      <w:r>
+        <w:rPr>
+          <w:sz w:val="22"/>
+        </w:rPr>
+        <w:t>APPENDTAGLIST &lt;tags&gt;: Append to Tag list.  Any unknown icons will cause an entry to be ignored. Use the same format as reported in TAGLIST.</w:t>
+      </w:r>
+    </w:p>
+    <w:p>
+      <w:pPr>
+        <w:ind w:left="360"/>
+      </w:pPr>
+    </w:p>
+    <w:p>
+      <w:r>
+        <w:t>Options output the following variable, per Captains Log</w:t>
+      </w:r>
+      <w:r>
+        <w:t>:</w:t>
+      </w:r>
+    </w:p>
+    <w:p>
+      <w:pPr>
+        <w:pStyle w:val="ListParagraph"/>
+        <w:numPr>
+          <w:ilvl w:val="0"/>
+          <w:numId w:val="3"/>
+        </w:numPr>
+      </w:pPr>
+      <w:r>
+        <w:t>Prefix + I</w:t>
+      </w:r>
+      <w:r>
+        <w:t>d</w:t>
+      </w:r>
+      <w:r>
+        <w:t>: Internal index of CL entry</w:t>
+      </w:r>
+    </w:p>
+    <w:p>
+      <w:pPr>
+        <w:pStyle w:val="ListParagraph"/>
+        <w:numPr>
+          <w:ilvl w:val="0"/>
+          <w:numId w:val="3"/>
+        </w:numPr>
+      </w:pPr>
+      <w:r>
+        <w:t xml:space="preserve">Prefix + </w:t>
+      </w:r>
+      <w:proofErr w:type="spellStart"/>
+      <w:r>
+        <w:t>TimeUTC</w:t>
+      </w:r>
+      <w:proofErr w:type="spellEnd"/>
+      <w:r>
+        <w:t>: Time</w:t>
+      </w:r>
+    </w:p>
+    <w:p>
+      <w:pPr>
+        <w:pStyle w:val="ListParagraph"/>
+        <w:numPr>
+          <w:ilvl w:val="0"/>
+          <w:numId w:val="3"/>
+        </w:numPr>
+      </w:pPr>
+      <w:r>
+        <w:t xml:space="preserve">Prefix + </w:t>
+      </w:r>
+      <w:proofErr w:type="spellStart"/>
+      <w:r>
+        <w:t>TimeLocal</w:t>
+      </w:r>
+      <w:proofErr w:type="spellEnd"/>
+      <w:r>
+        <w:t>: Time local</w:t>
+      </w:r>
+    </w:p>
+    <w:p>
+      <w:pPr>
+        <w:pStyle w:val="ListParagraph"/>
+        <w:numPr>
+          <w:ilvl w:val="0"/>
+          <w:numId w:val="3"/>
+        </w:numPr>
+      </w:pPr>
+      <w:r>
+        <w:t xml:space="preserve">Prefix + </w:t>
+      </w:r>
+      <w:proofErr w:type="spellStart"/>
+      <w:r>
+        <w:t>SystemName</w:t>
+      </w:r>
+      <w:proofErr w:type="spellEnd"/>
+      <w:r>
+        <w:t>: system name</w:t>
+      </w:r>
+    </w:p>
+    <w:p>
+      <w:pPr>
+        <w:pStyle w:val="ListParagraph"/>
+        <w:numPr>
+          <w:ilvl w:val="0"/>
+          <w:numId w:val="3"/>
+        </w:numPr>
+      </w:pPr>
+      <w:r>
+        <w:t xml:space="preserve">Prefix + </w:t>
+      </w:r>
+      <w:proofErr w:type="spellStart"/>
+      <w:r>
+        <w:t>BodyName</w:t>
+      </w:r>
+      <w:proofErr w:type="spellEnd"/>
+      <w:r>
+        <w:t>: body name</w:t>
+      </w:r>
+    </w:p>
+    <w:p>
+      <w:pPr>
+        <w:pStyle w:val="ListParagraph"/>
+        <w:numPr>
+          <w:ilvl w:val="0"/>
+          <w:numId w:val="3"/>
+        </w:numPr>
+      </w:pPr>
+      <w:r>
+        <w:t>Prefix + Note: Note text</w:t>
+      </w:r>
+    </w:p>
+    <w:p>
+      <w:pPr>
+        <w:pStyle w:val="ListParagraph"/>
+        <w:numPr>
+          <w:ilvl w:val="0"/>
+          <w:numId w:val="3"/>
+        </w:numPr>
+      </w:pPr>
+      <w:proofErr w:type="spellStart"/>
+      <w:r>
+        <w:t>CLPrefix</w:t>
+      </w:r>
+      <w:proofErr w:type="spellEnd"/>
+      <w:r>
+        <w:t xml:space="preserve"> + Tags: Tag list, semicolon separated</w:t>
+      </w:r>
+      <w:r>
+        <w:t>, semicolon at end.</w:t>
+      </w:r>
+    </w:p>
+    <w:p>
+      <w:pPr>
+        <w:pStyle w:val="Heading3"/>
+      </w:pPr>
+      <w:r>
+        <w:t xml:space="preserve">Commanders </w:t>
+      </w:r>
+      <w:r>
+        <w:rPr>
+          <w:vertAlign w:val="superscript"/>
+        </w:rPr>
+        <w:t>[13]</w:t>
+      </w:r>
+    </w:p>
+    <w:p>
+      <w:r>
+        <w:t>List commanders</w:t>
+      </w:r>
+      <w:r>
+        <w:t xml:space="preserve"> and control commander.</w:t>
+      </w:r>
+    </w:p>
+    <w:p/>
+    <w:p>
+      <w:pPr>
+        <w:spacing w:after="200"/>
+      </w:pPr>
+      <w:r>
+        <w:t>COMMANDERS [PREFIX &lt;name&gt;] [CMDR &lt;</w:t>
+      </w:r>
+      <w:proofErr w:type="spellStart"/>
+      <w:r>
+        <w:t>cmdr</w:t>
+      </w:r>
+      <w:proofErr w:type="spellEnd"/>
+      <w:r>
+        <w:t>&gt;] &lt;command&gt;</w:t>
+      </w:r>
+    </w:p>
+    <w:p>
+      <w:r>
+        <w:t>&lt;name&gt; = variable prefix, if not given CL_ is the default. If &lt;name&gt; is missing after prefix an error will be produced.</w:t>
+      </w:r>
+    </w:p>
+    <w:p>
+      <w:r>
+        <w:t>&lt;</w:t>
+      </w:r>
+      <w:proofErr w:type="spellStart"/>
+      <w:r>
+        <w:t>cmdr</w:t>
+      </w:r>
+      <w:proofErr w:type="spellEnd"/>
+      <w:r>
+        <w:t>&gt; = commander name.  Error will be produced if commander not found.</w:t>
+      </w:r>
+    </w:p>
+    <w:p/>
+    <w:p>
+      <w:r>
         <w:lastRenderedPageBreak/>
-        <w:t>If no entry exists from one of the searches above, Prefix + ID will be -1 and the other variables will not be reported.  No error will be reported for searches.</w:t>
-      </w:r>
-    </w:p>
-    <w:p/>
-    <w:p>
-      <w:r>
-        <w:t>The following allow you to alter the log:</w:t>
-      </w:r>
-    </w:p>
-    <w:p>
-      <w:pPr>
-        <w:pStyle w:val="ListParagraph"/>
-        <w:numPr>
-          <w:ilvl w:val="0"/>
-          <w:numId w:val="6"/>
-        </w:numPr>
-        <w:rPr>
-          <w:sz w:val="22"/>
-        </w:rPr>
-      </w:pPr>
-      <w:r>
-        <w:rPr>
-          <w:sz w:val="22"/>
-        </w:rPr>
-        <w:t>FROM/LAST/FIRST/TIME [FORWARD|BACKWARD] DELETE: delete the item identified.  An error will be produced if an entry to delete is not found.</w:t>
-      </w:r>
-    </w:p>
-    <w:p>
-      <w:pPr>
-        <w:pStyle w:val="ListParagraph"/>
-        <w:numPr>
-          <w:ilvl w:val="0"/>
-          <w:numId w:val="6"/>
-        </w:numPr>
-        <w:rPr>
-          <w:sz w:val="22"/>
-        </w:rPr>
-      </w:pPr>
-      <w:r>
-        <w:rPr>
-          <w:sz w:val="22"/>
-        </w:rPr>
-        <w:t>FROM/LAST/FIRST/TIME [FORWARD|BACKWARD] NOTE &lt;text&gt;: Change the text of the note.</w:t>
-      </w:r>
-    </w:p>
-    <w:p>
-      <w:pPr>
-        <w:pStyle w:val="ListParagraph"/>
-        <w:numPr>
-          <w:ilvl w:val="0"/>
-          <w:numId w:val="6"/>
-        </w:numPr>
-        <w:rPr>
-          <w:sz w:val="22"/>
-        </w:rPr>
-      </w:pPr>
-      <w:r>
-        <w:rPr>
-          <w:sz w:val="22"/>
-        </w:rPr>
-        <w:t>FROM/LAST/FIRST/TIME [FORWARD|BACKWARD] SYSTEM &lt;text&gt;: Change the system of the note.</w:t>
-      </w:r>
-    </w:p>
-    <w:p>
-      <w:pPr>
-        <w:pStyle w:val="ListParagraph"/>
-        <w:numPr>
-          <w:ilvl w:val="0"/>
-          <w:numId w:val="6"/>
-        </w:numPr>
-        <w:rPr>
-          <w:sz w:val="22"/>
-        </w:rPr>
-      </w:pPr>
-      <w:r>
-        <w:rPr>
-          <w:sz w:val="22"/>
-        </w:rPr>
-        <w:t>FROM/LAST/FIRST/TIME [FORWARD|BACKWARD] BODY &lt;text&gt;: Change the body of the note.</w:t>
-      </w:r>
-    </w:p>
-    <w:p>
-      <w:pPr>
-        <w:pStyle w:val="ListParagraph"/>
-        <w:numPr>
-          <w:ilvl w:val="0"/>
-          <w:numId w:val="6"/>
-        </w:numPr>
-        <w:rPr>
-          <w:sz w:val="22"/>
-        </w:rPr>
-      </w:pPr>
-      <w:r>
-        <w:rPr>
-          <w:sz w:val="22"/>
-        </w:rPr>
-        <w:t>ADD &lt;</w:t>
-      </w:r>
-      <w:proofErr w:type="spellStart"/>
-      <w:r>
-        <w:rPr>
-          <w:sz w:val="22"/>
-        </w:rPr>
-        <w:t>systemname</w:t>
-      </w:r>
-      <w:proofErr w:type="spellEnd"/>
-      <w:r>
-        <w:rPr>
-          <w:sz w:val="22"/>
-        </w:rPr>
-        <w:t>&gt; &lt;</w:t>
-      </w:r>
-      <w:proofErr w:type="spellStart"/>
-      <w:r>
-        <w:rPr>
-          <w:sz w:val="22"/>
-        </w:rPr>
-        <w:t>bodyname</w:t>
-      </w:r>
-      <w:proofErr w:type="spellEnd"/>
-      <w:r>
-        <w:rPr>
-          <w:sz w:val="22"/>
-        </w:rPr>
-        <w:t xml:space="preserve">&gt; &lt;TIMEUTC&gt; </w:t>
-      </w:r>
-      <w:r>
-        <w:rPr>
-          <w:sz w:val="22"/>
-        </w:rPr>
-        <w:t>[</w:t>
-      </w:r>
-      <w:r>
-        <w:rPr>
-          <w:sz w:val="22"/>
-        </w:rPr>
-        <w:t>&lt;note&gt; [&lt;</w:t>
-      </w:r>
-      <w:proofErr w:type="spellStart"/>
-      <w:r>
-        <w:rPr>
-          <w:sz w:val="22"/>
-        </w:rPr>
-        <w:t>taglist</w:t>
-      </w:r>
-      <w:proofErr w:type="spellEnd"/>
-      <w:r>
-        <w:rPr>
-          <w:sz w:val="22"/>
-        </w:rPr>
-        <w:t>&gt;]</w:t>
-      </w:r>
-      <w:r>
-        <w:rPr>
-          <w:sz w:val="22"/>
-        </w:rPr>
-        <w:t>]</w:t>
-      </w:r>
-      <w:r>
-        <w:rPr>
-          <w:sz w:val="22"/>
-        </w:rPr>
-        <w:t>: Add a new entry</w:t>
-      </w:r>
-    </w:p>
-    <w:p>
-      <w:pPr>
-        <w:pStyle w:val="ListParagraph"/>
-        <w:numPr>
-          <w:ilvl w:val="0"/>
-          <w:numId w:val="6"/>
-        </w:numPr>
-        <w:rPr>
-          <w:sz w:val="22"/>
-        </w:rPr>
-      </w:pPr>
-      <w:r>
-        <w:rPr>
-          <w:sz w:val="22"/>
-        </w:rPr>
-        <w:t>ADDHERE [&lt;note&gt; [&lt;</w:t>
-      </w:r>
-      <w:proofErr w:type="spellStart"/>
-      <w:r>
-        <w:rPr>
-          <w:sz w:val="22"/>
-        </w:rPr>
-        <w:t>taglist</w:t>
-      </w:r>
-      <w:proofErr w:type="spellEnd"/>
-      <w:r>
-        <w:rPr>
-          <w:sz w:val="22"/>
-        </w:rPr>
-        <w:t>&gt;]]</w:t>
-      </w:r>
-      <w:r>
-        <w:rPr>
-          <w:sz w:val="22"/>
-        </w:rPr>
-        <w:t xml:space="preserve">: </w:t>
-      </w:r>
-      <w:r>
-        <w:rPr>
-          <w:sz w:val="22"/>
-        </w:rPr>
-        <w:t>Add a new entry using the current time and location.</w:t>
-      </w:r>
-      <w:r>
-        <w:rPr>
-          <w:sz w:val="22"/>
-        </w:rPr>
-        <w:t xml:space="preserve"> </w:t>
-      </w:r>
-    </w:p>
-    <w:p/>
-    <w:p>
-      <w:r>
-        <w:t>The following allow manipulation of the tagging lists.</w:t>
-      </w:r>
-    </w:p>
-    <w:p>
-      <w:pPr>
-        <w:pStyle w:val="ListParagraph"/>
-        <w:numPr>
-          <w:ilvl w:val="0"/>
-          <w:numId w:val="6"/>
-        </w:numPr>
-        <w:rPr>
-          <w:sz w:val="22"/>
-        </w:rPr>
-      </w:pPr>
-      <w:r>
-        <w:rPr>
-          <w:sz w:val="22"/>
-        </w:rPr>
-        <w:t>TAGLIST: Report tags</w:t>
-      </w:r>
-      <w:r>
-        <w:rPr>
-          <w:sz w:val="22"/>
-        </w:rPr>
-        <w:t xml:space="preserve"> and icons.</w:t>
-      </w:r>
-      <w:r>
-        <w:rPr>
-          <w:sz w:val="22"/>
-        </w:rPr>
-        <w:t xml:space="preserve">  Prefix + Tags will have the tag list.</w:t>
-      </w:r>
-    </w:p>
-    <w:p>
-      <w:pPr>
-        <w:pStyle w:val="ListParagraph"/>
-        <w:numPr>
-          <w:ilvl w:val="0"/>
-          <w:numId w:val="6"/>
-        </w:numPr>
-        <w:rPr>
-          <w:sz w:val="22"/>
-        </w:rPr>
-      </w:pPr>
-      <w:r>
-        <w:rPr>
-          <w:sz w:val="22"/>
-        </w:rPr>
-        <w:t>SETTAGLIST &lt;tags&gt;: Set Tag list.  Any unknown icons will cause an entry to be ignored. Use the same format as reported in TAGLIST.</w:t>
-      </w:r>
-    </w:p>
-    <w:p>
-      <w:pPr>
-        <w:pStyle w:val="ListParagraph"/>
-        <w:numPr>
-          <w:ilvl w:val="0"/>
-          <w:numId w:val="6"/>
-        </w:numPr>
-        <w:rPr>
-          <w:sz w:val="22"/>
-        </w:rPr>
-      </w:pPr>
-      <w:r>
-        <w:rPr>
-          <w:sz w:val="22"/>
-        </w:rPr>
-        <w:t>APPENDTAGLIST &lt;tags&gt;: Append to Tag list.  Any unknown icons will cause an entry to be ignored. Use the same format as reported in TAGLIST.</w:t>
-      </w:r>
-    </w:p>
-    <w:p>
-      <w:pPr>
-        <w:ind w:left="360"/>
-      </w:pPr>
-    </w:p>
-    <w:p>
-      <w:r>
-        <w:t>Options output the following variable, per Captains Log</w:t>
-      </w:r>
-      <w:r>
-        <w:t>:</w:t>
-      </w:r>
-    </w:p>
-    <w:p>
-      <w:pPr>
-        <w:pStyle w:val="ListParagraph"/>
-        <w:numPr>
-          <w:ilvl w:val="0"/>
-          <w:numId w:val="3"/>
-        </w:numPr>
-      </w:pPr>
-      <w:r>
-        <w:t>Prefix + I</w:t>
-      </w:r>
-      <w:r>
-        <w:t>d</w:t>
-      </w:r>
-      <w:r>
-        <w:t>: Internal index of CL entry</w:t>
-      </w:r>
-    </w:p>
-    <w:p>
-      <w:pPr>
-        <w:pStyle w:val="ListParagraph"/>
-        <w:numPr>
-          <w:ilvl w:val="0"/>
-          <w:numId w:val="3"/>
-        </w:numPr>
-      </w:pPr>
-      <w:r>
-        <w:t xml:space="preserve">Prefix + </w:t>
-      </w:r>
-      <w:proofErr w:type="spellStart"/>
-      <w:r>
-        <w:t>TimeUTC</w:t>
-      </w:r>
-      <w:proofErr w:type="spellEnd"/>
-      <w:r>
-        <w:t>: Time</w:t>
-      </w:r>
-    </w:p>
-    <w:p>
-      <w:pPr>
-        <w:pStyle w:val="ListParagraph"/>
-        <w:numPr>
-          <w:ilvl w:val="0"/>
-          <w:numId w:val="3"/>
-        </w:numPr>
-      </w:pPr>
-      <w:r>
-        <w:t xml:space="preserve">Prefix + </w:t>
-      </w:r>
-      <w:proofErr w:type="spellStart"/>
-      <w:r>
-        <w:t>TimeLocal</w:t>
-      </w:r>
-      <w:proofErr w:type="spellEnd"/>
-      <w:r>
-        <w:t>: Time local</w:t>
-      </w:r>
-    </w:p>
-    <w:p>
-      <w:pPr>
-        <w:pStyle w:val="ListParagraph"/>
-        <w:numPr>
-          <w:ilvl w:val="0"/>
-          <w:numId w:val="3"/>
-        </w:numPr>
-      </w:pPr>
-      <w:r>
-        <w:t xml:space="preserve">Prefix + </w:t>
-      </w:r>
-      <w:proofErr w:type="spellStart"/>
-      <w:r>
-        <w:t>SystemName</w:t>
-      </w:r>
-      <w:proofErr w:type="spellEnd"/>
-      <w:r>
-        <w:t>: system name</w:t>
-      </w:r>
-    </w:p>
-    <w:p>
-      <w:pPr>
-        <w:pStyle w:val="ListParagraph"/>
-        <w:numPr>
-          <w:ilvl w:val="0"/>
-          <w:numId w:val="3"/>
-        </w:numPr>
-      </w:pPr>
-      <w:r>
-        <w:t xml:space="preserve">Prefix + </w:t>
-      </w:r>
-      <w:proofErr w:type="spellStart"/>
-      <w:r>
-        <w:t>BodyName</w:t>
-      </w:r>
-      <w:proofErr w:type="spellEnd"/>
-      <w:r>
-        <w:t>: body name</w:t>
-      </w:r>
-    </w:p>
-    <w:p>
-      <w:pPr>
-        <w:pStyle w:val="ListParagraph"/>
-        <w:numPr>
-          <w:ilvl w:val="0"/>
-          <w:numId w:val="3"/>
-        </w:numPr>
-      </w:pPr>
-      <w:r>
-        <w:t>Prefix + Note: Note text</w:t>
-      </w:r>
-    </w:p>
-    <w:p>
-      <w:pPr>
-        <w:pStyle w:val="ListParagraph"/>
-        <w:numPr>
-          <w:ilvl w:val="0"/>
-          <w:numId w:val="3"/>
-        </w:numPr>
-      </w:pPr>
-      <w:proofErr w:type="spellStart"/>
-      <w:r>
-        <w:t>CLPrefix</w:t>
-      </w:r>
-      <w:proofErr w:type="spellEnd"/>
-      <w:r>
-        <w:t xml:space="preserve"> + Tags: Tag list, semicolon separated</w:t>
-      </w:r>
-      <w:r>
-        <w:t>, semicolon at end.</w:t>
-      </w:r>
-    </w:p>
-    <w:p>
-      <w:pPr>
-        <w:pStyle w:val="Heading3"/>
-      </w:pPr>
-      <w:r>
-        <w:t xml:space="preserve">Commanders </w:t>
-      </w:r>
-      <w:r>
-        <w:rPr>
-          <w:vertAlign w:val="superscript"/>
-        </w:rPr>
-        <w:t>[13]</w:t>
-      </w:r>
-    </w:p>
-    <w:p>
-      <w:r>
-        <w:t>List commanders</w:t>
-      </w:r>
-      <w:r>
-        <w:t xml:space="preserve"> and control commander.</w:t>
-      </w:r>
-    </w:p>
-    <w:p/>
-    <w:p>
-      <w:pPr>
-        <w:spacing w:after="200"/>
-      </w:pPr>
-      <w:r>
-        <w:t>COMMANDERS [PREFIX &lt;name&gt;] [CMDR &lt;</w:t>
-      </w:r>
-      <w:proofErr w:type="spellStart"/>
-      <w:r>
-        <w:t>cmdr</w:t>
-      </w:r>
-      <w:proofErr w:type="spellEnd"/>
-      <w:r>
-        <w:t>&gt;] &lt;command&gt;</w:t>
-      </w:r>
-    </w:p>
-    <w:p>
-      <w:r>
-        <w:t>&lt;name&gt; = variable prefix, if not given CL_ is the default. If &lt;name&gt; is missing after prefix an error will be produced.</w:t>
-      </w:r>
-    </w:p>
-    <w:p>
-      <w:r>
-        <w:t>&lt;</w:t>
-      </w:r>
-      <w:proofErr w:type="spellStart"/>
-      <w:r>
-        <w:t>cmdr</w:t>
-      </w:r>
-      <w:proofErr w:type="spellEnd"/>
-      <w:r>
-        <w:t>&gt; = commander name.  Error will be produced if commander not found.</w:t>
-      </w:r>
-    </w:p>
-    <w:p/>
-    <w:p>
-      <w:r>
         <w:t>&lt;command&gt; = Command to execute.  Zero or more parameters can follow each command. The following commands are supported:</w:t>
       </w:r>
     </w:p>
@@ -30034,7 +30298,6 @@
         <w:rPr>
           <w:sz w:val="22"/>
         </w:rPr>
-        <w:lastRenderedPageBreak/>
         <w:t xml:space="preserve">Prefix + </w:t>
       </w:r>
       <w:proofErr w:type="spellStart"/>
@@ -30634,7 +30897,6 @@
       </w:pPr>
       <w:proofErr w:type="spellStart"/>
       <w:r>
-        <w:lastRenderedPageBreak/>
         <w:t>DLLCall</w:t>
       </w:r>
       <w:proofErr w:type="spellEnd"/>
@@ -30979,6 +31241,7 @@
         <w:spacing w:after="200"/>
       </w:pPr>
       <w:r>
+        <w:lastRenderedPageBreak/>
         <w:t>&lt;prefix&gt; Text = a list of binding and values found</w:t>
       </w:r>
     </w:p>
@@ -31007,7 +31270,6 @@
         <w:pStyle w:val="Heading4"/>
       </w:pPr>
       <w:r>
-        <w:lastRenderedPageBreak/>
         <w:t>Event Information</w:t>
       </w:r>
     </w:p>

</xml_diff>

<commit_message>
Add Scan star bodyname to EDD for use in voice pack
</commit_message>
<xml_diff>
--- a/Docs/Action V29.docx
+++ b/Docs/Action V29.docx
@@ -7958,15 +7958,7 @@
     </w:p>
     <w:p>
       <w:r>
-        <w:t xml:space="preserve">&lt;check&gt; = If “On”, check folder and file </w:t>
-      </w:r>
-      <w:proofErr w:type="gramStart"/>
-      <w:r>
-        <w:t>exists</w:t>
-      </w:r>
-      <w:proofErr w:type="gramEnd"/>
-      <w:r>
-        <w:t>.  If not present or any other, do not check.</w:t>
+        <w:t>&lt;check&gt; = If “On”, check folder and file exists.  If not present or any other, do not check.</w:t>
       </w:r>
     </w:p>
     <w:p>
@@ -37279,6 +37271,26 @@
       <w:r>
         <w:t>&gt;”</w:t>
       </w:r>
+      <w:r>
+        <w:t xml:space="preserve"> [“</w:t>
+      </w:r>
+      <w:proofErr w:type="spellStart"/>
+      <w:r>
+        <w:t>b</w:t>
+      </w:r>
+      <w:r>
+        <w:t>ody</w:t>
+      </w:r>
+      <w:r>
+        <w:t>n</w:t>
+      </w:r>
+      <w:r>
+        <w:t>ame</w:t>
+      </w:r>
+      <w:proofErr w:type="spellEnd"/>
+      <w:r>
+        <w:t>”]</w:t>
+      </w:r>
     </w:p>
     <w:p>
       <w:r>
@@ -37337,13 +37349,90 @@
     <w:p/>
     <w:p>
       <w:r>
-        <w:t>&lt;system name&gt; = Name of system.  Use quotes if there are spaces, which there normally is.</w:t>
+        <w:t>&lt;</w:t>
+      </w:r>
+      <w:proofErr w:type="spellStart"/>
+      <w:r>
+        <w:t>systemname</w:t>
+      </w:r>
+      <w:proofErr w:type="spellEnd"/>
+      <w:r>
+        <w:t>&gt; = Name of system.  Use quotes if there are spaces, which there normally is.</w:t>
       </w:r>
     </w:p>
     <w:p/>
     <w:p>
       <w:r>
-        <w:t>Return Values:</w:t>
+        <w:t>&lt;</w:t>
+      </w:r>
+      <w:proofErr w:type="spellStart"/>
+      <w:r>
+        <w:t>body</w:t>
+      </w:r>
+      <w:r>
+        <w:t>name</w:t>
+      </w:r>
+      <w:proofErr w:type="spellEnd"/>
+      <w:proofErr w:type="gramStart"/>
+      <w:r>
+        <w:t>&gt;</w:t>
+      </w:r>
+      <w:r>
+        <w:rPr>
+          <w:vertAlign w:val="superscript"/>
+        </w:rPr>
+        <w:t>[</w:t>
+      </w:r>
+      <w:proofErr w:type="gramEnd"/>
+      <w:r>
+        <w:rPr>
+          <w:vertAlign w:val="superscript"/>
+        </w:rPr>
+        <w:t>29]</w:t>
+      </w:r>
+      <w:r>
+        <w:t xml:space="preserve"> = </w:t>
+      </w:r>
+      <w:r>
+        <w:t>optional, name of body in system to report on. Can either be just its short name “B 1” or its full name.</w:t>
+      </w:r>
+    </w:p>
+    <w:p/>
+    <w:p>
+      <w:r>
+        <w:t xml:space="preserve">When </w:t>
+      </w:r>
+      <w:r>
+        <w:t>b</w:t>
+      </w:r>
+      <w:r>
+        <w:t>ody</w:t>
+      </w:r>
+      <w:r>
+        <w:t xml:space="preserve"> n</w:t>
+      </w:r>
+      <w:r>
+        <w:t>ame is not present:</w:t>
+      </w:r>
+    </w:p>
+    <w:p/>
+    <w:p>
+      <w:r>
+        <w:rPr>
+          <w:b/>
+          <w:bCs/>
+        </w:rPr>
+        <w:t xml:space="preserve">Primary </w:t>
+      </w:r>
+      <w:r>
+        <w:rPr>
+          <w:b/>
+          <w:bCs/>
+        </w:rPr>
+        <w:t>Return Values</w:t>
+      </w:r>
+      <w:r>
+        <w:t>:</w:t>
       </w:r>
     </w:p>
     <w:p>
@@ -37360,6 +37449,19 @@
     </w:p>
     <w:p>
       <w:pPr>
+        <w:ind w:left="360"/>
+      </w:pPr>
+    </w:p>
+    <w:p>
+      <w:pPr>
+        <w:ind w:left="360"/>
+      </w:pPr>
+      <w:r>
+        <w:t>For each star:</w:t>
+      </w:r>
+    </w:p>
+    <w:p>
+      <w:pPr>
         <w:pStyle w:val="ListParagraph"/>
         <w:numPr>
           <w:ilvl w:val="0"/>
@@ -37367,6 +37469,29 @@
         </w:numPr>
       </w:pPr>
       <w:r>
+        <w:t xml:space="preserve">Prefix + Star_&lt;star index&gt; = </w:t>
+      </w:r>
+      <w:r>
+        <w:t>Short name of star (</w:t>
+      </w:r>
+      <w:proofErr w:type="gramStart"/>
+      <w:r>
+        <w:t>A,B</w:t>
+      </w:r>
+      <w:proofErr w:type="gramEnd"/>
+      <w:r>
+        <w:t xml:space="preserve"> etc)</w:t>
+      </w:r>
+    </w:p>
+    <w:p>
+      <w:pPr>
+        <w:pStyle w:val="ListParagraph"/>
+        <w:numPr>
+          <w:ilvl w:val="0"/>
+          <w:numId w:val="5"/>
+        </w:numPr>
+      </w:pPr>
+      <w:r>
         <w:t>Prefix + Star_&lt;star index&gt;_... = Information on that star, see below.</w:t>
       </w:r>
     </w:p>
@@ -37379,6 +37504,7 @@
         </w:numPr>
       </w:pPr>
       <w:r>
+        <w:lastRenderedPageBreak/>
         <w:t>Prefix + Star_&lt;star index&gt;_Planets = Number of sub objects in this star (Planets + belts etc)</w:t>
       </w:r>
     </w:p>
@@ -37414,7 +37540,20 @@
         <w:t>nets in this star</w:t>
       </w:r>
       <w:r>
-        <w:t>.</w:t>
+        <w:t xml:space="preserve"> (excluding bets etc)</w:t>
+      </w:r>
+    </w:p>
+    <w:p>
+      <w:pPr>
+        <w:ind w:left="360"/>
+      </w:pPr>
+    </w:p>
+    <w:p>
+      <w:pPr>
+        <w:ind w:left="360"/>
+      </w:pPr>
+      <w:r>
+        <w:t>For each planet of each star:</w:t>
       </w:r>
     </w:p>
     <w:p>
@@ -37426,7 +37565,28 @@
         </w:numPr>
       </w:pPr>
       <w:r>
-        <w:t xml:space="preserve">Prefix + _Planets_&lt;star index&gt;_&lt;planet index&gt;_... </w:t>
+        <w:t>Prefix + Planets_&lt;star index&gt;_&lt;planet index</w:t>
+      </w:r>
+      <w:r>
+        <w:t>&gt; = Short name of planet</w:t>
+      </w:r>
+    </w:p>
+    <w:p>
+      <w:pPr>
+        <w:pStyle w:val="ListParagraph"/>
+        <w:numPr>
+          <w:ilvl w:val="0"/>
+          <w:numId w:val="5"/>
+        </w:numPr>
+      </w:pPr>
+      <w:r>
+        <w:t>Prefix + Planets_&lt;star index&gt;_&lt;planet index&gt;</w:t>
+      </w:r>
+      <w:r>
+        <w:t>_</w:t>
+      </w:r>
+      <w:r>
+        <w:t xml:space="preserve">... </w:t>
       </w:r>
       <w:proofErr w:type="gramStart"/>
       <w:r>
@@ -37446,7 +37606,13 @@
         </w:numPr>
       </w:pPr>
       <w:r>
-        <w:t>Prefix + _Planets_&lt;star index&gt;_&lt;planet index&gt;_Moons = number of moons of this planet.</w:t>
+        <w:t xml:space="preserve">Prefix + Planets_&lt;star index&gt;_&lt;planet index&gt;_Moons = number of </w:t>
+      </w:r>
+      <w:r>
+        <w:t>children</w:t>
+      </w:r>
+      <w:r>
+        <w:t xml:space="preserve"> of this planet.</w:t>
       </w:r>
       <w:r>
         <w:t xml:space="preserve"> (Plus _Only to exclude all but moons)</w:t>
@@ -37454,6 +37620,19 @@
     </w:p>
     <w:p>
       <w:pPr>
+        <w:ind w:left="360"/>
+      </w:pPr>
+    </w:p>
+    <w:p>
+      <w:pPr>
+        <w:ind w:left="360"/>
+      </w:pPr>
+      <w:r>
+        <w:t>For each moon of each planet of each star:</w:t>
+      </w:r>
+    </w:p>
+    <w:p>
+      <w:pPr>
         <w:pStyle w:val="ListParagraph"/>
         <w:numPr>
           <w:ilvl w:val="0"/>
@@ -37461,7 +37640,7 @@
         </w:numPr>
       </w:pPr>
       <w:r>
-        <w:t>Prefix + _Moon_&lt;star index&gt;_&lt;planet index&gt;</w:t>
+        <w:t>Prefix + Moon_&lt;star index&gt;_&lt;planet index&gt;</w:t>
       </w:r>
       <w:proofErr w:type="gramStart"/>
       <w:r>
@@ -37474,6 +37653,34 @@
       </w:r>
       <w:proofErr w:type="spellEnd"/>
       <w:r>
+        <w:t>&gt;</w:t>
+      </w:r>
+      <w:r>
+        <w:t xml:space="preserve"> = Short name of moon</w:t>
+      </w:r>
+    </w:p>
+    <w:p>
+      <w:pPr>
+        <w:pStyle w:val="ListParagraph"/>
+        <w:numPr>
+          <w:ilvl w:val="0"/>
+          <w:numId w:val="5"/>
+        </w:numPr>
+      </w:pPr>
+      <w:r>
+        <w:t>Prefix + Moon_&lt;star index&gt;_&lt;planet index&gt;</w:t>
+      </w:r>
+      <w:proofErr w:type="gramStart"/>
+      <w:r>
+        <w:t>_.&lt;</w:t>
+      </w:r>
+      <w:proofErr w:type="spellStart"/>
+      <w:proofErr w:type="gramEnd"/>
+      <w:r>
+        <w:t>moon_index</w:t>
+      </w:r>
+      <w:proofErr w:type="spellEnd"/>
+      <w:r>
         <w:t xml:space="preserve">&gt;.. </w:t>
       </w:r>
       <w:proofErr w:type="gramStart"/>
@@ -37494,441 +37701,720 @@
         </w:numPr>
       </w:pPr>
       <w:r>
+        <w:t>Prefix + Moon_&lt;star index&gt;_&lt;planet index&gt;_&lt;</w:t>
+      </w:r>
+      <w:proofErr w:type="spellStart"/>
+      <w:r>
+        <w:t>moon_index</w:t>
+      </w:r>
+      <w:proofErr w:type="spellEnd"/>
+      <w:r>
+        <w:t>&gt;_</w:t>
+      </w:r>
+      <w:proofErr w:type="spellStart"/>
+      <w:r>
+        <w:t>Submoons</w:t>
+      </w:r>
+      <w:proofErr w:type="spellEnd"/>
+      <w:r>
+        <w:t xml:space="preserve"> = number of </w:t>
+      </w:r>
+      <w:r>
+        <w:t>children</w:t>
+      </w:r>
+      <w:r>
+        <w:t xml:space="preserve"> of this moon</w:t>
+      </w:r>
+      <w:r>
+        <w:t xml:space="preserve"> (plus _Only to exclude all but </w:t>
+      </w:r>
+      <w:proofErr w:type="spellStart"/>
+      <w:r>
+        <w:t>submoons</w:t>
+      </w:r>
+      <w:proofErr w:type="spellEnd"/>
+      <w:r>
+        <w:t>).</w:t>
+      </w:r>
+    </w:p>
+    <w:p>
+      <w:pPr>
+        <w:ind w:left="360"/>
+      </w:pPr>
+    </w:p>
+    <w:p>
+      <w:pPr>
+        <w:ind w:left="360"/>
+      </w:pPr>
+      <w:r>
+        <w:t xml:space="preserve">For each </w:t>
+      </w:r>
+      <w:r>
+        <w:t xml:space="preserve">sub </w:t>
+      </w:r>
+      <w:r>
+        <w:t xml:space="preserve">moon of each </w:t>
+      </w:r>
+      <w:r>
+        <w:t xml:space="preserve">moon of each </w:t>
+      </w:r>
+      <w:r>
+        <w:t>planet of each star:</w:t>
+      </w:r>
+    </w:p>
+    <w:p>
+      <w:pPr>
+        <w:pStyle w:val="ListParagraph"/>
+        <w:numPr>
+          <w:ilvl w:val="0"/>
+          <w:numId w:val="5"/>
+        </w:numPr>
+      </w:pPr>
+      <w:r>
+        <w:t xml:space="preserve">Prefix + </w:t>
+      </w:r>
+      <w:proofErr w:type="spellStart"/>
+      <w:r>
+        <w:t>SubMoon</w:t>
+      </w:r>
+      <w:proofErr w:type="spellEnd"/>
+      <w:r>
+        <w:t>_&lt;star index&gt;_&lt;planet index&gt;</w:t>
+      </w:r>
+      <w:proofErr w:type="gramStart"/>
+      <w:r>
+        <w:t>_.&lt;</w:t>
+      </w:r>
+      <w:proofErr w:type="spellStart"/>
+      <w:proofErr w:type="gramEnd"/>
+      <w:r>
+        <w:t>moon_index</w:t>
+      </w:r>
+      <w:proofErr w:type="spellEnd"/>
+      <w:r>
+        <w:t>&gt;_&lt;</w:t>
+      </w:r>
+      <w:proofErr w:type="spellStart"/>
+      <w:r>
+        <w:t>submoon</w:t>
+      </w:r>
+      <w:proofErr w:type="spellEnd"/>
+      <w:r>
+        <w:t xml:space="preserve"> index&gt;. </w:t>
+      </w:r>
+      <w:proofErr w:type="gramStart"/>
+      <w:r>
+        <w:t xml:space="preserve">= </w:t>
+      </w:r>
+      <w:r>
+        <w:t xml:space="preserve"> Short</w:t>
+      </w:r>
+      <w:proofErr w:type="gramEnd"/>
+      <w:r>
+        <w:t xml:space="preserve"> name of sub moon</w:t>
+      </w:r>
+    </w:p>
+    <w:p>
+      <w:pPr>
+        <w:pStyle w:val="ListParagraph"/>
+        <w:numPr>
+          <w:ilvl w:val="0"/>
+          <w:numId w:val="5"/>
+        </w:numPr>
+      </w:pPr>
+      <w:r>
+        <w:t xml:space="preserve">Prefix + </w:t>
+      </w:r>
+      <w:proofErr w:type="spellStart"/>
+      <w:r>
+        <w:t>SubMoon</w:t>
+      </w:r>
+      <w:proofErr w:type="spellEnd"/>
+      <w:r>
+        <w:t>_&lt;star index&gt;_&lt;planet index&gt;</w:t>
+      </w:r>
+      <w:proofErr w:type="gramStart"/>
+      <w:r>
+        <w:t>_.&lt;</w:t>
+      </w:r>
+      <w:proofErr w:type="spellStart"/>
+      <w:proofErr w:type="gramEnd"/>
+      <w:r>
+        <w:t>moon_index</w:t>
+      </w:r>
+      <w:proofErr w:type="spellEnd"/>
+      <w:r>
+        <w:t>&gt;_&lt;</w:t>
+      </w:r>
+      <w:proofErr w:type="spellStart"/>
+      <w:r>
+        <w:t>submoon</w:t>
+      </w:r>
+      <w:proofErr w:type="spellEnd"/>
+      <w:r>
+        <w:t xml:space="preserve"> index&gt;.. </w:t>
+      </w:r>
+      <w:proofErr w:type="gramStart"/>
+      <w:r>
+        <w:t>=  information</w:t>
+      </w:r>
+      <w:proofErr w:type="gramEnd"/>
+      <w:r>
+        <w:t xml:space="preserve"> on that sub moon, see below.</w:t>
+      </w:r>
+    </w:p>
+    <w:p>
+      <w:pPr>
+        <w:ind w:left="360"/>
+      </w:pPr>
+    </w:p>
+    <w:p>
+      <w:pPr>
+        <w:ind w:left="360"/>
+      </w:pPr>
+      <w:proofErr w:type="gramStart"/>
+      <w:r>
+        <w:t>These variable</w:t>
+      </w:r>
+      <w:proofErr w:type="gramEnd"/>
+      <w:r>
+        <w:t xml:space="preserve"> indicate if the data came from EDSM or </w:t>
+      </w:r>
+      <w:proofErr w:type="spellStart"/>
+      <w:r>
+        <w:t>Spansh</w:t>
+      </w:r>
+      <w:proofErr w:type="spellEnd"/>
+    </w:p>
+    <w:p>
+      <w:pPr>
+        <w:pStyle w:val="ListParagraph"/>
+        <w:numPr>
+          <w:ilvl w:val="0"/>
+          <w:numId w:val="5"/>
+        </w:numPr>
+      </w:pPr>
+      <w:r>
+        <w:t xml:space="preserve">Prefix + </w:t>
+      </w:r>
+      <w:proofErr w:type="spellStart"/>
+      <w:proofErr w:type="gramStart"/>
+      <w:r>
+        <w:t>EDSMLookup</w:t>
+      </w:r>
+      <w:proofErr w:type="spellEnd"/>
+      <w:r>
+        <w:t xml:space="preserve"> :</w:t>
+      </w:r>
+      <w:proofErr w:type="gramEnd"/>
+      <w:r>
+        <w:t xml:space="preserve"> set to 1 if EDSM lookup occurred</w:t>
+      </w:r>
+    </w:p>
+    <w:p>
+      <w:pPr>
+        <w:pStyle w:val="ListParagraph"/>
+        <w:numPr>
+          <w:ilvl w:val="0"/>
+          <w:numId w:val="5"/>
+        </w:numPr>
+      </w:pPr>
+      <w:r>
+        <w:t xml:space="preserve">Prefix + </w:t>
+      </w:r>
+      <w:proofErr w:type="spellStart"/>
+      <w:proofErr w:type="gramStart"/>
+      <w:r>
+        <w:t>EDSMNoData</w:t>
+      </w:r>
+      <w:proofErr w:type="spellEnd"/>
+      <w:r>
+        <w:t xml:space="preserve"> :</w:t>
+      </w:r>
+      <w:proofErr w:type="gramEnd"/>
+      <w:r>
+        <w:t xml:space="preserve"> set to 1 if EDSM lookup returned no data</w:t>
+      </w:r>
+    </w:p>
+    <w:p>
+      <w:pPr>
+        <w:pStyle w:val="ListParagraph"/>
+        <w:numPr>
+          <w:ilvl w:val="0"/>
+          <w:numId w:val="5"/>
+        </w:numPr>
+      </w:pPr>
+      <w:r>
+        <w:t xml:space="preserve">Prefix + </w:t>
+      </w:r>
+      <w:proofErr w:type="spellStart"/>
+      <w:proofErr w:type="gramStart"/>
+      <w:r>
+        <w:t>SpanshLookup</w:t>
+      </w:r>
+      <w:proofErr w:type="spellEnd"/>
+      <w:r>
+        <w:t>[</w:t>
+      </w:r>
+      <w:proofErr w:type="gramEnd"/>
+      <w:r>
+        <w:t xml:space="preserve">29] : set to 1 if </w:t>
+      </w:r>
+      <w:proofErr w:type="spellStart"/>
+      <w:r>
+        <w:t>Spansh</w:t>
+      </w:r>
+      <w:proofErr w:type="spellEnd"/>
+      <w:r>
+        <w:t xml:space="preserve"> </w:t>
+      </w:r>
+      <w:r>
+        <w:t>lookup occurred</w:t>
+      </w:r>
+    </w:p>
+    <w:p>
+      <w:pPr>
+        <w:pStyle w:val="ListParagraph"/>
+        <w:numPr>
+          <w:ilvl w:val="0"/>
+          <w:numId w:val="5"/>
+        </w:numPr>
+      </w:pPr>
+      <w:r>
+        <w:t xml:space="preserve">Prefix + </w:t>
+      </w:r>
+      <w:proofErr w:type="spellStart"/>
+      <w:proofErr w:type="gramStart"/>
+      <w:r>
+        <w:t>SpanshNoData</w:t>
+      </w:r>
+      <w:proofErr w:type="spellEnd"/>
+      <w:r>
+        <w:t>[</w:t>
+      </w:r>
+      <w:proofErr w:type="gramEnd"/>
+      <w:r>
+        <w:t xml:space="preserve">29]: set to 1 if </w:t>
+      </w:r>
+      <w:proofErr w:type="spellStart"/>
+      <w:r>
+        <w:t>Spansh</w:t>
+      </w:r>
+      <w:proofErr w:type="spellEnd"/>
+      <w:r>
+        <w:t xml:space="preserve"> </w:t>
+      </w:r>
+      <w:r>
+        <w:t>lookup returned no data</w:t>
+      </w:r>
+    </w:p>
+    <w:p>
+      <w:pPr>
+        <w:ind w:left="360"/>
+      </w:pPr>
+    </w:p>
+    <w:p>
+      <w:pPr>
+        <w:ind w:left="360"/>
+      </w:pPr>
+      <w:r>
+        <w:t xml:space="preserve">Each Star, Planet, Moon, Sub moon </w:t>
+      </w:r>
+      <w:r>
+        <w:t xml:space="preserve">the following </w:t>
+      </w:r>
+      <w:r>
+        <w:t xml:space="preserve">information </w:t>
+      </w:r>
+      <w:r>
+        <w:t>is given.  The full prefix is the string given above:</w:t>
+      </w:r>
+    </w:p>
+    <w:p>
+      <w:pPr>
+        <w:pStyle w:val="ListParagraph"/>
+        <w:numPr>
+          <w:ilvl w:val="0"/>
+          <w:numId w:val="5"/>
+        </w:numPr>
+      </w:pPr>
+      <w:r>
+        <w:t>Full Prefix + _type = ‘body’ | ‘star’ | ‘barycentre’</w:t>
+      </w:r>
+      <w:r>
+        <w:t xml:space="preserve"> | ‘belt’</w:t>
+      </w:r>
+    </w:p>
+    <w:p>
+      <w:pPr>
+        <w:pStyle w:val="ListParagraph"/>
+        <w:numPr>
+          <w:ilvl w:val="0"/>
+          <w:numId w:val="5"/>
+        </w:numPr>
+      </w:pPr>
+      <w:r>
+        <w:t>Full Prefix + _</w:t>
+      </w:r>
+      <w:proofErr w:type="spellStart"/>
+      <w:r>
+        <w:t>assignedname</w:t>
+      </w:r>
+      <w:proofErr w:type="spellEnd"/>
+      <w:r>
+        <w:t xml:space="preserve"> = name assigned by scan system, just the body name (A1)</w:t>
+      </w:r>
+    </w:p>
+    <w:p>
+      <w:pPr>
+        <w:pStyle w:val="ListParagraph"/>
+        <w:numPr>
+          <w:ilvl w:val="0"/>
+          <w:numId w:val="5"/>
+        </w:numPr>
+      </w:pPr>
+      <w:r>
+        <w:t>Full Prefix + _</w:t>
+      </w:r>
+      <w:proofErr w:type="spellStart"/>
+      <w:r>
+        <w:t>assignedfullname</w:t>
+      </w:r>
+      <w:proofErr w:type="spellEnd"/>
+      <w:r>
+        <w:t xml:space="preserve"> = name assigned by scan system, full name including star name</w:t>
+      </w:r>
+    </w:p>
+    <w:p>
+      <w:pPr>
+        <w:pStyle w:val="ListParagraph"/>
+        <w:numPr>
+          <w:ilvl w:val="0"/>
+          <w:numId w:val="5"/>
+        </w:numPr>
+      </w:pPr>
+      <w:r>
+        <w:t>Full Prefix + _data = 0 we don’t have any more data, 1 we do</w:t>
+      </w:r>
+    </w:p>
+    <w:p>
+      <w:pPr>
+        <w:pStyle w:val="ListParagraph"/>
+        <w:numPr>
+          <w:ilvl w:val="0"/>
+          <w:numId w:val="5"/>
+        </w:numPr>
+      </w:pPr>
+      <w:r>
+        <w:t xml:space="preserve">Full Prefix + _signals = empty if none, else a list of signals, comma </w:t>
+      </w:r>
+      <w:proofErr w:type="spellStart"/>
+      <w:r>
+        <w:t>separ</w:t>
+      </w:r>
+      <w:proofErr w:type="spellEnd"/>
+      <w:r>
+        <w:t xml:space="preserve"> </w:t>
+      </w:r>
+      <w:r>
+        <w:rPr>
+          <w:vertAlign w:val="superscript"/>
+        </w:rPr>
+        <w:t>[15]</w:t>
+      </w:r>
+    </w:p>
+    <w:p>
+      <w:pPr>
+        <w:pStyle w:val="ListParagraph"/>
+        <w:numPr>
+          <w:ilvl w:val="0"/>
+          <w:numId w:val="5"/>
+        </w:numPr>
+      </w:pPr>
+      <w:r>
+        <w:t>Full Prefix + _</w:t>
+      </w:r>
+      <w:proofErr w:type="spellStart"/>
+      <w:r>
+        <w:t>genuses</w:t>
+      </w:r>
+      <w:proofErr w:type="spellEnd"/>
+      <w:r>
+        <w:t xml:space="preserve"> = empty if none, else a list of </w:t>
+      </w:r>
+      <w:proofErr w:type="spellStart"/>
+      <w:r>
+        <w:t>genuses</w:t>
+      </w:r>
+      <w:proofErr w:type="spellEnd"/>
+      <w:r>
+        <w:t xml:space="preserve"> found on the planet</w:t>
+      </w:r>
+      <w:r>
+        <w:t xml:space="preserve">, comma </w:t>
+      </w:r>
+      <w:proofErr w:type="spellStart"/>
+      <w:r>
+        <w:t>separ</w:t>
+      </w:r>
+      <w:proofErr w:type="spellEnd"/>
+      <w:r>
+        <w:t xml:space="preserve"> </w:t>
+      </w:r>
+      <w:r>
+        <w:rPr>
+          <w:vertAlign w:val="superscript"/>
+        </w:rPr>
+        <w:t>[15]</w:t>
+      </w:r>
+    </w:p>
+    <w:p>
+      <w:pPr>
+        <w:pStyle w:val="ListParagraph"/>
+      </w:pPr>
+    </w:p>
+    <w:p>
+      <w:pPr>
+        <w:ind w:firstLine="360"/>
+      </w:pPr>
+      <w:r>
+        <w:t>If we have a scan for this body:</w:t>
+      </w:r>
+    </w:p>
+    <w:p>
+      <w:pPr>
+        <w:pStyle w:val="ListParagraph"/>
+        <w:numPr>
+          <w:ilvl w:val="0"/>
+          <w:numId w:val="5"/>
+        </w:numPr>
+      </w:pPr>
+      <w:r>
+        <w:t>Full Prefix + _</w:t>
+      </w:r>
+      <w:proofErr w:type="spellStart"/>
+      <w:r>
+        <w:t>isstar</w:t>
+      </w:r>
+      <w:proofErr w:type="spellEnd"/>
+      <w:r>
+        <w:t xml:space="preserve"> = 1 if star, 0 if not star</w:t>
+      </w:r>
+    </w:p>
+    <w:p>
+      <w:pPr>
+        <w:pStyle w:val="ListParagraph"/>
+        <w:numPr>
+          <w:ilvl w:val="0"/>
+          <w:numId w:val="5"/>
+        </w:numPr>
+      </w:pPr>
+      <w:r>
+        <w:t>Full Prefix + _</w:t>
+      </w:r>
+      <w:proofErr w:type="spellStart"/>
+      <w:r>
+        <w:t>edsmbody</w:t>
+      </w:r>
+      <w:proofErr w:type="spellEnd"/>
+      <w:r>
+        <w:t xml:space="preserve"> = 1 if from EDSM</w:t>
+      </w:r>
+    </w:p>
+    <w:p>
+      <w:pPr>
+        <w:pStyle w:val="ListParagraph"/>
+        <w:numPr>
+          <w:ilvl w:val="0"/>
+          <w:numId w:val="5"/>
+        </w:numPr>
+      </w:pPr>
+      <w:r>
+        <w:t>Full Prefix + _</w:t>
+      </w:r>
+      <w:r>
+        <w:t xml:space="preserve">source = </w:t>
+      </w:r>
+      <w:proofErr w:type="spellStart"/>
+      <w:r>
+        <w:t>FromJournal</w:t>
+      </w:r>
+      <w:proofErr w:type="spellEnd"/>
+      <w:r>
+        <w:t xml:space="preserve">, </w:t>
+      </w:r>
+      <w:proofErr w:type="spellStart"/>
+      <w:r>
+        <w:t>FromEDSM</w:t>
+      </w:r>
+      <w:proofErr w:type="spellEnd"/>
+      <w:r>
+        <w:t xml:space="preserve"> or </w:t>
+      </w:r>
+      <w:proofErr w:type="spellStart"/>
+      <w:r>
+        <w:t>FromSpansh</w:t>
+      </w:r>
+      <w:proofErr w:type="spellEnd"/>
+    </w:p>
+    <w:p>
+      <w:pPr>
+        <w:pStyle w:val="ListParagraph"/>
+        <w:numPr>
+          <w:ilvl w:val="0"/>
+          <w:numId w:val="5"/>
+        </w:numPr>
+      </w:pPr>
+      <w:r>
+        <w:t>Full Prefix + _</w:t>
+      </w:r>
+      <w:proofErr w:type="spellStart"/>
+      <w:r>
+        <w:t>bodyname</w:t>
+      </w:r>
+      <w:proofErr w:type="spellEnd"/>
+      <w:r>
+        <w:t xml:space="preserve"> = Body name from scan</w:t>
+      </w:r>
+    </w:p>
+    <w:p>
+      <w:pPr>
+        <w:pStyle w:val="ListParagraph"/>
+        <w:numPr>
+          <w:ilvl w:val="0"/>
+          <w:numId w:val="5"/>
+        </w:numPr>
+      </w:pPr>
+      <w:r>
+        <w:t>Full Prefix + _</w:t>
+      </w:r>
+      <w:proofErr w:type="spellStart"/>
+      <w:r>
+        <w:t>body</w:t>
+      </w:r>
+      <w:r>
+        <w:t>designation</w:t>
+      </w:r>
+      <w:proofErr w:type="spellEnd"/>
+      <w:r>
+        <w:t xml:space="preserve"> </w:t>
+      </w:r>
+      <w:proofErr w:type="gramStart"/>
+      <w:r>
+        <w:t xml:space="preserve">= </w:t>
+      </w:r>
+      <w:r>
+        <w:t xml:space="preserve"> </w:t>
+      </w:r>
+      <w:r>
+        <w:t>Alternative</w:t>
+      </w:r>
+      <w:proofErr w:type="gramEnd"/>
+      <w:r>
+        <w:t xml:space="preserve"> </w:t>
+      </w:r>
+      <w:r>
+        <w:t xml:space="preserve">Body name </w:t>
+      </w:r>
+      <w:r>
+        <w:t xml:space="preserve">(from local EDD data) or </w:t>
+      </w:r>
+      <w:proofErr w:type="spellStart"/>
+      <w:r>
+        <w:t>bodyname</w:t>
+      </w:r>
+      <w:proofErr w:type="spellEnd"/>
+    </w:p>
+    <w:p>
+      <w:pPr>
+        <w:pStyle w:val="ListParagraph"/>
+        <w:numPr>
+          <w:ilvl w:val="0"/>
+          <w:numId w:val="5"/>
+        </w:numPr>
+      </w:pPr>
+      <w:r>
+        <w:t>Full Prefix + _</w:t>
+      </w:r>
+      <w:proofErr w:type="spellStart"/>
+      <w:r>
+        <w:t>orbitalperiod</w:t>
+      </w:r>
+      <w:proofErr w:type="spellEnd"/>
+      <w:r>
+        <w:t xml:space="preserve"> = empty or orbital period in seconds</w:t>
+      </w:r>
+    </w:p>
+    <w:p>
+      <w:pPr>
+        <w:pStyle w:val="ListParagraph"/>
+        <w:numPr>
+          <w:ilvl w:val="0"/>
+          <w:numId w:val="5"/>
+        </w:numPr>
+      </w:pPr>
+      <w:r>
+        <w:t>Full Prefix + _</w:t>
+      </w:r>
+      <w:proofErr w:type="spellStart"/>
+      <w:r>
+        <w:t>rotationalperiod</w:t>
+      </w:r>
+      <w:proofErr w:type="spellEnd"/>
+      <w:r>
+        <w:t xml:space="preserve"> = empty or rotational period in seconds</w:t>
+      </w:r>
+    </w:p>
+    <w:p>
+      <w:pPr>
+        <w:pStyle w:val="ListParagraph"/>
+        <w:numPr>
+          <w:ilvl w:val="0"/>
+          <w:numId w:val="5"/>
+        </w:numPr>
+      </w:pPr>
+      <w:r>
+        <w:t>Full Prefix + _</w:t>
+      </w:r>
+      <w:proofErr w:type="spellStart"/>
+      <w:r>
+        <w:t>surfacetemperature</w:t>
+      </w:r>
+      <w:proofErr w:type="spellEnd"/>
+      <w:r>
+        <w:t xml:space="preserve"> = empty or temperature in kelvins</w:t>
+      </w:r>
+    </w:p>
+    <w:p>
+      <w:pPr>
+        <w:pStyle w:val="ListParagraph"/>
+        <w:numPr>
+          <w:ilvl w:val="0"/>
+          <w:numId w:val="5"/>
+        </w:numPr>
+      </w:pPr>
+      <w:r>
+        <w:t>Full Prefix + _</w:t>
+      </w:r>
+      <w:proofErr w:type="spellStart"/>
+      <w:r>
+        <w:t>distls</w:t>
+      </w:r>
+      <w:proofErr w:type="spellEnd"/>
+      <w:r>
+        <w:t xml:space="preserve"> = distance from main star in ls, 0 indicates main star</w:t>
+      </w:r>
+    </w:p>
+    <w:p>
+      <w:pPr>
+        <w:pStyle w:val="ListParagraph"/>
+        <w:numPr>
+          <w:ilvl w:val="0"/>
+          <w:numId w:val="5"/>
+        </w:numPr>
+      </w:pPr>
+      <w:r>
         <w:lastRenderedPageBreak/>
-        <w:t>Prefix + _Moon_&lt;star index&gt;_&lt;planet index&gt;_&lt;</w:t>
-      </w:r>
-      <w:proofErr w:type="spellStart"/>
-      <w:r>
-        <w:t>moon_index</w:t>
-      </w:r>
-      <w:proofErr w:type="spellEnd"/>
-      <w:r>
-        <w:t>&gt;_</w:t>
-      </w:r>
-      <w:proofErr w:type="spellStart"/>
-      <w:r>
-        <w:t>Submoons</w:t>
-      </w:r>
-      <w:proofErr w:type="spellEnd"/>
-      <w:r>
-        <w:t xml:space="preserve"> = number of sub moons of this moon</w:t>
-      </w:r>
-      <w:r>
-        <w:t xml:space="preserve"> (plus _Only to exclude all but </w:t>
-      </w:r>
-      <w:proofErr w:type="spellStart"/>
-      <w:r>
-        <w:t>submoons</w:t>
-      </w:r>
-      <w:proofErr w:type="spellEnd"/>
-      <w:r>
-        <w:t>).</w:t>
-      </w:r>
-    </w:p>
-    <w:p>
-      <w:pPr>
-        <w:pStyle w:val="ListParagraph"/>
-        <w:numPr>
-          <w:ilvl w:val="0"/>
-          <w:numId w:val="5"/>
-        </w:numPr>
-      </w:pPr>
-      <w:r>
-        <w:t>Prefix + _</w:t>
-      </w:r>
-      <w:proofErr w:type="spellStart"/>
-      <w:r>
-        <w:t>SubMoon</w:t>
-      </w:r>
-      <w:proofErr w:type="spellEnd"/>
-      <w:r>
-        <w:t>_&lt;star index&gt;_&lt;planet index&gt;</w:t>
-      </w:r>
-      <w:proofErr w:type="gramStart"/>
-      <w:r>
-        <w:t>_.&lt;</w:t>
-      </w:r>
-      <w:proofErr w:type="spellStart"/>
-      <w:proofErr w:type="gramEnd"/>
-      <w:r>
-        <w:t>moon_index</w:t>
-      </w:r>
-      <w:proofErr w:type="spellEnd"/>
-      <w:r>
-        <w:t>&gt;_&lt;</w:t>
-      </w:r>
-      <w:proofErr w:type="spellStart"/>
-      <w:r>
-        <w:t>submoon</w:t>
-      </w:r>
-      <w:proofErr w:type="spellEnd"/>
-      <w:r>
-        <w:t xml:space="preserve"> index&gt;.. </w:t>
-      </w:r>
-      <w:proofErr w:type="gramStart"/>
-      <w:r>
-        <w:t>=  information</w:t>
-      </w:r>
-      <w:proofErr w:type="gramEnd"/>
-      <w:r>
-        <w:t xml:space="preserve"> on that sub moon, see below.</w:t>
-      </w:r>
-    </w:p>
-    <w:p>
-      <w:pPr>
-        <w:pStyle w:val="ListParagraph"/>
-        <w:numPr>
-          <w:ilvl w:val="0"/>
-          <w:numId w:val="5"/>
-        </w:numPr>
-      </w:pPr>
-      <w:r>
-        <w:t xml:space="preserve">Prefix + </w:t>
-      </w:r>
-      <w:proofErr w:type="spellStart"/>
-      <w:proofErr w:type="gramStart"/>
-      <w:r>
-        <w:t>EDSMLookup</w:t>
-      </w:r>
-      <w:proofErr w:type="spellEnd"/>
-      <w:r>
-        <w:t xml:space="preserve"> :</w:t>
-      </w:r>
-      <w:proofErr w:type="gramEnd"/>
-      <w:r>
-        <w:t xml:space="preserve"> set to 1 if EDSM or SPANSH lookup occurred</w:t>
-      </w:r>
-    </w:p>
-    <w:p>
-      <w:pPr>
-        <w:pStyle w:val="ListParagraph"/>
-        <w:numPr>
-          <w:ilvl w:val="0"/>
-          <w:numId w:val="5"/>
-        </w:numPr>
-      </w:pPr>
-      <w:r>
-        <w:t xml:space="preserve">Prefix + </w:t>
-      </w:r>
-      <w:proofErr w:type="spellStart"/>
-      <w:proofErr w:type="gramStart"/>
-      <w:r>
-        <w:t>EDSMNoData</w:t>
-      </w:r>
-      <w:proofErr w:type="spellEnd"/>
-      <w:r>
-        <w:t xml:space="preserve"> :</w:t>
-      </w:r>
-      <w:proofErr w:type="gramEnd"/>
-      <w:r>
-        <w:t xml:space="preserve"> set to 1 if EDSM or SPANSH lookup returned no data</w:t>
-      </w:r>
-    </w:p>
-    <w:p>
-      <w:pPr>
-        <w:ind w:left="360"/>
-      </w:pPr>
-    </w:p>
-    <w:p>
-      <w:pPr>
-        <w:ind w:left="360"/>
-      </w:pPr>
-      <w:r>
-        <w:t>Each Star, Planet, Moon, Sub moon information consists of:</w:t>
-      </w:r>
-    </w:p>
-    <w:p>
-      <w:pPr>
-        <w:pStyle w:val="ListParagraph"/>
-        <w:numPr>
-          <w:ilvl w:val="0"/>
-          <w:numId w:val="5"/>
-        </w:numPr>
-      </w:pPr>
-      <w:r>
-        <w:t>Full Prefix + _type = ‘body’ | ‘star’ | ‘barycentre’</w:t>
-      </w:r>
-      <w:r>
-        <w:t xml:space="preserve"> | ‘belt’</w:t>
-      </w:r>
-    </w:p>
-    <w:p>
-      <w:pPr>
-        <w:pStyle w:val="ListParagraph"/>
-        <w:numPr>
-          <w:ilvl w:val="0"/>
-          <w:numId w:val="5"/>
-        </w:numPr>
-      </w:pPr>
-      <w:r>
-        <w:t>Full Prefix + _</w:t>
-      </w:r>
-      <w:proofErr w:type="spellStart"/>
-      <w:r>
-        <w:t>assignedname</w:t>
-      </w:r>
-      <w:proofErr w:type="spellEnd"/>
-      <w:r>
-        <w:t xml:space="preserve"> = name assigned by scan system, just the body name (A1)</w:t>
-      </w:r>
-    </w:p>
-    <w:p>
-      <w:pPr>
-        <w:pStyle w:val="ListParagraph"/>
-        <w:numPr>
-          <w:ilvl w:val="0"/>
-          <w:numId w:val="5"/>
-        </w:numPr>
-      </w:pPr>
-      <w:r>
-        <w:t>Full Prefix + _</w:t>
-      </w:r>
-      <w:proofErr w:type="spellStart"/>
-      <w:r>
-        <w:t>assignedfullname</w:t>
-      </w:r>
-      <w:proofErr w:type="spellEnd"/>
-      <w:r>
-        <w:t xml:space="preserve"> = name assigned by scan system, full name including star name</w:t>
-      </w:r>
-    </w:p>
-    <w:p>
-      <w:pPr>
-        <w:pStyle w:val="ListParagraph"/>
-        <w:numPr>
-          <w:ilvl w:val="0"/>
-          <w:numId w:val="5"/>
-        </w:numPr>
-      </w:pPr>
-      <w:r>
-        <w:t>Full Prefix + _data = 0 we don’t have any more data, 1 we do</w:t>
-      </w:r>
-    </w:p>
-    <w:p>
-      <w:pPr>
-        <w:pStyle w:val="ListParagraph"/>
-        <w:numPr>
-          <w:ilvl w:val="0"/>
-          <w:numId w:val="5"/>
-        </w:numPr>
-      </w:pPr>
-      <w:r>
-        <w:t xml:space="preserve">Full Prefix + _signals = empty if none, else a list of signals, comma </w:t>
-      </w:r>
-      <w:proofErr w:type="spellStart"/>
-      <w:r>
-        <w:t>separ</w:t>
-      </w:r>
-      <w:proofErr w:type="spellEnd"/>
-      <w:r>
-        <w:t xml:space="preserve"> </w:t>
-      </w:r>
-      <w:r>
-        <w:rPr>
-          <w:vertAlign w:val="superscript"/>
-        </w:rPr>
-        <w:t>[15]</w:t>
-      </w:r>
-    </w:p>
-    <w:p>
-      <w:pPr>
-        <w:pStyle w:val="ListParagraph"/>
-      </w:pPr>
-    </w:p>
-    <w:p/>
-    <w:p>
-      <w:pPr>
-        <w:ind w:firstLine="360"/>
-      </w:pPr>
-      <w:r>
-        <w:t>If we have a scan for this body:</w:t>
-      </w:r>
-    </w:p>
-    <w:p>
-      <w:pPr>
-        <w:pStyle w:val="ListParagraph"/>
-        <w:numPr>
-          <w:ilvl w:val="0"/>
-          <w:numId w:val="5"/>
-        </w:numPr>
-      </w:pPr>
-      <w:r>
-        <w:t>Full Prefix + _</w:t>
-      </w:r>
-      <w:proofErr w:type="spellStart"/>
-      <w:r>
-        <w:t>isstar</w:t>
-      </w:r>
-      <w:proofErr w:type="spellEnd"/>
-      <w:r>
-        <w:t xml:space="preserve"> = 1 if star, 0 if not star</w:t>
-      </w:r>
-    </w:p>
-    <w:p>
-      <w:pPr>
-        <w:pStyle w:val="ListParagraph"/>
-        <w:numPr>
-          <w:ilvl w:val="0"/>
-          <w:numId w:val="5"/>
-        </w:numPr>
-      </w:pPr>
-      <w:r>
-        <w:t>Full Prefix + _</w:t>
-      </w:r>
-      <w:proofErr w:type="spellStart"/>
-      <w:r>
-        <w:t>edsmbody</w:t>
-      </w:r>
-      <w:proofErr w:type="spellEnd"/>
-      <w:r>
-        <w:t xml:space="preserve"> = 1 if from EDSM, 0 if from your own scans</w:t>
-      </w:r>
-    </w:p>
-    <w:p>
-      <w:pPr>
-        <w:pStyle w:val="ListParagraph"/>
-        <w:numPr>
-          <w:ilvl w:val="0"/>
-          <w:numId w:val="5"/>
-        </w:numPr>
-      </w:pPr>
-      <w:r>
-        <w:t>Full Prefix + _</w:t>
-      </w:r>
-      <w:r>
-        <w:t xml:space="preserve">source = </w:t>
-      </w:r>
-      <w:proofErr w:type="spellStart"/>
-      <w:r>
-        <w:t>FromJournal</w:t>
-      </w:r>
-      <w:proofErr w:type="spellEnd"/>
-      <w:r>
-        <w:t xml:space="preserve">, </w:t>
-      </w:r>
-      <w:proofErr w:type="spellStart"/>
-      <w:r>
-        <w:t>FromEDSM</w:t>
-      </w:r>
-      <w:proofErr w:type="spellEnd"/>
-      <w:r>
-        <w:t xml:space="preserve"> or </w:t>
-      </w:r>
-      <w:proofErr w:type="spellStart"/>
-      <w:r>
-        <w:t>FromSpansh</w:t>
-      </w:r>
-      <w:proofErr w:type="spellEnd"/>
-    </w:p>
-    <w:p>
-      <w:pPr>
-        <w:pStyle w:val="ListParagraph"/>
-        <w:numPr>
-          <w:ilvl w:val="0"/>
-          <w:numId w:val="5"/>
-        </w:numPr>
-      </w:pPr>
-      <w:r>
-        <w:t>Full Prefix + _</w:t>
-      </w:r>
-      <w:proofErr w:type="spellStart"/>
-      <w:r>
-        <w:t>bodyname</w:t>
-      </w:r>
-      <w:proofErr w:type="spellEnd"/>
-      <w:r>
-        <w:t xml:space="preserve"> = Body name from scan</w:t>
-      </w:r>
-    </w:p>
-    <w:p>
-      <w:pPr>
-        <w:pStyle w:val="ListParagraph"/>
-        <w:numPr>
-          <w:ilvl w:val="0"/>
-          <w:numId w:val="5"/>
-        </w:numPr>
-      </w:pPr>
-      <w:r>
-        <w:t>Full Prefix + _</w:t>
-      </w:r>
-      <w:proofErr w:type="spellStart"/>
-      <w:r>
-        <w:t>orbitalperiod</w:t>
-      </w:r>
-      <w:proofErr w:type="spellEnd"/>
-      <w:r>
-        <w:t xml:space="preserve"> = empty or orbital period in seconds</w:t>
-      </w:r>
-    </w:p>
-    <w:p>
-      <w:pPr>
-        <w:pStyle w:val="ListParagraph"/>
-        <w:numPr>
-          <w:ilvl w:val="0"/>
-          <w:numId w:val="5"/>
-        </w:numPr>
-      </w:pPr>
-      <w:r>
-        <w:t>Full Prefix + _</w:t>
-      </w:r>
-      <w:proofErr w:type="spellStart"/>
-      <w:r>
-        <w:t>rotationalperiod</w:t>
-      </w:r>
-      <w:proofErr w:type="spellEnd"/>
-      <w:r>
-        <w:t xml:space="preserve"> = empty or rotational period in seconds</w:t>
-      </w:r>
-    </w:p>
-    <w:p>
-      <w:pPr>
-        <w:pStyle w:val="ListParagraph"/>
-        <w:numPr>
-          <w:ilvl w:val="0"/>
-          <w:numId w:val="5"/>
-        </w:numPr>
-      </w:pPr>
-      <w:r>
-        <w:t>Full Prefix + _</w:t>
-      </w:r>
-      <w:proofErr w:type="spellStart"/>
-      <w:r>
-        <w:t>surfacetemperature</w:t>
-      </w:r>
-      <w:proofErr w:type="spellEnd"/>
-      <w:r>
-        <w:t xml:space="preserve"> = empty or temperature in kelvins</w:t>
-      </w:r>
-    </w:p>
-    <w:p>
-      <w:pPr>
-        <w:pStyle w:val="ListParagraph"/>
-        <w:numPr>
-          <w:ilvl w:val="0"/>
-          <w:numId w:val="5"/>
-        </w:numPr>
-      </w:pPr>
-      <w:r>
-        <w:t>Full Prefix + _</w:t>
-      </w:r>
-      <w:proofErr w:type="spellStart"/>
-      <w:r>
-        <w:t>distls</w:t>
-      </w:r>
-      <w:proofErr w:type="spellEnd"/>
-      <w:r>
-        <w:t xml:space="preserve"> = distance from main star in ls, 0 indicates main star</w:t>
-      </w:r>
-    </w:p>
-    <w:p>
-      <w:pPr>
-        <w:pStyle w:val="ListParagraph"/>
-        <w:numPr>
-          <w:ilvl w:val="0"/>
-          <w:numId w:val="5"/>
-        </w:numPr>
-      </w:pPr>
-      <w:r>
         <w:t>Full Prefix + _text = text description of item</w:t>
       </w:r>
     </w:p>
@@ -37996,6 +38482,32 @@
       </w:r>
       <w:proofErr w:type="spellStart"/>
       <w:r>
+        <w:t>startype</w:t>
+      </w:r>
+      <w:r>
+        <w:t>id</w:t>
+      </w:r>
+      <w:proofErr w:type="spellEnd"/>
+      <w:r>
+        <w:t xml:space="preserve"> =</w:t>
+      </w:r>
+      <w:r>
+        <w:t xml:space="preserve"> EDD classification of body type</w:t>
+      </w:r>
+    </w:p>
+    <w:p>
+      <w:pPr>
+        <w:pStyle w:val="ListParagraph"/>
+        <w:numPr>
+          <w:ilvl w:val="0"/>
+          <w:numId w:val="5"/>
+        </w:numPr>
+      </w:pPr>
+      <w:r>
+        <w:t>Full Prefix + _</w:t>
+      </w:r>
+      <w:proofErr w:type="spellStart"/>
+      <w:r>
         <w:t>startypetext</w:t>
       </w:r>
       <w:proofErr w:type="spellEnd"/>
@@ -38121,6 +38633,29 @@
       </w:r>
       <w:proofErr w:type="spellStart"/>
       <w:r>
+        <w:t>typeid</w:t>
+      </w:r>
+      <w:proofErr w:type="spellEnd"/>
+      <w:r>
+        <w:t xml:space="preserve"> = </w:t>
+      </w:r>
+      <w:r>
+        <w:t>EDD classification of body type</w:t>
+      </w:r>
+    </w:p>
+    <w:p>
+      <w:pPr>
+        <w:pStyle w:val="ListParagraph"/>
+        <w:numPr>
+          <w:ilvl w:val="0"/>
+          <w:numId w:val="5"/>
+        </w:numPr>
+      </w:pPr>
+      <w:r>
+        <w:t>Full Prefix + _</w:t>
+      </w:r>
+      <w:proofErr w:type="spellStart"/>
+      <w:r>
         <w:t>landable</w:t>
       </w:r>
       <w:proofErr w:type="spellEnd"/>
@@ -38271,6 +38806,46 @@
     </w:p>
     <w:p>
       <w:pPr>
+        <w:pStyle w:val="ListParagraph"/>
+        <w:numPr>
+          <w:ilvl w:val="0"/>
+          <w:numId w:val="5"/>
+        </w:numPr>
+      </w:pPr>
+      <w:r>
+        <w:t xml:space="preserve">Full Prefix </w:t>
+      </w:r>
+      <w:proofErr w:type="gramStart"/>
+      <w:r>
+        <w:t>+  _</w:t>
+      </w:r>
+      <w:proofErr w:type="gramEnd"/>
+      <w:r>
+        <w:t>materials_&lt;</w:t>
+      </w:r>
+      <w:proofErr w:type="spellStart"/>
+      <w:r>
+        <w:t>materialname</w:t>
+      </w:r>
+      <w:proofErr w:type="spellEnd"/>
+      <w:r>
+        <w:t>&gt;</w:t>
+      </w:r>
+      <w:r>
+        <w:t xml:space="preserve"> =</w:t>
+      </w:r>
+      <w:r>
+        <w:t xml:space="preserve"> percentage composition of</w:t>
+      </w:r>
+      <w:r>
+        <w:t xml:space="preserve"> </w:t>
+      </w:r>
+      <w:r>
+        <w:t>materials on planet</w:t>
+      </w:r>
+    </w:p>
+    <w:p>
+      <w:pPr>
         <w:spacing w:after="200"/>
       </w:pPr>
     </w:p>
@@ -38279,32 +38854,106 @@
         <w:spacing w:after="200"/>
       </w:pPr>
       <w:r>
-        <w:lastRenderedPageBreak/>
-        <w:t>Section 3.2,</w:t>
-      </w:r>
-      <w:r>
-        <w:t xml:space="preserve"> System Variables </w:t>
-      </w:r>
-      <w:r>
-        <w:t xml:space="preserve">(EDDB information will be empty as we no longer store that information against stars </w:t>
-      </w:r>
-      <w:r>
-        <w:rPr>
-          <w:vertAlign w:val="superscript"/>
-        </w:rPr>
-        <w:t>21</w:t>
-      </w:r>
-      <w:r>
-        <w:t xml:space="preserve">) </w:t>
-      </w:r>
-      <w:r>
-        <w:t xml:space="preserve">and </w:t>
-      </w:r>
-      <w:r>
-        <w:t>Section 3.2,</w:t>
-      </w:r>
-      <w:r>
-        <w:t xml:space="preserve"> System Variables Further Info are also written about the system.</w:t>
+        <w:t>When body name is present:</w:t>
+      </w:r>
+    </w:p>
+    <w:p>
+      <w:pPr>
+        <w:pStyle w:val="ListParagraph"/>
+        <w:numPr>
+          <w:ilvl w:val="0"/>
+          <w:numId w:val="5"/>
+        </w:numPr>
+      </w:pPr>
+      <w:r>
+        <w:t xml:space="preserve">Prefix + </w:t>
+      </w:r>
+      <w:proofErr w:type="spellStart"/>
+      <w:r>
+        <w:t>BodyFound</w:t>
+      </w:r>
+      <w:proofErr w:type="spellEnd"/>
+      <w:r>
+        <w:t xml:space="preserve"> = 0 no body found (below will not be present) 1 = found.</w:t>
+      </w:r>
+    </w:p>
+    <w:p>
+      <w:pPr>
+        <w:pStyle w:val="ListParagraph"/>
+        <w:numPr>
+          <w:ilvl w:val="0"/>
+          <w:numId w:val="5"/>
+        </w:numPr>
+      </w:pPr>
+      <w:r>
+        <w:t xml:space="preserve">Prefix + </w:t>
+      </w:r>
+      <w:r>
+        <w:t>Body = Short name of body</w:t>
+      </w:r>
+    </w:p>
+    <w:p>
+      <w:pPr>
+        <w:pStyle w:val="ListParagraph"/>
+        <w:numPr>
+          <w:ilvl w:val="0"/>
+          <w:numId w:val="5"/>
+        </w:numPr>
+      </w:pPr>
+      <w:r>
+        <w:t xml:space="preserve">Prefix + </w:t>
+      </w:r>
+      <w:r>
+        <w:t>Body_</w:t>
+      </w:r>
+      <w:r>
+        <w:t xml:space="preserve">... </w:t>
+      </w:r>
+      <w:proofErr w:type="gramStart"/>
+      <w:r>
+        <w:t>=  information</w:t>
+      </w:r>
+      <w:proofErr w:type="gramEnd"/>
+      <w:r>
+        <w:t xml:space="preserve"> on that planet, see </w:t>
+      </w:r>
+      <w:r>
+        <w:t>above</w:t>
+      </w:r>
+    </w:p>
+    <w:p>
+      <w:pPr>
+        <w:pStyle w:val="ListParagraph"/>
+        <w:numPr>
+          <w:ilvl w:val="0"/>
+          <w:numId w:val="5"/>
+        </w:numPr>
+      </w:pPr>
+      <w:r>
+        <w:t>Prefix +</w:t>
+      </w:r>
+      <w:r>
+        <w:t xml:space="preserve"> </w:t>
+      </w:r>
+      <w:proofErr w:type="spellStart"/>
+      <w:r>
+        <w:t>Body_Moons</w:t>
+      </w:r>
+      <w:proofErr w:type="spellEnd"/>
+      <w:r>
+        <w:t xml:space="preserve"> = number of </w:t>
+      </w:r>
+      <w:r>
+        <w:t xml:space="preserve">children </w:t>
+      </w:r>
+      <w:r>
+        <w:t xml:space="preserve">of this planet. (Plus _Only to exclude all but </w:t>
+      </w:r>
+      <w:r>
+        <w:t xml:space="preserve">real </w:t>
+      </w:r>
+      <w:r>
+        <w:t>moons)</w:t>
       </w:r>
     </w:p>
     <w:p>
@@ -38366,6 +39015,7 @@
         </w:numPr>
       </w:pPr>
       <w:r>
+        <w:lastRenderedPageBreak/>
         <w:t>Prefix + Found = 0 if ship is not found, 1 if found.  Only written if a ship is asked for.</w:t>
       </w:r>
     </w:p>
@@ -38749,175 +39399,175 @@
     </w:p>
     <w:p>
       <w:r>
+        <w:t>Return Values:</w:t>
+      </w:r>
+    </w:p>
+    <w:p>
+      <w:pPr>
+        <w:pStyle w:val="ListParagraph"/>
+        <w:numPr>
+          <w:ilvl w:val="0"/>
+          <w:numId w:val="4"/>
+        </w:numPr>
+      </w:pPr>
+      <w:r>
+        <w:t>Prefix + Found = 0 if not found, 1 if found.</w:t>
+      </w:r>
+    </w:p>
+    <w:p>
+      <w:pPr>
+        <w:pStyle w:val="ListParagraph"/>
+        <w:numPr>
+          <w:ilvl w:val="0"/>
+          <w:numId w:val="4"/>
+        </w:numPr>
+      </w:pPr>
+      <w:r>
+        <w:t>Section 3.2,</w:t>
+      </w:r>
+      <w:r>
+        <w:t xml:space="preserve"> System Variables are written if the star is found</w:t>
+      </w:r>
+      <w:r>
+        <w:t xml:space="preserve"> (EDDB information will be empty as we no longer store that information against stars </w:t>
+      </w:r>
+      <w:r>
+        <w:rPr>
+          <w:vertAlign w:val="superscript"/>
+        </w:rPr>
+        <w:t>21</w:t>
+      </w:r>
+      <w:r>
+        <w:t>)</w:t>
+      </w:r>
+    </w:p>
+    <w:p>
+      <w:pPr>
+        <w:pStyle w:val="ListParagraph"/>
+        <w:numPr>
+          <w:ilvl w:val="0"/>
+          <w:numId w:val="4"/>
+        </w:numPr>
+      </w:pPr>
+      <w:r>
+        <w:t>Section 3.2,</w:t>
+      </w:r>
+      <w:r>
+        <w:t xml:space="preserve"> System Variables Further Information are written if the star is found</w:t>
+      </w:r>
+    </w:p>
+    <w:p>
+      <w:pPr>
+        <w:spacing w:after="200"/>
+      </w:pPr>
+    </w:p>
+    <w:p>
+      <w:pPr>
+        <w:pStyle w:val="Heading3"/>
+      </w:pPr>
+      <w:r>
+        <w:t>Target</w:t>
+      </w:r>
+    </w:p>
+    <w:p>
+      <w:r>
+        <w:t>Set target.</w:t>
+      </w:r>
+    </w:p>
+    <w:p>
+      <w:pPr>
+        <w:spacing w:after="200"/>
+      </w:pPr>
+      <w:r>
+        <w:t>Target</w:t>
+      </w:r>
+      <w:r>
+        <w:t xml:space="preserve"> [PREFIX &lt;name&gt;] &lt;command&gt;</w:t>
+      </w:r>
+    </w:p>
+    <w:p>
+      <w:r>
+        <w:t>&lt;name&gt; = variable prefix, if not given T_ is the default. If &lt;name&gt; is missing after prefix an error will be produced.</w:t>
+      </w:r>
+    </w:p>
+    <w:p/>
+    <w:p>
+      <w:r>
+        <w:t>Command Name (case insensitive):</w:t>
+      </w:r>
+    </w:p>
+    <w:p>
+      <w:pPr>
+        <w:pStyle w:val="ListParagraph"/>
+        <w:numPr>
+          <w:ilvl w:val="0"/>
+          <w:numId w:val="3"/>
+        </w:numPr>
+      </w:pPr>
+      <w:r>
+        <w:t>BOOKMARK bookmark-system-</w:t>
+      </w:r>
+      <w:proofErr w:type="gramStart"/>
+      <w:r>
+        <w:t>name :</w:t>
+      </w:r>
+      <w:proofErr w:type="gramEnd"/>
+      <w:r>
+        <w:t xml:space="preserve"> Set target to system which already has a bookmark.  If system is not bookmarked, an error will occur.</w:t>
+      </w:r>
+      <w:r>
+        <w:t xml:space="preserve">  Use BOOKMARKS to make or check if a bookmark exists first.</w:t>
+      </w:r>
+    </w:p>
+    <w:p>
+      <w:pPr>
+        <w:pStyle w:val="ListParagraph"/>
+        <w:numPr>
+          <w:ilvl w:val="0"/>
+          <w:numId w:val="3"/>
+        </w:numPr>
+      </w:pPr>
+      <w:r>
+        <w:t xml:space="preserve">GMO </w:t>
+      </w:r>
+      <w:proofErr w:type="spellStart"/>
+      <w:r>
+        <w:t>gmo</w:t>
+      </w:r>
+      <w:proofErr w:type="spellEnd"/>
+      <w:r>
+        <w:t xml:space="preserve">-name: </w:t>
+      </w:r>
+      <w:r>
+        <w:t xml:space="preserve">Set target to a galaxy object called </w:t>
+      </w:r>
+      <w:proofErr w:type="spellStart"/>
+      <w:r>
+        <w:t>gmo</w:t>
+      </w:r>
+      <w:proofErr w:type="spellEnd"/>
+      <w:r>
+        <w:t xml:space="preserve">-name.  If the </w:t>
+      </w:r>
+      <w:proofErr w:type="spellStart"/>
+      <w:r>
+        <w:t>gmo</w:t>
+      </w:r>
+      <w:proofErr w:type="spellEnd"/>
+      <w:r>
+        <w:t xml:space="preserve"> does not exist, an error will occur.</w:t>
+      </w:r>
+    </w:p>
+    <w:p>
+      <w:pPr>
+        <w:pStyle w:val="ListParagraph"/>
+        <w:numPr>
+          <w:ilvl w:val="0"/>
+          <w:numId w:val="3"/>
+        </w:numPr>
+      </w:pPr>
+      <w:r>
         <w:lastRenderedPageBreak/>
-        <w:t>Return Values:</w:t>
-      </w:r>
-    </w:p>
-    <w:p>
-      <w:pPr>
-        <w:pStyle w:val="ListParagraph"/>
-        <w:numPr>
-          <w:ilvl w:val="0"/>
-          <w:numId w:val="4"/>
-        </w:numPr>
-      </w:pPr>
-      <w:r>
-        <w:t>Prefix + Found = 0 if not found, 1 if found.</w:t>
-      </w:r>
-    </w:p>
-    <w:p>
-      <w:pPr>
-        <w:pStyle w:val="ListParagraph"/>
-        <w:numPr>
-          <w:ilvl w:val="0"/>
-          <w:numId w:val="4"/>
-        </w:numPr>
-      </w:pPr>
-      <w:r>
-        <w:t>Section 3.2,</w:t>
-      </w:r>
-      <w:r>
-        <w:t xml:space="preserve"> System Variables are written if the star is found</w:t>
-      </w:r>
-      <w:r>
-        <w:t xml:space="preserve"> (EDDB information will be empty as we no longer store that information against stars </w:t>
-      </w:r>
-      <w:r>
-        <w:rPr>
-          <w:vertAlign w:val="superscript"/>
-        </w:rPr>
-        <w:t>21</w:t>
-      </w:r>
-      <w:r>
-        <w:t>)</w:t>
-      </w:r>
-    </w:p>
-    <w:p>
-      <w:pPr>
-        <w:pStyle w:val="ListParagraph"/>
-        <w:numPr>
-          <w:ilvl w:val="0"/>
-          <w:numId w:val="4"/>
-        </w:numPr>
-      </w:pPr>
-      <w:r>
-        <w:t>Section 3.2,</w:t>
-      </w:r>
-      <w:r>
-        <w:t xml:space="preserve"> System Variables Further Information are written if the star is found</w:t>
-      </w:r>
-    </w:p>
-    <w:p>
-      <w:pPr>
-        <w:spacing w:after="200"/>
-      </w:pPr>
-    </w:p>
-    <w:p>
-      <w:pPr>
-        <w:pStyle w:val="Heading3"/>
-      </w:pPr>
-      <w:r>
-        <w:t>Target</w:t>
-      </w:r>
-    </w:p>
-    <w:p>
-      <w:r>
-        <w:t>Set target.</w:t>
-      </w:r>
-    </w:p>
-    <w:p>
-      <w:pPr>
-        <w:spacing w:after="200"/>
-      </w:pPr>
-      <w:r>
-        <w:t>Target</w:t>
-      </w:r>
-      <w:r>
-        <w:t xml:space="preserve"> [PREFIX &lt;name&gt;] &lt;command&gt;</w:t>
-      </w:r>
-    </w:p>
-    <w:p>
-      <w:r>
-        <w:t>&lt;name&gt; = variable prefix, if not given T_ is the default. If &lt;name&gt; is missing after prefix an error will be produced.</w:t>
-      </w:r>
-    </w:p>
-    <w:p/>
-    <w:p>
-      <w:r>
-        <w:t>Command Name (case insensitive):</w:t>
-      </w:r>
-    </w:p>
-    <w:p>
-      <w:pPr>
-        <w:pStyle w:val="ListParagraph"/>
-        <w:numPr>
-          <w:ilvl w:val="0"/>
-          <w:numId w:val="3"/>
-        </w:numPr>
-      </w:pPr>
-      <w:r>
-        <w:t>BOOKMARK bookmark-system-</w:t>
-      </w:r>
-      <w:proofErr w:type="gramStart"/>
-      <w:r>
-        <w:t>name :</w:t>
-      </w:r>
-      <w:proofErr w:type="gramEnd"/>
-      <w:r>
-        <w:t xml:space="preserve"> Set target to system which already has a bookmark.  If system is not bookmarked, an error will occur.</w:t>
-      </w:r>
-      <w:r>
-        <w:t xml:space="preserve">  Use BOOKMARKS to make or check if a bookmark exists first.</w:t>
-      </w:r>
-    </w:p>
-    <w:p>
-      <w:pPr>
-        <w:pStyle w:val="ListParagraph"/>
-        <w:numPr>
-          <w:ilvl w:val="0"/>
-          <w:numId w:val="3"/>
-        </w:numPr>
-      </w:pPr>
-      <w:r>
-        <w:t xml:space="preserve">GMO </w:t>
-      </w:r>
-      <w:proofErr w:type="spellStart"/>
-      <w:r>
-        <w:t>gmo</w:t>
-      </w:r>
-      <w:proofErr w:type="spellEnd"/>
-      <w:r>
-        <w:t xml:space="preserve">-name: </w:t>
-      </w:r>
-      <w:r>
-        <w:t xml:space="preserve">Set target to a galaxy object called </w:t>
-      </w:r>
-      <w:proofErr w:type="spellStart"/>
-      <w:r>
-        <w:t>gmo</w:t>
-      </w:r>
-      <w:proofErr w:type="spellEnd"/>
-      <w:r>
-        <w:t xml:space="preserve">-name.  If the </w:t>
-      </w:r>
-      <w:proofErr w:type="spellStart"/>
-      <w:r>
-        <w:t>gmo</w:t>
-      </w:r>
-      <w:proofErr w:type="spellEnd"/>
-      <w:r>
-        <w:t xml:space="preserve"> does not exist, an error will occur.</w:t>
-      </w:r>
-    </w:p>
-    <w:p>
-      <w:pPr>
-        <w:pStyle w:val="ListParagraph"/>
-        <w:numPr>
-          <w:ilvl w:val="0"/>
-          <w:numId w:val="3"/>
-        </w:numPr>
-      </w:pPr>
-      <w:r>
         <w:t>SYSTEM</w:t>
       </w:r>
       <w:r>
@@ -39192,7 +39842,6 @@
     <w:p/>
     <w:p>
       <w:r>
-        <w:lastRenderedPageBreak/>
         <w:t>&lt;name&gt; = unique timer name</w:t>
       </w:r>
     </w:p>

</xml_diff>

<commit_message>
Fix #3500 by requiring input for certain prompt single line boxes before OK is allowed
</commit_message>
<xml_diff>
--- a/Docs/Action V29.docx
+++ b/Docs/Action V29.docx
@@ -16348,25 +16348,13 @@
     </w:p>
     <w:p>
       <w:r>
-        <w:t xml:space="preserve">&lt;group </w:t>
-      </w:r>
-      <w:r>
-        <w:t>close</w:t>
-      </w:r>
-      <w:r>
-        <w:t xml:space="preserve"> separator&gt; allows you to pick a different group opener </w:t>
+        <w:t xml:space="preserve">&lt;group close separator&gt; allows you to pick a different group opener </w:t>
       </w:r>
       <w:r>
         <w:t xml:space="preserve">string </w:t>
       </w:r>
       <w:r>
-        <w:t>than ‘</w:t>
-      </w:r>
-      <w:r>
-        <w:t>}</w:t>
-      </w:r>
-      <w:r>
-        <w:t xml:space="preserve">’. </w:t>
+        <w:t xml:space="preserve">than ‘}’. </w:t>
       </w:r>
       <w:r>
         <w:rPr>
@@ -27452,15 +27440,32 @@
     </w:p>
     <w:p>
       <w:r>
-        <w:t xml:space="preserve">Performs a split caps function, then tries to fix up the name </w:t>
-      </w:r>
-      <w:r>
-        <w:t xml:space="preserve">if it’s a star name </w:t>
-      </w:r>
-      <w:r>
-        <w:t>for phonetics to help the speech engine work.</w:t>
-      </w:r>
-    </w:p>
+        <w:t>Given a ship name, p</w:t>
+      </w:r>
+      <w:r>
+        <w:t xml:space="preserve">erforms </w:t>
+      </w:r>
+      <w:r>
+        <w:t xml:space="preserve">a replacement of MK &lt;X&gt; to Mark &lt;X&gt; to make the speech better. </w:t>
+      </w:r>
+      <w:proofErr w:type="gramStart"/>
+      <w:r>
+        <w:t>Then  splits</w:t>
+      </w:r>
+      <w:proofErr w:type="gramEnd"/>
+      <w:r>
+        <w:t xml:space="preserve"> the resulting with the </w:t>
+      </w:r>
+      <w:proofErr w:type="spellStart"/>
+      <w:r>
+        <w:t>SplitCaps</w:t>
+      </w:r>
+      <w:proofErr w:type="spellEnd"/>
+      <w:r>
+        <w:t xml:space="preserve"> function.</w:t>
+      </w:r>
+    </w:p>
+    <w:p/>
     <w:p>
       <w:r>
         <w:t>&lt;name&gt;= variable or “String”</w:t>
@@ -27886,6 +27891,7 @@
     <w:p>
       <w:proofErr w:type="spellStart"/>
       <w:r>
+        <w:lastRenderedPageBreak/>
         <w:t>EDDActionsFolder</w:t>
       </w:r>
       <w:proofErr w:type="spellEnd"/>
@@ -27893,7 +27899,6 @@
     <w:p>
       <w:proofErr w:type="spellStart"/>
       <w:r>
-        <w:lastRenderedPageBreak/>
         <w:t>EDDVideoFolder</w:t>
       </w:r>
       <w:proofErr w:type="spellEnd"/>

</xml_diff>

<commit_message>
Added for action functions using format specifier M=text; to allow foreign text to be introduced
</commit_message>
<xml_diff>
--- a/Docs/Action V29.docx
+++ b/Docs/Action V29.docx
@@ -14156,7 +14156,13 @@
         <w:t xml:space="preserve">in front of the format </w:t>
       </w:r>
       <w:r>
-        <w:t xml:space="preserve">specifier to </w:t>
+        <w:t>specifier</w:t>
+      </w:r>
+      <w:r>
+        <w:t>s</w:t>
+      </w:r>
+      <w:r>
+        <w:t xml:space="preserve"> to </w:t>
       </w:r>
       <w:r>
         <w:t>mean replace a negative ‘</w:t>
@@ -14168,6 +14174,43 @@
       <w:proofErr w:type="gramEnd"/>
       <w:r>
         <w:t xml:space="preserve"> ‘Minus ‘, for speech use.</w:t>
+      </w:r>
+    </w:p>
+    <w:p>
+      <w:pPr>
+        <w:ind w:left="720"/>
+      </w:pPr>
+      <w:r>
+        <w:t>‘M=&lt;text&gt;;’</w:t>
+      </w:r>
+      <w:r>
+        <w:t xml:space="preserve"> </w:t>
+      </w:r>
+      <w:r>
+        <w:rPr>
+          <w:vertAlign w:val="superscript"/>
+        </w:rPr>
+        <w:t>[29]</w:t>
+      </w:r>
+      <w:r>
+        <w:t xml:space="preserve"> can be used in front of the format specifiers to </w:t>
+      </w:r>
+      <w:r>
+        <w:t>mean replace a negative ‘</w:t>
+      </w:r>
+      <w:proofErr w:type="gramStart"/>
+      <w:r>
+        <w:t>-‘ with</w:t>
+      </w:r>
+      <w:proofErr w:type="gramEnd"/>
+      <w:r>
+        <w:t xml:space="preserve"> </w:t>
+      </w:r>
+      <w:r>
+        <w:t>the text up to the semicolon</w:t>
+      </w:r>
+      <w:r>
+        <w:t>, for speech use.</w:t>
       </w:r>
     </w:p>
     <w:p>
@@ -14225,7 +14268,19 @@
           <w:rPr>
             <w:rStyle w:val="Hyperlink"/>
           </w:rPr>
-          <w:t>https://docs.microsoft.com/en-us/dotnet/standard/base-types/standard-numeric-format-strings</w:t>
+          <w:t>https://docs.microsoft.com/en-us/dotnet/standard/base-types/s</w:t>
+        </w:r>
+        <w:r>
+          <w:rPr>
+            <w:rStyle w:val="Hyperlink"/>
+          </w:rPr>
+          <w:t>t</w:t>
+        </w:r>
+        <w:r>
+          <w:rPr>
+            <w:rStyle w:val="Hyperlink"/>
+          </w:rPr>
+          <w:t>andard-numeric-format-strings</w:t>
         </w:r>
       </w:hyperlink>
     </w:p>
@@ -14585,7 +14640,10 @@
         <w:t xml:space="preserve">must be six </w:t>
       </w:r>
       <w:r>
-        <w:t>comma separated values to describe the name of the units in the chos</w:t>
+        <w:t xml:space="preserve">semi colon </w:t>
+      </w:r>
+      <w:r>
+        <w:t>separated values to describe the name of the units in the chos</w:t>
       </w:r>
       <w:r>
         <w:t>en language.  For English it i</w:t>
@@ -14643,6 +14701,7 @@
         <w:pStyle w:val="Heading4"/>
       </w:pPr>
       <w:r>
+        <w:lastRenderedPageBreak/>
         <w:t>%If</w:t>
       </w:r>
       <w:proofErr w:type="gramStart"/>
@@ -15277,7 +15336,6 @@
         <w:pStyle w:val="Heading4"/>
       </w:pPr>
       <w:r>
-        <w:lastRenderedPageBreak/>
         <w:t>%</w:t>
       </w:r>
       <w:proofErr w:type="spellStart"/>
@@ -15972,6 +16030,7 @@
     </w:p>
     <w:p>
       <w:r>
+        <w:lastRenderedPageBreak/>
         <w:t>&lt;text&gt; &lt;search&gt; = variable or “String”.</w:t>
       </w:r>
     </w:p>
@@ -16482,6 +16541,7 @@
     </w:p>
     <w:p>
       <w:r>
+        <w:lastRenderedPageBreak/>
         <w:t xml:space="preserve">&lt;text&gt; &lt;search&gt; &lt;replace&gt; = variable </w:t>
       </w:r>
       <w:proofErr w:type="gramStart"/>
@@ -17045,6 +17105,7 @@
     </w:p>
     <w:p>
       <w:r>
+        <w:lastRenderedPageBreak/>
         <w:t xml:space="preserve">&lt;length&gt; = Literal Integer, variable or “String” containing an integer.  </w:t>
       </w:r>
     </w:p>

</xml_diff>

<commit_message>
Add new Action function Tostring to allow formatting to be done on doubles
</commit_message>
<xml_diff>
--- a/Docs/Action V29.docx
+++ b/Docs/Action V29.docx
@@ -14268,19 +14268,7 @@
           <w:rPr>
             <w:rStyle w:val="Hyperlink"/>
           </w:rPr>
-          <w:t>https://docs.microsoft.com/en-us/dotnet/standard/base-types/s</w:t>
-        </w:r>
-        <w:r>
-          <w:rPr>
-            <w:rStyle w:val="Hyperlink"/>
-          </w:rPr>
-          <w:t>t</w:t>
-        </w:r>
-        <w:r>
-          <w:rPr>
-            <w:rStyle w:val="Hyperlink"/>
-          </w:rPr>
-          <w:t>andard-numeric-format-strings</w:t>
+          <w:t>https://docs.microsoft.com/en-us/dotnet/standard/base-types/standard-numeric-format-strings</w:t>
         </w:r>
       </w:hyperlink>
     </w:p>
@@ -14499,6 +14487,7 @@
       </w:r>
     </w:p>
     <w:p/>
+    <w:p/>
     <w:p>
       <w:pPr>
         <w:pStyle w:val="Heading4"/>
@@ -14701,766 +14690,852 @@
         <w:pStyle w:val="Heading4"/>
       </w:pPr>
       <w:r>
+        <w:t>%If</w:t>
+      </w:r>
+      <w:proofErr w:type="gramStart"/>
+      <w:r>
+        <w:t xml:space="preserve"> ..</w:t>
+      </w:r>
+      <w:proofErr w:type="gramEnd"/>
+      <w:r>
+        <w:t>Numbers</w:t>
+      </w:r>
+    </w:p>
+    <w:p>
+      <w:r>
+        <w:t xml:space="preserve">Many forms of this are supported. </w:t>
+      </w:r>
+    </w:p>
+    <w:p/>
+    <w:p>
+      <w:r>
+        <w:t>%</w:t>
+      </w:r>
+      <w:proofErr w:type="spellStart"/>
+      <w:r>
+        <w:t>IfTrue</w:t>
+      </w:r>
+      <w:proofErr w:type="spellEnd"/>
+      <w:r>
+        <w:t>,</w:t>
+      </w:r>
+      <w:r>
+        <w:t xml:space="preserve"> </w:t>
+      </w:r>
+      <w:r>
+        <w:t>%</w:t>
+      </w:r>
+      <w:proofErr w:type="spellStart"/>
+      <w:r>
+        <w:t>IfFalse</w:t>
+      </w:r>
+      <w:proofErr w:type="spellEnd"/>
+      <w:r>
+        <w:t xml:space="preserve"> </w:t>
+      </w:r>
+      <w:r>
+        <w:t>(&lt;</w:t>
+      </w:r>
+      <w:proofErr w:type="spellStart"/>
+      <w:r>
+        <w:t>v</w:t>
+      </w:r>
+      <w:r>
+        <w:t>b</w:t>
+      </w:r>
+      <w:proofErr w:type="spellEnd"/>
+      <w:r>
+        <w:t>&gt;, &lt;v-true&gt; [, &lt;v-false&gt;</w:t>
+      </w:r>
+      <w:r>
+        <w:t>]</w:t>
+      </w:r>
+      <w:r>
+        <w:t>)</w:t>
+      </w:r>
+    </w:p>
+    <w:p>
+      <w:r>
+        <w:t xml:space="preserve">If v1 is true </w:t>
+      </w:r>
+      <w:r>
+        <w:t>(</w:t>
+      </w:r>
+      <w:proofErr w:type="spellStart"/>
+      <w:r>
+        <w:t>non zero</w:t>
+      </w:r>
+      <w:proofErr w:type="spellEnd"/>
+      <w:r>
+        <w:t xml:space="preserve">) </w:t>
+      </w:r>
+      <w:r>
+        <w:t xml:space="preserve">for </w:t>
+      </w:r>
+      <w:proofErr w:type="spellStart"/>
+      <w:r>
+        <w:t>IfTrue</w:t>
+      </w:r>
+      <w:proofErr w:type="spellEnd"/>
+      <w:r>
+        <w:t xml:space="preserve">, false for </w:t>
+      </w:r>
+      <w:proofErr w:type="spellStart"/>
+      <w:r>
+        <w:t>IfFalse</w:t>
+      </w:r>
+      <w:proofErr w:type="spellEnd"/>
+      <w:r>
+        <w:t>, expand v-true, else expand v-false</w:t>
+      </w:r>
+      <w:r>
+        <w:t xml:space="preserve"> if present</w:t>
+      </w:r>
+      <w:r>
+        <w:t xml:space="preserve">, else empty string. </w:t>
+      </w:r>
+    </w:p>
+    <w:p/>
+    <w:p>
+      <w:r>
+        <w:t>&lt;</w:t>
+      </w:r>
+      <w:proofErr w:type="spellStart"/>
+      <w:r>
+        <w:t>vb</w:t>
+      </w:r>
+      <w:proofErr w:type="spellEnd"/>
+      <w:r>
+        <w:t>&gt; = Integer literal, variable containing a number, or “string containing number”</w:t>
+      </w:r>
+    </w:p>
+    <w:p>
+      <w:r>
+        <w:t>&lt;v-true&gt; = &lt;v-false&gt; = &lt;v-not-present&gt; = variable or “string”</w:t>
+      </w:r>
+    </w:p>
+    <w:p/>
+    <w:p>
+      <w:r>
+        <w:t>%</w:t>
+      </w:r>
+      <w:proofErr w:type="spellStart"/>
+      <w:r>
+        <w:t>IfZero</w:t>
+      </w:r>
+      <w:proofErr w:type="spellEnd"/>
+      <w:r>
+        <w:t>, %</w:t>
+      </w:r>
+      <w:proofErr w:type="spellStart"/>
+      <w:r>
+        <w:t>IfNonZero</w:t>
+      </w:r>
+      <w:proofErr w:type="spellEnd"/>
+      <w:r>
+        <w:t xml:space="preserve"> </w:t>
+      </w:r>
+      <w:r>
+        <w:t>(&lt;</w:t>
+      </w:r>
+      <w:proofErr w:type="spellStart"/>
+      <w:r>
+        <w:t>v</w:t>
+      </w:r>
+      <w:r>
+        <w:t>f</w:t>
+      </w:r>
+      <w:proofErr w:type="spellEnd"/>
+      <w:r>
+        <w:t>&gt;</w:t>
+      </w:r>
+      <w:r>
+        <w:t>, &lt;v-true&gt; [, &lt;v-false&gt;</w:t>
+      </w:r>
+      <w:r>
+        <w:t>]</w:t>
+      </w:r>
+      <w:r>
+        <w:t>)</w:t>
+      </w:r>
+    </w:p>
+    <w:p>
+      <w:r>
+        <w:t xml:space="preserve">If </w:t>
+      </w:r>
+      <w:proofErr w:type="spellStart"/>
+      <w:r>
+        <w:t>v</w:t>
+      </w:r>
+      <w:r>
+        <w:t>f</w:t>
+      </w:r>
+      <w:proofErr w:type="spellEnd"/>
+      <w:r>
+        <w:t xml:space="preserve"> is zero for </w:t>
+      </w:r>
+      <w:proofErr w:type="spellStart"/>
+      <w:r>
+        <w:t>IfZero</w:t>
+      </w:r>
+      <w:proofErr w:type="spellEnd"/>
+      <w:r>
+        <w:t xml:space="preserve">, </w:t>
+      </w:r>
+      <w:proofErr w:type="spellStart"/>
+      <w:r>
+        <w:t>non zero</w:t>
+      </w:r>
+      <w:proofErr w:type="spellEnd"/>
+      <w:r>
+        <w:t xml:space="preserve"> for </w:t>
+      </w:r>
+      <w:proofErr w:type="spellStart"/>
+      <w:r>
+        <w:t>IfNonZero</w:t>
+      </w:r>
+      <w:proofErr w:type="spellEnd"/>
+      <w:r>
+        <w:t>, expand v-true, else expand v-false if present, else empty string.</w:t>
+      </w:r>
+    </w:p>
+    <w:p/>
+    <w:p>
+      <w:r>
+        <w:t>%</w:t>
+      </w:r>
+      <w:proofErr w:type="spellStart"/>
+      <w:r>
+        <w:t>IfGT</w:t>
+      </w:r>
+      <w:proofErr w:type="spellEnd"/>
+      <w:r>
+        <w:t>, %</w:t>
+      </w:r>
+      <w:proofErr w:type="spellStart"/>
+      <w:proofErr w:type="gramStart"/>
+      <w:r>
+        <w:t>IfLT</w:t>
+      </w:r>
+      <w:proofErr w:type="spellEnd"/>
+      <w:r>
+        <w:t>,%</w:t>
+      </w:r>
+      <w:proofErr w:type="spellStart"/>
+      <w:proofErr w:type="gramEnd"/>
+      <w:r>
+        <w:t>ifGE</w:t>
+      </w:r>
+      <w:proofErr w:type="spellEnd"/>
+      <w:r>
+        <w:t>,%</w:t>
+      </w:r>
+      <w:proofErr w:type="spellStart"/>
+      <w:r>
+        <w:t>ifLE</w:t>
+      </w:r>
+      <w:proofErr w:type="spellEnd"/>
+      <w:r>
+        <w:t>,%</w:t>
+      </w:r>
+      <w:proofErr w:type="spellStart"/>
+      <w:r>
+        <w:t>IfEQ</w:t>
+      </w:r>
+      <w:proofErr w:type="spellEnd"/>
+      <w:r>
+        <w:t>,%</w:t>
+      </w:r>
+      <w:proofErr w:type="spellStart"/>
+      <w:r>
+        <w:t>IfNE</w:t>
+      </w:r>
+      <w:proofErr w:type="spellEnd"/>
+      <w:r>
+        <w:t xml:space="preserve"> (</w:t>
+      </w:r>
+      <w:r>
+        <w:t>&lt;</w:t>
+      </w:r>
+      <w:proofErr w:type="spellStart"/>
+      <w:r>
+        <w:t>vf</w:t>
+      </w:r>
+      <w:proofErr w:type="spellEnd"/>
+      <w:r>
+        <w:t>&gt;,&lt;</w:t>
+      </w:r>
+      <w:r>
+        <w:t>v-compare</w:t>
+      </w:r>
+      <w:r>
+        <w:t>&gt;</w:t>
+      </w:r>
+      <w:r>
+        <w:t xml:space="preserve">, </w:t>
+      </w:r>
+      <w:r>
+        <w:t>&lt;</w:t>
+      </w:r>
+      <w:r>
+        <w:t>v-true</w:t>
+      </w:r>
+      <w:r>
+        <w:t>&gt;</w:t>
+      </w:r>
+      <w:r>
+        <w:t xml:space="preserve">, </w:t>
+      </w:r>
+      <w:r>
+        <w:t>[&lt;</w:t>
+      </w:r>
+      <w:r>
+        <w:t>v-false</w:t>
+      </w:r>
+      <w:r>
+        <w:t>&gt;</w:t>
+      </w:r>
+      <w:r>
+        <w:t xml:space="preserve"> [,</w:t>
+      </w:r>
+      <w:r>
+        <w:t>&lt;</w:t>
+      </w:r>
+      <w:r>
+        <w:t>v-not-present</w:t>
+      </w:r>
+      <w:r>
+        <w:t>&gt;</w:t>
+      </w:r>
+      <w:r>
+        <w:t>]])</w:t>
+      </w:r>
+    </w:p>
+    <w:p/>
+    <w:p>
+      <w:r>
+        <w:t xml:space="preserve">If </w:t>
+      </w:r>
+      <w:proofErr w:type="spellStart"/>
+      <w:r>
+        <w:t>vf</w:t>
+      </w:r>
+      <w:proofErr w:type="spellEnd"/>
+      <w:r>
+        <w:t xml:space="preserve"> is empty and v-not-present is present, expand v-not-present.  </w:t>
+      </w:r>
+    </w:p>
+    <w:p>
+      <w:r>
+        <w:t xml:space="preserve">Else </w:t>
+      </w:r>
+      <w:proofErr w:type="spellStart"/>
+      <w:r>
+        <w:t>Vf</w:t>
+      </w:r>
+      <w:proofErr w:type="spellEnd"/>
+      <w:r>
+        <w:t xml:space="preserve"> must then have a valid number in it. C</w:t>
+      </w:r>
+      <w:r>
+        <w:t xml:space="preserve">ompare </w:t>
+      </w:r>
+      <w:proofErr w:type="spellStart"/>
+      <w:r>
+        <w:t>vf</w:t>
+      </w:r>
+      <w:proofErr w:type="spellEnd"/>
+      <w:r>
+        <w:t xml:space="preserve"> with v-compare (according to condition) and expand v-true if condition is true, else expand v-false if present, else empty string.</w:t>
+      </w:r>
+    </w:p>
+    <w:p/>
+    <w:p>
+      <w:r>
+        <w:t>&lt;</w:t>
+      </w:r>
+      <w:proofErr w:type="spellStart"/>
+      <w:r>
+        <w:t>vf</w:t>
+      </w:r>
+      <w:proofErr w:type="spellEnd"/>
+      <w:r>
+        <w:t xml:space="preserve">&gt; = </w:t>
+      </w:r>
+      <w:r>
+        <w:t>Empty string (must have v-not-present defined), or Number literal, variable containing a number, or “string containing number”</w:t>
+      </w:r>
+    </w:p>
+    <w:p>
+      <w:r>
+        <w:t>&lt;v-compare&gt;</w:t>
+      </w:r>
+      <w:r>
+        <w:t xml:space="preserve"> = Number literal, variable containing a number, or “string containing number”</w:t>
+      </w:r>
+    </w:p>
+    <w:p/>
+    <w:p>
+      <w:pPr>
+        <w:pStyle w:val="Heading4"/>
+      </w:pPr>
+      <w:r>
+        <w:t>%Random(&lt;range&gt;)</w:t>
+      </w:r>
+    </w:p>
+    <w:p>
+      <w:r>
+        <w:t>Give a decimal random number between 0 and the &lt;range&gt;-1, so %</w:t>
+      </w:r>
+      <w:proofErr w:type="gramStart"/>
+      <w:r>
+        <w:t>Random(</w:t>
+      </w:r>
+      <w:proofErr w:type="gramEnd"/>
+      <w:r>
+        <w:t>10) gives 0-9.</w:t>
+      </w:r>
+      <w:r>
+        <w:t xml:space="preserve"> Invariant culture.</w:t>
+      </w:r>
+    </w:p>
+    <w:p>
+      <w:r>
+        <w:t xml:space="preserve">&lt;range&gt; = literal integer, variable </w:t>
+      </w:r>
+      <w:r>
+        <w:t xml:space="preserve">containing a number, </w:t>
+      </w:r>
+      <w:r>
+        <w:t>or “String” containing an integer.</w:t>
+      </w:r>
+    </w:p>
+    <w:p/>
+    <w:p>
+      <w:pPr>
+        <w:pStyle w:val="Heading4"/>
+      </w:pPr>
+      <w:r>
+        <w:t>%Round(</w:t>
+      </w:r>
+      <w:r>
+        <w:t>&lt;value</w:t>
+      </w:r>
+      <w:proofErr w:type="gramStart"/>
+      <w:r>
+        <w:t>&gt;</w:t>
+      </w:r>
+      <w:r>
+        <w:t>,</w:t>
+      </w:r>
+      <w:r>
+        <w:t>&lt;</w:t>
+      </w:r>
+      <w:proofErr w:type="gramEnd"/>
+      <w:r>
+        <w:t>digits&gt;,&lt;</w:t>
+      </w:r>
+      <w:proofErr w:type="spellStart"/>
+      <w:r>
+        <w:t>outputformat</w:t>
+      </w:r>
+      <w:proofErr w:type="spellEnd"/>
+      <w:r>
+        <w:t>&gt;</w:t>
+      </w:r>
+      <w:r>
+        <w:t>)</w:t>
+      </w:r>
+    </w:p>
+    <w:p>
+      <w:r>
+        <w:t>Given the double value, round to the number of digits</w:t>
+      </w:r>
+      <w:r>
+        <w:t>, and print in decimal.</w:t>
+      </w:r>
+      <w:r>
+        <w:t xml:space="preserve">  Invariant culture.</w:t>
+      </w:r>
+    </w:p>
+    <w:p>
+      <w:r>
+        <w:t>&lt;value&gt; = Number literal, variable</w:t>
+      </w:r>
+      <w:r>
+        <w:t xml:space="preserve"> containing a </w:t>
+      </w:r>
+      <w:proofErr w:type="gramStart"/>
+      <w:r>
+        <w:t>number,</w:t>
+      </w:r>
+      <w:r>
+        <w:t>,</w:t>
+      </w:r>
+      <w:proofErr w:type="gramEnd"/>
+      <w:r>
+        <w:t xml:space="preserve"> or “string containing a number”</w:t>
+      </w:r>
+    </w:p>
+    <w:p>
+      <w:r>
+        <w:t>&lt;digits&gt; = Integer literal, variable</w:t>
+      </w:r>
+      <w:r>
+        <w:t xml:space="preserve"> containing a number,</w:t>
+      </w:r>
+      <w:r>
+        <w:t xml:space="preserve"> or “string containing a number” containing the number of decimal places to round to. 0 to N.</w:t>
+      </w:r>
+    </w:p>
+    <w:p>
+      <w:r>
+        <w:t>&lt;</w:t>
+      </w:r>
+      <w:proofErr w:type="spellStart"/>
+      <w:r>
+        <w:t>outputformat</w:t>
+      </w:r>
+      <w:proofErr w:type="spellEnd"/>
+      <w:r>
+        <w:t>&gt; = see %Abs</w:t>
+      </w:r>
+    </w:p>
+    <w:p/>
+    <w:p>
+      <w:pPr>
+        <w:pStyle w:val="Heading4"/>
+      </w:pPr>
+      <w:r>
+        <w:t>%</w:t>
+      </w:r>
+      <w:proofErr w:type="spellStart"/>
+      <w:r>
+        <w:t>Roundnz</w:t>
+      </w:r>
+      <w:proofErr w:type="spellEnd"/>
+      <w:r>
+        <w:t>(</w:t>
+      </w:r>
+      <w:r>
+        <w:t>&lt;value&gt;, &lt;digits&gt;, &lt;</w:t>
+      </w:r>
+      <w:proofErr w:type="spellStart"/>
+      <w:r>
+        <w:t>outputformat</w:t>
+      </w:r>
+      <w:proofErr w:type="spellEnd"/>
+      <w:r>
+        <w:t>&gt;, &lt;</w:t>
+      </w:r>
+      <w:proofErr w:type="spellStart"/>
+      <w:r>
+        <w:t>extradigits</w:t>
+      </w:r>
+      <w:proofErr w:type="spellEnd"/>
+      <w:r>
+        <w:t>&gt;</w:t>
+      </w:r>
+      <w:r>
+        <w:t>)</w:t>
+      </w:r>
+    </w:p>
+    <w:p>
+      <w:r>
+        <w:t>Given the double value</w:t>
+      </w:r>
+      <w:r>
+        <w:t>,</w:t>
+      </w:r>
+      <w:r>
+        <w:t xml:space="preserve"> round to the number of </w:t>
+      </w:r>
+      <w:proofErr w:type="gramStart"/>
+      <w:r>
+        <w:t>digits .</w:t>
+      </w:r>
+      <w:proofErr w:type="gramEnd"/>
+      <w:r>
+        <w:t xml:space="preserve"> If</w:t>
+      </w:r>
+      <w:r>
+        <w:t xml:space="preserve"> this results in a zero, add on extra digits and add the same number of ‘#’’s onto the </w:t>
+      </w:r>
+      <w:proofErr w:type="spellStart"/>
+      <w:r>
+        <w:t>outputformat</w:t>
+      </w:r>
+      <w:proofErr w:type="spellEnd"/>
+      <w:r>
+        <w:t>, and retry.</w:t>
+      </w:r>
+      <w:r>
+        <w:t xml:space="preserve"> Print in decimal.</w:t>
+      </w:r>
+    </w:p>
+    <w:p>
+      <w:r>
+        <w:t>&lt;value&gt; = Number literal, variable, or “string containing a number”</w:t>
+      </w:r>
+    </w:p>
+    <w:p>
+      <w:r>
+        <w:t>&lt;digits&gt; = Integer literal, variable or “string containing a number” containing the number of decimal places to round to. 0 to N.</w:t>
+      </w:r>
+    </w:p>
+    <w:p>
+      <w:r>
+        <w:t>&lt;</w:t>
+      </w:r>
+      <w:proofErr w:type="spellStart"/>
+      <w:r>
+        <w:t>outputformat</w:t>
+      </w:r>
+      <w:proofErr w:type="spellEnd"/>
+      <w:r>
+        <w:t>&gt; =</w:t>
+      </w:r>
+      <w:r>
+        <w:t xml:space="preserve"> “CC” as per Abs, and must be in the 0.0# format at the end</w:t>
+      </w:r>
+    </w:p>
+    <w:p>
+      <w:r>
         <w:lastRenderedPageBreak/>
-        <w:t>%If</w:t>
-      </w:r>
+        <w:t>&lt;</w:t>
+      </w:r>
+      <w:proofErr w:type="spellStart"/>
+      <w:r>
+        <w:t>extradigits</w:t>
+      </w:r>
+      <w:proofErr w:type="spellEnd"/>
+      <w:r>
+        <w:t>&gt; = Integer literal, variable</w:t>
+      </w:r>
+      <w:r>
+        <w:t xml:space="preserve"> containing a number,</w:t>
+      </w:r>
+      <w:r>
+        <w:t xml:space="preserve"> or “string containing a number” to add on the number of decimal places to print to.</w:t>
+      </w:r>
+    </w:p>
+    <w:p/>
+    <w:p>
+      <w:pPr>
+        <w:pStyle w:val="Heading4"/>
+      </w:pPr>
+      <w:r>
+        <w:t>%</w:t>
+      </w:r>
+      <w:proofErr w:type="spellStart"/>
+      <w:r>
+        <w:t>Roundscale</w:t>
+      </w:r>
+      <w:proofErr w:type="spellEnd"/>
+      <w:r>
+        <w:t>(</w:t>
+      </w:r>
+      <w:r>
+        <w:t>&lt;value&gt;, &lt;digits&gt;, &lt;</w:t>
+      </w:r>
+      <w:proofErr w:type="spellStart"/>
+      <w:r>
+        <w:t>outputformat</w:t>
+      </w:r>
+      <w:proofErr w:type="spellEnd"/>
+      <w:r>
+        <w:t>&gt;</w:t>
+      </w:r>
+      <w:r>
+        <w:t>,</w:t>
+      </w:r>
+      <w:r>
+        <w:t xml:space="preserve"> &lt;</w:t>
+      </w:r>
+      <w:proofErr w:type="spellStart"/>
+      <w:r>
+        <w:t>extradigits</w:t>
+      </w:r>
+      <w:proofErr w:type="spellEnd"/>
       <w:proofErr w:type="gramStart"/>
       <w:r>
-        <w:t xml:space="preserve"> ..</w:t>
+        <w:t xml:space="preserve">&gt; </w:t>
+      </w:r>
+      <w:r>
+        <w:t>,</w:t>
       </w:r>
       <w:proofErr w:type="gramEnd"/>
       <w:r>
-        <w:t>Numbers</w:t>
-      </w:r>
-    </w:p>
-    <w:p>
-      <w:r>
-        <w:t xml:space="preserve">Many forms of this are supported. </w:t>
+        <w:t>&lt;</w:t>
+      </w:r>
+      <w:r>
+        <w:t>scale</w:t>
+      </w:r>
+      <w:r>
+        <w:t>&gt;</w:t>
+      </w:r>
+      <w:r>
+        <w:t>)</w:t>
+      </w:r>
+    </w:p>
+    <w:p>
+      <w:r>
+        <w:t>Given the double value, multiple by scale, and then do the same as %</w:t>
+      </w:r>
+      <w:proofErr w:type="spellStart"/>
+      <w:r>
+        <w:t>Roundnz</w:t>
+      </w:r>
+      <w:proofErr w:type="spellEnd"/>
+      <w:r>
+        <w:t>.</w:t>
+      </w:r>
+    </w:p>
+    <w:p>
+      <w:r>
+        <w:t>&lt;scale&gt; = Number literal, variable</w:t>
+      </w:r>
+      <w:r>
+        <w:t xml:space="preserve"> containing a </w:t>
+      </w:r>
+      <w:proofErr w:type="gramStart"/>
+      <w:r>
+        <w:t>number,</w:t>
+      </w:r>
+      <w:r>
+        <w:t>,</w:t>
+      </w:r>
+      <w:proofErr w:type="gramEnd"/>
+      <w:r>
+        <w:t xml:space="preserve"> or “string containing a number” to scale by.</w:t>
       </w:r>
     </w:p>
     <w:p/>
     <w:p>
+      <w:pPr>
+        <w:pStyle w:val="Heading4"/>
+      </w:pPr>
       <w:r>
         <w:t>%</w:t>
       </w:r>
       <w:proofErr w:type="spellStart"/>
       <w:r>
-        <w:t>IfTrue</w:t>
-      </w:r>
-      <w:proofErr w:type="spellEnd"/>
-      <w:r>
-        <w:t>,</w:t>
+        <w:t>SeedRandom</w:t>
+      </w:r>
+      <w:proofErr w:type="spellEnd"/>
+      <w:r>
+        <w:t>(&lt;seed&gt;)</w:t>
       </w:r>
       <w:r>
         <w:t xml:space="preserve"> </w:t>
       </w:r>
       <w:r>
+        <w:rPr>
+          <w:vertAlign w:val="superscript"/>
+        </w:rPr>
+        <w:t>[8]</w:t>
+      </w:r>
+    </w:p>
+    <w:p>
+      <w:r>
+        <w:t>Seed the random generator with a fixed seed to then give a fixed sequence. Seed can be any integer.</w:t>
+      </w:r>
+    </w:p>
+    <w:p>
+      <w:r>
+        <w:t>&lt;seed&gt; = literal integer, variable</w:t>
+      </w:r>
+      <w:r>
+        <w:t xml:space="preserve"> containing a number,</w:t>
+      </w:r>
+      <w:r>
+        <w:t xml:space="preserve"> or “String” containing an integer.</w:t>
+      </w:r>
+    </w:p>
+    <w:p/>
+    <w:p>
+      <w:pPr>
+        <w:pStyle w:val="Heading4"/>
+      </w:pPr>
+      <w:r>
         <w:t>%</w:t>
       </w:r>
       <w:proofErr w:type="spellStart"/>
       <w:r>
-        <w:t>IfFalse</w:t>
-      </w:r>
-      <w:proofErr w:type="spellEnd"/>
+        <w:t>ToString</w:t>
+      </w:r>
+      <w:proofErr w:type="spellEnd"/>
+      <w:r>
+        <w:t>(&lt;</w:t>
+      </w:r>
+      <w:r>
+        <w:t>value&gt;, &lt;</w:t>
+      </w:r>
+      <w:proofErr w:type="spellStart"/>
+      <w:r>
+        <w:t>outputformat</w:t>
+      </w:r>
+      <w:proofErr w:type="spellEnd"/>
+      <w:r>
+        <w:t xml:space="preserve">&gt;) </w:t>
+      </w:r>
+      <w:r>
+        <w:rPr>
+          <w:vertAlign w:val="superscript"/>
+        </w:rPr>
+        <w:t>[</w:t>
+      </w:r>
+      <w:r>
+        <w:rPr>
+          <w:vertAlign w:val="superscript"/>
+        </w:rPr>
+        <w:t>29</w:t>
+      </w:r>
+      <w:r>
+        <w:rPr>
+          <w:vertAlign w:val="superscript"/>
+        </w:rPr>
+        <w:t>]</w:t>
+      </w:r>
+    </w:p>
+    <w:p>
+      <w:r>
+        <w:t>Given a</w:t>
+      </w:r>
       <w:r>
         <w:t xml:space="preserve"> </w:t>
       </w:r>
-      <w:r>
-        <w:t>(&lt;</w:t>
-      </w:r>
-      <w:proofErr w:type="spellStart"/>
-      <w:r>
-        <w:t>v</w:t>
-      </w:r>
-      <w:r>
-        <w:t>b</w:t>
-      </w:r>
-      <w:proofErr w:type="spellEnd"/>
-      <w:r>
-        <w:t>&gt;, &lt;v-true&gt; [, &lt;v-false&gt;</w:t>
-      </w:r>
-      <w:r>
-        <w:t>]</w:t>
-      </w:r>
-      <w:r>
-        <w:t>)</w:t>
-      </w:r>
-    </w:p>
-    <w:p>
-      <w:r>
-        <w:t xml:space="preserve">If v1 is true </w:t>
-      </w:r>
-      <w:r>
-        <w:t>(</w:t>
-      </w:r>
-      <w:proofErr w:type="spellStart"/>
-      <w:r>
-        <w:t>non zero</w:t>
-      </w:r>
-      <w:proofErr w:type="spellEnd"/>
-      <w:r>
-        <w:t xml:space="preserve">) </w:t>
-      </w:r>
-      <w:r>
-        <w:t xml:space="preserve">for </w:t>
-      </w:r>
-      <w:proofErr w:type="spellStart"/>
-      <w:r>
-        <w:t>IfTrue</w:t>
-      </w:r>
-      <w:proofErr w:type="spellEnd"/>
-      <w:r>
-        <w:t xml:space="preserve">, false for </w:t>
-      </w:r>
-      <w:proofErr w:type="spellStart"/>
-      <w:r>
-        <w:t>IfFalse</w:t>
-      </w:r>
-      <w:proofErr w:type="spellEnd"/>
-      <w:r>
-        <w:t>, expand v-true, else expand v-false</w:t>
-      </w:r>
-      <w:r>
-        <w:t xml:space="preserve"> if present</w:t>
-      </w:r>
-      <w:r>
-        <w:t xml:space="preserve">, else empty string. </w:t>
-      </w:r>
-    </w:p>
-    <w:p/>
+      <w:proofErr w:type="gramStart"/>
+      <w:r>
+        <w:t>floating point</w:t>
+      </w:r>
+      <w:proofErr w:type="gramEnd"/>
+      <w:r>
+        <w:t xml:space="preserve"> value, print it using the format specifier provided.</w:t>
+      </w:r>
+    </w:p>
+    <w:p>
+      <w:r>
+        <w:t xml:space="preserve">&lt;value&gt; = </w:t>
+      </w:r>
+      <w:r>
+        <w:t>Floating point or i</w:t>
+      </w:r>
+      <w:r>
+        <w:t>nteger literal, variable containing a number, or “string containing number”</w:t>
+      </w:r>
+    </w:p>
     <w:p>
       <w:r>
         <w:t>&lt;</w:t>
       </w:r>
       <w:proofErr w:type="spellStart"/>
       <w:r>
-        <w:t>vb</w:t>
-      </w:r>
-      <w:proofErr w:type="spellEnd"/>
-      <w:r>
-        <w:t>&gt; = Integer literal, variable containing a number, or “string containing number”</w:t>
-      </w:r>
-    </w:p>
-    <w:p>
-      <w:r>
-        <w:t>&lt;v-true&gt; = &lt;v-false&gt; = &lt;v-not-present&gt; = variable or “string”</w:t>
-      </w:r>
-    </w:p>
-    <w:p/>
-    <w:p>
-      <w:r>
-        <w:t>%</w:t>
-      </w:r>
-      <w:proofErr w:type="spellStart"/>
-      <w:r>
-        <w:t>IfZero</w:t>
-      </w:r>
-      <w:proofErr w:type="spellEnd"/>
-      <w:r>
-        <w:t>, %</w:t>
-      </w:r>
-      <w:proofErr w:type="spellStart"/>
-      <w:r>
-        <w:t>IfNonZero</w:t>
-      </w:r>
-      <w:proofErr w:type="spellEnd"/>
-      <w:r>
-        <w:t xml:space="preserve"> </w:t>
-      </w:r>
-      <w:r>
-        <w:t>(&lt;</w:t>
-      </w:r>
-      <w:proofErr w:type="spellStart"/>
-      <w:r>
-        <w:t>v</w:t>
-      </w:r>
-      <w:r>
-        <w:t>f</w:t>
-      </w:r>
-      <w:proofErr w:type="spellEnd"/>
-      <w:r>
-        <w:t>&gt;</w:t>
-      </w:r>
-      <w:r>
-        <w:t>, &lt;v-true&gt; [, &lt;v-false&gt;</w:t>
-      </w:r>
-      <w:r>
-        <w:t>]</w:t>
-      </w:r>
-      <w:r>
-        <w:t>)</w:t>
-      </w:r>
-    </w:p>
-    <w:p>
-      <w:r>
-        <w:t xml:space="preserve">If </w:t>
-      </w:r>
-      <w:proofErr w:type="spellStart"/>
-      <w:r>
-        <w:t>v</w:t>
-      </w:r>
-      <w:r>
-        <w:t>f</w:t>
-      </w:r>
-      <w:proofErr w:type="spellEnd"/>
-      <w:r>
-        <w:t xml:space="preserve"> is zero for </w:t>
-      </w:r>
-      <w:proofErr w:type="spellStart"/>
-      <w:r>
-        <w:t>IfZero</w:t>
-      </w:r>
-      <w:proofErr w:type="spellEnd"/>
-      <w:r>
-        <w:t xml:space="preserve">, </w:t>
-      </w:r>
-      <w:proofErr w:type="spellStart"/>
-      <w:r>
-        <w:t>non zero</w:t>
-      </w:r>
-      <w:proofErr w:type="spellEnd"/>
-      <w:r>
-        <w:t xml:space="preserve"> for </w:t>
-      </w:r>
-      <w:proofErr w:type="spellStart"/>
-      <w:r>
-        <w:t>IfNonZero</w:t>
-      </w:r>
-      <w:proofErr w:type="spellEnd"/>
-      <w:r>
-        <w:t>, expand v-true, else expand v-false if present, else empty string.</w:t>
-      </w:r>
-    </w:p>
-    <w:p/>
-    <w:p>
-      <w:r>
-        <w:t>%</w:t>
-      </w:r>
-      <w:proofErr w:type="spellStart"/>
-      <w:r>
-        <w:t>IfGT</w:t>
-      </w:r>
-      <w:proofErr w:type="spellEnd"/>
-      <w:r>
-        <w:t>, %</w:t>
-      </w:r>
-      <w:proofErr w:type="spellStart"/>
-      <w:proofErr w:type="gramStart"/>
-      <w:r>
-        <w:t>IfLT</w:t>
-      </w:r>
-      <w:proofErr w:type="spellEnd"/>
-      <w:r>
-        <w:t>,%</w:t>
-      </w:r>
-      <w:proofErr w:type="spellStart"/>
-      <w:proofErr w:type="gramEnd"/>
-      <w:r>
-        <w:t>ifGE</w:t>
-      </w:r>
-      <w:proofErr w:type="spellEnd"/>
-      <w:r>
-        <w:t>,%</w:t>
-      </w:r>
-      <w:proofErr w:type="spellStart"/>
-      <w:r>
-        <w:t>ifLE</w:t>
-      </w:r>
-      <w:proofErr w:type="spellEnd"/>
-      <w:r>
-        <w:t>,%</w:t>
-      </w:r>
-      <w:proofErr w:type="spellStart"/>
-      <w:r>
-        <w:t>IfEQ</w:t>
-      </w:r>
-      <w:proofErr w:type="spellEnd"/>
-      <w:r>
-        <w:t>,%</w:t>
-      </w:r>
-      <w:proofErr w:type="spellStart"/>
-      <w:r>
-        <w:t>IfNE</w:t>
-      </w:r>
-      <w:proofErr w:type="spellEnd"/>
-      <w:r>
-        <w:t xml:space="preserve"> (</w:t>
-      </w:r>
-      <w:r>
-        <w:t>&lt;</w:t>
-      </w:r>
-      <w:proofErr w:type="spellStart"/>
-      <w:r>
-        <w:t>vf</w:t>
-      </w:r>
-      <w:proofErr w:type="spellEnd"/>
-      <w:r>
-        <w:t>&gt;,&lt;</w:t>
-      </w:r>
-      <w:r>
-        <w:t>v-compare</w:t>
-      </w:r>
-      <w:r>
-        <w:t>&gt;</w:t>
-      </w:r>
-      <w:r>
-        <w:t xml:space="preserve">, </w:t>
-      </w:r>
-      <w:r>
-        <w:t>&lt;</w:t>
-      </w:r>
-      <w:r>
-        <w:t>v-true</w:t>
-      </w:r>
-      <w:r>
-        <w:t>&gt;</w:t>
-      </w:r>
-      <w:r>
-        <w:t xml:space="preserve">, </w:t>
-      </w:r>
-      <w:r>
-        <w:t>[&lt;</w:t>
-      </w:r>
-      <w:r>
-        <w:t>v-false</w:t>
-      </w:r>
-      <w:r>
-        <w:t>&gt;</w:t>
-      </w:r>
-      <w:r>
-        <w:t xml:space="preserve"> [,</w:t>
-      </w:r>
-      <w:r>
-        <w:t>&lt;</w:t>
-      </w:r>
-      <w:r>
-        <w:t>v-not-present</w:t>
-      </w:r>
-      <w:r>
-        <w:t>&gt;</w:t>
-      </w:r>
-      <w:r>
-        <w:t>]])</w:t>
-      </w:r>
-    </w:p>
-    <w:p/>
-    <w:p>
-      <w:r>
-        <w:t xml:space="preserve">If </w:t>
-      </w:r>
-      <w:proofErr w:type="spellStart"/>
-      <w:r>
-        <w:t>vf</w:t>
-      </w:r>
-      <w:proofErr w:type="spellEnd"/>
-      <w:r>
-        <w:t xml:space="preserve"> is empty and v-not-present is present, expand v-not-present.  </w:t>
-      </w:r>
-    </w:p>
-    <w:p>
-      <w:r>
-        <w:t xml:space="preserve">Else </w:t>
-      </w:r>
-      <w:proofErr w:type="spellStart"/>
-      <w:r>
-        <w:t>Vf</w:t>
-      </w:r>
-      <w:proofErr w:type="spellEnd"/>
-      <w:r>
-        <w:t xml:space="preserve"> must then have a valid number in it. C</w:t>
-      </w:r>
-      <w:r>
-        <w:t xml:space="preserve">ompare </w:t>
-      </w:r>
-      <w:proofErr w:type="spellStart"/>
-      <w:r>
-        <w:t>vf</w:t>
-      </w:r>
-      <w:proofErr w:type="spellEnd"/>
-      <w:r>
-        <w:t xml:space="preserve"> with v-compare (according to condition) and expand v-true if condition is true, else expand v-false if present, else empty string.</w:t>
-      </w:r>
-    </w:p>
-    <w:p/>
-    <w:p>
-      <w:r>
-        <w:t>&lt;</w:t>
-      </w:r>
-      <w:proofErr w:type="spellStart"/>
-      <w:r>
-        <w:t>vf</w:t>
-      </w:r>
-      <w:proofErr w:type="spellEnd"/>
-      <w:r>
-        <w:t xml:space="preserve">&gt; = </w:t>
-      </w:r>
-      <w:r>
-        <w:t>Empty string (must have v-not-present defined), or Number literal, variable containing a number, or “string containing number”</w:t>
-      </w:r>
-    </w:p>
-    <w:p>
-      <w:r>
-        <w:t>&lt;v-compare&gt;</w:t>
-      </w:r>
-      <w:r>
-        <w:t xml:space="preserve"> = Number literal, variable containing a number, or “string containing number”</w:t>
-      </w:r>
-    </w:p>
-    <w:p/>
-    <w:p>
-      <w:pPr>
-        <w:pStyle w:val="Heading4"/>
-      </w:pPr>
-      <w:r>
-        <w:t>%Random(&lt;range&gt;)</w:t>
-      </w:r>
-    </w:p>
-    <w:p>
-      <w:r>
-        <w:t>Give a decimal random number between 0 and the &lt;range&gt;-1, so %</w:t>
-      </w:r>
-      <w:proofErr w:type="gramStart"/>
-      <w:r>
-        <w:t>Random(</w:t>
-      </w:r>
-      <w:proofErr w:type="gramEnd"/>
-      <w:r>
-        <w:t>10) gives 0-9.</w:t>
-      </w:r>
-      <w:r>
-        <w:t xml:space="preserve"> Invariant culture.</w:t>
-      </w:r>
-    </w:p>
-    <w:p>
-      <w:r>
-        <w:t xml:space="preserve">&lt;range&gt; = literal integer, variable </w:t>
-      </w:r>
-      <w:r>
-        <w:t xml:space="preserve">containing a number, </w:t>
-      </w:r>
-      <w:r>
-        <w:t>or “String” containing an integer.</w:t>
-      </w:r>
-    </w:p>
-    <w:p/>
-    <w:p>
-      <w:pPr>
-        <w:pStyle w:val="Heading4"/>
-      </w:pPr>
-      <w:r>
-        <w:t>%Round(</w:t>
-      </w:r>
-      <w:r>
-        <w:t>&lt;value</w:t>
-      </w:r>
-      <w:proofErr w:type="gramStart"/>
-      <w:r>
-        <w:t>&gt;</w:t>
-      </w:r>
-      <w:r>
-        <w:t>,</w:t>
-      </w:r>
-      <w:r>
-        <w:t>&lt;</w:t>
-      </w:r>
-      <w:proofErr w:type="gramEnd"/>
-      <w:r>
-        <w:t>digits&gt;,&lt;</w:t>
-      </w:r>
-      <w:proofErr w:type="spellStart"/>
-      <w:r>
         <w:t>outputformat</w:t>
       </w:r>
       <w:proofErr w:type="spellEnd"/>
       <w:r>
-        <w:t>&gt;</w:t>
-      </w:r>
-      <w:r>
-        <w:t>)</w:t>
-      </w:r>
-    </w:p>
-    <w:p>
-      <w:r>
-        <w:t>Given the double value, round to the number of digits</w:t>
-      </w:r>
-      <w:r>
-        <w:t>, and print in decimal.</w:t>
-      </w:r>
-      <w:r>
-        <w:t xml:space="preserve">  Invariant culture.</w:t>
-      </w:r>
-    </w:p>
-    <w:p>
-      <w:r>
-        <w:t>&lt;value&gt; = Number literal, variable</w:t>
-      </w:r>
-      <w:r>
-        <w:t xml:space="preserve"> containing a </w:t>
-      </w:r>
-      <w:proofErr w:type="gramStart"/>
-      <w:r>
-        <w:t>number,</w:t>
-      </w:r>
-      <w:r>
-        <w:t>,</w:t>
-      </w:r>
-      <w:proofErr w:type="gramEnd"/>
-      <w:r>
-        <w:t xml:space="preserve"> or “string containing a number”</w:t>
-      </w:r>
-    </w:p>
-    <w:p>
-      <w:r>
-        <w:t>&lt;digits&gt; = Integer literal, variable</w:t>
-      </w:r>
-      <w:r>
-        <w:t xml:space="preserve"> containing a number,</w:t>
-      </w:r>
-      <w:r>
-        <w:t xml:space="preserve"> or “string containing a number” containing the number of decimal places to round to. 0 to N.</w:t>
-      </w:r>
-    </w:p>
-    <w:p>
-      <w:r>
-        <w:t>&lt;</w:t>
-      </w:r>
-      <w:proofErr w:type="spellStart"/>
-      <w:r>
-        <w:t>outputformat</w:t>
-      </w:r>
-      <w:proofErr w:type="spellEnd"/>
-      <w:r>
         <w:t>&gt; = see %Abs</w:t>
-      </w:r>
-    </w:p>
-    <w:p/>
-    <w:p>
-      <w:pPr>
-        <w:pStyle w:val="Heading4"/>
-      </w:pPr>
-      <w:r>
-        <w:t>%</w:t>
-      </w:r>
-      <w:proofErr w:type="spellStart"/>
-      <w:r>
-        <w:t>Roundnz</w:t>
-      </w:r>
-      <w:proofErr w:type="spellEnd"/>
-      <w:r>
-        <w:t>(</w:t>
-      </w:r>
-      <w:r>
-        <w:t>&lt;value&gt;, &lt;digits&gt;, &lt;</w:t>
-      </w:r>
-      <w:proofErr w:type="spellStart"/>
-      <w:r>
-        <w:t>outputformat</w:t>
-      </w:r>
-      <w:proofErr w:type="spellEnd"/>
-      <w:r>
-        <w:t>&gt;, &lt;</w:t>
-      </w:r>
-      <w:proofErr w:type="spellStart"/>
-      <w:r>
-        <w:t>extradigits</w:t>
-      </w:r>
-      <w:proofErr w:type="spellEnd"/>
-      <w:r>
-        <w:t>&gt;</w:t>
-      </w:r>
-      <w:r>
-        <w:t>)</w:t>
-      </w:r>
-    </w:p>
-    <w:p>
-      <w:r>
-        <w:t>Given the double value</w:t>
-      </w:r>
-      <w:r>
-        <w:t>,</w:t>
-      </w:r>
-      <w:r>
-        <w:t xml:space="preserve"> round to the number of </w:t>
-      </w:r>
-      <w:proofErr w:type="gramStart"/>
-      <w:r>
-        <w:t>digits .</w:t>
-      </w:r>
-      <w:proofErr w:type="gramEnd"/>
-      <w:r>
-        <w:t xml:space="preserve"> If</w:t>
-      </w:r>
-      <w:r>
-        <w:t xml:space="preserve"> this results in a zero, add on extra digits and add the same number of ‘#’’s onto the </w:t>
-      </w:r>
-      <w:proofErr w:type="spellStart"/>
-      <w:r>
-        <w:t>outputformat</w:t>
-      </w:r>
-      <w:proofErr w:type="spellEnd"/>
-      <w:r>
-        <w:t>, and retry.</w:t>
-      </w:r>
-      <w:r>
-        <w:t xml:space="preserve"> Print in decimal.</w:t>
-      </w:r>
-    </w:p>
-    <w:p>
-      <w:r>
-        <w:t>&lt;value&gt; = Number literal, variable, or “string containing a number”</w:t>
-      </w:r>
-    </w:p>
-    <w:p>
-      <w:r>
-        <w:t>&lt;digits&gt; = Integer literal, variable or “string containing a number” containing the number of decimal places to round to. 0 to N.</w:t>
-      </w:r>
-    </w:p>
-    <w:p>
-      <w:r>
-        <w:t>&lt;</w:t>
-      </w:r>
-      <w:proofErr w:type="spellStart"/>
-      <w:r>
-        <w:t>outputformat</w:t>
-      </w:r>
-      <w:proofErr w:type="spellEnd"/>
-      <w:r>
-        <w:t>&gt; =</w:t>
-      </w:r>
-      <w:r>
-        <w:t xml:space="preserve"> “CC” as per Abs, and must be in the 0.0# format at the end</w:t>
-      </w:r>
-    </w:p>
-    <w:p>
-      <w:r>
-        <w:t>&lt;</w:t>
-      </w:r>
-      <w:proofErr w:type="spellStart"/>
-      <w:r>
-        <w:t>extradigits</w:t>
-      </w:r>
-      <w:proofErr w:type="spellEnd"/>
-      <w:r>
-        <w:t>&gt; = Integer literal, variable</w:t>
-      </w:r>
-      <w:r>
-        <w:t xml:space="preserve"> containing a number,</w:t>
-      </w:r>
-      <w:r>
-        <w:t xml:space="preserve"> or “string containing a number” to add on the number of decimal places to print to.</w:t>
-      </w:r>
-    </w:p>
-    <w:p/>
-    <w:p>
-      <w:pPr>
-        <w:pStyle w:val="Heading4"/>
-      </w:pPr>
-      <w:r>
-        <w:t>%</w:t>
-      </w:r>
-      <w:proofErr w:type="spellStart"/>
-      <w:r>
-        <w:t>Roundscale</w:t>
-      </w:r>
-      <w:proofErr w:type="spellEnd"/>
-      <w:r>
-        <w:t>(</w:t>
-      </w:r>
-      <w:r>
-        <w:t>&lt;value&gt;, &lt;digits&gt;, &lt;</w:t>
-      </w:r>
-      <w:proofErr w:type="spellStart"/>
-      <w:r>
-        <w:t>outputformat</w:t>
-      </w:r>
-      <w:proofErr w:type="spellEnd"/>
-      <w:r>
-        <w:t>&gt;</w:t>
-      </w:r>
-      <w:r>
-        <w:t>,</w:t>
-      </w:r>
-      <w:r>
-        <w:t xml:space="preserve"> &lt;</w:t>
-      </w:r>
-      <w:proofErr w:type="spellStart"/>
-      <w:r>
-        <w:t>extradigits</w:t>
-      </w:r>
-      <w:proofErr w:type="spellEnd"/>
-      <w:proofErr w:type="gramStart"/>
-      <w:r>
-        <w:t xml:space="preserve">&gt; </w:t>
-      </w:r>
-      <w:r>
-        <w:t>,</w:t>
-      </w:r>
-      <w:proofErr w:type="gramEnd"/>
-      <w:r>
-        <w:t>&lt;</w:t>
-      </w:r>
-      <w:r>
-        <w:t>scale</w:t>
-      </w:r>
-      <w:r>
-        <w:t>&gt;</w:t>
-      </w:r>
-      <w:r>
-        <w:t>)</w:t>
-      </w:r>
-    </w:p>
-    <w:p>
-      <w:r>
-        <w:t>Given the double value, multiple by scale, and then do the same as %</w:t>
-      </w:r>
-      <w:proofErr w:type="spellStart"/>
-      <w:r>
-        <w:t>Roundnz</w:t>
-      </w:r>
-      <w:proofErr w:type="spellEnd"/>
-      <w:r>
-        <w:t>.</w:t>
-      </w:r>
-    </w:p>
-    <w:p>
-      <w:r>
-        <w:t>&lt;scale&gt; = Number literal, variable</w:t>
-      </w:r>
-      <w:r>
-        <w:t xml:space="preserve"> containing a </w:t>
-      </w:r>
-      <w:proofErr w:type="gramStart"/>
-      <w:r>
-        <w:t>number,</w:t>
-      </w:r>
-      <w:r>
-        <w:t>,</w:t>
-      </w:r>
-      <w:proofErr w:type="gramEnd"/>
-      <w:r>
-        <w:t xml:space="preserve"> or “string containing a number” to scale by.</w:t>
-      </w:r>
-    </w:p>
-    <w:p/>
-    <w:p>
-      <w:pPr>
-        <w:pStyle w:val="Heading4"/>
-      </w:pPr>
-      <w:r>
-        <w:t>%</w:t>
-      </w:r>
-      <w:proofErr w:type="spellStart"/>
-      <w:r>
-        <w:t>SeedRandom</w:t>
-      </w:r>
-      <w:proofErr w:type="spellEnd"/>
-      <w:r>
-        <w:t>(&lt;seed&gt;)</w:t>
-      </w:r>
-      <w:r>
-        <w:t xml:space="preserve"> </w:t>
-      </w:r>
-      <w:r>
-        <w:rPr>
-          <w:vertAlign w:val="superscript"/>
-        </w:rPr>
-        <w:t>[8]</w:t>
-      </w:r>
-    </w:p>
-    <w:p>
-      <w:r>
-        <w:t>Seed the random generator with a fixed seed to then give a fixed sequence. Seed can be any integer.</w:t>
-      </w:r>
-    </w:p>
-    <w:p>
-      <w:r>
-        <w:t>&lt;seed&gt; = literal integer, variable</w:t>
-      </w:r>
-      <w:r>
-        <w:t xml:space="preserve"> containing a number,</w:t>
-      </w:r>
-      <w:r>
-        <w:t xml:space="preserve"> or “String” containing an integer.</w:t>
       </w:r>
     </w:p>
     <w:p/>
@@ -15854,6 +15929,7 @@
     </w:p>
     <w:p>
       <w:r>
+        <w:lastRenderedPageBreak/>
         <w:t xml:space="preserve">If </w:t>
       </w:r>
       <w:r>
@@ -16030,7 +16106,6 @@
     </w:p>
     <w:p>
       <w:r>
-        <w:lastRenderedPageBreak/>
         <w:t>&lt;text&gt; &lt;search&gt; = variable or “String”.</w:t>
       </w:r>
     </w:p>
@@ -16428,6 +16503,7 @@
         <w:pStyle w:val="Heading4"/>
       </w:pPr>
       <w:r>
+        <w:lastRenderedPageBreak/>
         <w:t>%Regex(</w:t>
       </w:r>
       <w:r>
@@ -16541,7 +16617,6 @@
     </w:p>
     <w:p>
       <w:r>
-        <w:lastRenderedPageBreak/>
         <w:t xml:space="preserve">&lt;text&gt; &lt;search&gt; &lt;replace&gt; = variable </w:t>
       </w:r>
       <w:proofErr w:type="gramStart"/>
@@ -16963,541 +17038,541 @@
         <w:pStyle w:val="Heading4"/>
       </w:pPr>
       <w:r>
-        <w:t>%</w:t>
-      </w:r>
-      <w:proofErr w:type="spellStart"/>
-      <w:r>
-        <w:t>Splitcaps</w:t>
-      </w:r>
-      <w:proofErr w:type="spellEnd"/>
-      <w:r>
-        <w:t>(&lt;text&gt;</w:t>
-      </w:r>
-      <w:r>
-        <w:t>) (or %</w:t>
-      </w:r>
-      <w:proofErr w:type="gramStart"/>
-      <w:r>
-        <w:t>sc..</w:t>
-      </w:r>
-      <w:proofErr w:type="gramEnd"/>
-      <w:r>
-        <w:t>)</w:t>
-      </w:r>
-    </w:p>
-    <w:p>
-      <w:r>
-        <w:t xml:space="preserve">Given </w:t>
-      </w:r>
-      <w:r>
-        <w:t>&lt;text&gt;</w:t>
-      </w:r>
-      <w:r>
-        <w:t>, expand out Camel case form (</w:t>
-      </w:r>
-      <w:proofErr w:type="spellStart"/>
-      <w:r>
-        <w:t>HelloFred</w:t>
-      </w:r>
-      <w:proofErr w:type="spellEnd"/>
-      <w:r>
-        <w:t xml:space="preserve"> = Hello Fred) and remove any underscores.</w:t>
-      </w:r>
-    </w:p>
-    <w:p>
-      <w:r>
-        <w:t xml:space="preserve">&lt;text&gt; = variable </w:t>
-      </w:r>
-      <w:proofErr w:type="gramStart"/>
-      <w:r>
-        <w:t>or ”String</w:t>
-      </w:r>
-      <w:proofErr w:type="gramEnd"/>
-      <w:r>
-        <w:t>”</w:t>
-      </w:r>
-    </w:p>
-    <w:p/>
-    <w:p>
-      <w:pPr>
-        <w:pStyle w:val="Heading4"/>
-      </w:pPr>
-      <w:r>
-        <w:t>%Substring(</w:t>
-      </w:r>
-      <w:r>
-        <w:t>&lt;text&gt;</w:t>
-      </w:r>
-      <w:r>
-        <w:t>,</w:t>
-      </w:r>
-      <w:r>
-        <w:t xml:space="preserve"> </w:t>
-      </w:r>
-      <w:r>
-        <w:t>&lt;start-index&gt;, &lt;length&gt;</w:t>
-      </w:r>
-      <w:r>
-        <w:t>)</w:t>
-      </w:r>
-    </w:p>
-    <w:p>
-      <w:r>
-        <w:t xml:space="preserve">Given </w:t>
-      </w:r>
-      <w:r>
-        <w:t>&lt;</w:t>
-      </w:r>
-      <w:r>
-        <w:t>text</w:t>
-      </w:r>
-      <w:r>
-        <w:t>&gt;</w:t>
-      </w:r>
-      <w:r>
-        <w:t xml:space="preserve">, cut it at </w:t>
-      </w:r>
-      <w:r>
-        <w:t>&lt;start-</w:t>
-      </w:r>
-      <w:r>
-        <w:t>index</w:t>
-      </w:r>
-      <w:r>
-        <w:t>&gt;</w:t>
-      </w:r>
-      <w:r>
-        <w:t xml:space="preserve"> for </w:t>
-      </w:r>
-      <w:r>
-        <w:t>&lt;</w:t>
-      </w:r>
-      <w:r>
-        <w:t>length</w:t>
-      </w:r>
-      <w:r>
-        <w:t>&gt;</w:t>
-      </w:r>
-      <w:r>
-        <w:t xml:space="preserve"> characters.  If index is out of range, return empty string. If length is too long, return as many as possible</w:t>
-      </w:r>
-      <w:r>
-        <w:t>.</w:t>
-      </w:r>
-    </w:p>
-    <w:p>
-      <w:r>
-        <w:t xml:space="preserve">&lt;text&gt; = variable </w:t>
-      </w:r>
-      <w:proofErr w:type="gramStart"/>
-      <w:r>
-        <w:t>or ”String</w:t>
-      </w:r>
-      <w:proofErr w:type="gramEnd"/>
-      <w:r>
-        <w:t>”</w:t>
-      </w:r>
-    </w:p>
-    <w:p>
-      <w:r>
-        <w:t>&lt;start-index&gt; = Literal Integer, variable or “String” containing an integer.  Index is 0 based (first character).</w:t>
-      </w:r>
-    </w:p>
-    <w:p>
-      <w:r>
-        <w:lastRenderedPageBreak/>
-        <w:t xml:space="preserve">&lt;length&gt; = Literal Integer, variable or “String” containing an integer.  </w:t>
-      </w:r>
-    </w:p>
-    <w:p/>
-    <w:p>
-      <w:pPr>
-        <w:pStyle w:val="Heading4"/>
-      </w:pPr>
-      <w:r>
-        <w:t>%Trim(</w:t>
-      </w:r>
-      <w:r>
-        <w:t>&lt;text&gt;</w:t>
-      </w:r>
-      <w:r>
-        <w:t>)</w:t>
-      </w:r>
-    </w:p>
-    <w:p>
-      <w:r>
-        <w:t xml:space="preserve">Given </w:t>
-      </w:r>
-      <w:r>
-        <w:t>&lt;text&gt;,</w:t>
-      </w:r>
-      <w:r>
-        <w:t xml:space="preserve"> return its value with whitespace at start and end trimmed.</w:t>
-      </w:r>
-    </w:p>
-    <w:p>
-      <w:r>
-        <w:t xml:space="preserve">&lt;text&gt; = variable </w:t>
-      </w:r>
-      <w:proofErr w:type="gramStart"/>
-      <w:r>
-        <w:t>or ”String</w:t>
-      </w:r>
-      <w:proofErr w:type="gramEnd"/>
-      <w:r>
-        <w:t>”</w:t>
-      </w:r>
-    </w:p>
-    <w:p/>
-    <w:p>
-      <w:pPr>
-        <w:pStyle w:val="Heading4"/>
-      </w:pPr>
-      <w:r>
-        <w:t>%Upper(</w:t>
-      </w:r>
-      <w:r>
-        <w:t xml:space="preserve">&lt;text&gt; </w:t>
-      </w:r>
-      <w:proofErr w:type="gramStart"/>
-      <w:r>
-        <w:t>[,&lt;</w:t>
-      </w:r>
-      <w:proofErr w:type="gramEnd"/>
-      <w:r>
-        <w:t>text&gt;]..</w:t>
-      </w:r>
-      <w:r>
-        <w:t>)</w:t>
-      </w:r>
-      <w:r>
-        <w:t xml:space="preserve"> %</w:t>
-      </w:r>
-      <w:proofErr w:type="spellStart"/>
-      <w:r>
-        <w:t>UpperInvariant</w:t>
-      </w:r>
-      <w:proofErr w:type="spellEnd"/>
-    </w:p>
-    <w:p>
-      <w:r>
-        <w:t xml:space="preserve">As per lower, but </w:t>
-      </w:r>
-      <w:r>
-        <w:t xml:space="preserve">for </w:t>
-      </w:r>
-      <w:r>
-        <w:t>upper case.</w:t>
-      </w:r>
-    </w:p>
-    <w:p/>
-    <w:p>
-      <w:pPr>
-        <w:pStyle w:val="Heading4"/>
-      </w:pPr>
-      <w:r>
-        <w:t>%Version(</w:t>
-      </w:r>
-      <w:r>
-        <w:t>&lt;version&gt;</w:t>
-      </w:r>
-      <w:r>
-        <w:t>)</w:t>
-      </w:r>
-    </w:p>
-    <w:p>
-      <w:r>
-        <w:t xml:space="preserve">Return version part of the program in a </w:t>
-      </w:r>
-      <w:proofErr w:type="gramStart"/>
-      <w:r>
-        <w:t>four digit</w:t>
-      </w:r>
-      <w:proofErr w:type="gramEnd"/>
-      <w:r>
-        <w:t xml:space="preserve"> version number. 1 is the highest part, 4 is the lowest.  Or use 0 to get all the digits as X.Y.Z.A</w:t>
-      </w:r>
-    </w:p>
-    <w:p>
-      <w:r>
-        <w:t>&lt;version&gt; = literal integer, variable or “String” containing an integer.</w:t>
-      </w:r>
-    </w:p>
-    <w:p/>
-    <w:p>
-      <w:pPr>
-        <w:pStyle w:val="Heading4"/>
-      </w:pPr>
-      <w:r>
-        <w:t>%</w:t>
-      </w:r>
-      <w:proofErr w:type="spellStart"/>
-      <w:r>
-        <w:t>Word</w:t>
-      </w:r>
-      <w:r>
-        <w:t>Count</w:t>
-      </w:r>
-      <w:proofErr w:type="spellEnd"/>
-      <w:r>
-        <w:t>(&lt;wordlist&gt;</w:t>
-      </w:r>
-      <w:r>
-        <w:t xml:space="preserve"> [,</w:t>
-      </w:r>
-      <w:r>
-        <w:t xml:space="preserve"> &lt;delimiter&gt;])</w:t>
-      </w:r>
-      <w:r>
-        <w:t xml:space="preserve"> </w:t>
-      </w:r>
-      <w:r>
-        <w:rPr>
-          <w:vertAlign w:val="superscript"/>
-        </w:rPr>
-        <w:t>[24]</w:t>
-      </w:r>
-    </w:p>
-    <w:p>
-      <w:r>
-        <w:t xml:space="preserve">Given a list in &lt;wordlist&gt;, separated by a single character from &lt;delimiter&gt; (default is ‘;’), </w:t>
-      </w:r>
-      <w:r>
-        <w:t>return the number of words.</w:t>
-      </w:r>
-    </w:p>
-    <w:p>
-      <w:r>
-        <w:t>&lt;wordlist&gt; &lt;delimiter&gt;= variable or “String”.</w:t>
-      </w:r>
-    </w:p>
-    <w:p/>
-    <w:p>
-      <w:pPr>
-        <w:pStyle w:val="Heading4"/>
-      </w:pPr>
-      <w:r>
-        <w:t>%</w:t>
-      </w:r>
-      <w:proofErr w:type="spellStart"/>
-      <w:r>
-        <w:t>Word</w:t>
-      </w:r>
-      <w:r>
-        <w:t>Find</w:t>
-      </w:r>
-      <w:proofErr w:type="spellEnd"/>
-      <w:r>
-        <w:t>(&lt;wordlist&gt;,</w:t>
-      </w:r>
-      <w:r>
-        <w:t xml:space="preserve"> &lt;text&gt;</w:t>
-      </w:r>
-      <w:r>
-        <w:t xml:space="preserve"> [, &lt;delimiter&gt;]</w:t>
-      </w:r>
-      <w:r>
-        <w:t>, [&lt;</w:t>
-      </w:r>
-      <w:proofErr w:type="spellStart"/>
-      <w:r>
-        <w:t>caseinsensitive</w:t>
-      </w:r>
-      <w:proofErr w:type="spellEnd"/>
-      <w:r>
-        <w:t>&gt;], [&lt;contains&gt;]</w:t>
-      </w:r>
-      <w:r>
-        <w:t>)</w:t>
-      </w:r>
-      <w:r>
-        <w:t xml:space="preserve"> </w:t>
-      </w:r>
-      <w:r>
-        <w:rPr>
-          <w:vertAlign w:val="superscript"/>
-        </w:rPr>
-        <w:t>[24]</w:t>
-      </w:r>
-    </w:p>
-    <w:p>
-      <w:r>
-        <w:t xml:space="preserve">Given a list in &lt;wordlist&gt;, separated by a single character from &lt;delimiter&gt; (default is ‘;’), </w:t>
-      </w:r>
-      <w:r>
-        <w:t>find the text in the list</w:t>
-      </w:r>
-      <w:r>
-        <w:t xml:space="preserve">. </w:t>
-      </w:r>
-      <w:r>
-        <w:t>Returns 1 to N, or 0 for not found.</w:t>
-      </w:r>
-    </w:p>
-    <w:p>
-      <w:r>
-        <w:t xml:space="preserve">&lt;wordlist&gt; </w:t>
-      </w:r>
-      <w:r>
-        <w:t xml:space="preserve">&lt;text&gt; </w:t>
-      </w:r>
-      <w:r>
-        <w:t>&lt;delimiter&gt;= variable or “String”.</w:t>
-      </w:r>
-    </w:p>
-    <w:p>
-      <w:r>
-        <w:t>&lt;</w:t>
-      </w:r>
-      <w:proofErr w:type="spellStart"/>
-      <w:r>
-        <w:t>caseinsensitive</w:t>
-      </w:r>
-      <w:proofErr w:type="spellEnd"/>
-      <w:r>
-        <w:t>&gt; = literal integer, variable or “String” containing an integer.</w:t>
-      </w:r>
-      <w:r>
-        <w:t xml:space="preserve"> 0 = sensitive, 1 = insensitive. Default 1.</w:t>
-      </w:r>
-    </w:p>
-    <w:p>
-      <w:r>
-        <w:t xml:space="preserve">&lt;contains&gt; = </w:t>
-      </w:r>
-      <w:r>
-        <w:t>literal integer, variable or “String” containing an integer.</w:t>
-      </w:r>
-      <w:r>
-        <w:t xml:space="preserve"> 0 = text must fully match, 1 = any part of text in word matches</w:t>
-      </w:r>
-    </w:p>
-    <w:p/>
-    <w:p>
-      <w:pPr>
-        <w:pStyle w:val="Heading4"/>
-      </w:pPr>
-      <w:r>
-        <w:t>%</w:t>
-      </w:r>
-      <w:proofErr w:type="spellStart"/>
-      <w:r>
-        <w:t>WordOf</w:t>
-      </w:r>
-      <w:proofErr w:type="spellEnd"/>
-      <w:r>
-        <w:t>(&lt;wordlist&gt;, &lt;</w:t>
-      </w:r>
-      <w:proofErr w:type="spellStart"/>
-      <w:r>
-        <w:t>wordnumber</w:t>
-      </w:r>
-      <w:proofErr w:type="spellEnd"/>
-      <w:r>
-        <w:t>&gt; [, &lt;delimiter&gt;])</w:t>
-      </w:r>
-    </w:p>
-    <w:p>
-      <w:r>
-        <w:t>Given a list in &lt;wordlist&gt;, separated by a single character from &lt;delimiter&gt; (default is ‘;’), give the &lt;wordcount&gt; word.  If the count is too high, it returns the last, if too low, it returns the first. &lt;wordcount&gt; is 1 to N.</w:t>
-      </w:r>
-    </w:p>
-    <w:p>
-      <w:r>
-        <w:t>&lt;wordlist&gt; &lt;delimiter&gt;= variable or “String”.</w:t>
-      </w:r>
-    </w:p>
-    <w:p>
-      <w:r>
-        <w:t>&lt;</w:t>
-      </w:r>
-      <w:proofErr w:type="spellStart"/>
-      <w:r>
-        <w:t>wordnumber</w:t>
-      </w:r>
-      <w:proofErr w:type="spellEnd"/>
-      <w:r>
-        <w:t>&gt; = literal integer, variable or “String” containing an integer.</w:t>
-      </w:r>
-    </w:p>
-    <w:p>
-      <w:pPr>
-        <w:spacing w:after="200"/>
-      </w:pPr>
-    </w:p>
-    <w:p>
-      <w:pPr>
-        <w:pStyle w:val="Heading4"/>
-      </w:pPr>
-      <w:r>
-        <w:t>%</w:t>
-      </w:r>
-      <w:proofErr w:type="spellStart"/>
-      <w:r>
-        <w:t>WordListCount</w:t>
-      </w:r>
-      <w:proofErr w:type="spellEnd"/>
-      <w:r>
-        <w:t>(</w:t>
-      </w:r>
-      <w:r>
-        <w:t>&lt;text&gt;</w:t>
-      </w:r>
-      <w:r>
-        <w:t xml:space="preserve"> [, &lt;delimiter&gt;</w:t>
-      </w:r>
-      <w:r>
-        <w:t xml:space="preserve"> </w:t>
-      </w:r>
-      <w:r>
-        <w:rPr>
-          <w:vertAlign w:val="superscript"/>
-        </w:rPr>
-        <w:t>[8]</w:t>
-      </w:r>
-      <w:r>
-        <w:t>]</w:t>
-      </w:r>
-      <w:r>
-        <w:t>)</w:t>
-      </w:r>
-    </w:p>
-    <w:p>
-      <w:r>
-        <w:t xml:space="preserve">Given a list of strings in &lt;text&gt;, optionally quoted, separated by </w:t>
-      </w:r>
-      <w:r>
-        <w:t>any characters</w:t>
-      </w:r>
-      <w:r>
-        <w:t xml:space="preserve"> from &lt;delimiter&gt; (default is ‘,’)</w:t>
-      </w:r>
-      <w:r>
-        <w:t xml:space="preserve"> or space</w:t>
-      </w:r>
-      <w:r>
-        <w:t>, give the number of entries.</w:t>
-      </w:r>
-      <w:r>
-        <w:t xml:space="preserve">  0 if no words are found (due to a formatting problem).</w:t>
-      </w:r>
-    </w:p>
-    <w:p>
-      <w:r>
-        <w:t>&lt;wordlist&gt; = variable or “String”.</w:t>
-      </w:r>
-    </w:p>
-    <w:p/>
-    <w:p>
-      <w:pPr>
-        <w:pStyle w:val="Heading4"/>
-      </w:pPr>
-      <w:r>
         <w:lastRenderedPageBreak/>
         <w:t>%</w:t>
       </w:r>
       <w:proofErr w:type="spellStart"/>
       <w:r>
+        <w:t>Splitcaps</w:t>
+      </w:r>
+      <w:proofErr w:type="spellEnd"/>
+      <w:r>
+        <w:t>(&lt;text&gt;</w:t>
+      </w:r>
+      <w:r>
+        <w:t>) (or %</w:t>
+      </w:r>
+      <w:proofErr w:type="gramStart"/>
+      <w:r>
+        <w:t>sc..</w:t>
+      </w:r>
+      <w:proofErr w:type="gramEnd"/>
+      <w:r>
+        <w:t>)</w:t>
+      </w:r>
+    </w:p>
+    <w:p>
+      <w:r>
+        <w:t xml:space="preserve">Given </w:t>
+      </w:r>
+      <w:r>
+        <w:t>&lt;text&gt;</w:t>
+      </w:r>
+      <w:r>
+        <w:t>, expand out Camel case form (</w:t>
+      </w:r>
+      <w:proofErr w:type="spellStart"/>
+      <w:r>
+        <w:t>HelloFred</w:t>
+      </w:r>
+      <w:proofErr w:type="spellEnd"/>
+      <w:r>
+        <w:t xml:space="preserve"> = Hello Fred) and remove any underscores.</w:t>
+      </w:r>
+    </w:p>
+    <w:p>
+      <w:r>
+        <w:t xml:space="preserve">&lt;text&gt; = variable </w:t>
+      </w:r>
+      <w:proofErr w:type="gramStart"/>
+      <w:r>
+        <w:t>or ”String</w:t>
+      </w:r>
+      <w:proofErr w:type="gramEnd"/>
+      <w:r>
+        <w:t>”</w:t>
+      </w:r>
+    </w:p>
+    <w:p/>
+    <w:p>
+      <w:pPr>
+        <w:pStyle w:val="Heading4"/>
+      </w:pPr>
+      <w:r>
+        <w:t>%Substring(</w:t>
+      </w:r>
+      <w:r>
+        <w:t>&lt;text&gt;</w:t>
+      </w:r>
+      <w:r>
+        <w:t>,</w:t>
+      </w:r>
+      <w:r>
+        <w:t xml:space="preserve"> </w:t>
+      </w:r>
+      <w:r>
+        <w:t>&lt;start-index&gt;, &lt;length&gt;</w:t>
+      </w:r>
+      <w:r>
+        <w:t>)</w:t>
+      </w:r>
+    </w:p>
+    <w:p>
+      <w:r>
+        <w:t xml:space="preserve">Given </w:t>
+      </w:r>
+      <w:r>
+        <w:t>&lt;</w:t>
+      </w:r>
+      <w:r>
+        <w:t>text</w:t>
+      </w:r>
+      <w:r>
+        <w:t>&gt;</w:t>
+      </w:r>
+      <w:r>
+        <w:t xml:space="preserve">, cut it at </w:t>
+      </w:r>
+      <w:r>
+        <w:t>&lt;start-</w:t>
+      </w:r>
+      <w:r>
+        <w:t>index</w:t>
+      </w:r>
+      <w:r>
+        <w:t>&gt;</w:t>
+      </w:r>
+      <w:r>
+        <w:t xml:space="preserve"> for </w:t>
+      </w:r>
+      <w:r>
+        <w:t>&lt;</w:t>
+      </w:r>
+      <w:r>
+        <w:t>length</w:t>
+      </w:r>
+      <w:r>
+        <w:t>&gt;</w:t>
+      </w:r>
+      <w:r>
+        <w:t xml:space="preserve"> characters.  If index is out of range, return empty string. If length is too long, return as many as possible</w:t>
+      </w:r>
+      <w:r>
+        <w:t>.</w:t>
+      </w:r>
+    </w:p>
+    <w:p>
+      <w:r>
+        <w:t xml:space="preserve">&lt;text&gt; = variable </w:t>
+      </w:r>
+      <w:proofErr w:type="gramStart"/>
+      <w:r>
+        <w:t>or ”String</w:t>
+      </w:r>
+      <w:proofErr w:type="gramEnd"/>
+      <w:r>
+        <w:t>”</w:t>
+      </w:r>
+    </w:p>
+    <w:p>
+      <w:r>
+        <w:t>&lt;start-index&gt; = Literal Integer, variable or “String” containing an integer.  Index is 0 based (first character).</w:t>
+      </w:r>
+    </w:p>
+    <w:p>
+      <w:r>
+        <w:t xml:space="preserve">&lt;length&gt; = Literal Integer, variable or “String” containing an integer.  </w:t>
+      </w:r>
+    </w:p>
+    <w:p/>
+    <w:p>
+      <w:pPr>
+        <w:pStyle w:val="Heading4"/>
+      </w:pPr>
+      <w:r>
+        <w:t>%Trim(</w:t>
+      </w:r>
+      <w:r>
+        <w:t>&lt;text&gt;</w:t>
+      </w:r>
+      <w:r>
+        <w:t>)</w:t>
+      </w:r>
+    </w:p>
+    <w:p>
+      <w:r>
+        <w:t xml:space="preserve">Given </w:t>
+      </w:r>
+      <w:r>
+        <w:t>&lt;text&gt;,</w:t>
+      </w:r>
+      <w:r>
+        <w:t xml:space="preserve"> return its value with whitespace at start and end trimmed.</w:t>
+      </w:r>
+    </w:p>
+    <w:p>
+      <w:r>
+        <w:t xml:space="preserve">&lt;text&gt; = variable </w:t>
+      </w:r>
+      <w:proofErr w:type="gramStart"/>
+      <w:r>
+        <w:t>or ”String</w:t>
+      </w:r>
+      <w:proofErr w:type="gramEnd"/>
+      <w:r>
+        <w:t>”</w:t>
+      </w:r>
+    </w:p>
+    <w:p/>
+    <w:p>
+      <w:pPr>
+        <w:pStyle w:val="Heading4"/>
+      </w:pPr>
+      <w:r>
+        <w:t>%Upper(</w:t>
+      </w:r>
+      <w:r>
+        <w:t xml:space="preserve">&lt;text&gt; </w:t>
+      </w:r>
+      <w:proofErr w:type="gramStart"/>
+      <w:r>
+        <w:t>[,&lt;</w:t>
+      </w:r>
+      <w:proofErr w:type="gramEnd"/>
+      <w:r>
+        <w:t>text&gt;]..</w:t>
+      </w:r>
+      <w:r>
+        <w:t>)</w:t>
+      </w:r>
+      <w:r>
+        <w:t xml:space="preserve"> %</w:t>
+      </w:r>
+      <w:proofErr w:type="spellStart"/>
+      <w:r>
+        <w:t>UpperInvariant</w:t>
+      </w:r>
+      <w:proofErr w:type="spellEnd"/>
+    </w:p>
+    <w:p>
+      <w:r>
+        <w:t xml:space="preserve">As per lower, but </w:t>
+      </w:r>
+      <w:r>
+        <w:t xml:space="preserve">for </w:t>
+      </w:r>
+      <w:r>
+        <w:t>upper case.</w:t>
+      </w:r>
+    </w:p>
+    <w:p/>
+    <w:p>
+      <w:pPr>
+        <w:pStyle w:val="Heading4"/>
+      </w:pPr>
+      <w:r>
+        <w:t>%Version(</w:t>
+      </w:r>
+      <w:r>
+        <w:t>&lt;version&gt;</w:t>
+      </w:r>
+      <w:r>
+        <w:t>)</w:t>
+      </w:r>
+    </w:p>
+    <w:p>
+      <w:r>
+        <w:t xml:space="preserve">Return version part of the program in a </w:t>
+      </w:r>
+      <w:proofErr w:type="gramStart"/>
+      <w:r>
+        <w:t>four digit</w:t>
+      </w:r>
+      <w:proofErr w:type="gramEnd"/>
+      <w:r>
+        <w:t xml:space="preserve"> version number. 1 is the highest part, 4 is the lowest.  Or use 0 to get all the digits as X.Y.Z.A</w:t>
+      </w:r>
+    </w:p>
+    <w:p>
+      <w:r>
+        <w:t>&lt;version&gt; = literal integer, variable or “String” containing an integer.</w:t>
+      </w:r>
+    </w:p>
+    <w:p/>
+    <w:p>
+      <w:pPr>
+        <w:pStyle w:val="Heading4"/>
+      </w:pPr>
+      <w:r>
+        <w:t>%</w:t>
+      </w:r>
+      <w:proofErr w:type="spellStart"/>
+      <w:r>
+        <w:t>Word</w:t>
+      </w:r>
+      <w:r>
+        <w:t>Count</w:t>
+      </w:r>
+      <w:proofErr w:type="spellEnd"/>
+      <w:r>
+        <w:t>(&lt;wordlist&gt;</w:t>
+      </w:r>
+      <w:r>
+        <w:t xml:space="preserve"> [,</w:t>
+      </w:r>
+      <w:r>
+        <w:t xml:space="preserve"> &lt;delimiter&gt;])</w:t>
+      </w:r>
+      <w:r>
+        <w:t xml:space="preserve"> </w:t>
+      </w:r>
+      <w:r>
+        <w:rPr>
+          <w:vertAlign w:val="superscript"/>
+        </w:rPr>
+        <w:t>[24]</w:t>
+      </w:r>
+    </w:p>
+    <w:p>
+      <w:r>
+        <w:t xml:space="preserve">Given a list in &lt;wordlist&gt;, separated by a single character from &lt;delimiter&gt; (default is ‘;’), </w:t>
+      </w:r>
+      <w:r>
+        <w:t>return the number of words.</w:t>
+      </w:r>
+    </w:p>
+    <w:p>
+      <w:r>
+        <w:t>&lt;wordlist&gt; &lt;delimiter&gt;= variable or “String”.</w:t>
+      </w:r>
+    </w:p>
+    <w:p/>
+    <w:p>
+      <w:pPr>
+        <w:pStyle w:val="Heading4"/>
+      </w:pPr>
+      <w:r>
+        <w:t>%</w:t>
+      </w:r>
+      <w:proofErr w:type="spellStart"/>
+      <w:r>
+        <w:t>Word</w:t>
+      </w:r>
+      <w:r>
+        <w:t>Find</w:t>
+      </w:r>
+      <w:proofErr w:type="spellEnd"/>
+      <w:r>
+        <w:t>(&lt;wordlist&gt;,</w:t>
+      </w:r>
+      <w:r>
+        <w:t xml:space="preserve"> &lt;text&gt;</w:t>
+      </w:r>
+      <w:r>
+        <w:t xml:space="preserve"> [, &lt;delimiter&gt;]</w:t>
+      </w:r>
+      <w:r>
+        <w:t>, [&lt;</w:t>
+      </w:r>
+      <w:proofErr w:type="spellStart"/>
+      <w:r>
+        <w:t>caseinsensitive</w:t>
+      </w:r>
+      <w:proofErr w:type="spellEnd"/>
+      <w:r>
+        <w:t>&gt;], [&lt;contains&gt;]</w:t>
+      </w:r>
+      <w:r>
+        <w:t>)</w:t>
+      </w:r>
+      <w:r>
+        <w:t xml:space="preserve"> </w:t>
+      </w:r>
+      <w:r>
+        <w:rPr>
+          <w:vertAlign w:val="superscript"/>
+        </w:rPr>
+        <w:t>[24]</w:t>
+      </w:r>
+    </w:p>
+    <w:p>
+      <w:r>
+        <w:t xml:space="preserve">Given a list in &lt;wordlist&gt;, separated by a single character from &lt;delimiter&gt; (default is ‘;’), </w:t>
+      </w:r>
+      <w:r>
+        <w:t>find the text in the list</w:t>
+      </w:r>
+      <w:r>
+        <w:t xml:space="preserve">. </w:t>
+      </w:r>
+      <w:r>
+        <w:t>Returns 1 to N, or 0 for not found.</w:t>
+      </w:r>
+    </w:p>
+    <w:p>
+      <w:r>
+        <w:t xml:space="preserve">&lt;wordlist&gt; </w:t>
+      </w:r>
+      <w:r>
+        <w:t xml:space="preserve">&lt;text&gt; </w:t>
+      </w:r>
+      <w:r>
+        <w:t>&lt;delimiter&gt;= variable or “String”.</w:t>
+      </w:r>
+    </w:p>
+    <w:p>
+      <w:r>
+        <w:t>&lt;</w:t>
+      </w:r>
+      <w:proofErr w:type="spellStart"/>
+      <w:r>
+        <w:t>caseinsensitive</w:t>
+      </w:r>
+      <w:proofErr w:type="spellEnd"/>
+      <w:r>
+        <w:t>&gt; = literal integer, variable or “String” containing an integer.</w:t>
+      </w:r>
+      <w:r>
+        <w:t xml:space="preserve"> 0 = sensitive, 1 = insensitive. Default 1.</w:t>
+      </w:r>
+    </w:p>
+    <w:p>
+      <w:r>
+        <w:t xml:space="preserve">&lt;contains&gt; = </w:t>
+      </w:r>
+      <w:r>
+        <w:t>literal integer, variable or “String” containing an integer.</w:t>
+      </w:r>
+      <w:r>
+        <w:t xml:space="preserve"> 0 = text must fully match, 1 = any part of text in word matches</w:t>
+      </w:r>
+    </w:p>
+    <w:p/>
+    <w:p>
+      <w:pPr>
+        <w:pStyle w:val="Heading4"/>
+      </w:pPr>
+      <w:r>
+        <w:t>%</w:t>
+      </w:r>
+      <w:proofErr w:type="spellStart"/>
+      <w:r>
+        <w:t>WordOf</w:t>
+      </w:r>
+      <w:proofErr w:type="spellEnd"/>
+      <w:r>
+        <w:t>(&lt;wordlist&gt;, &lt;</w:t>
+      </w:r>
+      <w:proofErr w:type="spellStart"/>
+      <w:r>
+        <w:t>wordnumber</w:t>
+      </w:r>
+      <w:proofErr w:type="spellEnd"/>
+      <w:r>
+        <w:t>&gt; [, &lt;delimiter&gt;])</w:t>
+      </w:r>
+    </w:p>
+    <w:p>
+      <w:r>
+        <w:t>Given a list in &lt;wordlist&gt;, separated by a single character from &lt;delimiter&gt; (default is ‘;’), give the &lt;wordcount&gt; word.  If the count is too high, it returns the last, if too low, it returns the first. &lt;wordcount&gt; is 1 to N.</w:t>
+      </w:r>
+    </w:p>
+    <w:p>
+      <w:r>
+        <w:t>&lt;wordlist&gt; &lt;delimiter&gt;= variable or “String”.</w:t>
+      </w:r>
+    </w:p>
+    <w:p>
+      <w:r>
+        <w:lastRenderedPageBreak/>
+        <w:t>&lt;</w:t>
+      </w:r>
+      <w:proofErr w:type="spellStart"/>
+      <w:r>
+        <w:t>wordnumber</w:t>
+      </w:r>
+      <w:proofErr w:type="spellEnd"/>
+      <w:r>
+        <w:t>&gt; = literal integer, variable or “String” containing an integer.</w:t>
+      </w:r>
+    </w:p>
+    <w:p>
+      <w:pPr>
+        <w:spacing w:after="200"/>
+      </w:pPr>
+    </w:p>
+    <w:p>
+      <w:pPr>
+        <w:pStyle w:val="Heading4"/>
+      </w:pPr>
+      <w:r>
+        <w:t>%</w:t>
+      </w:r>
+      <w:proofErr w:type="spellStart"/>
+      <w:r>
+        <w:t>WordListCount</w:t>
+      </w:r>
+      <w:proofErr w:type="spellEnd"/>
+      <w:r>
+        <w:t>(</w:t>
+      </w:r>
+      <w:r>
+        <w:t>&lt;text&gt;</w:t>
+      </w:r>
+      <w:r>
+        <w:t xml:space="preserve"> [, &lt;delimiter&gt;</w:t>
+      </w:r>
+      <w:r>
+        <w:t xml:space="preserve"> </w:t>
+      </w:r>
+      <w:r>
+        <w:rPr>
+          <w:vertAlign w:val="superscript"/>
+        </w:rPr>
+        <w:t>[8]</w:t>
+      </w:r>
+      <w:r>
+        <w:t>]</w:t>
+      </w:r>
+      <w:r>
+        <w:t>)</w:t>
+      </w:r>
+    </w:p>
+    <w:p>
+      <w:r>
+        <w:t xml:space="preserve">Given a list of strings in &lt;text&gt;, optionally quoted, separated by </w:t>
+      </w:r>
+      <w:r>
+        <w:t>any characters</w:t>
+      </w:r>
+      <w:r>
+        <w:t xml:space="preserve"> from &lt;delimiter&gt; (default is ‘,’)</w:t>
+      </w:r>
+      <w:r>
+        <w:t xml:space="preserve"> or space</w:t>
+      </w:r>
+      <w:r>
+        <w:t>, give the number of entries.</w:t>
+      </w:r>
+      <w:r>
+        <w:t xml:space="preserve">  0 if no words are found (due to a formatting problem).</w:t>
+      </w:r>
+    </w:p>
+    <w:p>
+      <w:r>
+        <w:t>&lt;wordlist&gt; = variable or “String”.</w:t>
+      </w:r>
+    </w:p>
+    <w:p/>
+    <w:p>
+      <w:pPr>
+        <w:pStyle w:val="Heading4"/>
+      </w:pPr>
+      <w:r>
+        <w:t>%</w:t>
+      </w:r>
+      <w:proofErr w:type="spellStart"/>
+      <w:r>
         <w:t>WordListEntry</w:t>
       </w:r>
       <w:proofErr w:type="spellEnd"/>
@@ -18009,6 +18084,7 @@
     </w:p>
     <w:p>
       <w:r>
+        <w:lastRenderedPageBreak/>
         <w:t>&lt;</w:t>
       </w:r>
       <w:proofErr w:type="spellStart"/>
@@ -18144,458 +18220,458 @@
     </w:p>
     <w:p>
       <w:r>
+        <w:t>&lt;handle&gt; = name of handle, or “string” containing a handle name.</w:t>
+      </w:r>
+    </w:p>
+    <w:p>
+      <w:r>
+        <w:t>&lt;</w:t>
+      </w:r>
+      <w:proofErr w:type="spellStart"/>
+      <w:r>
+        <w:t>filepath</w:t>
+      </w:r>
+      <w:proofErr w:type="spellEnd"/>
+      <w:r>
+        <w:t>&gt; = variable or “string” of path of file.</w:t>
+      </w:r>
+    </w:p>
+    <w:p>
+      <w:r>
+        <w:t>&lt;mode&gt; = Literal, variable or “string” containing the mode to open file in, one of:</w:t>
+      </w:r>
+    </w:p>
+    <w:p>
+      <w:pPr>
+        <w:pStyle w:val="ListParagraph"/>
+        <w:numPr>
+          <w:ilvl w:val="0"/>
+          <w:numId w:val="10"/>
+        </w:numPr>
+      </w:pPr>
+      <w:proofErr w:type="gramStart"/>
+      <w:r>
+        <w:t>Append :</w:t>
+      </w:r>
+      <w:proofErr w:type="gramEnd"/>
+      <w:r>
+        <w:t xml:space="preserve"> File must exist, write to end</w:t>
+      </w:r>
+    </w:p>
+    <w:p>
+      <w:pPr>
+        <w:pStyle w:val="ListParagraph"/>
+        <w:numPr>
+          <w:ilvl w:val="0"/>
+          <w:numId w:val="10"/>
+        </w:numPr>
+      </w:pPr>
+      <w:r>
+        <w:t>Create: Write a new file, overwrite current, write to beginning.</w:t>
+      </w:r>
+    </w:p>
+    <w:p>
+      <w:pPr>
+        <w:pStyle w:val="ListParagraph"/>
+        <w:numPr>
+          <w:ilvl w:val="0"/>
+          <w:numId w:val="10"/>
+        </w:numPr>
+      </w:pPr>
+      <w:proofErr w:type="spellStart"/>
+      <w:proofErr w:type="gramStart"/>
+      <w:r>
+        <w:t>CreateNew</w:t>
+      </w:r>
+      <w:proofErr w:type="spellEnd"/>
+      <w:r>
+        <w:t>,:</w:t>
+      </w:r>
+      <w:proofErr w:type="gramEnd"/>
+      <w:r>
+        <w:t xml:space="preserve"> Write a new file, file must not exist, write to beginning</w:t>
+      </w:r>
+    </w:p>
+    <w:p>
+      <w:pPr>
+        <w:pStyle w:val="ListParagraph"/>
+        <w:numPr>
+          <w:ilvl w:val="0"/>
+          <w:numId w:val="10"/>
+        </w:numPr>
+      </w:pPr>
+      <w:r>
+        <w:t>Open: Read from a file, file must exist</w:t>
+      </w:r>
+    </w:p>
+    <w:p>
+      <w:pPr>
+        <w:pStyle w:val="ListParagraph"/>
+        <w:numPr>
+          <w:ilvl w:val="0"/>
+          <w:numId w:val="10"/>
+        </w:numPr>
+      </w:pPr>
+      <w:proofErr w:type="spellStart"/>
+      <w:r>
+        <w:t>OpenOrCreate</w:t>
+      </w:r>
+      <w:proofErr w:type="spellEnd"/>
+      <w:r>
+        <w:t>: Write to a file, if file exists overwrites, else makes a new file</w:t>
+      </w:r>
+    </w:p>
+    <w:p>
+      <w:pPr>
+        <w:pStyle w:val="ListParagraph"/>
+        <w:numPr>
+          <w:ilvl w:val="0"/>
+          <w:numId w:val="10"/>
+        </w:numPr>
+      </w:pPr>
+      <w:r>
+        <w:t>Truncate: Write to an existing file and truncate it, write to beginning.</w:t>
+      </w:r>
+    </w:p>
+    <w:p>
+      <w:pPr>
+        <w:pStyle w:val="ListParagraph"/>
+      </w:pPr>
+    </w:p>
+    <w:p>
+      <w:pPr>
+        <w:pStyle w:val="Heading4"/>
+      </w:pPr>
+      <w:r>
+        <w:t>%</w:t>
+      </w:r>
+      <w:proofErr w:type="spellStart"/>
+      <w:r>
+        <w:t>ReadLine</w:t>
+      </w:r>
+      <w:proofErr w:type="spellEnd"/>
+      <w:r>
+        <w:t>(</w:t>
+      </w:r>
+      <w:r>
+        <w:t>&lt;handle&gt;</w:t>
+      </w:r>
+      <w:r>
+        <w:t>, &lt;</w:t>
+      </w:r>
+      <w:proofErr w:type="spellStart"/>
+      <w:r>
+        <w:t>linevar</w:t>
+      </w:r>
+      <w:proofErr w:type="spellEnd"/>
+      <w:r>
+        <w:t>&gt;</w:t>
+      </w:r>
+      <w:r>
+        <w:t>)</w:t>
+      </w:r>
+    </w:p>
+    <w:p>
+      <w:r>
+        <w:t xml:space="preserve">Read a line from </w:t>
+      </w:r>
+      <w:r>
+        <w:t>&lt;</w:t>
+      </w:r>
+      <w:r>
+        <w:t>handle</w:t>
+      </w:r>
+      <w:r>
+        <w:t>&gt;</w:t>
+      </w:r>
+      <w:r>
+        <w:t xml:space="preserve"> into </w:t>
+      </w:r>
+      <w:r>
+        <w:t>&lt;</w:t>
+      </w:r>
+      <w:proofErr w:type="spellStart"/>
+      <w:r>
+        <w:t>linevar</w:t>
+      </w:r>
+      <w:proofErr w:type="spellEnd"/>
+      <w:r>
+        <w:t>&gt;</w:t>
+      </w:r>
+      <w:r>
+        <w:t>.  Return 1 if success, 0 if end of file.</w:t>
+      </w:r>
+    </w:p>
+    <w:p>
+      <w:r>
+        <w:t>&lt;handle&gt; = name of handle, or “string” containing a handle name.</w:t>
+      </w:r>
+    </w:p>
+    <w:p>
+      <w:r>
+        <w:t>&lt;</w:t>
+      </w:r>
+      <w:proofErr w:type="spellStart"/>
+      <w:r>
+        <w:t>linevar</w:t>
+      </w:r>
+      <w:proofErr w:type="spellEnd"/>
+      <w:r>
+        <w:t>&gt; = name or “string” giving the name of a variable to set to receive the line.</w:t>
+      </w:r>
+    </w:p>
+    <w:p/>
+    <w:p>
+      <w:pPr>
+        <w:pStyle w:val="Heading4"/>
+      </w:pPr>
+      <w:r>
+        <w:t>%</w:t>
+      </w:r>
+      <w:proofErr w:type="spellStart"/>
+      <w:r>
+        <w:t>ReadAllText</w:t>
+      </w:r>
+      <w:proofErr w:type="spellEnd"/>
+      <w:r>
+        <w:t>(</w:t>
+      </w:r>
+      <w:r>
+        <w:t>&lt;</w:t>
+      </w:r>
+      <w:proofErr w:type="spellStart"/>
+      <w:r>
+        <w:t>filepath</w:t>
+      </w:r>
+      <w:proofErr w:type="spellEnd"/>
+      <w:r>
+        <w:t>&gt;</w:t>
+      </w:r>
+      <w:r>
+        <w:t>)</w:t>
+      </w:r>
+    </w:p>
+    <w:p>
+      <w:r>
+        <w:t xml:space="preserve">Read the whole file </w:t>
+      </w:r>
+      <w:r>
+        <w:t>and return it</w:t>
+      </w:r>
+      <w:r>
+        <w:t>. Error if the file does not exist.</w:t>
+      </w:r>
+    </w:p>
+    <w:p>
+      <w:r>
+        <w:t>&lt;</w:t>
+      </w:r>
+      <w:proofErr w:type="spellStart"/>
+      <w:r>
+        <w:t>filepath</w:t>
+      </w:r>
+      <w:proofErr w:type="spellEnd"/>
+      <w:r>
+        <w:t>&gt; = variable or “string” of path of file.</w:t>
+      </w:r>
+    </w:p>
+    <w:p/>
+    <w:p>
+      <w:pPr>
+        <w:pStyle w:val="Heading4"/>
+      </w:pPr>
+      <w:r>
+        <w:t>%</w:t>
+      </w:r>
+      <w:proofErr w:type="spellStart"/>
+      <w:r>
+        <w:t>RmDir</w:t>
+      </w:r>
+      <w:proofErr w:type="spellEnd"/>
+      <w:r>
+        <w:t>(</w:t>
+      </w:r>
+      <w:r>
+        <w:t>&lt;path&gt;</w:t>
+      </w:r>
+      <w:r>
+        <w:t>)</w:t>
+      </w:r>
+    </w:p>
+    <w:p>
+      <w:r>
+        <w:t>Remove the directory if it exists and is empty.  Return 1 if made, 0 otherwise.</w:t>
+      </w:r>
+    </w:p>
+    <w:p>
+      <w:r>
+        <w:t>&lt;path&gt; = variable or “string” of path to folder.</w:t>
+      </w:r>
+    </w:p>
+    <w:p/>
+    <w:p>
+      <w:pPr>
+        <w:pStyle w:val="Heading4"/>
+      </w:pPr>
+      <w:r>
+        <w:t>%</w:t>
+      </w:r>
+      <w:proofErr w:type="spellStart"/>
+      <w:r>
+        <w:t>SafeVarName</w:t>
+      </w:r>
+      <w:proofErr w:type="spellEnd"/>
+      <w:r>
+        <w:t>(</w:t>
+      </w:r>
+      <w:r>
+        <w:t>&lt;</w:t>
+      </w:r>
+      <w:proofErr w:type="spellStart"/>
+      <w:r>
+        <w:t>unsafevarname</w:t>
+      </w:r>
+      <w:proofErr w:type="spellEnd"/>
+      <w:r>
+        <w:t>&gt;</w:t>
+      </w:r>
+      <w:r>
+        <w:t>)</w:t>
+      </w:r>
+    </w:p>
+    <w:p>
+      <w:r>
+        <w:t xml:space="preserve">Return a variable name made out of the </w:t>
+      </w:r>
+      <w:r>
+        <w:t>&lt;</w:t>
+      </w:r>
+      <w:proofErr w:type="spellStart"/>
+      <w:r>
+        <w:t>unsafefilename</w:t>
+      </w:r>
+      <w:proofErr w:type="spellEnd"/>
+      <w:r>
+        <w:t>&gt; replacing any invalid characters with “_”.</w:t>
+      </w:r>
+    </w:p>
+    <w:p>
+      <w:r>
+        <w:t>&lt;</w:t>
+      </w:r>
+      <w:proofErr w:type="spellStart"/>
+      <w:r>
+        <w:t>unsafevarname</w:t>
+      </w:r>
+      <w:proofErr w:type="spellEnd"/>
+      <w:r>
+        <w:t>&gt; = variable or “string” of variable name.</w:t>
+      </w:r>
+    </w:p>
+    <w:p/>
+    <w:p>
+      <w:pPr>
+        <w:pStyle w:val="Heading4"/>
+      </w:pPr>
+      <w:r>
+        <w:t>%Seek(</w:t>
+      </w:r>
+      <w:r>
+        <w:t>&lt;handle&gt;</w:t>
+      </w:r>
+      <w:r>
+        <w:t>,</w:t>
+      </w:r>
+      <w:r>
+        <w:t xml:space="preserve"> &lt;</w:t>
+      </w:r>
+      <w:proofErr w:type="spellStart"/>
+      <w:r>
+        <w:t>seekpos</w:t>
+      </w:r>
+      <w:proofErr w:type="spellEnd"/>
+      <w:r>
+        <w:t>&gt;</w:t>
+      </w:r>
+      <w:r>
+        <w:t>)</w:t>
+      </w:r>
+    </w:p>
+    <w:p>
+      <w:r>
+        <w:t xml:space="preserve">Seek the position of file to this </w:t>
+      </w:r>
+      <w:r>
+        <w:t>&lt;</w:t>
+      </w:r>
+      <w:proofErr w:type="spellStart"/>
+      <w:r>
+        <w:t>seekpos</w:t>
+      </w:r>
+      <w:proofErr w:type="spellEnd"/>
+      <w:r>
+        <w:t xml:space="preserve">&gt; </w:t>
+      </w:r>
+      <w:r>
+        <w:t>position</w:t>
+      </w:r>
+      <w:r>
+        <w:t>. 1 if succeeds, 0 otherwise.</w:t>
+      </w:r>
+    </w:p>
+    <w:p>
+      <w:r>
+        <w:t>&lt;handle&gt; = name of handle, or “string” containing a handle name.</w:t>
+      </w:r>
+    </w:p>
+    <w:p>
+      <w:r>
+        <w:t>&lt;</w:t>
+      </w:r>
+      <w:proofErr w:type="spellStart"/>
+      <w:r>
+        <w:t>seekpos</w:t>
+      </w:r>
+      <w:proofErr w:type="spellEnd"/>
+      <w:r>
+        <w:t>&gt; = Integer, variable or “string” giving the position to move to.</w:t>
+      </w:r>
+    </w:p>
+    <w:p/>
+    <w:p>
+      <w:pPr>
+        <w:pStyle w:val="Heading4"/>
+      </w:pPr>
+      <w:r>
+        <w:t>%Tell(</w:t>
+      </w:r>
+      <w:r>
+        <w:t>&lt;handle&gt;</w:t>
+      </w:r>
+      <w:r>
+        <w:t>)</w:t>
+      </w:r>
+    </w:p>
+    <w:p>
+      <w:r>
+        <w:t>Tell the position of this file</w:t>
+      </w:r>
+      <w:r>
+        <w:t>, as a decimal value.</w:t>
+      </w:r>
+    </w:p>
+    <w:p>
+      <w:r>
+        <w:t>&lt;handle&gt; = name of handle, or “string” containing a handle name.</w:t>
+      </w:r>
+    </w:p>
+    <w:p/>
+    <w:p>
+      <w:pPr>
+        <w:pStyle w:val="Heading4"/>
+      </w:pPr>
+      <w:r>
         <w:lastRenderedPageBreak/>
-        <w:t>&lt;handle&gt; = name of handle, or “string” containing a handle name.</w:t>
-      </w:r>
-    </w:p>
-    <w:p>
-      <w:r>
-        <w:t>&lt;</w:t>
-      </w:r>
-      <w:proofErr w:type="spellStart"/>
-      <w:r>
-        <w:t>filepath</w:t>
-      </w:r>
-      <w:proofErr w:type="spellEnd"/>
-      <w:r>
-        <w:t>&gt; = variable or “string” of path of file.</w:t>
-      </w:r>
-    </w:p>
-    <w:p>
-      <w:r>
-        <w:t>&lt;mode&gt; = Literal, variable or “string” containing the mode to open file in, one of:</w:t>
-      </w:r>
-    </w:p>
-    <w:p>
-      <w:pPr>
-        <w:pStyle w:val="ListParagraph"/>
-        <w:numPr>
-          <w:ilvl w:val="0"/>
-          <w:numId w:val="10"/>
-        </w:numPr>
-      </w:pPr>
-      <w:proofErr w:type="gramStart"/>
-      <w:r>
-        <w:t>Append :</w:t>
-      </w:r>
-      <w:proofErr w:type="gramEnd"/>
-      <w:r>
-        <w:t xml:space="preserve"> File must exist, write to end</w:t>
-      </w:r>
-    </w:p>
-    <w:p>
-      <w:pPr>
-        <w:pStyle w:val="ListParagraph"/>
-        <w:numPr>
-          <w:ilvl w:val="0"/>
-          <w:numId w:val="10"/>
-        </w:numPr>
-      </w:pPr>
-      <w:r>
-        <w:t>Create: Write a new file, overwrite current, write to beginning.</w:t>
-      </w:r>
-    </w:p>
-    <w:p>
-      <w:pPr>
-        <w:pStyle w:val="ListParagraph"/>
-        <w:numPr>
-          <w:ilvl w:val="0"/>
-          <w:numId w:val="10"/>
-        </w:numPr>
-      </w:pPr>
-      <w:proofErr w:type="spellStart"/>
-      <w:proofErr w:type="gramStart"/>
-      <w:r>
-        <w:t>CreateNew</w:t>
-      </w:r>
-      <w:proofErr w:type="spellEnd"/>
-      <w:r>
-        <w:t>,:</w:t>
-      </w:r>
-      <w:proofErr w:type="gramEnd"/>
-      <w:r>
-        <w:t xml:space="preserve"> Write a new file, file must not exist, write to beginning</w:t>
-      </w:r>
-    </w:p>
-    <w:p>
-      <w:pPr>
-        <w:pStyle w:val="ListParagraph"/>
-        <w:numPr>
-          <w:ilvl w:val="0"/>
-          <w:numId w:val="10"/>
-        </w:numPr>
-      </w:pPr>
-      <w:r>
-        <w:t>Open: Read from a file, file must exist</w:t>
-      </w:r>
-    </w:p>
-    <w:p>
-      <w:pPr>
-        <w:pStyle w:val="ListParagraph"/>
-        <w:numPr>
-          <w:ilvl w:val="0"/>
-          <w:numId w:val="10"/>
-        </w:numPr>
-      </w:pPr>
-      <w:proofErr w:type="spellStart"/>
-      <w:r>
-        <w:t>OpenOrCreate</w:t>
-      </w:r>
-      <w:proofErr w:type="spellEnd"/>
-      <w:r>
-        <w:t>: Write to a file, if file exists overwrites, else makes a new file</w:t>
-      </w:r>
-    </w:p>
-    <w:p>
-      <w:pPr>
-        <w:pStyle w:val="ListParagraph"/>
-        <w:numPr>
-          <w:ilvl w:val="0"/>
-          <w:numId w:val="10"/>
-        </w:numPr>
-      </w:pPr>
-      <w:r>
-        <w:t>Truncate: Write to an existing file and truncate it, write to beginning.</w:t>
-      </w:r>
-    </w:p>
-    <w:p>
-      <w:pPr>
-        <w:pStyle w:val="ListParagraph"/>
-      </w:pPr>
-    </w:p>
-    <w:p>
-      <w:pPr>
-        <w:pStyle w:val="Heading4"/>
-      </w:pPr>
-      <w:r>
-        <w:t>%</w:t>
-      </w:r>
-      <w:proofErr w:type="spellStart"/>
-      <w:r>
-        <w:t>ReadLine</w:t>
-      </w:r>
-      <w:proofErr w:type="spellEnd"/>
-      <w:r>
-        <w:t>(</w:t>
-      </w:r>
-      <w:r>
-        <w:t>&lt;handle&gt;</w:t>
-      </w:r>
-      <w:r>
-        <w:t>, &lt;</w:t>
-      </w:r>
-      <w:proofErr w:type="spellStart"/>
-      <w:r>
-        <w:t>linevar</w:t>
-      </w:r>
-      <w:proofErr w:type="spellEnd"/>
-      <w:r>
-        <w:t>&gt;</w:t>
-      </w:r>
-      <w:r>
-        <w:t>)</w:t>
-      </w:r>
-    </w:p>
-    <w:p>
-      <w:r>
-        <w:t xml:space="preserve">Read a line from </w:t>
-      </w:r>
-      <w:r>
-        <w:t>&lt;</w:t>
-      </w:r>
-      <w:r>
-        <w:t>handle</w:t>
-      </w:r>
-      <w:r>
-        <w:t>&gt;</w:t>
-      </w:r>
-      <w:r>
-        <w:t xml:space="preserve"> into </w:t>
-      </w:r>
-      <w:r>
-        <w:t>&lt;</w:t>
-      </w:r>
-      <w:proofErr w:type="spellStart"/>
-      <w:r>
-        <w:t>linevar</w:t>
-      </w:r>
-      <w:proofErr w:type="spellEnd"/>
-      <w:r>
-        <w:t>&gt;</w:t>
-      </w:r>
-      <w:r>
-        <w:t>.  Return 1 if success, 0 if end of file.</w:t>
-      </w:r>
-    </w:p>
-    <w:p>
-      <w:r>
-        <w:t>&lt;handle&gt; = name of handle, or “string” containing a handle name.</w:t>
-      </w:r>
-    </w:p>
-    <w:p>
-      <w:r>
-        <w:t>&lt;</w:t>
-      </w:r>
-      <w:proofErr w:type="spellStart"/>
-      <w:r>
-        <w:t>linevar</w:t>
-      </w:r>
-      <w:proofErr w:type="spellEnd"/>
-      <w:r>
-        <w:t>&gt; = name or “string” giving the name of a variable to set to receive the line.</w:t>
-      </w:r>
-    </w:p>
-    <w:p/>
-    <w:p>
-      <w:pPr>
-        <w:pStyle w:val="Heading4"/>
-      </w:pPr>
-      <w:r>
-        <w:t>%</w:t>
-      </w:r>
-      <w:proofErr w:type="spellStart"/>
-      <w:r>
-        <w:t>ReadAllText</w:t>
-      </w:r>
-      <w:proofErr w:type="spellEnd"/>
-      <w:r>
-        <w:t>(</w:t>
-      </w:r>
-      <w:r>
-        <w:t>&lt;</w:t>
-      </w:r>
-      <w:proofErr w:type="spellStart"/>
-      <w:r>
-        <w:t>filepath</w:t>
-      </w:r>
-      <w:proofErr w:type="spellEnd"/>
-      <w:r>
-        <w:t>&gt;</w:t>
-      </w:r>
-      <w:r>
-        <w:t>)</w:t>
-      </w:r>
-    </w:p>
-    <w:p>
-      <w:r>
-        <w:t xml:space="preserve">Read the whole file </w:t>
-      </w:r>
-      <w:r>
-        <w:t>and return it</w:t>
-      </w:r>
-      <w:r>
-        <w:t>. Error if the file does not exist.</w:t>
-      </w:r>
-    </w:p>
-    <w:p>
-      <w:r>
-        <w:t>&lt;</w:t>
-      </w:r>
-      <w:proofErr w:type="spellStart"/>
-      <w:r>
-        <w:t>filepath</w:t>
-      </w:r>
-      <w:proofErr w:type="spellEnd"/>
-      <w:r>
-        <w:t>&gt; = variable or “string” of path of file.</w:t>
-      </w:r>
-    </w:p>
-    <w:p/>
-    <w:p>
-      <w:pPr>
-        <w:pStyle w:val="Heading4"/>
-      </w:pPr>
-      <w:r>
-        <w:t>%</w:t>
-      </w:r>
-      <w:proofErr w:type="spellStart"/>
-      <w:r>
-        <w:t>RmDir</w:t>
-      </w:r>
-      <w:proofErr w:type="spellEnd"/>
-      <w:r>
-        <w:t>(</w:t>
-      </w:r>
-      <w:r>
-        <w:t>&lt;path&gt;</w:t>
-      </w:r>
-      <w:r>
-        <w:t>)</w:t>
-      </w:r>
-    </w:p>
-    <w:p>
-      <w:r>
-        <w:t>Remove the directory if it exists and is empty.  Return 1 if made, 0 otherwise.</w:t>
-      </w:r>
-    </w:p>
-    <w:p>
-      <w:r>
-        <w:t>&lt;path&gt; = variable or “string” of path to folder.</w:t>
-      </w:r>
-    </w:p>
-    <w:p/>
-    <w:p>
-      <w:pPr>
-        <w:pStyle w:val="Heading4"/>
-      </w:pPr>
-      <w:r>
-        <w:t>%</w:t>
-      </w:r>
-      <w:proofErr w:type="spellStart"/>
-      <w:r>
-        <w:t>SafeVarName</w:t>
-      </w:r>
-      <w:proofErr w:type="spellEnd"/>
-      <w:r>
-        <w:t>(</w:t>
-      </w:r>
-      <w:r>
-        <w:t>&lt;</w:t>
-      </w:r>
-      <w:proofErr w:type="spellStart"/>
-      <w:r>
-        <w:t>unsafevarname</w:t>
-      </w:r>
-      <w:proofErr w:type="spellEnd"/>
-      <w:r>
-        <w:t>&gt;</w:t>
-      </w:r>
-      <w:r>
-        <w:t>)</w:t>
-      </w:r>
-    </w:p>
-    <w:p>
-      <w:r>
-        <w:t xml:space="preserve">Return a variable name made out of the </w:t>
-      </w:r>
-      <w:r>
-        <w:t>&lt;</w:t>
-      </w:r>
-      <w:proofErr w:type="spellStart"/>
-      <w:r>
-        <w:t>unsafefilename</w:t>
-      </w:r>
-      <w:proofErr w:type="spellEnd"/>
-      <w:r>
-        <w:t>&gt; replacing any invalid characters with “_”.</w:t>
-      </w:r>
-    </w:p>
-    <w:p>
-      <w:r>
-        <w:t>&lt;</w:t>
-      </w:r>
-      <w:proofErr w:type="spellStart"/>
-      <w:r>
-        <w:t>unsafevarname</w:t>
-      </w:r>
-      <w:proofErr w:type="spellEnd"/>
-      <w:r>
-        <w:t>&gt; = variable or “string” of variable name.</w:t>
-      </w:r>
-    </w:p>
-    <w:p/>
-    <w:p>
-      <w:pPr>
-        <w:pStyle w:val="Heading4"/>
-      </w:pPr>
-      <w:r>
-        <w:t>%Seek(</w:t>
-      </w:r>
-      <w:r>
-        <w:t>&lt;handle&gt;</w:t>
-      </w:r>
-      <w:r>
-        <w:t>,</w:t>
-      </w:r>
-      <w:r>
-        <w:t xml:space="preserve"> &lt;</w:t>
-      </w:r>
-      <w:proofErr w:type="spellStart"/>
-      <w:r>
-        <w:t>seekpos</w:t>
-      </w:r>
-      <w:proofErr w:type="spellEnd"/>
-      <w:r>
-        <w:t>&gt;</w:t>
-      </w:r>
-      <w:r>
-        <w:t>)</w:t>
-      </w:r>
-    </w:p>
-    <w:p>
-      <w:r>
-        <w:t xml:space="preserve">Seek the position of file to this </w:t>
-      </w:r>
-      <w:r>
-        <w:t>&lt;</w:t>
-      </w:r>
-      <w:proofErr w:type="spellStart"/>
-      <w:r>
-        <w:t>seekpos</w:t>
-      </w:r>
-      <w:proofErr w:type="spellEnd"/>
-      <w:r>
-        <w:t xml:space="preserve">&gt; </w:t>
-      </w:r>
-      <w:r>
-        <w:t>position</w:t>
-      </w:r>
-      <w:r>
-        <w:t>. 1 if succeeds, 0 otherwise.</w:t>
-      </w:r>
-    </w:p>
-    <w:p>
-      <w:r>
-        <w:t>&lt;handle&gt; = name of handle, or “string” containing a handle name.</w:t>
-      </w:r>
-    </w:p>
-    <w:p>
-      <w:r>
-        <w:t>&lt;</w:t>
-      </w:r>
-      <w:proofErr w:type="spellStart"/>
-      <w:r>
-        <w:t>seekpos</w:t>
-      </w:r>
-      <w:proofErr w:type="spellEnd"/>
-      <w:r>
-        <w:t>&gt; = Integer, variable or “string” giving the position to move to.</w:t>
-      </w:r>
-    </w:p>
-    <w:p/>
-    <w:p>
-      <w:pPr>
-        <w:pStyle w:val="Heading4"/>
-      </w:pPr>
-      <w:r>
-        <w:t>%Tell(</w:t>
-      </w:r>
-      <w:r>
-        <w:t>&lt;handle&gt;</w:t>
-      </w:r>
-      <w:r>
-        <w:t>)</w:t>
-      </w:r>
-    </w:p>
-    <w:p>
-      <w:r>
-        <w:t>Tell the position of this file</w:t>
-      </w:r>
-      <w:r>
-        <w:t>, as a decimal value.</w:t>
-      </w:r>
-    </w:p>
-    <w:p>
-      <w:r>
-        <w:t>&lt;handle&gt; = name of handle, or “string” containing a handle name.</w:t>
-      </w:r>
-    </w:p>
-    <w:p/>
-    <w:p>
-      <w:pPr>
-        <w:pStyle w:val="Heading4"/>
-      </w:pPr>
-      <w:r>
         <w:t>%Write(</w:t>
       </w:r>
       <w:r>
@@ -19059,6 +19135,7 @@
         <w:pStyle w:val="Heading4"/>
       </w:pPr>
       <w:r>
+        <w:lastRenderedPageBreak/>
         <w:t>%</w:t>
       </w:r>
       <w:proofErr w:type="spellStart"/>
@@ -19137,516 +19214,516 @@
         <w:pStyle w:val="Heading4"/>
       </w:pPr>
       <w:r>
+        <w:t>%Date(</w:t>
+      </w:r>
+      <w:r>
+        <w:t>&lt;date&gt;,</w:t>
+      </w:r>
+      <w:r>
+        <w:t xml:space="preserve"> &lt;</w:t>
+      </w:r>
+      <w:r>
+        <w:t>date-</w:t>
+      </w:r>
+      <w:r>
+        <w:t>format&gt;</w:t>
+      </w:r>
+      <w:r>
+        <w:t>)</w:t>
+      </w:r>
+    </w:p>
+    <w:p>
+      <w:r>
+        <w:t xml:space="preserve">Taking a date, the default format being US Form, </w:t>
+      </w:r>
+      <w:r>
+        <w:t>read the date, then expand to a string in a defined format.</w:t>
+      </w:r>
+      <w:r>
+        <w:t xml:space="preserve"> The date is presumed to be a UTC date time, unless you use Local in the format.  Any </w:t>
+      </w:r>
+      <w:proofErr w:type="spellStart"/>
+      <w:r>
+        <w:t>timezone</w:t>
+      </w:r>
+      <w:proofErr w:type="spellEnd"/>
+      <w:r>
+        <w:t xml:space="preserve"> information in the string will cause local to be ignored.</w:t>
+      </w:r>
+    </w:p>
+    <w:p/>
+    <w:p>
+      <w:r>
+        <w:t>&lt;date&gt; = variable</w:t>
+      </w:r>
+      <w:r>
+        <w:t xml:space="preserve"> or “string”</w:t>
+      </w:r>
+      <w:r>
+        <w:t>.  Date in US form</w:t>
+      </w:r>
+      <w:r>
+        <w:t>.</w:t>
+      </w:r>
+    </w:p>
+    <w:p>
+      <w:r>
+        <w:t>&lt;</w:t>
+      </w:r>
+      <w:r>
+        <w:t>date-</w:t>
+      </w:r>
+      <w:r>
+        <w:t xml:space="preserve">format&gt; = </w:t>
+      </w:r>
+      <w:r>
+        <w:t xml:space="preserve">literal, </w:t>
+      </w:r>
+      <w:r>
+        <w:t xml:space="preserve">variable or “string”. This </w:t>
+      </w:r>
+      <w:r>
+        <w:t xml:space="preserve">is a </w:t>
+      </w:r>
+      <w:r>
+        <w:t>semi</w:t>
+      </w:r>
+      <w:r>
+        <w:t>colon s</w:t>
+      </w:r>
+      <w:r>
+        <w:t>eparated case insensitive list of options, in any order. If multiple formats are given, the first one is used</w:t>
+      </w:r>
+      <w:r>
+        <w:t>. Names are case insensitive:</w:t>
+      </w:r>
+    </w:p>
+    <w:p>
+      <w:pPr>
+        <w:pStyle w:val="ListParagraph"/>
+        <w:numPr>
+          <w:ilvl w:val="0"/>
+          <w:numId w:val="14"/>
+        </w:numPr>
+      </w:pPr>
+      <w:proofErr w:type="spellStart"/>
+      <w:r>
+        <w:t>LongTime</w:t>
+      </w:r>
+      <w:proofErr w:type="spellEnd"/>
+    </w:p>
+    <w:p>
+      <w:pPr>
+        <w:pStyle w:val="ListParagraph"/>
+        <w:numPr>
+          <w:ilvl w:val="0"/>
+          <w:numId w:val="14"/>
+        </w:numPr>
+      </w:pPr>
+      <w:proofErr w:type="spellStart"/>
+      <w:r>
+        <w:t>ShortTime</w:t>
+      </w:r>
+      <w:proofErr w:type="spellEnd"/>
+    </w:p>
+    <w:p>
+      <w:pPr>
+        <w:pStyle w:val="ListParagraph"/>
+        <w:numPr>
+          <w:ilvl w:val="0"/>
+          <w:numId w:val="14"/>
+        </w:numPr>
+      </w:pPr>
+      <w:proofErr w:type="spellStart"/>
+      <w:r>
+        <w:t>LongDate</w:t>
+      </w:r>
+      <w:proofErr w:type="spellEnd"/>
+    </w:p>
+    <w:p>
+      <w:pPr>
+        <w:pStyle w:val="ListParagraph"/>
+        <w:numPr>
+          <w:ilvl w:val="0"/>
+          <w:numId w:val="14"/>
+        </w:numPr>
+      </w:pPr>
+      <w:proofErr w:type="spellStart"/>
+      <w:r>
+        <w:t>ShortDate</w:t>
+      </w:r>
+      <w:proofErr w:type="spellEnd"/>
+    </w:p>
+    <w:p>
+      <w:pPr>
+        <w:pStyle w:val="ListParagraph"/>
+        <w:numPr>
+          <w:ilvl w:val="0"/>
+          <w:numId w:val="14"/>
+        </w:numPr>
+      </w:pPr>
+      <w:proofErr w:type="spellStart"/>
+      <w:r>
+        <w:t>LongDateTime</w:t>
+      </w:r>
+      <w:proofErr w:type="spellEnd"/>
+      <w:r>
+        <w:t xml:space="preserve"> = (Long Date + Long Time)</w:t>
+      </w:r>
+    </w:p>
+    <w:p>
+      <w:pPr>
+        <w:pStyle w:val="ListParagraph"/>
+        <w:numPr>
+          <w:ilvl w:val="0"/>
+          <w:numId w:val="14"/>
+        </w:numPr>
+      </w:pPr>
+      <w:proofErr w:type="spellStart"/>
+      <w:r>
+        <w:t>DateTime</w:t>
+      </w:r>
+      <w:proofErr w:type="spellEnd"/>
+      <w:r>
+        <w:t xml:space="preserve"> =</w:t>
+      </w:r>
+      <w:proofErr w:type="spellStart"/>
+      <w:r>
+        <w:t>ShortDate+LongTime</w:t>
+      </w:r>
+      <w:proofErr w:type="spellEnd"/>
+      <w:r>
+        <w:t>.</w:t>
+      </w:r>
+    </w:p>
+    <w:p>
+      <w:pPr>
+        <w:pStyle w:val="ListParagraph"/>
+        <w:numPr>
+          <w:ilvl w:val="0"/>
+          <w:numId w:val="14"/>
+        </w:numPr>
+      </w:pPr>
+      <w:r>
+        <w:t>Ticks = Seconds since 1 January 1.</w:t>
+      </w:r>
+    </w:p>
+    <w:p>
+      <w:pPr>
+        <w:pStyle w:val="ListParagraph"/>
+        <w:numPr>
+          <w:ilvl w:val="0"/>
+          <w:numId w:val="15"/>
+        </w:numPr>
+      </w:pPr>
+      <w:r>
+        <w:t xml:space="preserve">Or default: </w:t>
+      </w:r>
+      <w:proofErr w:type="spellStart"/>
+      <w:r>
+        <w:t>yyyy</w:t>
+      </w:r>
+      <w:proofErr w:type="spellEnd"/>
+      <w:r>
+        <w:t xml:space="preserve">/dd/mm </w:t>
+      </w:r>
+      <w:proofErr w:type="spellStart"/>
+      <w:r>
+        <w:t>hh:</w:t>
+      </w:r>
+      <w:proofErr w:type="gramStart"/>
+      <w:r>
+        <w:t>mm:ss</w:t>
+      </w:r>
+      <w:proofErr w:type="spellEnd"/>
+      <w:proofErr w:type="gramEnd"/>
+      <w:r>
+        <w:t xml:space="preserve"> if none of the above is found.</w:t>
+      </w:r>
+    </w:p>
+    <w:p>
+      <w:r>
+        <w:t>To convert to UTC/Local:</w:t>
+      </w:r>
+    </w:p>
+    <w:p>
+      <w:pPr>
+        <w:pStyle w:val="ListParagraph"/>
+        <w:numPr>
+          <w:ilvl w:val="0"/>
+          <w:numId w:val="15"/>
+        </w:numPr>
+      </w:pPr>
+      <w:proofErr w:type="spellStart"/>
+      <w:r>
+        <w:t>ToLocal</w:t>
+      </w:r>
+      <w:proofErr w:type="spellEnd"/>
+      <w:r>
+        <w:t xml:space="preserve"> to convert a UTC to local.</w:t>
+      </w:r>
+    </w:p>
+    <w:p>
+      <w:pPr>
+        <w:pStyle w:val="ListParagraph"/>
+        <w:numPr>
+          <w:ilvl w:val="0"/>
+          <w:numId w:val="15"/>
+        </w:numPr>
+      </w:pPr>
+      <w:proofErr w:type="spellStart"/>
+      <w:r>
+        <w:t>ToUTC</w:t>
+      </w:r>
+      <w:proofErr w:type="spellEnd"/>
+      <w:r>
+        <w:t xml:space="preserve"> to convert local to UTC.</w:t>
+      </w:r>
+    </w:p>
+    <w:p>
+      <w:r>
+        <w:rPr>
+          <w:vertAlign w:val="superscript"/>
+        </w:rPr>
+        <w:t>[</w:t>
+      </w:r>
+      <w:r>
+        <w:rPr>
+          <w:vertAlign w:val="superscript"/>
+        </w:rPr>
+        <w:t>8</w:t>
+      </w:r>
+      <w:r>
+        <w:rPr>
+          <w:vertAlign w:val="superscript"/>
+        </w:rPr>
+        <w:t>]</w:t>
+      </w:r>
+      <w:r>
+        <w:t xml:space="preserve"> </w:t>
+      </w:r>
+      <w:r>
+        <w:t>Output will be in the current culture of the machine</w:t>
+      </w:r>
+      <w:r>
+        <w:t>, unless:</w:t>
+      </w:r>
+    </w:p>
+    <w:p>
+      <w:pPr>
+        <w:pStyle w:val="ListParagraph"/>
+        <w:numPr>
+          <w:ilvl w:val="0"/>
+          <w:numId w:val="16"/>
+        </w:numPr>
+      </w:pPr>
+      <w:r>
+        <w:t xml:space="preserve">Culture:&lt;culture id&gt; where </w:t>
+      </w:r>
+      <w:proofErr w:type="spellStart"/>
+      <w:r>
+        <w:t>id</w:t>
+      </w:r>
+      <w:proofErr w:type="spellEnd"/>
+      <w:r>
+        <w:t xml:space="preserve"> is the IOS code for culture (see https://msdn.microsoft.com/en-us/library/system.globalization.cultureinfo(vs.71).aspx)</w:t>
+      </w:r>
+    </w:p>
+    <w:p/>
+    <w:p>
+      <w:r>
+        <w:t>Example:</w:t>
+      </w:r>
+      <w:r>
+        <w:t xml:space="preserve"> %date</w:t>
+      </w:r>
+      <w:proofErr w:type="gramStart"/>
+      <w:r>
+        <w:t>(..</w:t>
+      </w:r>
+      <w:proofErr w:type="gramEnd"/>
+      <w:r>
+        <w:t>,</w:t>
+      </w:r>
+      <w:proofErr w:type="spellStart"/>
+      <w:r>
+        <w:t>local</w:t>
+      </w:r>
+      <w:r>
+        <w:t>;</w:t>
+      </w:r>
+      <w:r>
+        <w:t>longdate</w:t>
+      </w:r>
+      <w:r>
+        <w:t>;toutc</w:t>
+      </w:r>
+      <w:proofErr w:type="spellEnd"/>
+      <w:r>
+        <w:t>)</w:t>
+      </w:r>
+    </w:p>
+    <w:p/>
+    <w:p>
+      <w:pPr>
+        <w:pStyle w:val="Heading4"/>
+      </w:pPr>
+      <w:r>
+        <w:t>%</w:t>
+      </w:r>
+      <w:proofErr w:type="spellStart"/>
+      <w:r>
+        <w:t>DateTimeNow</w:t>
+      </w:r>
+      <w:proofErr w:type="spellEnd"/>
+      <w:r>
+        <w:t>(</w:t>
+      </w:r>
+      <w:r>
+        <w:t>&lt;date-format&gt;</w:t>
+      </w:r>
+      <w:r>
+        <w:t>)</w:t>
+      </w:r>
+    </w:p>
+    <w:p>
+      <w:r>
+        <w:t xml:space="preserve">Print the current time as per %Date.  Returns the UTC time unless </w:t>
+      </w:r>
+      <w:r>
+        <w:t>options is set to “</w:t>
+      </w:r>
+      <w:proofErr w:type="spellStart"/>
+      <w:r>
+        <w:t>ToLocal</w:t>
+      </w:r>
+      <w:proofErr w:type="spellEnd"/>
+      <w:r>
+        <w:t>”.</w:t>
+      </w:r>
+    </w:p>
+    <w:p/>
+    <w:p>
+      <w:pPr>
+        <w:pStyle w:val="Heading4"/>
+      </w:pPr>
+      <w:r>
+        <w:t>%</w:t>
+      </w:r>
+      <w:proofErr w:type="spellStart"/>
+      <w:r>
+        <w:t>DateDelta</w:t>
+      </w:r>
+      <w:proofErr w:type="spellEnd"/>
+      <w:r>
+        <w:t>(</w:t>
+      </w:r>
+      <w:r>
+        <w:t>&lt;date1&gt;, &lt;date2&gt;</w:t>
+      </w:r>
+      <w:r>
+        <w:t xml:space="preserve"> [, &lt;</w:t>
+      </w:r>
+      <w:proofErr w:type="spellStart"/>
+      <w:r>
+        <w:t>timezone</w:t>
+      </w:r>
+      <w:proofErr w:type="spellEnd"/>
+      <w:r>
+        <w:t>-option&gt;]</w:t>
+      </w:r>
+      <w:r>
+        <w:t>)</w:t>
+      </w:r>
+      <w:r>
+        <w:t xml:space="preserve"> </w:t>
+      </w:r>
+      <w:r>
+        <w:rPr>
+          <w:vertAlign w:val="superscript"/>
+        </w:rPr>
+        <w:t>[6]</w:t>
+      </w:r>
+    </w:p>
+    <w:p>
+      <w:r>
+        <w:t xml:space="preserve">Return the number of seconds </w:t>
+      </w:r>
+      <w:r>
+        <w:t xml:space="preserve">(may be fractional) </w:t>
+      </w:r>
+      <w:r>
+        <w:t>between these two date</w:t>
+      </w:r>
+      <w:r>
+        <w:t>s</w:t>
+      </w:r>
+      <w:r>
+        <w:t>. Positive if datetime2 is younger than 1.</w:t>
+      </w:r>
+      <w:r>
+        <w:t xml:space="preserve">   </w:t>
+      </w:r>
+      <w:r>
+        <w:t xml:space="preserve">If a date has a </w:t>
+      </w:r>
+      <w:proofErr w:type="spellStart"/>
+      <w:r>
+        <w:t>timezone</w:t>
+      </w:r>
+      <w:proofErr w:type="spellEnd"/>
+      <w:r>
+        <w:t xml:space="preserve"> marker, that will be used in the difference. </w:t>
+      </w:r>
+    </w:p>
+    <w:p/>
+    <w:p>
+      <w:r>
+        <w:t xml:space="preserve">&lt;date1&gt; &lt;date2&gt; = variable or “string”.  Date in US form </w:t>
+      </w:r>
+    </w:p>
+    <w:p>
+      <w:r>
+        <w:t>&lt;</w:t>
+      </w:r>
+      <w:proofErr w:type="spellStart"/>
+      <w:r>
+        <w:t>timezone</w:t>
+      </w:r>
+      <w:proofErr w:type="spellEnd"/>
+      <w:r>
+        <w:t>-option</w:t>
+      </w:r>
+      <w:r>
+        <w:t xml:space="preserve">&gt; = literal, variable or “string”.  Only valid option is </w:t>
+      </w:r>
+      <w:r>
+        <w:t>“</w:t>
+      </w:r>
+      <w:r>
+        <w:t>local</w:t>
+      </w:r>
+      <w:r>
+        <w:t>”</w:t>
+      </w:r>
+      <w:r>
+        <w:t xml:space="preserve"> to override the presumption of UTC for both dates, the only effect will be if one is </w:t>
+      </w:r>
+      <w:proofErr w:type="spellStart"/>
+      <w:r>
+        <w:t>timezone</w:t>
+      </w:r>
+      <w:proofErr w:type="spellEnd"/>
+      <w:r>
+        <w:t xml:space="preserve"> marked at the other is not.</w:t>
+      </w:r>
+    </w:p>
+    <w:p>
+      <w:pPr>
+        <w:pStyle w:val="Heading4"/>
+      </w:pPr>
+      <w:r>
         <w:lastRenderedPageBreak/>
-        <w:t>%Date(</w:t>
-      </w:r>
-      <w:r>
-        <w:t>&lt;date&gt;,</w:t>
-      </w:r>
-      <w:r>
-        <w:t xml:space="preserve"> &lt;</w:t>
-      </w:r>
-      <w:r>
-        <w:t>date-</w:t>
-      </w:r>
-      <w:r>
-        <w:t>format&gt;</w:t>
-      </w:r>
-      <w:r>
-        <w:t>)</w:t>
-      </w:r>
-    </w:p>
-    <w:p>
-      <w:r>
-        <w:t xml:space="preserve">Taking a date, the default format being US Form, </w:t>
-      </w:r>
-      <w:r>
-        <w:t>read the date, then expand to a string in a defined format.</w:t>
-      </w:r>
-      <w:r>
-        <w:t xml:space="preserve"> The date is presumed to be a UTC date time, unless you use Local in the format.  Any </w:t>
-      </w:r>
-      <w:proofErr w:type="spellStart"/>
-      <w:r>
-        <w:t>timezone</w:t>
-      </w:r>
-      <w:proofErr w:type="spellEnd"/>
-      <w:r>
-        <w:t xml:space="preserve"> information in the string will cause local to be ignored.</w:t>
-      </w:r>
-    </w:p>
-    <w:p/>
-    <w:p>
-      <w:r>
-        <w:t>&lt;date&gt; = variable</w:t>
-      </w:r>
-      <w:r>
-        <w:t xml:space="preserve"> or “string”</w:t>
-      </w:r>
-      <w:r>
-        <w:t>.  Date in US form</w:t>
-      </w:r>
-      <w:r>
-        <w:t>.</w:t>
-      </w:r>
-    </w:p>
-    <w:p>
-      <w:r>
-        <w:t>&lt;</w:t>
-      </w:r>
-      <w:r>
-        <w:t>date-</w:t>
-      </w:r>
-      <w:r>
-        <w:t xml:space="preserve">format&gt; = </w:t>
-      </w:r>
-      <w:r>
-        <w:t xml:space="preserve">literal, </w:t>
-      </w:r>
-      <w:r>
-        <w:t xml:space="preserve">variable or “string”. This </w:t>
-      </w:r>
-      <w:r>
-        <w:t xml:space="preserve">is a </w:t>
-      </w:r>
-      <w:r>
-        <w:t>semi</w:t>
-      </w:r>
-      <w:r>
-        <w:t>colon s</w:t>
-      </w:r>
-      <w:r>
-        <w:t>eparated case insensitive list of options, in any order. If multiple formats are given, the first one is used</w:t>
-      </w:r>
-      <w:r>
-        <w:t>. Names are case insensitive:</w:t>
-      </w:r>
-    </w:p>
-    <w:p>
-      <w:pPr>
-        <w:pStyle w:val="ListParagraph"/>
-        <w:numPr>
-          <w:ilvl w:val="0"/>
-          <w:numId w:val="14"/>
-        </w:numPr>
-      </w:pPr>
-      <w:proofErr w:type="spellStart"/>
-      <w:r>
-        <w:t>LongTime</w:t>
-      </w:r>
-      <w:proofErr w:type="spellEnd"/>
-    </w:p>
-    <w:p>
-      <w:pPr>
-        <w:pStyle w:val="ListParagraph"/>
-        <w:numPr>
-          <w:ilvl w:val="0"/>
-          <w:numId w:val="14"/>
-        </w:numPr>
-      </w:pPr>
-      <w:proofErr w:type="spellStart"/>
-      <w:r>
-        <w:t>ShortTime</w:t>
-      </w:r>
-      <w:proofErr w:type="spellEnd"/>
-    </w:p>
-    <w:p>
-      <w:pPr>
-        <w:pStyle w:val="ListParagraph"/>
-        <w:numPr>
-          <w:ilvl w:val="0"/>
-          <w:numId w:val="14"/>
-        </w:numPr>
-      </w:pPr>
-      <w:proofErr w:type="spellStart"/>
-      <w:r>
-        <w:t>LongDate</w:t>
-      </w:r>
-      <w:proofErr w:type="spellEnd"/>
-    </w:p>
-    <w:p>
-      <w:pPr>
-        <w:pStyle w:val="ListParagraph"/>
-        <w:numPr>
-          <w:ilvl w:val="0"/>
-          <w:numId w:val="14"/>
-        </w:numPr>
-      </w:pPr>
-      <w:proofErr w:type="spellStart"/>
-      <w:r>
-        <w:t>ShortDate</w:t>
-      </w:r>
-      <w:proofErr w:type="spellEnd"/>
-    </w:p>
-    <w:p>
-      <w:pPr>
-        <w:pStyle w:val="ListParagraph"/>
-        <w:numPr>
-          <w:ilvl w:val="0"/>
-          <w:numId w:val="14"/>
-        </w:numPr>
-      </w:pPr>
-      <w:proofErr w:type="spellStart"/>
-      <w:r>
-        <w:t>LongDateTime</w:t>
-      </w:r>
-      <w:proofErr w:type="spellEnd"/>
-      <w:r>
-        <w:t xml:space="preserve"> = (Long Date + Long Time)</w:t>
-      </w:r>
-    </w:p>
-    <w:p>
-      <w:pPr>
-        <w:pStyle w:val="ListParagraph"/>
-        <w:numPr>
-          <w:ilvl w:val="0"/>
-          <w:numId w:val="14"/>
-        </w:numPr>
-      </w:pPr>
-      <w:proofErr w:type="spellStart"/>
-      <w:r>
-        <w:t>DateTime</w:t>
-      </w:r>
-      <w:proofErr w:type="spellEnd"/>
-      <w:r>
-        <w:t xml:space="preserve"> =</w:t>
-      </w:r>
-      <w:proofErr w:type="spellStart"/>
-      <w:r>
-        <w:t>ShortDate+LongTime</w:t>
-      </w:r>
-      <w:proofErr w:type="spellEnd"/>
-      <w:r>
-        <w:t>.</w:t>
-      </w:r>
-    </w:p>
-    <w:p>
-      <w:pPr>
-        <w:pStyle w:val="ListParagraph"/>
-        <w:numPr>
-          <w:ilvl w:val="0"/>
-          <w:numId w:val="14"/>
-        </w:numPr>
-      </w:pPr>
-      <w:r>
-        <w:t>Ticks = Seconds since 1 January 1.</w:t>
-      </w:r>
-    </w:p>
-    <w:p>
-      <w:pPr>
-        <w:pStyle w:val="ListParagraph"/>
-        <w:numPr>
-          <w:ilvl w:val="0"/>
-          <w:numId w:val="15"/>
-        </w:numPr>
-      </w:pPr>
-      <w:r>
-        <w:t xml:space="preserve">Or default: </w:t>
-      </w:r>
-      <w:proofErr w:type="spellStart"/>
-      <w:r>
-        <w:t>yyyy</w:t>
-      </w:r>
-      <w:proofErr w:type="spellEnd"/>
-      <w:r>
-        <w:t xml:space="preserve">/dd/mm </w:t>
-      </w:r>
-      <w:proofErr w:type="spellStart"/>
-      <w:r>
-        <w:t>hh:</w:t>
-      </w:r>
-      <w:proofErr w:type="gramStart"/>
-      <w:r>
-        <w:t>mm:ss</w:t>
-      </w:r>
-      <w:proofErr w:type="spellEnd"/>
-      <w:proofErr w:type="gramEnd"/>
-      <w:r>
-        <w:t xml:space="preserve"> if none of the above is found.</w:t>
-      </w:r>
-    </w:p>
-    <w:p>
-      <w:r>
-        <w:t>To convert to UTC/Local:</w:t>
-      </w:r>
-    </w:p>
-    <w:p>
-      <w:pPr>
-        <w:pStyle w:val="ListParagraph"/>
-        <w:numPr>
-          <w:ilvl w:val="0"/>
-          <w:numId w:val="15"/>
-        </w:numPr>
-      </w:pPr>
-      <w:proofErr w:type="spellStart"/>
-      <w:r>
-        <w:t>ToLocal</w:t>
-      </w:r>
-      <w:proofErr w:type="spellEnd"/>
-      <w:r>
-        <w:t xml:space="preserve"> to convert a UTC to local.</w:t>
-      </w:r>
-    </w:p>
-    <w:p>
-      <w:pPr>
-        <w:pStyle w:val="ListParagraph"/>
-        <w:numPr>
-          <w:ilvl w:val="0"/>
-          <w:numId w:val="15"/>
-        </w:numPr>
-      </w:pPr>
-      <w:proofErr w:type="spellStart"/>
-      <w:r>
-        <w:t>ToUTC</w:t>
-      </w:r>
-      <w:proofErr w:type="spellEnd"/>
-      <w:r>
-        <w:t xml:space="preserve"> to convert local to UTC.</w:t>
-      </w:r>
-    </w:p>
-    <w:p>
-      <w:r>
-        <w:rPr>
-          <w:vertAlign w:val="superscript"/>
-        </w:rPr>
-        <w:t>[</w:t>
-      </w:r>
-      <w:r>
-        <w:rPr>
-          <w:vertAlign w:val="superscript"/>
-        </w:rPr>
-        <w:t>8</w:t>
-      </w:r>
-      <w:r>
-        <w:rPr>
-          <w:vertAlign w:val="superscript"/>
-        </w:rPr>
-        <w:t>]</w:t>
-      </w:r>
-      <w:r>
-        <w:t xml:space="preserve"> </w:t>
-      </w:r>
-      <w:r>
-        <w:t>Output will be in the current culture of the machine</w:t>
-      </w:r>
-      <w:r>
-        <w:t>, unless:</w:t>
-      </w:r>
-    </w:p>
-    <w:p>
-      <w:pPr>
-        <w:pStyle w:val="ListParagraph"/>
-        <w:numPr>
-          <w:ilvl w:val="0"/>
-          <w:numId w:val="16"/>
-        </w:numPr>
-      </w:pPr>
-      <w:r>
-        <w:t xml:space="preserve">Culture:&lt;culture id&gt; where </w:t>
-      </w:r>
-      <w:proofErr w:type="spellStart"/>
-      <w:r>
-        <w:t>id</w:t>
-      </w:r>
-      <w:proofErr w:type="spellEnd"/>
-      <w:r>
-        <w:t xml:space="preserve"> is the IOS code for culture (see https://msdn.microsoft.com/en-us/library/system.globalization.cultureinfo(vs.71).aspx)</w:t>
-      </w:r>
-    </w:p>
-    <w:p/>
-    <w:p>
-      <w:r>
-        <w:t>Example:</w:t>
-      </w:r>
-      <w:r>
-        <w:t xml:space="preserve"> %date</w:t>
-      </w:r>
-      <w:proofErr w:type="gramStart"/>
-      <w:r>
-        <w:t>(..</w:t>
-      </w:r>
-      <w:proofErr w:type="gramEnd"/>
-      <w:r>
-        <w:t>,</w:t>
-      </w:r>
-      <w:proofErr w:type="spellStart"/>
-      <w:r>
-        <w:t>local</w:t>
-      </w:r>
-      <w:r>
-        <w:t>;</w:t>
-      </w:r>
-      <w:r>
-        <w:t>longdate</w:t>
-      </w:r>
-      <w:r>
-        <w:t>;toutc</w:t>
-      </w:r>
-      <w:proofErr w:type="spellEnd"/>
-      <w:r>
-        <w:t>)</w:t>
-      </w:r>
-    </w:p>
-    <w:p/>
-    <w:p>
-      <w:pPr>
-        <w:pStyle w:val="Heading4"/>
-      </w:pPr>
-      <w:r>
-        <w:t>%</w:t>
-      </w:r>
-      <w:proofErr w:type="spellStart"/>
-      <w:r>
-        <w:t>DateTimeNow</w:t>
-      </w:r>
-      <w:proofErr w:type="spellEnd"/>
-      <w:r>
-        <w:t>(</w:t>
-      </w:r>
-      <w:r>
-        <w:t>&lt;date-format&gt;</w:t>
-      </w:r>
-      <w:r>
-        <w:t>)</w:t>
-      </w:r>
-    </w:p>
-    <w:p>
-      <w:r>
-        <w:t xml:space="preserve">Print the current time as per %Date.  Returns the UTC time unless </w:t>
-      </w:r>
-      <w:r>
-        <w:t>options is set to “</w:t>
-      </w:r>
-      <w:proofErr w:type="spellStart"/>
-      <w:r>
-        <w:t>ToLocal</w:t>
-      </w:r>
-      <w:proofErr w:type="spellEnd"/>
-      <w:r>
-        <w:t>”.</w:t>
-      </w:r>
-    </w:p>
-    <w:p/>
-    <w:p>
-      <w:pPr>
-        <w:pStyle w:val="Heading4"/>
-      </w:pPr>
-      <w:r>
-        <w:t>%</w:t>
-      </w:r>
-      <w:proofErr w:type="spellStart"/>
-      <w:r>
-        <w:t>DateDelta</w:t>
-      </w:r>
-      <w:proofErr w:type="spellEnd"/>
-      <w:r>
-        <w:t>(</w:t>
-      </w:r>
-      <w:r>
-        <w:t>&lt;date1&gt;, &lt;date2&gt;</w:t>
-      </w:r>
-      <w:r>
-        <w:t xml:space="preserve"> [, &lt;</w:t>
-      </w:r>
-      <w:proofErr w:type="spellStart"/>
-      <w:r>
-        <w:t>timezone</w:t>
-      </w:r>
-      <w:proofErr w:type="spellEnd"/>
-      <w:r>
-        <w:t>-option&gt;]</w:t>
-      </w:r>
-      <w:r>
-        <w:t>)</w:t>
-      </w:r>
-      <w:r>
-        <w:t xml:space="preserve"> </w:t>
-      </w:r>
-      <w:r>
-        <w:rPr>
-          <w:vertAlign w:val="superscript"/>
-        </w:rPr>
-        <w:t>[6]</w:t>
-      </w:r>
-    </w:p>
-    <w:p>
-      <w:r>
-        <w:t xml:space="preserve">Return the number of seconds </w:t>
-      </w:r>
-      <w:r>
-        <w:t xml:space="preserve">(may be fractional) </w:t>
-      </w:r>
-      <w:r>
-        <w:t>between these two date</w:t>
-      </w:r>
-      <w:r>
-        <w:t>s</w:t>
-      </w:r>
-      <w:r>
-        <w:t>. Positive if datetime2 is younger than 1.</w:t>
-      </w:r>
-      <w:r>
-        <w:t xml:space="preserve">   </w:t>
-      </w:r>
-      <w:r>
-        <w:t xml:space="preserve">If a date has a </w:t>
-      </w:r>
-      <w:proofErr w:type="spellStart"/>
-      <w:r>
-        <w:t>timezone</w:t>
-      </w:r>
-      <w:proofErr w:type="spellEnd"/>
-      <w:r>
-        <w:t xml:space="preserve"> marker, that will be used in the difference. </w:t>
-      </w:r>
-    </w:p>
-    <w:p/>
-    <w:p>
-      <w:r>
-        <w:t xml:space="preserve">&lt;date1&gt; &lt;date2&gt; = variable or “string”.  Date in US form </w:t>
-      </w:r>
-    </w:p>
-    <w:p>
-      <w:r>
-        <w:t>&lt;</w:t>
-      </w:r>
-      <w:proofErr w:type="spellStart"/>
-      <w:r>
-        <w:t>timezone</w:t>
-      </w:r>
-      <w:proofErr w:type="spellEnd"/>
-      <w:r>
-        <w:t>-option</w:t>
-      </w:r>
-      <w:r>
-        <w:t xml:space="preserve">&gt; = literal, variable or “string”.  Only valid option is </w:t>
-      </w:r>
-      <w:r>
-        <w:t>“</w:t>
-      </w:r>
-      <w:r>
-        <w:t>local</w:t>
-      </w:r>
-      <w:r>
-        <w:t>”</w:t>
-      </w:r>
-      <w:r>
-        <w:t xml:space="preserve"> to override the presumption of UTC for both dates, the only effect will be if one is </w:t>
-      </w:r>
-      <w:proofErr w:type="spellStart"/>
-      <w:r>
-        <w:t>timezone</w:t>
-      </w:r>
-      <w:proofErr w:type="spellEnd"/>
-      <w:r>
-        <w:t xml:space="preserve"> marked at the other is not.</w:t>
-      </w:r>
-    </w:p>
-    <w:p>
-      <w:pPr>
-        <w:pStyle w:val="Heading4"/>
-      </w:pPr>
-      <w:r>
         <w:t>%</w:t>
       </w:r>
       <w:proofErr w:type="spellStart"/>

</xml_diff>